<commit_message>
Updating final report with more references. Updating the population page with clearer text.
</commit_message>
<xml_diff>
--- a/Final_Project/Report/CS235 - Final Project Report.docx
+++ b/Final_Project/Report/CS235 - Final Project Report.docx
@@ -2122,11 +2122,6 @@
     </w:p>
     <w:p>
       <w:pPr>
-        <w:pStyle w:val="ListParagraph"/>
-        <w:numPr>
-          <w:ilvl w:val="6"/>
-          <w:numId w:val="1"/>
-        </w:numPr>
         <w:tabs>
           <w:tab w:val="left" w:pos="360"/>
         </w:tabs>
@@ -2428,6 +2423,99 @@
       </w:pPr>
     </w:p>
     <w:p/>
+    <w:p>
+      <w:pPr>
+        <w:pStyle w:val="Heading1"/>
+      </w:pPr>
+      <w:r>
+        <w:t>Webpage Text</w:t>
+      </w:r>
+    </w:p>
+    <w:p/>
+    <w:p>
+      <w:pPr>
+        <w:ind w:firstLine="360"/>
+      </w:pPr>
+      <w:r>
+        <w:t>Since</w:t>
+      </w:r>
+      <w:r>
+        <w:t xml:space="preserve"> this project is intended to be a user interface design course’s culminating experience, we did not consider that it would be necessary much less important to write original text for each of the application’</w:t>
+      </w:r>
+      <w:r>
+        <w:t xml:space="preserve">s pages.  Rather, </w:t>
+      </w:r>
+      <w:r>
+        <w:t xml:space="preserve">the </w:t>
+      </w:r>
+      <w:r>
+        <w:t xml:space="preserve">vast majority of the </w:t>
+      </w:r>
+      <w:proofErr w:type="gramStart"/>
+      <w:r>
+        <w:t>text on our application’s pages are</w:t>
+      </w:r>
+      <w:proofErr w:type="gramEnd"/>
+      <w:r>
+        <w:t xml:space="preserve"> </w:t>
+      </w:r>
+      <w:r>
+        <w:t xml:space="preserve">a tool to lend realism and context to the </w:t>
+      </w:r>
+      <w:r>
+        <w:t>application</w:t>
+      </w:r>
+      <w:r>
+        <w:t xml:space="preserve">.  As such, other than the headlines for each of the pages and the graph titles, none of the text in our application is original.  It was all sourced from different web pages we found.  </w:t>
+      </w:r>
+    </w:p>
+    <w:p>
+      <w:pPr>
+        <w:ind w:firstLine="360"/>
+      </w:pPr>
+    </w:p>
+    <w:p>
+      <w:pPr>
+        <w:ind w:firstLine="360"/>
+      </w:pPr>
+      <w:r>
+        <w:t>The section entitled “</w:t>
+      </w:r>
+      <w:r>
+        <w:fldChar w:fldCharType="begin"/>
+      </w:r>
+      <w:r>
+        <w:instrText xml:space="preserve"> REF _Ref418975345 \h </w:instrText>
+      </w:r>
+      <w:r>
+        <w:fldChar w:fldCharType="separate"/>
+      </w:r>
+      <w:r>
+        <w:t>List of References</w:t>
+      </w:r>
+      <w:r>
+        <w:fldChar w:fldCharType="end"/>
+      </w:r>
+      <w:r>
+        <w:t>” in</w:t>
+      </w:r>
+      <w:r>
+        <w:t xml:space="preserve">cludes different pages we took content from.  Any pages missing in this list is an oversight on our part since we acknowledge that all of the text </w:t>
+      </w:r>
+      <w:r>
+        <w:t>content</w:t>
+      </w:r>
+      <w:r>
+        <w:t xml:space="preserve"> (excluding the previous mentioned exceptions) </w:t>
+      </w:r>
+      <w:r>
+        <w:t>is</w:t>
+      </w:r>
+      <w:r>
+        <w:t xml:space="preserve"> not original.</w:t>
+      </w:r>
+    </w:p>
+    <w:p/>
     <w:p/>
     <w:p>
       <w:pPr>
@@ -2542,7 +2630,1230 @@
     <w:p/>
     <w:p/>
     <w:p/>
+    <w:p>
+      <w:pPr>
+        <w:spacing w:after="200" w:line="276" w:lineRule="auto"/>
+      </w:pPr>
+      <w:r>
+        <w:br w:type="page"/>
+      </w:r>
+    </w:p>
+    <w:p>
+      <w:pPr>
+        <w:pStyle w:val="Heading1"/>
+        <w:numPr>
+          <w:ilvl w:val="0"/>
+          <w:numId w:val="0"/>
+        </w:numPr>
+        <w:ind w:left="1080" w:hanging="1080"/>
+        <w:jc w:val="center"/>
+      </w:pPr>
+      <w:bookmarkStart w:id="8" w:name="_Ref418975345"/>
+      <w:r>
+        <w:lastRenderedPageBreak/>
+        <w:t xml:space="preserve">List of </w:t>
+      </w:r>
+      <w:r>
+        <w:t xml:space="preserve">Webpage Text </w:t>
+      </w:r>
+      <w:r>
+        <w:t>References</w:t>
+      </w:r>
+      <w:bookmarkEnd w:id="8"/>
+    </w:p>
     <w:p/>
+    <w:tbl>
+      <w:tblPr>
+        <w:tblStyle w:val="TableGrid"/>
+        <w:tblW w:w="0" w:type="auto"/>
+        <w:tblBorders>
+          <w:top w:val="none" w:sz="0" w:space="0" w:color="auto"/>
+          <w:left w:val="none" w:sz="0" w:space="0" w:color="auto"/>
+          <w:bottom w:val="none" w:sz="0" w:space="0" w:color="auto"/>
+          <w:right w:val="none" w:sz="0" w:space="0" w:color="auto"/>
+          <w:insideH w:val="none" w:sz="0" w:space="0" w:color="auto"/>
+          <w:insideV w:val="none" w:sz="0" w:space="0" w:color="auto"/>
+        </w:tblBorders>
+        <w:tblLook w:val="04A0"/>
+      </w:tblPr>
+      <w:tblGrid>
+        <w:gridCol w:w="828"/>
+        <w:gridCol w:w="9900"/>
+      </w:tblGrid>
+      <w:tr>
+        <w:tc>
+          <w:tcPr>
+            <w:tcW w:w="828" w:type="dxa"/>
+            <w:tcBorders>
+              <w:top w:val="single" w:sz="4" w:space="0" w:color="auto"/>
+              <w:left w:val="single" w:sz="4" w:space="0" w:color="auto"/>
+              <w:bottom w:val="single" w:sz="4" w:space="0" w:color="auto"/>
+              <w:right w:val="single" w:sz="4" w:space="0" w:color="auto"/>
+            </w:tcBorders>
+          </w:tcPr>
+          <w:p>
+            <w:pPr>
+              <w:pStyle w:val="Caption"/>
+              <w:spacing w:after="120"/>
+            </w:pPr>
+            <w:r>
+              <w:t xml:space="preserve">[ </w:t>
+            </w:r>
+            <w:fldSimple w:instr=" SEQ [ \* ARABIC ">
+              <w:r>
+                <w:rPr>
+                  <w:noProof/>
+                </w:rPr>
+                <w:t>1</w:t>
+              </w:r>
+            </w:fldSimple>
+            <w:r>
+              <w:t xml:space="preserve"> ]</w:t>
+            </w:r>
+          </w:p>
+          <w:p>
+            <w:pPr>
+              <w:spacing w:after="120"/>
+              <w:jc w:val="center"/>
+            </w:pPr>
+          </w:p>
+        </w:tc>
+        <w:tc>
+          <w:tcPr>
+            <w:tcW w:w="9900" w:type="dxa"/>
+            <w:tcBorders>
+              <w:top w:val="single" w:sz="4" w:space="0" w:color="auto"/>
+              <w:left w:val="single" w:sz="4" w:space="0" w:color="auto"/>
+              <w:bottom w:val="single" w:sz="4" w:space="0" w:color="auto"/>
+              <w:right w:val="single" w:sz="4" w:space="0" w:color="auto"/>
+            </w:tcBorders>
+          </w:tcPr>
+          <w:p>
+            <w:pPr>
+              <w:spacing w:after="240"/>
+            </w:pPr>
+            <w:r>
+              <w:t>‘</w:t>
+            </w:r>
+            <w:r>
+              <w:t>Olympic sports</w:t>
+            </w:r>
+            <w:r>
+              <w:t>’</w:t>
+            </w:r>
+            <w:r>
+              <w:t>,</w:t>
+            </w:r>
+            <w:r>
+              <w:t xml:space="preserve"> </w:t>
+            </w:r>
+            <w:r>
+              <w:rPr>
+                <w:i/>
+              </w:rPr>
+              <w:t>Wikipedia</w:t>
+            </w:r>
+            <w:r>
+              <w:t>,</w:t>
+            </w:r>
+            <w:r>
+              <w:t xml:space="preserve"> (wiki article)</w:t>
+            </w:r>
+            <w:r>
+              <w:t>. Available at:</w:t>
+            </w:r>
+            <w:r>
+              <w:t xml:space="preserve"> </w:t>
+            </w:r>
+            <w:r>
+              <w:t>&lt;</w:t>
+            </w:r>
+            <w:hyperlink r:id="rId15" w:history="1">
+              <w:r>
+                <w:t>http://en.wikipedia.org/wiki/Olympic_sports</w:t>
+              </w:r>
+            </w:hyperlink>
+            <w:r>
+              <w:t>&gt;.</w:t>
+            </w:r>
+            <w:r>
+              <w:t xml:space="preserve"> [Accessed 10 May 2015].</w:t>
+            </w:r>
+          </w:p>
+        </w:tc>
+      </w:tr>
+      <w:tr>
+        <w:tc>
+          <w:tcPr>
+            <w:tcW w:w="828" w:type="dxa"/>
+            <w:tcBorders>
+              <w:top w:val="single" w:sz="4" w:space="0" w:color="auto"/>
+              <w:left w:val="single" w:sz="4" w:space="0" w:color="auto"/>
+              <w:bottom w:val="single" w:sz="4" w:space="0" w:color="auto"/>
+              <w:right w:val="single" w:sz="4" w:space="0" w:color="auto"/>
+            </w:tcBorders>
+          </w:tcPr>
+          <w:p>
+            <w:pPr>
+              <w:pStyle w:val="Caption"/>
+              <w:spacing w:after="120"/>
+            </w:pPr>
+            <w:r>
+              <w:t xml:space="preserve">[ </w:t>
+            </w:r>
+            <w:r>
+              <w:fldChar w:fldCharType="begin"/>
+            </w:r>
+            <w:r>
+              <w:instrText xml:space="preserve"> SEQ [ \* ARABIC </w:instrText>
+            </w:r>
+            <w:r>
+              <w:fldChar w:fldCharType="separate"/>
+            </w:r>
+            <w:r>
+              <w:rPr>
+                <w:noProof/>
+              </w:rPr>
+              <w:t>1</w:t>
+            </w:r>
+            <w:r>
+              <w:fldChar w:fldCharType="end"/>
+            </w:r>
+            <w:r>
+              <w:t xml:space="preserve"> ]</w:t>
+            </w:r>
+          </w:p>
+        </w:tc>
+        <w:tc>
+          <w:tcPr>
+            <w:tcW w:w="9900" w:type="dxa"/>
+            <w:tcBorders>
+              <w:top w:val="single" w:sz="4" w:space="0" w:color="auto"/>
+              <w:left w:val="single" w:sz="4" w:space="0" w:color="auto"/>
+              <w:bottom w:val="single" w:sz="4" w:space="0" w:color="auto"/>
+              <w:right w:val="single" w:sz="4" w:space="0" w:color="auto"/>
+            </w:tcBorders>
+          </w:tcPr>
+          <w:p>
+            <w:pPr>
+              <w:spacing w:after="240"/>
+            </w:pPr>
+            <w:r>
+              <w:t>‘</w:t>
+            </w:r>
+            <w:r>
+              <w:t xml:space="preserve">United States at the Olympics’, </w:t>
+            </w:r>
+            <w:r>
+              <w:rPr>
+                <w:i/>
+              </w:rPr>
+              <w:t>Wikipedia</w:t>
+            </w:r>
+            <w:r>
+              <w:t>,</w:t>
+            </w:r>
+            <w:r>
+              <w:t xml:space="preserve"> (wiki article)</w:t>
+            </w:r>
+            <w:r>
+              <w:t>. Available at:</w:t>
+            </w:r>
+            <w:r>
+              <w:t xml:space="preserve"> &lt;</w:t>
+            </w:r>
+            <w:r>
+              <w:t>http://en.wikipedia.org/wiki/United_States_at_the_Olympics</w:t>
+            </w:r>
+            <w:r>
+              <w:t>&gt;.</w:t>
+            </w:r>
+            <w:r>
+              <w:t xml:space="preserve"> [Accessed 10 May 2015].</w:t>
+            </w:r>
+          </w:p>
+        </w:tc>
+      </w:tr>
+      <w:tr>
+        <w:tc>
+          <w:tcPr>
+            <w:tcW w:w="828" w:type="dxa"/>
+            <w:tcBorders>
+              <w:top w:val="single" w:sz="4" w:space="0" w:color="auto"/>
+              <w:left w:val="single" w:sz="4" w:space="0" w:color="auto"/>
+              <w:bottom w:val="single" w:sz="4" w:space="0" w:color="auto"/>
+              <w:right w:val="single" w:sz="4" w:space="0" w:color="auto"/>
+            </w:tcBorders>
+          </w:tcPr>
+          <w:p>
+            <w:pPr>
+              <w:pStyle w:val="Caption"/>
+              <w:spacing w:after="120"/>
+            </w:pPr>
+            <w:r>
+              <w:t xml:space="preserve">[ </w:t>
+            </w:r>
+            <w:r>
+              <w:fldChar w:fldCharType="begin"/>
+            </w:r>
+            <w:r>
+              <w:instrText xml:space="preserve"> SEQ [ \* ARABIC </w:instrText>
+            </w:r>
+            <w:r>
+              <w:fldChar w:fldCharType="separate"/>
+            </w:r>
+            <w:r>
+              <w:rPr>
+                <w:noProof/>
+              </w:rPr>
+              <w:t>1</w:t>
+            </w:r>
+            <w:r>
+              <w:fldChar w:fldCharType="end"/>
+            </w:r>
+            <w:r>
+              <w:t xml:space="preserve"> ]</w:t>
+            </w:r>
+          </w:p>
+        </w:tc>
+        <w:tc>
+          <w:tcPr>
+            <w:tcW w:w="9900" w:type="dxa"/>
+            <w:tcBorders>
+              <w:top w:val="single" w:sz="4" w:space="0" w:color="auto"/>
+              <w:left w:val="single" w:sz="4" w:space="0" w:color="auto"/>
+              <w:bottom w:val="single" w:sz="4" w:space="0" w:color="auto"/>
+              <w:right w:val="single" w:sz="4" w:space="0" w:color="auto"/>
+            </w:tcBorders>
+          </w:tcPr>
+          <w:p>
+            <w:pPr>
+              <w:spacing w:after="240"/>
+            </w:pPr>
+            <w:r>
+              <w:t>‘</w:t>
+            </w:r>
+            <w:r>
+              <w:t>Michael Phelps</w:t>
+            </w:r>
+            <w:r>
+              <w:t>’</w:t>
+            </w:r>
+            <w:r>
+              <w:t>,</w:t>
+            </w:r>
+            <w:r>
+              <w:t xml:space="preserve"> </w:t>
+            </w:r>
+            <w:r>
+              <w:rPr>
+                <w:i/>
+              </w:rPr>
+              <w:t>Wikipedia</w:t>
+            </w:r>
+            <w:r>
+              <w:t>,</w:t>
+            </w:r>
+            <w:r>
+              <w:t xml:space="preserve"> (wiki article)</w:t>
+            </w:r>
+            <w:r>
+              <w:t>. Available at:</w:t>
+            </w:r>
+            <w:r>
+              <w:t xml:space="preserve"> &lt;</w:t>
+            </w:r>
+            <w:r>
+              <w:t>http://en.wikipedia.org/wiki/Michael_Phelps</w:t>
+            </w:r>
+            <w:r>
+              <w:t>&gt;.</w:t>
+            </w:r>
+            <w:r>
+              <w:t xml:space="preserve"> [Accessed 10 May 2015].</w:t>
+            </w:r>
+          </w:p>
+        </w:tc>
+      </w:tr>
+      <w:tr>
+        <w:tc>
+          <w:tcPr>
+            <w:tcW w:w="828" w:type="dxa"/>
+            <w:tcBorders>
+              <w:top w:val="single" w:sz="4" w:space="0" w:color="auto"/>
+              <w:left w:val="single" w:sz="4" w:space="0" w:color="auto"/>
+              <w:bottom w:val="single" w:sz="4" w:space="0" w:color="auto"/>
+              <w:right w:val="single" w:sz="4" w:space="0" w:color="auto"/>
+            </w:tcBorders>
+          </w:tcPr>
+          <w:p>
+            <w:pPr>
+              <w:jc w:val="center"/>
+            </w:pPr>
+            <w:r>
+              <w:t xml:space="preserve">[ </w:t>
+            </w:r>
+            <w:r>
+              <w:fldChar w:fldCharType="begin"/>
+            </w:r>
+            <w:r>
+              <w:instrText xml:space="preserve"> SEQ [ \* ARABIC </w:instrText>
+            </w:r>
+            <w:r>
+              <w:fldChar w:fldCharType="separate"/>
+            </w:r>
+            <w:r>
+              <w:rPr>
+                <w:noProof/>
+              </w:rPr>
+              <w:t>1</w:t>
+            </w:r>
+            <w:r>
+              <w:fldChar w:fldCharType="end"/>
+            </w:r>
+            <w:r>
+              <w:t xml:space="preserve"> ]</w:t>
+            </w:r>
+          </w:p>
+        </w:tc>
+        <w:tc>
+          <w:tcPr>
+            <w:tcW w:w="9900" w:type="dxa"/>
+            <w:tcBorders>
+              <w:top w:val="single" w:sz="4" w:space="0" w:color="auto"/>
+              <w:left w:val="single" w:sz="4" w:space="0" w:color="auto"/>
+              <w:bottom w:val="single" w:sz="4" w:space="0" w:color="auto"/>
+              <w:right w:val="single" w:sz="4" w:space="0" w:color="auto"/>
+            </w:tcBorders>
+          </w:tcPr>
+          <w:p>
+            <w:pPr>
+              <w:spacing w:after="240"/>
+            </w:pPr>
+            <w:r>
+              <w:t>‘</w:t>
+            </w:r>
+            <w:r>
+              <w:t>All-time Olympic Games Medal Table’</w:t>
+            </w:r>
+            <w:r>
+              <w:t>,</w:t>
+            </w:r>
+            <w:r>
+              <w:t xml:space="preserve"> </w:t>
+            </w:r>
+            <w:r>
+              <w:rPr>
+                <w:i/>
+              </w:rPr>
+              <w:t>Wikipedia</w:t>
+            </w:r>
+            <w:r>
+              <w:t>, (wiki article)</w:t>
+            </w:r>
+            <w:r>
+              <w:t>. Available at:</w:t>
+            </w:r>
+            <w:r>
+              <w:t xml:space="preserve"> &lt;</w:t>
+            </w:r>
+            <w:r>
+              <w:t>http://en.wikipedia.org/wiki/All-time_Olympic_Games_medal_table</w:t>
+            </w:r>
+            <w:r>
+              <w:t>&gt;.</w:t>
+            </w:r>
+            <w:r>
+              <w:t xml:space="preserve"> [Accessed 10 May 2015].</w:t>
+            </w:r>
+          </w:p>
+        </w:tc>
+      </w:tr>
+      <w:tr>
+        <w:tc>
+          <w:tcPr>
+            <w:tcW w:w="828" w:type="dxa"/>
+            <w:tcBorders>
+              <w:top w:val="single" w:sz="4" w:space="0" w:color="auto"/>
+              <w:left w:val="single" w:sz="4" w:space="0" w:color="auto"/>
+              <w:bottom w:val="single" w:sz="4" w:space="0" w:color="auto"/>
+              <w:right w:val="single" w:sz="4" w:space="0" w:color="auto"/>
+            </w:tcBorders>
+          </w:tcPr>
+          <w:p>
+            <w:pPr>
+              <w:jc w:val="center"/>
+            </w:pPr>
+            <w:r>
+              <w:t xml:space="preserve">[ </w:t>
+            </w:r>
+            <w:r>
+              <w:fldChar w:fldCharType="begin"/>
+            </w:r>
+            <w:r>
+              <w:instrText xml:space="preserve"> SEQ [ \* ARABIC </w:instrText>
+            </w:r>
+            <w:r>
+              <w:fldChar w:fldCharType="separate"/>
+            </w:r>
+            <w:r>
+              <w:rPr>
+                <w:noProof/>
+              </w:rPr>
+              <w:t>1</w:t>
+            </w:r>
+            <w:r>
+              <w:fldChar w:fldCharType="end"/>
+            </w:r>
+            <w:r>
+              <w:t xml:space="preserve"> ]</w:t>
+            </w:r>
+          </w:p>
+        </w:tc>
+        <w:tc>
+          <w:tcPr>
+            <w:tcW w:w="9900" w:type="dxa"/>
+            <w:tcBorders>
+              <w:top w:val="single" w:sz="4" w:space="0" w:color="auto"/>
+              <w:left w:val="single" w:sz="4" w:space="0" w:color="auto"/>
+              <w:bottom w:val="single" w:sz="4" w:space="0" w:color="auto"/>
+              <w:right w:val="single" w:sz="4" w:space="0" w:color="auto"/>
+            </w:tcBorders>
+          </w:tcPr>
+          <w:p>
+            <w:pPr>
+              <w:spacing w:after="240"/>
+            </w:pPr>
+            <w:r>
+              <w:t>‘</w:t>
+            </w:r>
+            <w:r>
+              <w:t>2012 Summer Olympics’</w:t>
+            </w:r>
+            <w:r>
+              <w:t>,</w:t>
+            </w:r>
+            <w:r>
+              <w:t xml:space="preserve"> </w:t>
+            </w:r>
+            <w:r>
+              <w:rPr>
+                <w:i/>
+              </w:rPr>
+              <w:t>Wikipedia</w:t>
+            </w:r>
+            <w:r>
+              <w:t>, (wiki article)</w:t>
+            </w:r>
+            <w:r>
+              <w:t>. Available at:</w:t>
+            </w:r>
+            <w:r>
+              <w:t xml:space="preserve"> &lt;</w:t>
+            </w:r>
+            <w:r>
+              <w:t xml:space="preserve">http://en.wikipedia.org/wiki/2012_Summer_Olympics </w:t>
+            </w:r>
+            <w:r>
+              <w:t>&gt;.</w:t>
+            </w:r>
+            <w:r>
+              <w:t xml:space="preserve"> [Accessed 10 May 2015].</w:t>
+            </w:r>
+          </w:p>
+        </w:tc>
+      </w:tr>
+      <w:tr>
+        <w:tc>
+          <w:tcPr>
+            <w:tcW w:w="828" w:type="dxa"/>
+            <w:tcBorders>
+              <w:top w:val="single" w:sz="4" w:space="0" w:color="auto"/>
+              <w:left w:val="single" w:sz="4" w:space="0" w:color="auto"/>
+              <w:bottom w:val="single" w:sz="4" w:space="0" w:color="auto"/>
+              <w:right w:val="single" w:sz="4" w:space="0" w:color="auto"/>
+            </w:tcBorders>
+          </w:tcPr>
+          <w:p>
+            <w:pPr>
+              <w:jc w:val="center"/>
+            </w:pPr>
+            <w:r>
+              <w:t xml:space="preserve">[ </w:t>
+            </w:r>
+            <w:r>
+              <w:fldChar w:fldCharType="begin"/>
+            </w:r>
+            <w:r>
+              <w:instrText xml:space="preserve"> SEQ [ \* ARABIC </w:instrText>
+            </w:r>
+            <w:r>
+              <w:fldChar w:fldCharType="separate"/>
+            </w:r>
+            <w:r>
+              <w:rPr>
+                <w:noProof/>
+              </w:rPr>
+              <w:t>1</w:t>
+            </w:r>
+            <w:r>
+              <w:fldChar w:fldCharType="end"/>
+            </w:r>
+            <w:r>
+              <w:t xml:space="preserve"> ]</w:t>
+            </w:r>
+          </w:p>
+        </w:tc>
+        <w:tc>
+          <w:tcPr>
+            <w:tcW w:w="9900" w:type="dxa"/>
+            <w:tcBorders>
+              <w:top w:val="single" w:sz="4" w:space="0" w:color="auto"/>
+              <w:left w:val="single" w:sz="4" w:space="0" w:color="auto"/>
+              <w:bottom w:val="single" w:sz="4" w:space="0" w:color="auto"/>
+              <w:right w:val="single" w:sz="4" w:space="0" w:color="auto"/>
+            </w:tcBorders>
+          </w:tcPr>
+          <w:p>
+            <w:pPr>
+              <w:spacing w:after="240"/>
+            </w:pPr>
+            <w:r>
+              <w:t>‘</w:t>
+            </w:r>
+            <w:r>
+              <w:t>All-time Olympic Games Medal Table’</w:t>
+            </w:r>
+            <w:r>
+              <w:t>,</w:t>
+            </w:r>
+            <w:r>
+              <w:t xml:space="preserve"> </w:t>
+            </w:r>
+            <w:r>
+              <w:rPr>
+                <w:i/>
+              </w:rPr>
+              <w:t>Wikipedia</w:t>
+            </w:r>
+            <w:r>
+              <w:t>, (wiki article)</w:t>
+            </w:r>
+            <w:r>
+              <w:t>. Available at:</w:t>
+            </w:r>
+            <w:r>
+              <w:t xml:space="preserve"> &lt;</w:t>
+            </w:r>
+            <w:r>
+              <w:t>http://en.wikipedia.org/wiki/All-time_Olympic_Games_medal_table</w:t>
+            </w:r>
+            <w:r>
+              <w:t>&gt;.</w:t>
+            </w:r>
+            <w:r>
+              <w:t xml:space="preserve"> [Accessed 10 May 2015].</w:t>
+            </w:r>
+          </w:p>
+        </w:tc>
+      </w:tr>
+      <w:tr>
+        <w:tc>
+          <w:tcPr>
+            <w:tcW w:w="828" w:type="dxa"/>
+            <w:tcBorders>
+              <w:top w:val="single" w:sz="4" w:space="0" w:color="auto"/>
+              <w:left w:val="single" w:sz="4" w:space="0" w:color="auto"/>
+              <w:bottom w:val="single" w:sz="4" w:space="0" w:color="auto"/>
+              <w:right w:val="single" w:sz="4" w:space="0" w:color="auto"/>
+            </w:tcBorders>
+          </w:tcPr>
+          <w:p>
+            <w:pPr>
+              <w:jc w:val="center"/>
+            </w:pPr>
+            <w:r>
+              <w:t xml:space="preserve">[ </w:t>
+            </w:r>
+            <w:r>
+              <w:fldChar w:fldCharType="begin"/>
+            </w:r>
+            <w:r>
+              <w:instrText xml:space="preserve"> SEQ [ \* ARABIC </w:instrText>
+            </w:r>
+            <w:r>
+              <w:fldChar w:fldCharType="separate"/>
+            </w:r>
+            <w:r>
+              <w:rPr>
+                <w:noProof/>
+              </w:rPr>
+              <w:t>1</w:t>
+            </w:r>
+            <w:r>
+              <w:fldChar w:fldCharType="end"/>
+            </w:r>
+            <w:r>
+              <w:t xml:space="preserve"> ]</w:t>
+            </w:r>
+          </w:p>
+        </w:tc>
+        <w:tc>
+          <w:tcPr>
+            <w:tcW w:w="9900" w:type="dxa"/>
+            <w:tcBorders>
+              <w:top w:val="single" w:sz="4" w:space="0" w:color="auto"/>
+              <w:left w:val="single" w:sz="4" w:space="0" w:color="auto"/>
+              <w:bottom w:val="single" w:sz="4" w:space="0" w:color="auto"/>
+              <w:right w:val="single" w:sz="4" w:space="0" w:color="auto"/>
+            </w:tcBorders>
+          </w:tcPr>
+          <w:p>
+            <w:pPr>
+              <w:spacing w:after="240"/>
+            </w:pPr>
+            <w:r>
+              <w:rPr>
+                <w:rStyle w:val="selectable"/>
+              </w:rPr>
+              <w:t xml:space="preserve">Boston.com, (2015). </w:t>
+            </w:r>
+            <w:r>
+              <w:rPr>
+                <w:rStyle w:val="selectable"/>
+                <w:i/>
+                <w:iCs/>
+              </w:rPr>
+              <w:t xml:space="preserve">Winning </w:t>
+            </w:r>
+            <w:proofErr w:type="spellStart"/>
+            <w:r>
+              <w:rPr>
+                <w:rStyle w:val="selectable"/>
+                <w:i/>
+                <w:iCs/>
+              </w:rPr>
+              <w:t>golds</w:t>
+            </w:r>
+            <w:proofErr w:type="spellEnd"/>
+            <w:r>
+              <w:rPr>
+                <w:rStyle w:val="selectable"/>
+                <w:i/>
+                <w:iCs/>
+              </w:rPr>
+              <w:t xml:space="preserve"> without gold: an economic analysis of the medal standings</w:t>
+            </w:r>
+            <w:r>
+              <w:rPr>
+                <w:rStyle w:val="selectable"/>
+              </w:rPr>
+              <w:t>. [online] Available at: http://www.boston.com/sports/blogs/statsdriven/2012/07/winning_golds_without_gold_an.html [Accessed 10 May 2015].</w:t>
+            </w:r>
+          </w:p>
+        </w:tc>
+      </w:tr>
+      <w:tr>
+        <w:tc>
+          <w:tcPr>
+            <w:tcW w:w="828" w:type="dxa"/>
+            <w:tcBorders>
+              <w:top w:val="single" w:sz="4" w:space="0" w:color="auto"/>
+              <w:left w:val="single" w:sz="4" w:space="0" w:color="auto"/>
+              <w:bottom w:val="single" w:sz="4" w:space="0" w:color="auto"/>
+              <w:right w:val="single" w:sz="4" w:space="0" w:color="auto"/>
+            </w:tcBorders>
+          </w:tcPr>
+          <w:p>
+            <w:pPr>
+              <w:jc w:val="center"/>
+            </w:pPr>
+            <w:r>
+              <w:t xml:space="preserve">[ </w:t>
+            </w:r>
+            <w:r>
+              <w:fldChar w:fldCharType="begin"/>
+            </w:r>
+            <w:r>
+              <w:instrText xml:space="preserve"> SEQ [ \* ARABIC </w:instrText>
+            </w:r>
+            <w:r>
+              <w:fldChar w:fldCharType="separate"/>
+            </w:r>
+            <w:r>
+              <w:rPr>
+                <w:noProof/>
+              </w:rPr>
+              <w:t>1</w:t>
+            </w:r>
+            <w:r>
+              <w:fldChar w:fldCharType="end"/>
+            </w:r>
+            <w:r>
+              <w:t xml:space="preserve"> ]</w:t>
+            </w:r>
+          </w:p>
+        </w:tc>
+        <w:tc>
+          <w:tcPr>
+            <w:tcW w:w="9900" w:type="dxa"/>
+            <w:tcBorders>
+              <w:top w:val="single" w:sz="4" w:space="0" w:color="auto"/>
+              <w:left w:val="single" w:sz="4" w:space="0" w:color="auto"/>
+              <w:bottom w:val="single" w:sz="4" w:space="0" w:color="auto"/>
+              <w:right w:val="single" w:sz="4" w:space="0" w:color="auto"/>
+            </w:tcBorders>
+          </w:tcPr>
+          <w:p>
+            <w:pPr>
+              <w:spacing w:after="240"/>
+            </w:pPr>
+            <w:r>
+              <w:rPr>
+                <w:rStyle w:val="selectable"/>
+              </w:rPr>
+              <w:t xml:space="preserve">Iwallerstein.com, (2015). </w:t>
+            </w:r>
+            <w:r>
+              <w:rPr>
+                <w:rStyle w:val="selectable"/>
+                <w:i/>
+                <w:iCs/>
+              </w:rPr>
+              <w:t>The Olympics and Geopolitics</w:t>
+            </w:r>
+            <w:r>
+              <w:rPr>
+                <w:rStyle w:val="selectable"/>
+              </w:rPr>
+              <w:t>. [online] Available at: http://iwallerstein.com/the-olympics-and-geopolitics/ [Accessed 10 May 2015].</w:t>
+            </w:r>
+          </w:p>
+        </w:tc>
+      </w:tr>
+      <w:tr>
+        <w:tc>
+          <w:tcPr>
+            <w:tcW w:w="828" w:type="dxa"/>
+            <w:tcBorders>
+              <w:top w:val="single" w:sz="4" w:space="0" w:color="auto"/>
+              <w:left w:val="single" w:sz="4" w:space="0" w:color="auto"/>
+              <w:bottom w:val="single" w:sz="4" w:space="0" w:color="auto"/>
+              <w:right w:val="single" w:sz="4" w:space="0" w:color="auto"/>
+            </w:tcBorders>
+          </w:tcPr>
+          <w:p>
+            <w:pPr>
+              <w:jc w:val="center"/>
+            </w:pPr>
+            <w:r>
+              <w:t xml:space="preserve">[ </w:t>
+            </w:r>
+            <w:r>
+              <w:fldChar w:fldCharType="begin"/>
+            </w:r>
+            <w:r>
+              <w:instrText xml:space="preserve"> SEQ [ \* ARABIC </w:instrText>
+            </w:r>
+            <w:r>
+              <w:fldChar w:fldCharType="separate"/>
+            </w:r>
+            <w:r>
+              <w:rPr>
+                <w:noProof/>
+              </w:rPr>
+              <w:t>1</w:t>
+            </w:r>
+            <w:r>
+              <w:fldChar w:fldCharType="end"/>
+            </w:r>
+            <w:r>
+              <w:t xml:space="preserve"> ]</w:t>
+            </w:r>
+          </w:p>
+        </w:tc>
+        <w:tc>
+          <w:tcPr>
+            <w:tcW w:w="9900" w:type="dxa"/>
+            <w:tcBorders>
+              <w:top w:val="single" w:sz="4" w:space="0" w:color="auto"/>
+              <w:left w:val="single" w:sz="4" w:space="0" w:color="auto"/>
+              <w:bottom w:val="single" w:sz="4" w:space="0" w:color="auto"/>
+              <w:right w:val="single" w:sz="4" w:space="0" w:color="auto"/>
+            </w:tcBorders>
+          </w:tcPr>
+          <w:p>
+            <w:pPr>
+              <w:spacing w:after="240"/>
+            </w:pPr>
+            <w:r>
+              <w:rPr>
+                <w:rStyle w:val="selectable"/>
+              </w:rPr>
+              <w:t xml:space="preserve">Berg, C. (2015). </w:t>
+            </w:r>
+            <w:proofErr w:type="gramStart"/>
+            <w:r>
+              <w:rPr>
+                <w:rStyle w:val="selectable"/>
+              </w:rPr>
+              <w:t>Politics,</w:t>
+            </w:r>
+            <w:proofErr w:type="gramEnd"/>
+            <w:r>
+              <w:rPr>
+                <w:rStyle w:val="selectable"/>
+              </w:rPr>
+              <w:t xml:space="preserve"> not sport, is the purpose of the Olympic Games. </w:t>
+            </w:r>
+            <w:r>
+              <w:rPr>
+                <w:rStyle w:val="selectable"/>
+                <w:i/>
+                <w:iCs/>
+              </w:rPr>
+              <w:t>IPA Review</w:t>
+            </w:r>
+            <w:r>
+              <w:rPr>
+                <w:rStyle w:val="selectable"/>
+              </w:rPr>
+              <w:t>, [online] pp.15-18. Available at: https://www.ipa.org.au/library/publication/1213771802_document_60-3_berg.pdf [Accessed 10 May 2015].</w:t>
+            </w:r>
+          </w:p>
+        </w:tc>
+      </w:tr>
+      <w:tr>
+        <w:tc>
+          <w:tcPr>
+            <w:tcW w:w="828" w:type="dxa"/>
+            <w:tcBorders>
+              <w:top w:val="single" w:sz="4" w:space="0" w:color="auto"/>
+              <w:left w:val="single" w:sz="4" w:space="0" w:color="auto"/>
+              <w:bottom w:val="single" w:sz="4" w:space="0" w:color="auto"/>
+              <w:right w:val="single" w:sz="4" w:space="0" w:color="auto"/>
+            </w:tcBorders>
+          </w:tcPr>
+          <w:p>
+            <w:pPr>
+              <w:jc w:val="center"/>
+            </w:pPr>
+            <w:r>
+              <w:t xml:space="preserve">[ </w:t>
+            </w:r>
+            <w:r>
+              <w:fldChar w:fldCharType="begin"/>
+            </w:r>
+            <w:r>
+              <w:instrText xml:space="preserve"> SEQ [ \* ARABIC </w:instrText>
+            </w:r>
+            <w:r>
+              <w:fldChar w:fldCharType="separate"/>
+            </w:r>
+            <w:r>
+              <w:rPr>
+                <w:noProof/>
+              </w:rPr>
+              <w:t>1</w:t>
+            </w:r>
+            <w:r>
+              <w:fldChar w:fldCharType="end"/>
+            </w:r>
+            <w:r>
+              <w:t xml:space="preserve"> ]</w:t>
+            </w:r>
+          </w:p>
+        </w:tc>
+        <w:tc>
+          <w:tcPr>
+            <w:tcW w:w="9900" w:type="dxa"/>
+            <w:tcBorders>
+              <w:top w:val="single" w:sz="4" w:space="0" w:color="auto"/>
+              <w:left w:val="single" w:sz="4" w:space="0" w:color="auto"/>
+              <w:bottom w:val="single" w:sz="4" w:space="0" w:color="auto"/>
+              <w:right w:val="single" w:sz="4" w:space="0" w:color="auto"/>
+            </w:tcBorders>
+          </w:tcPr>
+          <w:p>
+            <w:pPr>
+              <w:spacing w:after="240"/>
+            </w:pPr>
+            <w:r>
+              <w:t>‘</w:t>
+            </w:r>
+            <w:r>
+              <w:t>All-time Olympic Games Medal Table’</w:t>
+            </w:r>
+            <w:r>
+              <w:t>,</w:t>
+            </w:r>
+            <w:r>
+              <w:t xml:space="preserve"> </w:t>
+            </w:r>
+            <w:r>
+              <w:rPr>
+                <w:i/>
+              </w:rPr>
+              <w:t>Wikipedia</w:t>
+            </w:r>
+            <w:r>
+              <w:t>, (wiki article)</w:t>
+            </w:r>
+            <w:r>
+              <w:t>. Available at:</w:t>
+            </w:r>
+            <w:r>
+              <w:t xml:space="preserve"> &lt;</w:t>
+            </w:r>
+            <w:r>
+              <w:t>http://en.wikipedia.org/wiki/All-time_Olympic_Games_medal_table</w:t>
+            </w:r>
+            <w:r>
+              <w:t>&gt;.</w:t>
+            </w:r>
+            <w:r>
+              <w:t xml:space="preserve"> [Accessed 10 May 2015].</w:t>
+            </w:r>
+          </w:p>
+        </w:tc>
+      </w:tr>
+      <w:tr>
+        <w:tc>
+          <w:tcPr>
+            <w:tcW w:w="828" w:type="dxa"/>
+            <w:tcBorders>
+              <w:top w:val="single" w:sz="4" w:space="0" w:color="auto"/>
+              <w:left w:val="single" w:sz="4" w:space="0" w:color="auto"/>
+              <w:bottom w:val="single" w:sz="4" w:space="0" w:color="auto"/>
+              <w:right w:val="single" w:sz="4" w:space="0" w:color="auto"/>
+            </w:tcBorders>
+          </w:tcPr>
+          <w:p>
+            <w:pPr>
+              <w:jc w:val="center"/>
+            </w:pPr>
+            <w:r>
+              <w:t xml:space="preserve">[ </w:t>
+            </w:r>
+            <w:r>
+              <w:fldChar w:fldCharType="begin"/>
+            </w:r>
+            <w:r>
+              <w:instrText xml:space="preserve"> SEQ [ \* ARABIC </w:instrText>
+            </w:r>
+            <w:r>
+              <w:fldChar w:fldCharType="separate"/>
+            </w:r>
+            <w:r>
+              <w:rPr>
+                <w:noProof/>
+              </w:rPr>
+              <w:t>1</w:t>
+            </w:r>
+            <w:r>
+              <w:fldChar w:fldCharType="end"/>
+            </w:r>
+            <w:r>
+              <w:t xml:space="preserve"> ]</w:t>
+            </w:r>
+          </w:p>
+        </w:tc>
+        <w:tc>
+          <w:tcPr>
+            <w:tcW w:w="9900" w:type="dxa"/>
+            <w:tcBorders>
+              <w:top w:val="single" w:sz="4" w:space="0" w:color="auto"/>
+              <w:left w:val="single" w:sz="4" w:space="0" w:color="auto"/>
+              <w:bottom w:val="single" w:sz="4" w:space="0" w:color="auto"/>
+              <w:right w:val="single" w:sz="4" w:space="0" w:color="auto"/>
+            </w:tcBorders>
+          </w:tcPr>
+          <w:p>
+            <w:pPr>
+              <w:spacing w:after="240"/>
+            </w:pPr>
+            <w:r>
+              <w:t>‘</w:t>
+            </w:r>
+            <w:r>
+              <w:t>All-time Olympic Games Medal Table’</w:t>
+            </w:r>
+            <w:r>
+              <w:t>,</w:t>
+            </w:r>
+            <w:r>
+              <w:t xml:space="preserve"> </w:t>
+            </w:r>
+            <w:r>
+              <w:rPr>
+                <w:i/>
+              </w:rPr>
+              <w:t>Wikipedia</w:t>
+            </w:r>
+            <w:r>
+              <w:t>, (wiki article)</w:t>
+            </w:r>
+            <w:r>
+              <w:t>. Available at:</w:t>
+            </w:r>
+            <w:r>
+              <w:t xml:space="preserve"> &lt;</w:t>
+            </w:r>
+            <w:r>
+              <w:t>http://en.wikipedia.org/wiki/All-time_Olympic_Games_medal_table</w:t>
+            </w:r>
+            <w:r>
+              <w:t>&gt;.</w:t>
+            </w:r>
+            <w:r>
+              <w:t xml:space="preserve"> [Accessed 10 May 2015].</w:t>
+            </w:r>
+          </w:p>
+        </w:tc>
+      </w:tr>
+      <w:tr>
+        <w:tc>
+          <w:tcPr>
+            <w:tcW w:w="828" w:type="dxa"/>
+            <w:tcBorders>
+              <w:top w:val="single" w:sz="4" w:space="0" w:color="auto"/>
+              <w:left w:val="single" w:sz="4" w:space="0" w:color="auto"/>
+              <w:bottom w:val="single" w:sz="4" w:space="0" w:color="auto"/>
+              <w:right w:val="single" w:sz="4" w:space="0" w:color="auto"/>
+            </w:tcBorders>
+          </w:tcPr>
+          <w:p>
+            <w:pPr>
+              <w:jc w:val="center"/>
+            </w:pPr>
+          </w:p>
+        </w:tc>
+        <w:tc>
+          <w:tcPr>
+            <w:tcW w:w="9900" w:type="dxa"/>
+            <w:tcBorders>
+              <w:top w:val="single" w:sz="4" w:space="0" w:color="auto"/>
+              <w:left w:val="single" w:sz="4" w:space="0" w:color="auto"/>
+              <w:bottom w:val="single" w:sz="4" w:space="0" w:color="auto"/>
+              <w:right w:val="single" w:sz="4" w:space="0" w:color="auto"/>
+            </w:tcBorders>
+          </w:tcPr>
+          <w:p>
+            <w:pPr>
+              <w:spacing w:after="120"/>
+            </w:pPr>
+          </w:p>
+        </w:tc>
+      </w:tr>
+      <w:tr>
+        <w:tc>
+          <w:tcPr>
+            <w:tcW w:w="828" w:type="dxa"/>
+            <w:tcBorders>
+              <w:top w:val="single" w:sz="4" w:space="0" w:color="auto"/>
+              <w:left w:val="single" w:sz="4" w:space="0" w:color="auto"/>
+              <w:bottom w:val="single" w:sz="4" w:space="0" w:color="auto"/>
+              <w:right w:val="single" w:sz="4" w:space="0" w:color="auto"/>
+            </w:tcBorders>
+          </w:tcPr>
+          <w:p>
+            <w:pPr>
+              <w:jc w:val="center"/>
+            </w:pPr>
+          </w:p>
+        </w:tc>
+        <w:tc>
+          <w:tcPr>
+            <w:tcW w:w="9900" w:type="dxa"/>
+            <w:tcBorders>
+              <w:top w:val="single" w:sz="4" w:space="0" w:color="auto"/>
+              <w:left w:val="single" w:sz="4" w:space="0" w:color="auto"/>
+              <w:bottom w:val="single" w:sz="4" w:space="0" w:color="auto"/>
+              <w:right w:val="single" w:sz="4" w:space="0" w:color="auto"/>
+            </w:tcBorders>
+          </w:tcPr>
+          <w:p>
+            <w:pPr>
+              <w:spacing w:after="120"/>
+            </w:pPr>
+          </w:p>
+        </w:tc>
+      </w:tr>
+      <w:tr>
+        <w:tc>
+          <w:tcPr>
+            <w:tcW w:w="828" w:type="dxa"/>
+            <w:tcBorders>
+              <w:top w:val="single" w:sz="4" w:space="0" w:color="auto"/>
+              <w:left w:val="single" w:sz="4" w:space="0" w:color="auto"/>
+              <w:bottom w:val="single" w:sz="4" w:space="0" w:color="auto"/>
+              <w:right w:val="single" w:sz="4" w:space="0" w:color="auto"/>
+            </w:tcBorders>
+          </w:tcPr>
+          <w:p>
+            <w:pPr>
+              <w:jc w:val="center"/>
+            </w:pPr>
+          </w:p>
+        </w:tc>
+        <w:tc>
+          <w:tcPr>
+            <w:tcW w:w="9900" w:type="dxa"/>
+            <w:tcBorders>
+              <w:top w:val="single" w:sz="4" w:space="0" w:color="auto"/>
+              <w:left w:val="single" w:sz="4" w:space="0" w:color="auto"/>
+              <w:bottom w:val="single" w:sz="4" w:space="0" w:color="auto"/>
+              <w:right w:val="single" w:sz="4" w:space="0" w:color="auto"/>
+            </w:tcBorders>
+          </w:tcPr>
+          <w:p>
+            <w:pPr>
+              <w:spacing w:after="120"/>
+            </w:pPr>
+          </w:p>
+        </w:tc>
+      </w:tr>
+      <w:tr>
+        <w:tc>
+          <w:tcPr>
+            <w:tcW w:w="828" w:type="dxa"/>
+            <w:tcBorders>
+              <w:top w:val="single" w:sz="4" w:space="0" w:color="auto"/>
+              <w:left w:val="single" w:sz="4" w:space="0" w:color="auto"/>
+              <w:bottom w:val="single" w:sz="4" w:space="0" w:color="auto"/>
+              <w:right w:val="single" w:sz="4" w:space="0" w:color="auto"/>
+            </w:tcBorders>
+          </w:tcPr>
+          <w:p>
+            <w:pPr>
+              <w:jc w:val="center"/>
+            </w:pPr>
+          </w:p>
+        </w:tc>
+        <w:tc>
+          <w:tcPr>
+            <w:tcW w:w="9900" w:type="dxa"/>
+            <w:tcBorders>
+              <w:top w:val="single" w:sz="4" w:space="0" w:color="auto"/>
+              <w:left w:val="single" w:sz="4" w:space="0" w:color="auto"/>
+              <w:bottom w:val="single" w:sz="4" w:space="0" w:color="auto"/>
+              <w:right w:val="single" w:sz="4" w:space="0" w:color="auto"/>
+            </w:tcBorders>
+          </w:tcPr>
+          <w:p>
+            <w:pPr>
+              <w:keepNext/>
+              <w:spacing w:after="120"/>
+            </w:pPr>
+          </w:p>
+        </w:tc>
+      </w:tr>
+    </w:tbl>
+    <w:p>
+      <w:pPr>
+        <w:pStyle w:val="Caption"/>
+      </w:pPr>
+    </w:p>
     <w:sectPr>
       <w:pgSz w:w="12240" w:h="15840"/>
       <w:pgMar w:top="864" w:right="864" w:bottom="864" w:left="864" w:header="720" w:footer="720" w:gutter="0"/>
@@ -2662,13 +3973,13 @@
             <w:rPr>
               <w:b/>
             </w:rPr>
-            <w:t>CS235 – Assignment #</w:t>
+            <w:t xml:space="preserve">CS235 – </w:t>
           </w:r>
           <w:r>
             <w:rPr>
               <w:b/>
             </w:rPr>
-            <w:t>4</w:t>
+            <w:t>Final Project</w:t>
           </w:r>
         </w:p>
         <w:p>
@@ -2685,7 +3996,7 @@
               <w:sz w:val="18"/>
               <w:szCs w:val="18"/>
             </w:rPr>
-            <w:t>Mobile Application</w:t>
+            <w:t>Data Visualization</w:t>
           </w:r>
           <w:r>
             <w:rPr>
@@ -2718,7 +4029,7 @@
               <w:rPr>
                 <w:noProof/>
               </w:rPr>
-              <w:t>4</w:t>
+              <w:t>6</w:t>
             </w:r>
           </w:fldSimple>
         </w:p>
@@ -5526,12 +6837,11 @@
     <w:uiPriority w:val="35"/>
     <w:unhideWhenUsed/>
     <w:qFormat/>
-    <w:rsid w:val="00065E61"/>
+    <w:rsid w:val="00DC4C2C"/>
     <w:pPr>
       <w:jc w:val="center"/>
     </w:pPr>
     <w:rPr>
-      <w:b/>
       <w:bCs/>
       <w:szCs w:val="18"/>
     </w:rPr>
@@ -5927,6 +7237,22 @@
       <w:color w:val="808080" w:themeColor="text1" w:themeTint="7F"/>
     </w:rPr>
   </w:style>
+  <w:style w:type="character" w:customStyle="1" w:styleId="selectable">
+    <w:name w:val="selectable"/>
+    <w:basedOn w:val="DefaultParagraphFont"/>
+    <w:rsid w:val="00DC4C2C"/>
+  </w:style>
+  <w:style w:type="character" w:styleId="Emphasis">
+    <w:name w:val="Emphasis"/>
+    <w:basedOn w:val="DefaultParagraphFont"/>
+    <w:uiPriority w:val="20"/>
+    <w:qFormat/>
+    <w:rsid w:val="00DC4C2C"/>
+    <w:rPr>
+      <w:i/>
+      <w:iCs/>
+    </w:rPr>
+  </w:style>
 </w:styles>
 </file>
 
@@ -6218,7 +7544,7 @@
 </file>
 
 <file path=customXml/itemProps1.xml><?xml version="1.0" encoding="utf-8"?>
-<ds:datastoreItem xmlns:ds="http://schemas.openxmlformats.org/officeDocument/2006/customXml" ds:itemID="{616C884B-1487-464C-AE9D-EF5D18B8B3E3}">
+<ds:datastoreItem xmlns:ds="http://schemas.openxmlformats.org/officeDocument/2006/customXml" ds:itemID="{27FD8231-BCD5-4A36-9D35-6D41FA7DCF39}">
   <ds:schemaRefs>
     <ds:schemaRef ds:uri="http://schemas.openxmlformats.org/officeDocument/2006/bibliography"/>
   </ds:schemaRefs>

</xml_diff>

<commit_message>
Uploading one of the data visualizations images. Uploading the final project report.
</commit_message>
<xml_diff>
--- a/Final_Project/Report/CS235 - Final Project Report.docx
+++ b/Final_Project/Report/CS235 - Final Project Report.docx
@@ -2709,7 +2709,13 @@
       <w:bookmarkStart w:id="8" w:name="_Toc418982328"/>
       <w:r>
         <w:lastRenderedPageBreak/>
-        <w:t>Source Code and Running the Application</w:t>
+        <w:t xml:space="preserve">Source Code </w:t>
+      </w:r>
+      <w:r>
+        <w:t xml:space="preserve">Review </w:t>
+      </w:r>
+      <w:r>
+        <w:t>and Running the Application</w:t>
       </w:r>
       <w:bookmarkEnd w:id="8"/>
     </w:p>
@@ -2722,7 +2728,46 @@
       </w:pPr>
       <w:r>
         <w:tab/>
-        <w:t>Our application is based off three primary components.  They are described below:</w:t>
+        <w:t>Our application is based off three primary components.  They are described below</w:t>
+      </w:r>
+      <w:r>
+        <w:t>.  To give the application an increased feeling of realism, we populated the menus as if it were a full blown application.  However, only of a subset of the links take the user to actual pages.  For a list of the application</w:t>
+      </w:r>
+      <w:r>
+        <w:t>’</w:t>
+      </w:r>
+      <w:r>
+        <w:t xml:space="preserve">s working pages, </w:t>
+      </w:r>
+      <w:r>
+        <w:t xml:space="preserve">kindly </w:t>
+      </w:r>
+      <w:r>
+        <w:t xml:space="preserve">see </w:t>
+      </w:r>
+      <w:r>
+        <w:t xml:space="preserve">the </w:t>
+      </w:r>
+      <w:r>
+        <w:t>section entitled “</w:t>
+      </w:r>
+      <w:r>
+        <w:fldChar w:fldCharType="begin"/>
+      </w:r>
+      <w:r>
+        <w:instrText xml:space="preserve"> REF _Ref418982914 \h </w:instrText>
+      </w:r>
+      <w:r>
+        <w:fldChar w:fldCharType="separate"/>
+      </w:r>
+      <w:r>
+        <w:t>Data Visualizations</w:t>
+      </w:r>
+      <w:r>
+        <w:fldChar w:fldCharType="end"/>
+      </w:r>
+      <w:r>
+        <w:t>” where each subsection corresponds to a page on our site.</w:t>
       </w:r>
     </w:p>
     <w:p>
@@ -3031,34 +3076,102 @@
     </w:p>
     <w:p>
       <w:pPr>
+        <w:pStyle w:val="ListParagraph"/>
+        <w:numPr>
+          <w:ilvl w:val="6"/>
+          <w:numId w:val="1"/>
+        </w:numPr>
+        <w:tabs>
+          <w:tab w:val="clear" w:pos="1080"/>
+          <w:tab w:val="left" w:pos="360"/>
+        </w:tabs>
+        <w:ind w:left="360" w:hanging="360"/>
+      </w:pPr>
+      <w:r>
+        <w:rPr>
+          <w:b/>
+          <w:color w:val="207A14"/>
+        </w:rPr>
+        <w:t>Tableau</w:t>
+      </w:r>
+      <w:r>
+        <w:t xml:space="preserve"> – Our application adapted an existing HTML5 template. We selected this template because it had a professional appearance and because it made effective use of multiple web design patterns including:</w:t>
+      </w:r>
+    </w:p>
+    <w:p>
+      <w:pPr>
         <w:tabs>
           <w:tab w:val="left" w:pos="360"/>
         </w:tabs>
       </w:pPr>
-      <w:r>
-        <w:tab/>
-        <w:t xml:space="preserve">Throughout the semester, Team Thundercats used Github as our revision control repository.  One of Github’s lesser known features is that built into every Github repository is a free web server.  To run our application, we recommend that you access our Github page directly.  Below is a list of links to each of the applications working pages; note that while the appli </w:t>
-      </w:r>
-    </w:p>
-    <w:p/>
-    <w:p>
-      <w:pPr>
-        <w:pStyle w:val="Heading1"/>
-      </w:pPr>
-      <w:bookmarkStart w:id="10" w:name="_Toc418982329"/>
-      <w:r>
-        <w:t>Data Sources</w:t>
-      </w:r>
-      <w:bookmarkEnd w:id="10"/>
-    </w:p>
-    <w:p/>
+    </w:p>
     <w:p>
       <w:pPr>
         <w:tabs>
           <w:tab w:val="left" w:pos="360"/>
         </w:tabs>
       </w:pPr>
-      <w:r>
+    </w:p>
+    <w:p>
+      <w:pPr>
+        <w:pStyle w:val="ListParagraph"/>
+        <w:numPr>
+          <w:ilvl w:val="6"/>
+          <w:numId w:val="1"/>
+        </w:numPr>
+        <w:tabs>
+          <w:tab w:val="clear" w:pos="1080"/>
+          <w:tab w:val="left" w:pos="360"/>
+        </w:tabs>
+        <w:ind w:left="360" w:hanging="360"/>
+      </w:pPr>
+      <w:r>
+        <w:rPr>
+          <w:b/>
+          <w:color w:val="207A14"/>
+        </w:rPr>
+        <w:t xml:space="preserve">Github </w:t>
+      </w:r>
+      <w:r>
+        <w:t>–</w:t>
+      </w:r>
+      <w:r>
+        <w:t xml:space="preserve"> </w:t>
+      </w:r>
+      <w:r>
+        <w:t xml:space="preserve">Throughout the semester, Team Thundercats used Github as our revision control repository.  One of Github’s lesser known features is that built into every Github repository is a free web server.  To run our application, we recommend that you access our Github page directly.  </w:t>
+      </w:r>
+      <w:r>
+        <w:t xml:space="preserve">The application’s home page is below. </w:t>
+      </w:r>
+    </w:p>
+    <w:p>
+      <w:pPr>
+        <w:tabs>
+          <w:tab w:val="left" w:pos="360"/>
+        </w:tabs>
+      </w:pPr>
+    </w:p>
+    <w:p/>
+    <w:p>
+      <w:pPr>
+        <w:pStyle w:val="Heading1"/>
+      </w:pPr>
+      <w:bookmarkStart w:id="10" w:name="_Toc418982329"/>
+      <w:r>
+        <w:t>Data Sources</w:t>
+      </w:r>
+      <w:bookmarkEnd w:id="10"/>
+    </w:p>
+    <w:p/>
+    <w:p>
+      <w:pPr>
+        <w:tabs>
+          <w:tab w:val="left" w:pos="360"/>
+        </w:tabs>
+      </w:pPr>
+      <w:r>
+        <w:lastRenderedPageBreak/>
         <w:tab/>
         <w:t xml:space="preserve">Multiple different data sources were used to generate the different data visualizations included with our applications.  Below is a list of the </w:t>
       </w:r>
@@ -3764,6 +3877,7 @@
         <w:rPr>
           <w:b/>
         </w:rPr>
+        <w:lastRenderedPageBreak/>
         <w:t xml:space="preserve">Data Source: </w:t>
       </w:r>
       <w:hyperlink r:id="rId16" w:history="1">
@@ -4422,6 +4536,7 @@
         <w:ind w:firstLine="360"/>
       </w:pPr>
       <w:r>
+        <w:lastRenderedPageBreak/>
         <w:t>Since</w:t>
       </w:r>
       <w:r>
@@ -4508,11 +4623,12 @@
         <w:pStyle w:val="Heading1"/>
       </w:pPr>
       <w:bookmarkStart w:id="12" w:name="_Toc418982331"/>
-      <w:r>
-        <w:lastRenderedPageBreak/>
+      <w:bookmarkStart w:id="13" w:name="_Ref418982914"/>
+      <w:r>
         <w:t>Data Visualizations</w:t>
       </w:r>
       <w:bookmarkEnd w:id="12"/>
+      <w:bookmarkEnd w:id="13"/>
     </w:p>
     <w:p/>
     <w:p>
@@ -4522,16 +4638,16 @@
           <w:color w:val="207A14"/>
         </w:rPr>
       </w:pPr>
-      <w:bookmarkStart w:id="13" w:name="_Ref418973742"/>
-      <w:bookmarkStart w:id="14" w:name="_Toc418982332"/>
+      <w:bookmarkStart w:id="14" w:name="_Ref418973742"/>
+      <w:bookmarkStart w:id="15" w:name="_Toc418982332"/>
       <w:r>
         <w:rPr>
           <w:color w:val="207A14"/>
         </w:rPr>
         <w:t>Effect of Geopolitics on Olympic Medal Wins – Charting the Rise and Fall of Superpowers</w:t>
       </w:r>
-      <w:bookmarkEnd w:id="13"/>
       <w:bookmarkEnd w:id="14"/>
+      <w:bookmarkEnd w:id="15"/>
     </w:p>
     <w:p/>
     <w:p>
@@ -4563,16 +4679,16 @@
           <w:color w:val="207A14"/>
         </w:rPr>
       </w:pPr>
-      <w:bookmarkStart w:id="15" w:name="_Ref418978368"/>
-      <w:bookmarkStart w:id="16" w:name="_Toc418982333"/>
+      <w:bookmarkStart w:id="16" w:name="_Ref418978368"/>
+      <w:bookmarkStart w:id="17" w:name="_Toc418982333"/>
       <w:r>
         <w:rPr>
           <w:color w:val="207A14"/>
         </w:rPr>
         <w:t>Dollars for Medals – Relation between a Nation’s GDP and the Number of Medals Won at the London 2012 Olympics</w:t>
       </w:r>
-      <w:bookmarkEnd w:id="15"/>
       <w:bookmarkEnd w:id="16"/>
+      <w:bookmarkEnd w:id="17"/>
     </w:p>
     <w:p/>
     <w:p>
@@ -4601,16 +4717,16 @@
           <w:color w:val="207A14"/>
         </w:rPr>
       </w:pPr>
-      <w:bookmarkStart w:id="17" w:name="_Ref418980275"/>
-      <w:bookmarkStart w:id="18" w:name="_Toc418982334"/>
+      <w:bookmarkStart w:id="18" w:name="_Ref418980275"/>
+      <w:bookmarkStart w:id="19" w:name="_Toc418982334"/>
       <w:r>
         <w:rPr>
           <w:color w:val="207A14"/>
         </w:rPr>
         <w:t>Quantifying the Most and Least Athletic Countries – Country Population Per Medal at the London 2012 Olympic Games</w:t>
       </w:r>
-      <w:bookmarkEnd w:id="17"/>
       <w:bookmarkEnd w:id="18"/>
+      <w:bookmarkEnd w:id="19"/>
     </w:p>
     <w:p/>
     <w:p>
@@ -4639,8 +4755,8 @@
           <w:color w:val="207A14"/>
         </w:rPr>
       </w:pPr>
-      <w:bookmarkStart w:id="19" w:name="_Ref418979919"/>
-      <w:bookmarkStart w:id="20" w:name="_Toc418982335"/>
+      <w:bookmarkStart w:id="20" w:name="_Ref418979919"/>
+      <w:bookmarkStart w:id="21" w:name="_Toc418982335"/>
       <w:r>
         <w:rPr>
           <w:color w:val="207A14"/>
@@ -4653,8 +4769,8 @@
         </w:rPr>
         <w:t>Events</w:t>
       </w:r>
-      <w:bookmarkEnd w:id="19"/>
       <w:bookmarkEnd w:id="20"/>
+      <w:bookmarkEnd w:id="21"/>
     </w:p>
     <w:p/>
     <w:p>
@@ -4672,38 +4788,179 @@
           <w:t>http://rawgit.com/ZaydH/CS235/master/Final_Project/events.html</w:t>
         </w:r>
       </w:hyperlink>
+    </w:p>
+    <w:p/>
+    <w:p>
+      <w:pPr>
+        <w:tabs>
+          <w:tab w:val="left" w:pos="360"/>
+        </w:tabs>
+        <w:jc w:val="center"/>
+      </w:pPr>
+      <w:r>
+        <w:rPr>
+          <w:noProof/>
+        </w:rPr>
+        <w:lastRenderedPageBreak/>
+        <w:drawing>
+          <wp:inline distT="0" distB="0" distL="0" distR="0">
+            <wp:extent cx="4135445" cy="3519377"/>
+            <wp:effectExtent l="19050" t="0" r="0" b="0"/>
+            <wp:docPr id="6" name="Picture 5" descr="Medal Counts Per Year.png"/>
+            <wp:cNvGraphicFramePr>
+              <a:graphicFrameLocks xmlns:a="http://schemas.openxmlformats.org/drawingml/2006/main" noChangeAspect="1"/>
+            </wp:cNvGraphicFramePr>
+            <a:graphic xmlns:a="http://schemas.openxmlformats.org/drawingml/2006/main">
+              <a:graphicData uri="http://schemas.openxmlformats.org/drawingml/2006/picture">
+                <pic:pic xmlns:pic="http://schemas.openxmlformats.org/drawingml/2006/picture">
+                  <pic:nvPicPr>
+                    <pic:cNvPr id="0" name="Medal Counts Per Year.png"/>
+                    <pic:cNvPicPr/>
+                  </pic:nvPicPr>
+                  <pic:blipFill>
+                    <a:blip r:embed="rId27" cstate="print"/>
+                    <a:stretch>
+                      <a:fillRect/>
+                    </a:stretch>
+                  </pic:blipFill>
+                  <pic:spPr>
+                    <a:xfrm>
+                      <a:off x="0" y="0"/>
+                      <a:ext cx="4137575" cy="3521189"/>
+                    </a:xfrm>
+                    <a:prstGeom prst="rect">
+                      <a:avLst/>
+                    </a:prstGeom>
+                  </pic:spPr>
+                </pic:pic>
+              </a:graphicData>
+            </a:graphic>
+          </wp:inline>
+        </w:drawing>
+      </w:r>
+    </w:p>
+    <w:p>
+      <w:pPr>
+        <w:tabs>
+          <w:tab w:val="left" w:pos="360"/>
+        </w:tabs>
+      </w:pPr>
+    </w:p>
+    <w:p>
+      <w:pPr>
+        <w:pStyle w:val="Caption"/>
+      </w:pPr>
+      <w:r>
+        <w:t xml:space="preserve">Figure </w:t>
+      </w:r>
+      <w:fldSimple w:instr=" SEQ Figure \* ARABIC ">
+        <w:r>
+          <w:rPr>
+            <w:noProof/>
+          </w:rPr>
+          <w:t>1</w:t>
+        </w:r>
+      </w:fldSimple>
+      <w:r>
+        <w:t xml:space="preserve"> – Olympics History Logo</w:t>
+      </w:r>
+    </w:p>
+    <w:p/>
+    <w:p>
+      <w:pPr>
+        <w:ind w:firstLine="360"/>
+      </w:pPr>
+      <w:r>
+        <w:t xml:space="preserve">Chapter 5 of the Olympics Charter states, </w:t>
+      </w:r>
+      <w:r>
+        <w:t>“No kind of demonstration or political, religious or racial propaganda is permitted in the Olympic areas</w:t>
+      </w:r>
+      <w:r>
+        <w:t>”</w:t>
+      </w:r>
+    </w:p>
+    <w:p/>
+    <w:p>
+      <w:pPr>
+        <w:pStyle w:val="Heading2"/>
+        <w:rPr>
+          <w:color w:val="207A14"/>
+        </w:rPr>
+      </w:pPr>
+      <w:bookmarkStart w:id="22" w:name="_Ref418979203"/>
+      <w:bookmarkStart w:id="23" w:name="_Toc418982336"/>
+      <w:r>
+        <w:rPr>
+          <w:color w:val="207A14"/>
+        </w:rPr>
+        <w:t>Summer Olympic Games Host Cities</w:t>
+      </w:r>
+      <w:bookmarkEnd w:id="22"/>
+      <w:bookmarkEnd w:id="23"/>
+    </w:p>
+    <w:p/>
+    <w:p>
+      <w:r>
+        <w:rPr>
+          <w:b/>
+        </w:rPr>
+        <w:t xml:space="preserve">Web Page Address: </w:t>
+      </w:r>
+      <w:hyperlink r:id="rId28" w:history="1">
+        <w:r>
+          <w:rPr>
+            <w:rStyle w:val="Hyperlink"/>
+          </w:rPr>
+          <w:t>http://rawgit.com/ZaydH/CS235/master/Final_Project/previous_games.html</w:t>
+        </w:r>
+      </w:hyperlink>
+      <w:r>
+        <w:t xml:space="preserve"> </w:t>
+      </w:r>
     </w:p>
     <w:p/>
     <w:p/>
     <w:p/>
+    <w:p>
+      <w:pPr>
+        <w:pStyle w:val="Heading2"/>
+        <w:rPr>
+          <w:color w:val="207A14"/>
+        </w:rPr>
+      </w:pPr>
+      <w:bookmarkStart w:id="24" w:name="_Ref418981080"/>
+      <w:bookmarkStart w:id="25" w:name="_Toc418982337"/>
+      <w:r>
+        <w:rPr>
+          <w:color w:val="207A14"/>
+        </w:rPr>
+        <w:t xml:space="preserve">Athletes Attending the 2012 London Olympics </w:t>
+      </w:r>
+      <w:r>
+        <w:rPr>
+          <w:color w:val="207A14"/>
+        </w:rPr>
+        <w:t>by</w:t>
+      </w:r>
+      <w:r>
+        <w:rPr>
+          <w:color w:val="207A14"/>
+        </w:rPr>
+        <w:t xml:space="preserve"> Country</w:t>
+      </w:r>
+      <w:bookmarkEnd w:id="24"/>
+      <w:bookmarkEnd w:id="25"/>
+    </w:p>
     <w:p/>
     <w:p>
-      <w:pPr>
-        <w:pStyle w:val="Heading2"/>
-        <w:rPr>
-          <w:color w:val="207A14"/>
-        </w:rPr>
-      </w:pPr>
-      <w:bookmarkStart w:id="21" w:name="_Ref418979203"/>
-      <w:bookmarkStart w:id="22" w:name="_Toc418982336"/>
-      <w:r>
-        <w:rPr>
-          <w:color w:val="207A14"/>
-        </w:rPr>
-        <w:t>Summer Olympic Games Host Cities</w:t>
-      </w:r>
-      <w:bookmarkEnd w:id="21"/>
-      <w:bookmarkEnd w:id="22"/>
-    </w:p>
-    <w:p/>
-    <w:p>
       <w:r>
         <w:rPr>
           <w:b/>
         </w:rPr>
         <w:t xml:space="preserve">Web Page Address: </w:t>
       </w:r>
-      <w:hyperlink r:id="rId27" w:history="1">
+      <w:hyperlink r:id="rId29" w:history="1">
         <w:r>
           <w:rPr>
             <w:rStyle w:val="Hyperlink"/>
@@ -4725,28 +4982,16 @@
           <w:color w:val="207A14"/>
         </w:rPr>
       </w:pPr>
-      <w:bookmarkStart w:id="23" w:name="_Ref418981080"/>
-      <w:bookmarkStart w:id="24" w:name="_Toc418982337"/>
+      <w:bookmarkStart w:id="26" w:name="_Ref418979834"/>
+      <w:bookmarkStart w:id="27" w:name="_Toc418982338"/>
       <w:r>
         <w:rPr>
           <w:color w:val="207A14"/>
         </w:rPr>
-        <w:t xml:space="preserve">Athletes Attending the 2012 London Olympics </w:t>
-      </w:r>
-      <w:r>
-        <w:rPr>
-          <w:color w:val="207A14"/>
-        </w:rPr>
-        <w:t>by</w:t>
-      </w:r>
-      <w:r>
-        <w:rPr>
-          <w:color w:val="207A14"/>
-        </w:rPr>
-        <w:t xml:space="preserve"> Country</w:t>
-      </w:r>
-      <w:bookmarkEnd w:id="23"/>
-      <w:bookmarkEnd w:id="24"/>
+        <w:t>Total Summer Olympic Medal Wins</w:t>
+      </w:r>
+      <w:bookmarkEnd w:id="26"/>
+      <w:bookmarkEnd w:id="27"/>
     </w:p>
     <w:p/>
     <w:p>
@@ -4756,12 +5001,12 @@
         </w:rPr>
         <w:t xml:space="preserve">Web Page Address: </w:t>
       </w:r>
-      <w:hyperlink r:id="rId28" w:history="1">
+      <w:hyperlink r:id="rId30" w:history="1">
         <w:r>
           <w:rPr>
             <w:rStyle w:val="Hyperlink"/>
           </w:rPr>
-          <w:t>http://rawgit.com/ZaydH/CS235/master/Final_Project/previous_games.html</w:t>
+          <w:t>http://rawgit.com/ZaydH/CS235/master/Final_Project/country_profiles.html</w:t>
         </w:r>
       </w:hyperlink>
       <w:r>
@@ -4770,43 +5015,45 @@
     </w:p>
     <w:p/>
     <w:p/>
+    <w:p>
+      <w:pPr>
+        <w:pStyle w:val="Heading2"/>
+        <w:rPr>
+          <w:color w:val="207A14"/>
+        </w:rPr>
+      </w:pPr>
+      <w:bookmarkStart w:id="28" w:name="_Ref418980759"/>
+      <w:bookmarkStart w:id="29" w:name="_Toc418982339"/>
+      <w:r>
+        <w:rPr>
+          <w:color w:val="207A14"/>
+        </w:rPr>
+        <w:t>United States Medal Wins – A Home Advantage</w:t>
+      </w:r>
+      <w:bookmarkEnd w:id="28"/>
+      <w:bookmarkEnd w:id="29"/>
+    </w:p>
     <w:p/>
     <w:p>
-      <w:pPr>
-        <w:pStyle w:val="Heading2"/>
-        <w:rPr>
-          <w:color w:val="207A14"/>
-        </w:rPr>
-      </w:pPr>
-      <w:bookmarkStart w:id="25" w:name="_Ref418979834"/>
-      <w:bookmarkStart w:id="26" w:name="_Toc418982338"/>
-      <w:r>
-        <w:rPr>
-          <w:color w:val="207A14"/>
+      <w:r>
+        <w:rPr>
+          <w:b/>
         </w:rPr>
         <w:lastRenderedPageBreak/>
-        <w:t>Total Summer Olympic Medal Wins</w:t>
-      </w:r>
-      <w:bookmarkEnd w:id="25"/>
-      <w:bookmarkEnd w:id="26"/>
-    </w:p>
-    <w:p/>
-    <w:p>
-      <w:r>
-        <w:rPr>
-          <w:b/>
-        </w:rPr>
         <w:t xml:space="preserve">Web Page Address: </w:t>
       </w:r>
-      <w:hyperlink r:id="rId29" w:history="1">
+      <w:hyperlink r:id="rId31" w:history="1">
         <w:r>
           <w:rPr>
             <w:rStyle w:val="Hyperlink"/>
           </w:rPr>
-          <w:t>http://rawgit.com/ZaydH/CS235/master/Final_Project/country_profiles.html</w:t>
+          <w:t>http://rawgit.com/ZaydH/CS235/master/Final_Project/united_states.html</w:t>
         </w:r>
       </w:hyperlink>
       <w:r>
+        <w:rPr>
+          <w:b/>
+        </w:rPr>
         <w:t xml:space="preserve"> </w:t>
       </w:r>
     </w:p>
@@ -4819,16 +5066,16 @@
           <w:color w:val="207A14"/>
         </w:rPr>
       </w:pPr>
-      <w:bookmarkStart w:id="27" w:name="_Ref418980759"/>
-      <w:bookmarkStart w:id="28" w:name="_Toc418982339"/>
+      <w:bookmarkStart w:id="30" w:name="_Ref418977935"/>
+      <w:bookmarkStart w:id="31" w:name="_Toc418982340"/>
       <w:r>
         <w:rPr>
           <w:color w:val="207A14"/>
         </w:rPr>
-        <w:t>United States Medal Wins – A Home Advantage</w:t>
-      </w:r>
-      <w:bookmarkEnd w:id="27"/>
-      <w:bookmarkEnd w:id="28"/>
+        <w:t>If Michael Phelps were a Country</w:t>
+      </w:r>
+      <w:bookmarkEnd w:id="30"/>
+      <w:bookmarkEnd w:id="31"/>
     </w:p>
     <w:p/>
     <w:p>
@@ -4838,50 +5085,7 @@
         </w:rPr>
         <w:t xml:space="preserve">Web Page Address: </w:t>
       </w:r>
-      <w:hyperlink r:id="rId30" w:history="1">
-        <w:r>
-          <w:rPr>
-            <w:rStyle w:val="Hyperlink"/>
-          </w:rPr>
-          <w:t>http://rawgit.com/ZaydH/CS235/master/Final_Project/united_states.html</w:t>
-        </w:r>
-      </w:hyperlink>
-      <w:r>
-        <w:rPr>
-          <w:b/>
-        </w:rPr>
-        <w:t xml:space="preserve"> </w:t>
-      </w:r>
-    </w:p>
-    <w:p/>
-    <w:p/>
-    <w:p>
-      <w:pPr>
-        <w:pStyle w:val="Heading2"/>
-        <w:rPr>
-          <w:color w:val="207A14"/>
-        </w:rPr>
-      </w:pPr>
-      <w:bookmarkStart w:id="29" w:name="_Ref418977935"/>
-      <w:bookmarkStart w:id="30" w:name="_Toc418982340"/>
-      <w:r>
-        <w:rPr>
-          <w:color w:val="207A14"/>
-        </w:rPr>
-        <w:t>If Michael Phelps were a Country</w:t>
-      </w:r>
-      <w:bookmarkEnd w:id="29"/>
-      <w:bookmarkEnd w:id="30"/>
-    </w:p>
-    <w:p/>
-    <w:p>
-      <w:r>
-        <w:rPr>
-          <w:b/>
-        </w:rPr>
-        <w:t xml:space="preserve">Web Page Address: </w:t>
-      </w:r>
-      <w:hyperlink r:id="rId31" w:history="1">
+      <w:hyperlink r:id="rId32" w:history="1">
         <w:r>
           <w:rPr>
             <w:rStyle w:val="Hyperlink"/>
@@ -4913,8 +5117,8 @@
         <w:ind w:left="1080" w:hanging="1080"/>
         <w:jc w:val="center"/>
       </w:pPr>
-      <w:bookmarkStart w:id="31" w:name="_Ref418975345"/>
-      <w:bookmarkStart w:id="32" w:name="_Toc418982341"/>
+      <w:bookmarkStart w:id="32" w:name="_Ref418975345"/>
+      <w:bookmarkStart w:id="33" w:name="_Toc418982341"/>
       <w:r>
         <w:lastRenderedPageBreak/>
         <w:t xml:space="preserve">List of </w:t>
@@ -4925,8 +5129,8 @@
       <w:r>
         <w:t>References</w:t>
       </w:r>
-      <w:bookmarkEnd w:id="31"/>
       <w:bookmarkEnd w:id="32"/>
+      <w:bookmarkEnd w:id="33"/>
     </w:p>
     <w:p/>
     <w:p/>
@@ -5024,7 +5228,7 @@
             <w:r>
               <w:t>&lt;</w:t>
             </w:r>
-            <w:hyperlink r:id="rId32" w:history="1">
+            <w:hyperlink r:id="rId33" w:history="1">
               <w:r>
                 <w:t>http://en.wikipedia.org/wiki/Olympic_sports</w:t>
               </w:r>
@@ -5856,7 +6060,7 @@
               <w:rPr>
                 <w:noProof/>
               </w:rPr>
-              <w:t>4</w:t>
+              <w:t>8</w:t>
             </w:r>
           </w:fldSimple>
         </w:p>
@@ -5948,9 +6152,6 @@
           <w:t>http://themeforest.net/item/alexx-multipurpose-html5-theme/3370259</w:t>
         </w:r>
       </w:hyperlink>
-      <w:r>
-        <w:t xml:space="preserve"> </w:t>
-      </w:r>
     </w:p>
   </w:footnote>
 </w:footnotes>
@@ -9512,7 +9713,7 @@
 </file>
 
 <file path=customXml/itemProps1.xml><?xml version="1.0" encoding="utf-8"?>
-<ds:datastoreItem xmlns:ds="http://schemas.openxmlformats.org/officeDocument/2006/customXml" ds:itemID="{95B3EF86-1242-4085-BC4A-B9BF51B93797}">
+<ds:datastoreItem xmlns:ds="http://schemas.openxmlformats.org/officeDocument/2006/customXml" ds:itemID="{040964C0-9D98-4ADC-8533-16E0100BEF40}">
   <ds:schemaRefs>
     <ds:schemaRef ds:uri="http://schemas.openxmlformats.org/officeDocument/2006/bibliography"/>
   </ds:schemaRefs>

</xml_diff>

<commit_message>
More work on the final report and improving the text and how graphs are displayed.
</commit_message>
<xml_diff>
--- a/Final_Project/Report/CS235 - Final Project Report.docx
+++ b/Final_Project/Report/CS235 - Final Project Report.docx
@@ -390,7 +390,7 @@
         </w:rPr>
         <w:fldChar w:fldCharType="separate"/>
       </w:r>
-      <w:hyperlink w:anchor="_Toc418994135" w:history="1">
+      <w:hyperlink w:anchor="_Toc418996917" w:history="1">
         <w:r>
           <w:rPr>
             <w:rStyle w:val="Hyperlink"/>
@@ -431,7 +431,7 @@
             <w:noProof/>
             <w:webHidden/>
           </w:rPr>
-          <w:instrText xml:space="preserve"> PAGEREF _Toc418994135 \h </w:instrText>
+          <w:instrText xml:space="preserve"> PAGEREF _Toc418996917 \h </w:instrText>
         </w:r>
         <w:r>
           <w:rPr>
@@ -470,7 +470,7 @@
           <w:noProof/>
         </w:rPr>
       </w:pPr>
-      <w:hyperlink w:anchor="_Toc418994136" w:history="1">
+      <w:hyperlink w:anchor="_Toc418996918" w:history="1">
         <w:r>
           <w:rPr>
             <w:rStyle w:val="Hyperlink"/>
@@ -511,7 +511,7 @@
             <w:noProof/>
             <w:webHidden/>
           </w:rPr>
-          <w:instrText xml:space="preserve"> PAGEREF _Toc418994136 \h </w:instrText>
+          <w:instrText xml:space="preserve"> PAGEREF _Toc418996918 \h </w:instrText>
         </w:r>
         <w:r>
           <w:rPr>
@@ -550,7 +550,7 @@
           <w:noProof/>
         </w:rPr>
       </w:pPr>
-      <w:hyperlink w:anchor="_Toc418994137" w:history="1">
+      <w:hyperlink w:anchor="_Toc418996919" w:history="1">
         <w:r>
           <w:rPr>
             <w:rStyle w:val="Hyperlink"/>
@@ -591,7 +591,7 @@
             <w:noProof/>
             <w:webHidden/>
           </w:rPr>
-          <w:instrText xml:space="preserve"> PAGEREF _Toc418994137 \h </w:instrText>
+          <w:instrText xml:space="preserve"> PAGEREF _Toc418996919 \h </w:instrText>
         </w:r>
         <w:r>
           <w:rPr>
@@ -630,7 +630,7 @@
           <w:noProof/>
         </w:rPr>
       </w:pPr>
-      <w:hyperlink w:anchor="_Toc418994138" w:history="1">
+      <w:hyperlink w:anchor="_Toc418996920" w:history="1">
         <w:r>
           <w:rPr>
             <w:rStyle w:val="Hyperlink"/>
@@ -671,7 +671,7 @@
             <w:noProof/>
             <w:webHidden/>
           </w:rPr>
-          <w:instrText xml:space="preserve"> PAGEREF _Toc418994138 \h </w:instrText>
+          <w:instrText xml:space="preserve"> PAGEREF _Toc418996920 \h </w:instrText>
         </w:r>
         <w:r>
           <w:rPr>
@@ -710,7 +710,7 @@
           <w:noProof/>
         </w:rPr>
       </w:pPr>
-      <w:hyperlink w:anchor="_Toc418994139" w:history="1">
+      <w:hyperlink w:anchor="_Toc418996921" w:history="1">
         <w:r>
           <w:rPr>
             <w:rStyle w:val="Hyperlink"/>
@@ -751,7 +751,7 @@
             <w:noProof/>
             <w:webHidden/>
           </w:rPr>
-          <w:instrText xml:space="preserve"> PAGEREF _Toc418994139 \h </w:instrText>
+          <w:instrText xml:space="preserve"> PAGEREF _Toc418996921 \h </w:instrText>
         </w:r>
         <w:r>
           <w:rPr>
@@ -790,7 +790,7 @@
           <w:noProof/>
         </w:rPr>
       </w:pPr>
-      <w:hyperlink w:anchor="_Toc418994140" w:history="1">
+      <w:hyperlink w:anchor="_Toc418996922" w:history="1">
         <w:r>
           <w:rPr>
             <w:rStyle w:val="Hyperlink"/>
@@ -831,7 +831,7 @@
             <w:noProof/>
             <w:webHidden/>
           </w:rPr>
-          <w:instrText xml:space="preserve"> PAGEREF _Toc418994140 \h </w:instrText>
+          <w:instrText xml:space="preserve"> PAGEREF _Toc418996922 \h </w:instrText>
         </w:r>
         <w:r>
           <w:rPr>
@@ -870,7 +870,7 @@
           <w:noProof/>
         </w:rPr>
       </w:pPr>
-      <w:hyperlink w:anchor="_Toc418994141" w:history="1">
+      <w:hyperlink w:anchor="_Toc418996923" w:history="1">
         <w:r>
           <w:rPr>
             <w:rStyle w:val="Hyperlink"/>
@@ -911,7 +911,7 @@
             <w:noProof/>
             <w:webHidden/>
           </w:rPr>
-          <w:instrText xml:space="preserve"> PAGEREF _Toc418994141 \h </w:instrText>
+          <w:instrText xml:space="preserve"> PAGEREF _Toc418996923 \h </w:instrText>
         </w:r>
         <w:r>
           <w:rPr>
@@ -950,7 +950,7 @@
           <w:noProof/>
         </w:rPr>
       </w:pPr>
-      <w:hyperlink w:anchor="_Toc418994142" w:history="1">
+      <w:hyperlink w:anchor="_Toc418996924" w:history="1">
         <w:r>
           <w:rPr>
             <w:rStyle w:val="Hyperlink"/>
@@ -970,7 +970,7 @@
             <w:rStyle w:val="Hyperlink"/>
             <w:noProof/>
           </w:rPr>
-          <w:t>Data Spotlighting</w:t>
+          <w:t>Multiple Visualization Types</w:t>
         </w:r>
         <w:r>
           <w:rPr>
@@ -991,7 +991,7 @@
             <w:noProof/>
             <w:webHidden/>
           </w:rPr>
-          <w:instrText xml:space="preserve"> PAGEREF _Toc418994142 \h </w:instrText>
+          <w:instrText xml:space="preserve"> PAGEREF _Toc418996924 \h </w:instrText>
         </w:r>
         <w:r>
           <w:rPr>
@@ -1011,7 +1011,7 @@
             <w:noProof/>
             <w:webHidden/>
           </w:rPr>
-          <w:t>4</w:t>
+          <w:t>5</w:t>
         </w:r>
         <w:r>
           <w:rPr>
@@ -1030,7 +1030,7 @@
           <w:noProof/>
         </w:rPr>
       </w:pPr>
-      <w:hyperlink w:anchor="_Toc418994143" w:history="1">
+      <w:hyperlink w:anchor="_Toc418996925" w:history="1">
         <w:r>
           <w:rPr>
             <w:rStyle w:val="Hyperlink"/>
@@ -1050,7 +1050,7 @@
             <w:rStyle w:val="Hyperlink"/>
             <w:noProof/>
           </w:rPr>
-          <w:t>Data Tips</w:t>
+          <w:t>Data Spotlighting</w:t>
         </w:r>
         <w:r>
           <w:rPr>
@@ -1071,7 +1071,7 @@
             <w:noProof/>
             <w:webHidden/>
           </w:rPr>
-          <w:instrText xml:space="preserve"> PAGEREF _Toc418994143 \h </w:instrText>
+          <w:instrText xml:space="preserve"> PAGEREF _Toc418996925 \h </w:instrText>
         </w:r>
         <w:r>
           <w:rPr>
@@ -1110,7 +1110,7 @@
           <w:noProof/>
         </w:rPr>
       </w:pPr>
-      <w:hyperlink w:anchor="_Toc418994144" w:history="1">
+      <w:hyperlink w:anchor="_Toc418996926" w:history="1">
         <w:r>
           <w:rPr>
             <w:rStyle w:val="Hyperlink"/>
@@ -1130,7 +1130,7 @@
             <w:rStyle w:val="Hyperlink"/>
             <w:noProof/>
           </w:rPr>
-          <w:t>Multi-Y Graphs</w:t>
+          <w:t>Data Tips</w:t>
         </w:r>
         <w:r>
           <w:rPr>
@@ -1151,7 +1151,7 @@
             <w:noProof/>
             <w:webHidden/>
           </w:rPr>
-          <w:instrText xml:space="preserve"> PAGEREF _Toc418994144 \h </w:instrText>
+          <w:instrText xml:space="preserve"> PAGEREF _Toc418996926 \h </w:instrText>
         </w:r>
         <w:r>
           <w:rPr>
@@ -1184,19 +1184,19 @@
     </w:p>
     <w:p>
       <w:pPr>
-        <w:pStyle w:val="TOC2"/>
+        <w:pStyle w:val="TOC3"/>
         <w:rPr>
           <w:rFonts w:asciiTheme="minorHAnsi" w:eastAsiaTheme="minorEastAsia" w:hAnsiTheme="minorHAnsi"/>
           <w:noProof/>
         </w:rPr>
       </w:pPr>
-      <w:hyperlink w:anchor="_Toc418994145" w:history="1">
+      <w:hyperlink w:anchor="_Toc418996927" w:history="1">
         <w:r>
           <w:rPr>
             <w:rStyle w:val="Hyperlink"/>
             <w:noProof/>
           </w:rPr>
-          <w:t>5.3.</w:t>
+          <w:t>5.2.4.</w:t>
         </w:r>
         <w:r>
           <w:rPr>
@@ -1210,7 +1210,7 @@
             <w:rStyle w:val="Hyperlink"/>
             <w:noProof/>
           </w:rPr>
-          <w:t>GitHub</w:t>
+          <w:t>Multi-Y Graphs</w:t>
         </w:r>
         <w:r>
           <w:rPr>
@@ -1231,7 +1231,7 @@
             <w:noProof/>
             <w:webHidden/>
           </w:rPr>
-          <w:instrText xml:space="preserve"> PAGEREF _Toc418994145 \h </w:instrText>
+          <w:instrText xml:space="preserve"> PAGEREF _Toc418996927 \h </w:instrText>
         </w:r>
         <w:r>
           <w:rPr>
@@ -1264,19 +1264,19 @@
     </w:p>
     <w:p>
       <w:pPr>
-        <w:pStyle w:val="TOC1"/>
+        <w:pStyle w:val="TOC3"/>
         <w:rPr>
           <w:rFonts w:asciiTheme="minorHAnsi" w:eastAsiaTheme="minorEastAsia" w:hAnsiTheme="minorHAnsi"/>
           <w:noProof/>
         </w:rPr>
       </w:pPr>
-      <w:hyperlink w:anchor="_Toc418994146" w:history="1">
+      <w:hyperlink w:anchor="_Toc418996928" w:history="1">
         <w:r>
           <w:rPr>
             <w:rStyle w:val="Hyperlink"/>
             <w:noProof/>
           </w:rPr>
-          <w:t>6.</w:t>
+          <w:t>5.2.5.</w:t>
         </w:r>
         <w:r>
           <w:rPr>
@@ -1290,7 +1290,7 @@
             <w:rStyle w:val="Hyperlink"/>
             <w:noProof/>
           </w:rPr>
-          <w:t>Data Sources</w:t>
+          <w:t>Sortable Table</w:t>
         </w:r>
         <w:r>
           <w:rPr>
@@ -1311,7 +1311,7 @@
             <w:noProof/>
             <w:webHidden/>
           </w:rPr>
-          <w:instrText xml:space="preserve"> PAGEREF _Toc418994146 \h </w:instrText>
+          <w:instrText xml:space="preserve"> PAGEREF _Toc418996928 \h </w:instrText>
         </w:r>
         <w:r>
           <w:rPr>
@@ -1331,7 +1331,7 @@
             <w:noProof/>
             <w:webHidden/>
           </w:rPr>
-          <w:t>7</w:t>
+          <w:t>8</w:t>
         </w:r>
         <w:r>
           <w:rPr>
@@ -1344,19 +1344,19 @@
     </w:p>
     <w:p>
       <w:pPr>
-        <w:pStyle w:val="TOC1"/>
+        <w:pStyle w:val="TOC2"/>
         <w:rPr>
           <w:rFonts w:asciiTheme="minorHAnsi" w:eastAsiaTheme="minorEastAsia" w:hAnsiTheme="minorHAnsi"/>
           <w:noProof/>
         </w:rPr>
       </w:pPr>
-      <w:hyperlink w:anchor="_Toc418994147" w:history="1">
+      <w:hyperlink w:anchor="_Toc418996929" w:history="1">
         <w:r>
           <w:rPr>
             <w:rStyle w:val="Hyperlink"/>
             <w:noProof/>
           </w:rPr>
-          <w:t>7.</w:t>
+          <w:t>5.3.</w:t>
         </w:r>
         <w:r>
           <w:rPr>
@@ -1370,7 +1370,21 @@
             <w:rStyle w:val="Hyperlink"/>
             <w:noProof/>
           </w:rPr>
-          <w:t>Webpage Text</w:t>
+          <w:t>GitH</w:t>
+        </w:r>
+        <w:r>
+          <w:rPr>
+            <w:rStyle w:val="Hyperlink"/>
+            <w:noProof/>
+          </w:rPr>
+          <w:t>u</w:t>
+        </w:r>
+        <w:r>
+          <w:rPr>
+            <w:rStyle w:val="Hyperlink"/>
+            <w:noProof/>
+          </w:rPr>
+          <w:t>b -</w:t>
         </w:r>
         <w:r>
           <w:rPr>
@@ -1391,7 +1405,7 @@
             <w:noProof/>
             <w:webHidden/>
           </w:rPr>
-          <w:instrText xml:space="preserve"> PAGEREF _Toc418994147 \h </w:instrText>
+          <w:instrText xml:space="preserve"> PAGEREF _Toc418996929 \h </w:instrText>
         </w:r>
         <w:r>
           <w:rPr>
@@ -1430,13 +1444,13 @@
           <w:noProof/>
         </w:rPr>
       </w:pPr>
-      <w:hyperlink w:anchor="_Toc418994148" w:history="1">
+      <w:hyperlink w:anchor="_Toc418996930" w:history="1">
         <w:r>
           <w:rPr>
             <w:rStyle w:val="Hyperlink"/>
             <w:noProof/>
           </w:rPr>
-          <w:t>8.</w:t>
+          <w:t>6.</w:t>
         </w:r>
         <w:r>
           <w:rPr>
@@ -1450,7 +1464,7 @@
             <w:rStyle w:val="Hyperlink"/>
             <w:noProof/>
           </w:rPr>
-          <w:t>Data Visualizations</w:t>
+          <w:t>Data Sources</w:t>
         </w:r>
         <w:r>
           <w:rPr>
@@ -1471,7 +1485,7 @@
             <w:noProof/>
             <w:webHidden/>
           </w:rPr>
-          <w:instrText xml:space="preserve"> PAGEREF _Toc418994148 \h </w:instrText>
+          <w:instrText xml:space="preserve"> PAGEREF _Toc418996930 \h </w:instrText>
         </w:r>
         <w:r>
           <w:rPr>
@@ -1491,7 +1505,7 @@
             <w:noProof/>
             <w:webHidden/>
           </w:rPr>
-          <w:t>10</w:t>
+          <w:t>9</w:t>
         </w:r>
         <w:r>
           <w:rPr>
@@ -1504,19 +1518,19 @@
     </w:p>
     <w:p>
       <w:pPr>
-        <w:pStyle w:val="TOC2"/>
+        <w:pStyle w:val="TOC1"/>
         <w:rPr>
           <w:rFonts w:asciiTheme="minorHAnsi" w:eastAsiaTheme="minorEastAsia" w:hAnsiTheme="minorHAnsi"/>
           <w:noProof/>
         </w:rPr>
       </w:pPr>
-      <w:hyperlink w:anchor="_Toc418994149" w:history="1">
+      <w:hyperlink w:anchor="_Toc418996931" w:history="1">
         <w:r>
           <w:rPr>
             <w:rStyle w:val="Hyperlink"/>
             <w:noProof/>
           </w:rPr>
-          <w:t>8.1.</w:t>
+          <w:t>7.</w:t>
         </w:r>
         <w:r>
           <w:rPr>
@@ -1530,7 +1544,7 @@
             <w:rStyle w:val="Hyperlink"/>
             <w:noProof/>
           </w:rPr>
-          <w:t>Effect of Geopolitics on Olympic Medal Wins – Charting the Rise and Fall of Superpowers</w:t>
+          <w:t>Webpage Text</w:t>
         </w:r>
         <w:r>
           <w:rPr>
@@ -1551,7 +1565,7 @@
             <w:noProof/>
             <w:webHidden/>
           </w:rPr>
-          <w:instrText xml:space="preserve"> PAGEREF _Toc418994149 \h </w:instrText>
+          <w:instrText xml:space="preserve"> PAGEREF _Toc418996931 \h </w:instrText>
         </w:r>
         <w:r>
           <w:rPr>
@@ -1571,7 +1585,7 @@
             <w:noProof/>
             <w:webHidden/>
           </w:rPr>
-          <w:t>10</w:t>
+          <w:t>11</w:t>
         </w:r>
         <w:r>
           <w:rPr>
@@ -1584,19 +1598,19 @@
     </w:p>
     <w:p>
       <w:pPr>
-        <w:pStyle w:val="TOC2"/>
+        <w:pStyle w:val="TOC1"/>
         <w:rPr>
           <w:rFonts w:asciiTheme="minorHAnsi" w:eastAsiaTheme="minorEastAsia" w:hAnsiTheme="minorHAnsi"/>
           <w:noProof/>
         </w:rPr>
       </w:pPr>
-      <w:hyperlink w:anchor="_Toc418994150" w:history="1">
+      <w:hyperlink w:anchor="_Toc418996932" w:history="1">
         <w:r>
           <w:rPr>
             <w:rStyle w:val="Hyperlink"/>
             <w:noProof/>
           </w:rPr>
-          <w:t>8.2.</w:t>
+          <w:t>8.</w:t>
         </w:r>
         <w:r>
           <w:rPr>
@@ -1610,7 +1624,7 @@
             <w:rStyle w:val="Hyperlink"/>
             <w:noProof/>
           </w:rPr>
-          <w:t>Dollars for Medals – Relation between a Nation’s GDP and the Number of Medals Won at the London 2012 Olympics</w:t>
+          <w:t>Data Visualizations</w:t>
         </w:r>
         <w:r>
           <w:rPr>
@@ -1631,7 +1645,7 @@
             <w:noProof/>
             <w:webHidden/>
           </w:rPr>
-          <w:instrText xml:space="preserve"> PAGEREF _Toc418994150 \h </w:instrText>
+          <w:instrText xml:space="preserve"> PAGEREF _Toc418996932 \h </w:instrText>
         </w:r>
         <w:r>
           <w:rPr>
@@ -1651,7 +1665,7 @@
             <w:noProof/>
             <w:webHidden/>
           </w:rPr>
-          <w:t>10</w:t>
+          <w:t>11</w:t>
         </w:r>
         <w:r>
           <w:rPr>
@@ -1670,13 +1684,13 @@
           <w:noProof/>
         </w:rPr>
       </w:pPr>
-      <w:hyperlink w:anchor="_Toc418994151" w:history="1">
+      <w:hyperlink w:anchor="_Toc418996933" w:history="1">
         <w:r>
           <w:rPr>
             <w:rStyle w:val="Hyperlink"/>
             <w:noProof/>
           </w:rPr>
-          <w:t>8.3.</w:t>
+          <w:t>8.1.</w:t>
         </w:r>
         <w:r>
           <w:rPr>
@@ -1690,7 +1704,7 @@
             <w:rStyle w:val="Hyperlink"/>
             <w:noProof/>
           </w:rPr>
-          <w:t>Quantifying the Most and Least Athletic Countries – Country Population Per Medal at the London 2012 Olympic Games</w:t>
+          <w:t>Effect of Geopolitics on Olympic Medal Wins – Charting the Rise and Fall of Superpowers</w:t>
         </w:r>
         <w:r>
           <w:rPr>
@@ -1711,7 +1725,7 @@
             <w:noProof/>
             <w:webHidden/>
           </w:rPr>
-          <w:instrText xml:space="preserve"> PAGEREF _Toc418994151 \h </w:instrText>
+          <w:instrText xml:space="preserve"> PAGEREF _Toc418996933 \h </w:instrText>
         </w:r>
         <w:r>
           <w:rPr>
@@ -1750,13 +1764,13 @@
           <w:noProof/>
         </w:rPr>
       </w:pPr>
-      <w:hyperlink w:anchor="_Toc418994152" w:history="1">
+      <w:hyperlink w:anchor="_Toc418996934" w:history="1">
         <w:r>
           <w:rPr>
             <w:rStyle w:val="Hyperlink"/>
             <w:noProof/>
           </w:rPr>
-          <w:t>8.4.</w:t>
+          <w:t>8.2.</w:t>
         </w:r>
         <w:r>
           <w:rPr>
@@ -1770,7 +1784,7 @@
             <w:rStyle w:val="Hyperlink"/>
             <w:noProof/>
           </w:rPr>
-          <w:t>Growth in the Number of Olympic Events</w:t>
+          <w:t>Dollars for Medals – Relation between a Nation’s GDP and the Number of Medals Won at the London 2012 Olympics</w:t>
         </w:r>
         <w:r>
           <w:rPr>
@@ -1791,7 +1805,7 @@
             <w:noProof/>
             <w:webHidden/>
           </w:rPr>
-          <w:instrText xml:space="preserve"> PAGEREF _Toc418994152 \h </w:instrText>
+          <w:instrText xml:space="preserve"> PAGEREF _Toc418996934 \h </w:instrText>
         </w:r>
         <w:r>
           <w:rPr>
@@ -1811,7 +1825,7 @@
             <w:noProof/>
             <w:webHidden/>
           </w:rPr>
-          <w:t>11</w:t>
+          <w:t>12</w:t>
         </w:r>
         <w:r>
           <w:rPr>
@@ -1830,13 +1844,13 @@
           <w:noProof/>
         </w:rPr>
       </w:pPr>
-      <w:hyperlink w:anchor="_Toc418994153" w:history="1">
+      <w:hyperlink w:anchor="_Toc418996935" w:history="1">
         <w:r>
           <w:rPr>
             <w:rStyle w:val="Hyperlink"/>
             <w:noProof/>
           </w:rPr>
-          <w:t>8.5.</w:t>
+          <w:t>8.3.</w:t>
         </w:r>
         <w:r>
           <w:rPr>
@@ -1850,7 +1864,7 @@
             <w:rStyle w:val="Hyperlink"/>
             <w:noProof/>
           </w:rPr>
-          <w:t>Summer Olympic Games Host Cities</w:t>
+          <w:t>Quantifying the Most and Least Athletic Countries – Country Population Per Medal at the London 2012 Olympic Games</w:t>
         </w:r>
         <w:r>
           <w:rPr>
@@ -1871,7 +1885,7 @@
             <w:noProof/>
             <w:webHidden/>
           </w:rPr>
-          <w:instrText xml:space="preserve"> PAGEREF _Toc418994153 \h </w:instrText>
+          <w:instrText xml:space="preserve"> PAGEREF _Toc418996935 \h </w:instrText>
         </w:r>
         <w:r>
           <w:rPr>
@@ -1891,7 +1905,7 @@
             <w:noProof/>
             <w:webHidden/>
           </w:rPr>
-          <w:t>11</w:t>
+          <w:t>12</w:t>
         </w:r>
         <w:r>
           <w:rPr>
@@ -1910,13 +1924,13 @@
           <w:noProof/>
         </w:rPr>
       </w:pPr>
-      <w:hyperlink w:anchor="_Toc418994154" w:history="1">
+      <w:hyperlink w:anchor="_Toc418996936" w:history="1">
         <w:r>
           <w:rPr>
             <w:rStyle w:val="Hyperlink"/>
             <w:noProof/>
           </w:rPr>
-          <w:t>8.6.</w:t>
+          <w:t>8.4.</w:t>
         </w:r>
         <w:r>
           <w:rPr>
@@ -1930,7 +1944,7 @@
             <w:rStyle w:val="Hyperlink"/>
             <w:noProof/>
           </w:rPr>
-          <w:t>Athletes Attending the 2012 London Olympics by Country</w:t>
+          <w:t>Growth in the Number of Olympic Events</w:t>
         </w:r>
         <w:r>
           <w:rPr>
@@ -1951,7 +1965,7 @@
             <w:noProof/>
             <w:webHidden/>
           </w:rPr>
-          <w:instrText xml:space="preserve"> PAGEREF _Toc418994154 \h </w:instrText>
+          <w:instrText xml:space="preserve"> PAGEREF _Toc418996936 \h </w:instrText>
         </w:r>
         <w:r>
           <w:rPr>
@@ -1971,7 +1985,7 @@
             <w:noProof/>
             <w:webHidden/>
           </w:rPr>
-          <w:t>11</w:t>
+          <w:t>13</w:t>
         </w:r>
         <w:r>
           <w:rPr>
@@ -1990,13 +2004,13 @@
           <w:noProof/>
         </w:rPr>
       </w:pPr>
-      <w:hyperlink w:anchor="_Toc418994155" w:history="1">
+      <w:hyperlink w:anchor="_Toc418996937" w:history="1">
         <w:r>
           <w:rPr>
             <w:rStyle w:val="Hyperlink"/>
             <w:noProof/>
           </w:rPr>
-          <w:t>8.7.</w:t>
+          <w:t>8.5.</w:t>
         </w:r>
         <w:r>
           <w:rPr>
@@ -2010,7 +2024,7 @@
             <w:rStyle w:val="Hyperlink"/>
             <w:noProof/>
           </w:rPr>
-          <w:t>Total Summer Olympic Medals Won</w:t>
+          <w:t>Summer Olympic Games Host Cities</w:t>
         </w:r>
         <w:r>
           <w:rPr>
@@ -2031,7 +2045,7 @@
             <w:noProof/>
             <w:webHidden/>
           </w:rPr>
-          <w:instrText xml:space="preserve"> PAGEREF _Toc418994155 \h </w:instrText>
+          <w:instrText xml:space="preserve"> PAGEREF _Toc418996937 \h </w:instrText>
         </w:r>
         <w:r>
           <w:rPr>
@@ -2051,7 +2065,7 @@
             <w:noProof/>
             <w:webHidden/>
           </w:rPr>
-          <w:t>11</w:t>
+          <w:t>13</w:t>
         </w:r>
         <w:r>
           <w:rPr>
@@ -2070,13 +2084,13 @@
           <w:noProof/>
         </w:rPr>
       </w:pPr>
-      <w:hyperlink w:anchor="_Toc418994156" w:history="1">
+      <w:hyperlink w:anchor="_Toc418996938" w:history="1">
         <w:r>
           <w:rPr>
             <w:rStyle w:val="Hyperlink"/>
             <w:noProof/>
           </w:rPr>
-          <w:t>8.8.</w:t>
+          <w:t>8.6.</w:t>
         </w:r>
         <w:r>
           <w:rPr>
@@ -2090,7 +2104,7 @@
             <w:rStyle w:val="Hyperlink"/>
             <w:noProof/>
           </w:rPr>
-          <w:t>United States Medal Wins – A Home Advantage</w:t>
+          <w:t>Athletes Attending the 2012 London Olympics by Country</w:t>
         </w:r>
         <w:r>
           <w:rPr>
@@ -2111,7 +2125,7 @@
             <w:noProof/>
             <w:webHidden/>
           </w:rPr>
-          <w:instrText xml:space="preserve"> PAGEREF _Toc418994156 \h </w:instrText>
+          <w:instrText xml:space="preserve"> PAGEREF _Toc418996938 \h </w:instrText>
         </w:r>
         <w:r>
           <w:rPr>
@@ -2131,7 +2145,7 @@
             <w:noProof/>
             <w:webHidden/>
           </w:rPr>
-          <w:t>11</w:t>
+          <w:t>13</w:t>
         </w:r>
         <w:r>
           <w:rPr>
@@ -2150,13 +2164,13 @@
           <w:noProof/>
         </w:rPr>
       </w:pPr>
-      <w:hyperlink w:anchor="_Toc418994157" w:history="1">
+      <w:hyperlink w:anchor="_Toc418996939" w:history="1">
         <w:r>
           <w:rPr>
             <w:rStyle w:val="Hyperlink"/>
             <w:noProof/>
           </w:rPr>
-          <w:t>8.9.</w:t>
+          <w:t>8.7.</w:t>
         </w:r>
         <w:r>
           <w:rPr>
@@ -2170,7 +2184,7 @@
             <w:rStyle w:val="Hyperlink"/>
             <w:noProof/>
           </w:rPr>
-          <w:t>If Michael Phelps were a Country</w:t>
+          <w:t>Total Summer Olympic Medals Won</w:t>
         </w:r>
         <w:r>
           <w:rPr>
@@ -2191,7 +2205,7 @@
             <w:noProof/>
             <w:webHidden/>
           </w:rPr>
-          <w:instrText xml:space="preserve"> PAGEREF _Toc418994157 \h </w:instrText>
+          <w:instrText xml:space="preserve"> PAGEREF _Toc418996939 \h </w:instrText>
         </w:r>
         <w:r>
           <w:rPr>
@@ -2211,7 +2225,7 @@
             <w:noProof/>
             <w:webHidden/>
           </w:rPr>
-          <w:t>11</w:t>
+          <w:t>13</w:t>
         </w:r>
         <w:r>
           <w:rPr>
@@ -2224,18 +2238,178 @@
     </w:p>
     <w:p>
       <w:pPr>
-        <w:pStyle w:val="TOC1"/>
+        <w:pStyle w:val="TOC2"/>
         <w:rPr>
           <w:rFonts w:asciiTheme="minorHAnsi" w:eastAsiaTheme="minorEastAsia" w:hAnsiTheme="minorHAnsi"/>
           <w:noProof/>
         </w:rPr>
       </w:pPr>
-      <w:hyperlink w:anchor="_Toc418994158" w:history="1">
+      <w:hyperlink w:anchor="_Toc418996940" w:history="1">
         <w:r>
           <w:rPr>
             <w:rStyle w:val="Hyperlink"/>
             <w:noProof/>
           </w:rPr>
+          <w:t>8.8.</w:t>
+        </w:r>
+        <w:r>
+          <w:rPr>
+            <w:rFonts w:asciiTheme="minorHAnsi" w:eastAsiaTheme="minorEastAsia" w:hAnsiTheme="minorHAnsi"/>
+            <w:noProof/>
+          </w:rPr>
+          <w:tab/>
+        </w:r>
+        <w:r>
+          <w:rPr>
+            <w:rStyle w:val="Hyperlink"/>
+            <w:noProof/>
+          </w:rPr>
+          <w:t>United States Medal Wins – A Home Advantage</w:t>
+        </w:r>
+        <w:r>
+          <w:rPr>
+            <w:noProof/>
+            <w:webHidden/>
+          </w:rPr>
+          <w:tab/>
+        </w:r>
+        <w:r>
+          <w:rPr>
+            <w:noProof/>
+            <w:webHidden/>
+          </w:rPr>
+          <w:fldChar w:fldCharType="begin"/>
+        </w:r>
+        <w:r>
+          <w:rPr>
+            <w:noProof/>
+            <w:webHidden/>
+          </w:rPr>
+          <w:instrText xml:space="preserve"> PAGEREF _Toc418996940 \h </w:instrText>
+        </w:r>
+        <w:r>
+          <w:rPr>
+            <w:noProof/>
+            <w:webHidden/>
+          </w:rPr>
+        </w:r>
+        <w:r>
+          <w:rPr>
+            <w:noProof/>
+            <w:webHidden/>
+          </w:rPr>
+          <w:fldChar w:fldCharType="separate"/>
+        </w:r>
+        <w:r>
+          <w:rPr>
+            <w:noProof/>
+            <w:webHidden/>
+          </w:rPr>
+          <w:t>13</w:t>
+        </w:r>
+        <w:r>
+          <w:rPr>
+            <w:noProof/>
+            <w:webHidden/>
+          </w:rPr>
+          <w:fldChar w:fldCharType="end"/>
+        </w:r>
+      </w:hyperlink>
+    </w:p>
+    <w:p>
+      <w:pPr>
+        <w:pStyle w:val="TOC2"/>
+        <w:rPr>
+          <w:rFonts w:asciiTheme="minorHAnsi" w:eastAsiaTheme="minorEastAsia" w:hAnsiTheme="minorHAnsi"/>
+          <w:noProof/>
+        </w:rPr>
+      </w:pPr>
+      <w:hyperlink w:anchor="_Toc418996941" w:history="1">
+        <w:r>
+          <w:rPr>
+            <w:rStyle w:val="Hyperlink"/>
+            <w:noProof/>
+          </w:rPr>
+          <w:t>8.9.</w:t>
+        </w:r>
+        <w:r>
+          <w:rPr>
+            <w:rFonts w:asciiTheme="minorHAnsi" w:eastAsiaTheme="minorEastAsia" w:hAnsiTheme="minorHAnsi"/>
+            <w:noProof/>
+          </w:rPr>
+          <w:tab/>
+        </w:r>
+        <w:r>
+          <w:rPr>
+            <w:rStyle w:val="Hyperlink"/>
+            <w:noProof/>
+          </w:rPr>
+          <w:t>If Michael Phelps were a Country</w:t>
+        </w:r>
+        <w:r>
+          <w:rPr>
+            <w:noProof/>
+            <w:webHidden/>
+          </w:rPr>
+          <w:tab/>
+        </w:r>
+        <w:r>
+          <w:rPr>
+            <w:noProof/>
+            <w:webHidden/>
+          </w:rPr>
+          <w:fldChar w:fldCharType="begin"/>
+        </w:r>
+        <w:r>
+          <w:rPr>
+            <w:noProof/>
+            <w:webHidden/>
+          </w:rPr>
+          <w:instrText xml:space="preserve"> PAGEREF _Toc418996941 \h </w:instrText>
+        </w:r>
+        <w:r>
+          <w:rPr>
+            <w:noProof/>
+            <w:webHidden/>
+          </w:rPr>
+        </w:r>
+        <w:r>
+          <w:rPr>
+            <w:noProof/>
+            <w:webHidden/>
+          </w:rPr>
+          <w:fldChar w:fldCharType="separate"/>
+        </w:r>
+        <w:r>
+          <w:rPr>
+            <w:noProof/>
+            <w:webHidden/>
+          </w:rPr>
+          <w:t>13</w:t>
+        </w:r>
+        <w:r>
+          <w:rPr>
+            <w:noProof/>
+            <w:webHidden/>
+          </w:rPr>
+          <w:fldChar w:fldCharType="end"/>
+        </w:r>
+      </w:hyperlink>
+    </w:p>
+    <w:p>
+      <w:pPr>
+        <w:pStyle w:val="TOC1"/>
+        <w:rPr>
+          <w:rFonts w:asciiTheme="minorHAnsi" w:eastAsiaTheme="minorEastAsia" w:hAnsiTheme="minorHAnsi"/>
+          <w:noProof/>
+        </w:rPr>
+      </w:pPr>
+      <w:hyperlink w:anchor="_Toc418996942" w:history="1">
+        <w:r>
+          <w:rPr>
+            <w:rStyle w:val="Hyperlink"/>
+            <w:noProof/>
+          </w:rPr>
           <w:t>List of Webpage Text References</w:t>
         </w:r>
         <w:r>
@@ -2257,7 +2431,7 @@
             <w:noProof/>
             <w:webHidden/>
           </w:rPr>
-          <w:instrText xml:space="preserve"> PAGEREF _Toc418994158 \h </w:instrText>
+          <w:instrText xml:space="preserve"> PAGEREF _Toc418996942 \h </w:instrText>
         </w:r>
         <w:r>
           <w:rPr>
@@ -2277,7 +2451,7 @@
             <w:noProof/>
             <w:webHidden/>
           </w:rPr>
-          <w:t>13</w:t>
+          <w:t>14</w:t>
         </w:r>
         <w:r>
           <w:rPr>
@@ -2320,7 +2494,7 @@
       <w:pPr>
         <w:pStyle w:val="Heading1"/>
       </w:pPr>
-      <w:bookmarkStart w:id="2" w:name="_Toc418994135"/>
+      <w:bookmarkStart w:id="2" w:name="_Toc418996917"/>
       <w:r>
         <w:lastRenderedPageBreak/>
         <w:t>Summary</w:t>
@@ -2402,7 +2576,7 @@
       <w:pPr>
         <w:pStyle w:val="Heading1"/>
       </w:pPr>
-      <w:bookmarkStart w:id="3" w:name="_Toc418994136"/>
+      <w:bookmarkStart w:id="3" w:name="_Toc418996918"/>
       <w:r>
         <w:t>Application Overview</w:t>
       </w:r>
@@ -2514,7 +2688,7 @@
       <w:pPr>
         <w:pStyle w:val="Heading1"/>
       </w:pPr>
-      <w:bookmarkStart w:id="4" w:name="_Toc418994137"/>
+      <w:bookmarkStart w:id="4" w:name="_Toc418996919"/>
       <w:r>
         <w:t>Application Users</w:t>
       </w:r>
@@ -2546,7 +2720,7 @@
       <w:pPr>
         <w:pStyle w:val="Heading1"/>
       </w:pPr>
-      <w:bookmarkStart w:id="5" w:name="_Toc418994138"/>
+      <w:bookmarkStart w:id="5" w:name="_Toc418996920"/>
       <w:r>
         <w:t>Application</w:t>
       </w:r>
@@ -2626,15 +2800,7 @@
         <w:t xml:space="preserve">Given the </w:t>
       </w:r>
       <w:r>
-        <w:t xml:space="preserve">very positive feedback we received from both Professor </w:t>
-      </w:r>
-      <w:proofErr w:type="spellStart"/>
-      <w:r>
-        <w:t>Mak</w:t>
-      </w:r>
-      <w:proofErr w:type="spellEnd"/>
-      <w:r>
-        <w:t xml:space="preserve"> and the class after our web application </w:t>
+        <w:t xml:space="preserve">very positive feedback we received from both Professor Mak and the class after our web application </w:t>
       </w:r>
       <w:r>
         <w:t>demo</w:t>
@@ -2742,7 +2908,7 @@
       <w:pPr>
         <w:pStyle w:val="Heading1"/>
       </w:pPr>
-      <w:bookmarkStart w:id="6" w:name="_Toc418994139"/>
+      <w:bookmarkStart w:id="6" w:name="_Toc418996921"/>
       <w:r>
         <w:t>Application Components</w:t>
       </w:r>
@@ -2766,46 +2932,10 @@
         <w:t>has</w:t>
       </w:r>
       <w:r>
-        <w:t xml:space="preserve"> three primary components.  They are described below</w:t>
-      </w:r>
-      <w:r>
-        <w:t>.  To give the application an increased feeling of realism, we populated the menus as if it were a full blown application.  However, only of a subset of the links take the user to actual pages.  For a list of the application</w:t>
-      </w:r>
-      <w:r>
-        <w:t>’</w:t>
-      </w:r>
-      <w:r>
-        <w:t xml:space="preserve">s working pages, </w:t>
-      </w:r>
-      <w:r>
-        <w:t xml:space="preserve">kindly </w:t>
-      </w:r>
-      <w:r>
-        <w:t xml:space="preserve">see </w:t>
-      </w:r>
-      <w:r>
-        <w:t xml:space="preserve">the </w:t>
-      </w:r>
-      <w:r>
-        <w:t>section entitled “</w:t>
-      </w:r>
-      <w:r>
-        <w:fldChar w:fldCharType="begin"/>
-      </w:r>
-      <w:r>
-        <w:instrText xml:space="preserve"> REF _Ref418982914 \h </w:instrText>
-      </w:r>
-      <w:r>
-        <w:fldChar w:fldCharType="separate"/>
-      </w:r>
-      <w:r>
-        <w:t>Data Visualizations</w:t>
-      </w:r>
-      <w:r>
-        <w:fldChar w:fldCharType="end"/>
-      </w:r>
-      <w:r>
-        <w:t>” where each subsection corresponds to a page on our site.</w:t>
+        <w:t xml:space="preserve"> three primary </w:t>
+      </w:r>
+      <w:r>
+        <w:t>components, which are described in the following sections.  In addition, we included with our submission our source code which is in the zip file named “CS235 – Final Project – Source Code.zip”.</w:t>
       </w:r>
     </w:p>
     <w:p>
@@ -2817,9 +2947,57 @@
     </w:p>
     <w:p>
       <w:pPr>
+        <w:tabs>
+          <w:tab w:val="left" w:pos="360"/>
+        </w:tabs>
+      </w:pPr>
+      <w:r>
+        <w:tab/>
+        <w:t xml:space="preserve">As a note to any users of our application, we fully populated the </w:t>
+      </w:r>
+      <w:r>
+        <w:t xml:space="preserve">navigation </w:t>
+      </w:r>
+      <w:r>
+        <w:t xml:space="preserve">menus </w:t>
+      </w:r>
+      <w:r>
+        <w:t>to give the site</w:t>
+      </w:r>
+      <w:r>
+        <w:t xml:space="preserve"> an increased feeling of realism.  However, only of a subset of the links take the user to actual pages.  For a list of the application’s working pages, kindly see the section entitled “</w:t>
+      </w:r>
+      <w:r>
+        <w:fldChar w:fldCharType="begin"/>
+      </w:r>
+      <w:r>
+        <w:instrText xml:space="preserve"> REF _Ref418982914 \h </w:instrText>
+      </w:r>
+      <w:r>
+        <w:fldChar w:fldCharType="separate"/>
+      </w:r>
+      <w:r>
+        <w:t>Data Visualizations</w:t>
+      </w:r>
+      <w:r>
+        <w:fldChar w:fldCharType="end"/>
+      </w:r>
+      <w:r>
+        <w:t>” where each subsection corresponds to a page on our site.</w:t>
+      </w:r>
+    </w:p>
+    <w:p>
+      <w:pPr>
+        <w:tabs>
+          <w:tab w:val="left" w:pos="360"/>
+        </w:tabs>
+      </w:pPr>
+    </w:p>
+    <w:p>
+      <w:pPr>
         <w:pStyle w:val="Heading2"/>
       </w:pPr>
-      <w:bookmarkStart w:id="7" w:name="_Toc418994140"/>
+      <w:bookmarkStart w:id="7" w:name="_Toc418996922"/>
       <w:r>
         <w:t>Website Template</w:t>
       </w:r>
@@ -2965,15 +3143,7 @@
         <w:t>d</w:t>
       </w:r>
       <w:r>
-        <w:t xml:space="preserve"> </w:t>
-      </w:r>
-      <w:proofErr w:type="gramStart"/>
-      <w:r>
-        <w:t>features</w:t>
-      </w:r>
-      <w:proofErr w:type="gramEnd"/>
-      <w:r>
-        <w:t xml:space="preserve"> of this template’s navigation structure is that it includes embedded images as part of the page’s navigation</w:t>
+        <w:t xml:space="preserve"> features of this template’s navigation structure is that it includes embedded images as part of the page’s navigation</w:t>
       </w:r>
       <w:r>
         <w:t xml:space="preserve"> (</w:t>
@@ -3211,7 +3381,11 @@
         <w:t>.</w:t>
       </w:r>
       <w:r>
-        <w:t xml:space="preserve">  This recognition will help solidify in </w:t>
+        <w:t xml:space="preserve">  This recognition </w:t>
+      </w:r>
+      <w:r>
+        <w:lastRenderedPageBreak/>
+        <w:t xml:space="preserve">will help solidify in </w:t>
       </w:r>
       <w:r>
         <w:t>users’ minds that this site relationship between history and Olympics in this application</w:t>
@@ -3294,11 +3468,7 @@
         <w:t xml:space="preserve">  By clicking on the logo, the user </w:t>
       </w:r>
       <w:r>
-        <w:t xml:space="preserve">is returned to our application’s home page.  </w:t>
-      </w:r>
-      <w:r>
-        <w:lastRenderedPageBreak/>
-        <w:t>This approach allows users to feel free to explore each page with reduced fear of not being able to return.</w:t>
+        <w:t>is returned to our application’s home page.  This approach allows users to feel free to explore each page with reduced fear of not being able to return.</w:t>
       </w:r>
       <w:bookmarkStart w:id="9" w:name="_Ref418982343"/>
     </w:p>
@@ -3515,7 +3685,7 @@
       <w:pPr>
         <w:pStyle w:val="Heading2"/>
       </w:pPr>
-      <w:bookmarkStart w:id="11" w:name="_Toc418994141"/>
+      <w:bookmarkStart w:id="11" w:name="_Toc418996923"/>
       <w:r>
         <w:t>Tableau</w:t>
       </w:r>
@@ -3651,15 +3821,7 @@
         <w:t xml:space="preserve"> efficiently create good visualizations.  </w:t>
       </w:r>
       <w:r>
-        <w:t xml:space="preserve">For our team, it generally took at least 8 hours before we reached that threshold.  If Tableau did not have as large of a user base as it does, it would have taken us much longer because we would not have had the opportunity to reference all the user generated tutorials and </w:t>
-      </w:r>
-      <w:proofErr w:type="spellStart"/>
-      <w:r>
-        <w:t>Youtube</w:t>
-      </w:r>
-      <w:proofErr w:type="spellEnd"/>
-      <w:r>
-        <w:t xml:space="preserve"> videos that helped us learn the tool’s fine details.</w:t>
+        <w:t>For our team, it generally took at least 8 hours before we reached that threshold.  If Tableau did not have as large of a user base as it does, it would have taken us much longer because we would not have had the opportunity to reference all the user generated tutorials and Youtube videos that helped us learn the tool’s fine details.</w:t>
       </w:r>
     </w:p>
     <w:p>
@@ -3719,9 +3881,9 @@
           <w:numId w:val="29"/>
         </w:numPr>
       </w:pPr>
-      <w:bookmarkStart w:id="12" w:name="_Toc418994142"/>
-      <w:r>
-        <w:t>Data Spotlighting</w:t>
+      <w:bookmarkStart w:id="12" w:name="_Toc418996924"/>
+      <w:r>
+        <w:t>Multiple Visualization Types</w:t>
       </w:r>
       <w:bookmarkEnd w:id="12"/>
     </w:p>
@@ -3740,6 +3902,454 @@
       </w:pPr>
       <w:r>
         <w:tab/>
+      </w:r>
+      <w:r>
+        <w:t>The heart of any data visualization are the different types of visualizations it can create.  The following is a list of the types of visualizations we used</w:t>
+      </w:r>
+      <w:r>
+        <w:t xml:space="preserve"> in our application; bel</w:t>
+      </w:r>
+      <w:r>
+        <w:t xml:space="preserve">ow each type are </w:t>
+      </w:r>
+      <w:r>
+        <w:t xml:space="preserve">the </w:t>
+      </w:r>
+      <w:r>
+        <w:t xml:space="preserve">names of </w:t>
+      </w:r>
+      <w:r>
+        <w:t>visualizations that used that visualization model</w:t>
+      </w:r>
+      <w:r>
+        <w:t xml:space="preserve">.  </w:t>
+      </w:r>
+    </w:p>
+    <w:p>
+      <w:pPr>
+        <w:tabs>
+          <w:tab w:val="left" w:pos="360"/>
+        </w:tabs>
+      </w:pPr>
+    </w:p>
+    <w:p>
+      <w:pPr>
+        <w:pStyle w:val="ListParagraph"/>
+        <w:numPr>
+          <w:ilvl w:val="7"/>
+          <w:numId w:val="1"/>
+        </w:numPr>
+        <w:ind w:hanging="720"/>
+        <w:rPr>
+          <w:b/>
+        </w:rPr>
+      </w:pPr>
+      <w:r>
+        <w:rPr>
+          <w:b/>
+        </w:rPr>
+        <w:t>Normal Bar Chart</w:t>
+      </w:r>
+    </w:p>
+    <w:p>
+      <w:pPr>
+        <w:pStyle w:val="ListParagraph"/>
+        <w:numPr>
+          <w:ilvl w:val="8"/>
+          <w:numId w:val="1"/>
+        </w:numPr>
+        <w:tabs>
+          <w:tab w:val="clear" w:pos="1080"/>
+          <w:tab w:val="left" w:pos="1800"/>
+        </w:tabs>
+        <w:ind w:left="1800" w:hanging="720"/>
+      </w:pPr>
+      <w:r>
+        <w:fldChar w:fldCharType="begin"/>
+      </w:r>
+      <w:r>
+        <w:instrText xml:space="preserve"> REF _Ref418978368 \h </w:instrText>
+      </w:r>
+      <w:r>
+        <w:fldChar w:fldCharType="separate"/>
+      </w:r>
+      <w:r>
+        <w:t>Dollars for Medals – Relation between a Nation’s GDP and the Number of Medals Won at the London 2012 Olympics</w:t>
+      </w:r>
+      <w:r>
+        <w:fldChar w:fldCharType="end"/>
+      </w:r>
+    </w:p>
+    <w:p>
+      <w:pPr>
+        <w:pStyle w:val="ListParagraph"/>
+        <w:numPr>
+          <w:ilvl w:val="8"/>
+          <w:numId w:val="1"/>
+        </w:numPr>
+        <w:tabs>
+          <w:tab w:val="clear" w:pos="1080"/>
+          <w:tab w:val="left" w:pos="1800"/>
+        </w:tabs>
+        <w:ind w:left="1800" w:hanging="720"/>
+      </w:pPr>
+      <w:r>
+        <w:fldChar w:fldCharType="begin"/>
+      </w:r>
+      <w:r>
+        <w:instrText xml:space="preserve"> REF _Ref418980275 \h </w:instrText>
+      </w:r>
+      <w:r>
+        <w:fldChar w:fldCharType="separate"/>
+      </w:r>
+      <w:r>
+        <w:t>Quantifying the Most and Least Athletic Countries – Country Population Per Medal at the London 2012 Olympic Games</w:t>
+      </w:r>
+      <w:r>
+        <w:fldChar w:fldCharType="end"/>
+      </w:r>
+    </w:p>
+    <w:p>
+      <w:pPr>
+        <w:tabs>
+          <w:tab w:val="left" w:pos="1800"/>
+        </w:tabs>
+      </w:pPr>
+    </w:p>
+    <w:p>
+      <w:pPr>
+        <w:pStyle w:val="ListParagraph"/>
+        <w:numPr>
+          <w:ilvl w:val="7"/>
+          <w:numId w:val="1"/>
+        </w:numPr>
+        <w:ind w:hanging="720"/>
+        <w:rPr>
+          <w:b/>
+        </w:rPr>
+      </w:pPr>
+      <w:r>
+        <w:rPr>
+          <w:b/>
+        </w:rPr>
+        <w:t>Stacked Bar Chart</w:t>
+      </w:r>
+    </w:p>
+    <w:p>
+      <w:pPr>
+        <w:pStyle w:val="ListParagraph"/>
+        <w:numPr>
+          <w:ilvl w:val="8"/>
+          <w:numId w:val="1"/>
+        </w:numPr>
+        <w:tabs>
+          <w:tab w:val="clear" w:pos="1080"/>
+          <w:tab w:val="left" w:pos="1800"/>
+        </w:tabs>
+        <w:ind w:left="1800" w:hanging="720"/>
+      </w:pPr>
+      <w:r>
+        <w:fldChar w:fldCharType="begin"/>
+      </w:r>
+      <w:r>
+        <w:instrText xml:space="preserve"> REF _Ref418980759 \h </w:instrText>
+      </w:r>
+      <w:r>
+        <w:fldChar w:fldCharType="separate"/>
+      </w:r>
+      <w:r>
+        <w:t>United States Medal Wins – A Home Advantage</w:t>
+      </w:r>
+      <w:r>
+        <w:fldChar w:fldCharType="end"/>
+      </w:r>
+    </w:p>
+    <w:p>
+      <w:pPr>
+        <w:pStyle w:val="ListParagraph"/>
+        <w:numPr>
+          <w:ilvl w:val="8"/>
+          <w:numId w:val="1"/>
+        </w:numPr>
+        <w:tabs>
+          <w:tab w:val="clear" w:pos="1080"/>
+          <w:tab w:val="left" w:pos="1800"/>
+        </w:tabs>
+        <w:ind w:left="1800" w:hanging="720"/>
+      </w:pPr>
+      <w:r>
+        <w:fldChar w:fldCharType="begin"/>
+      </w:r>
+      <w:r>
+        <w:instrText xml:space="preserve"> REF _Ref418977935 \h </w:instrText>
+      </w:r>
+      <w:r>
+        <w:fldChar w:fldCharType="separate"/>
+      </w:r>
+      <w:r>
+        <w:t>If Michael Phelps were a Country</w:t>
+      </w:r>
+      <w:r>
+        <w:fldChar w:fldCharType="end"/>
+      </w:r>
+    </w:p>
+    <w:p>
+      <w:pPr>
+        <w:rPr>
+          <w:b/>
+        </w:rPr>
+      </w:pPr>
+    </w:p>
+    <w:p>
+      <w:pPr>
+        <w:pStyle w:val="ListParagraph"/>
+        <w:numPr>
+          <w:ilvl w:val="7"/>
+          <w:numId w:val="1"/>
+        </w:numPr>
+        <w:ind w:hanging="720"/>
+        <w:rPr>
+          <w:b/>
+        </w:rPr>
+      </w:pPr>
+      <w:r>
+        <w:rPr>
+          <w:b/>
+        </w:rPr>
+        <w:t>Line Graph</w:t>
+      </w:r>
+    </w:p>
+    <w:p>
+      <w:pPr>
+        <w:pStyle w:val="ListParagraph"/>
+        <w:numPr>
+          <w:ilvl w:val="8"/>
+          <w:numId w:val="1"/>
+        </w:numPr>
+        <w:tabs>
+          <w:tab w:val="clear" w:pos="1080"/>
+          <w:tab w:val="left" w:pos="1800"/>
+        </w:tabs>
+        <w:ind w:left="1800" w:hanging="720"/>
+      </w:pPr>
+      <w:r>
+        <w:fldChar w:fldCharType="begin"/>
+      </w:r>
+      <w:r>
+        <w:instrText xml:space="preserve"> REF _Ref418973742 \h </w:instrText>
+      </w:r>
+      <w:r>
+        <w:fldChar w:fldCharType="separate"/>
+      </w:r>
+      <w:r>
+        <w:t>Effect of Geopolitics on Olympic Medal Wins – Charting the Rise and Fall of Superpowers</w:t>
+      </w:r>
+      <w:r>
+        <w:fldChar w:fldCharType="end"/>
+      </w:r>
+    </w:p>
+    <w:p>
+      <w:pPr>
+        <w:pStyle w:val="ListParagraph"/>
+        <w:numPr>
+          <w:ilvl w:val="8"/>
+          <w:numId w:val="1"/>
+        </w:numPr>
+        <w:tabs>
+          <w:tab w:val="clear" w:pos="1080"/>
+          <w:tab w:val="left" w:pos="1800"/>
+        </w:tabs>
+        <w:ind w:left="1800" w:hanging="720"/>
+      </w:pPr>
+      <w:r>
+        <w:fldChar w:fldCharType="begin"/>
+      </w:r>
+      <w:r>
+        <w:instrText xml:space="preserve"> REF _Ref418979919 \h </w:instrText>
+      </w:r>
+      <w:r>
+        <w:fldChar w:fldCharType="separate"/>
+      </w:r>
+      <w:r>
+        <w:t>Growth in the Number of Olympic Events</w:t>
+      </w:r>
+      <w:r>
+        <w:fldChar w:fldCharType="end"/>
+      </w:r>
+    </w:p>
+    <w:p/>
+    <w:p>
+      <w:pPr>
+        <w:pStyle w:val="ListParagraph"/>
+        <w:numPr>
+          <w:ilvl w:val="7"/>
+          <w:numId w:val="1"/>
+        </w:numPr>
+        <w:ind w:hanging="720"/>
+        <w:rPr>
+          <w:b/>
+        </w:rPr>
+      </w:pPr>
+      <w:r>
+        <w:rPr>
+          <w:b/>
+        </w:rPr>
+        <w:t>Filled Map</w:t>
+      </w:r>
+    </w:p>
+    <w:p>
+      <w:pPr>
+        <w:pStyle w:val="ListParagraph"/>
+        <w:numPr>
+          <w:ilvl w:val="8"/>
+          <w:numId w:val="1"/>
+        </w:numPr>
+        <w:tabs>
+          <w:tab w:val="clear" w:pos="1080"/>
+          <w:tab w:val="left" w:pos="1800"/>
+        </w:tabs>
+        <w:ind w:left="1800" w:hanging="720"/>
+      </w:pPr>
+      <w:r>
+        <w:fldChar w:fldCharType="begin"/>
+      </w:r>
+      <w:r>
+        <w:instrText xml:space="preserve"> REF _Ref418979834 \h </w:instrText>
+      </w:r>
+      <w:r>
+        <w:fldChar w:fldCharType="separate"/>
+      </w:r>
+      <w:r>
+        <w:t>Total Summer Olympic Medals Won</w:t>
+      </w:r>
+      <w:r>
+        <w:fldChar w:fldCharType="end"/>
+      </w:r>
+    </w:p>
+    <w:p>
+      <w:pPr>
+        <w:tabs>
+          <w:tab w:val="left" w:pos="1800"/>
+        </w:tabs>
+        <w:ind w:left="1080"/>
+      </w:pPr>
+    </w:p>
+    <w:p>
+      <w:pPr>
+        <w:pStyle w:val="ListParagraph"/>
+        <w:numPr>
+          <w:ilvl w:val="7"/>
+          <w:numId w:val="1"/>
+        </w:numPr>
+        <w:ind w:hanging="720"/>
+        <w:rPr>
+          <w:b/>
+        </w:rPr>
+      </w:pPr>
+      <w:r>
+        <w:rPr>
+          <w:b/>
+        </w:rPr>
+        <w:t>Symbol Map</w:t>
+      </w:r>
+    </w:p>
+    <w:p>
+      <w:pPr>
+        <w:pStyle w:val="ListParagraph"/>
+        <w:numPr>
+          <w:ilvl w:val="8"/>
+          <w:numId w:val="1"/>
+        </w:numPr>
+        <w:tabs>
+          <w:tab w:val="clear" w:pos="1080"/>
+          <w:tab w:val="left" w:pos="1800"/>
+        </w:tabs>
+        <w:ind w:left="1800" w:hanging="720"/>
+      </w:pPr>
+      <w:r>
+        <w:fldChar w:fldCharType="begin"/>
+      </w:r>
+      <w:r>
+        <w:instrText xml:space="preserve"> REF _Ref418979203 \h </w:instrText>
+      </w:r>
+      <w:r>
+        <w:fldChar w:fldCharType="separate"/>
+      </w:r>
+      <w:r>
+        <w:t>Summer Olympic Games Host Cities</w:t>
+      </w:r>
+      <w:r>
+        <w:fldChar w:fldCharType="end"/>
+      </w:r>
+    </w:p>
+    <w:p>
+      <w:pPr>
+        <w:pStyle w:val="ListParagraph"/>
+        <w:numPr>
+          <w:ilvl w:val="8"/>
+          <w:numId w:val="1"/>
+        </w:numPr>
+        <w:tabs>
+          <w:tab w:val="clear" w:pos="1080"/>
+          <w:tab w:val="left" w:pos="1800"/>
+        </w:tabs>
+        <w:ind w:left="1800" w:hanging="720"/>
+      </w:pPr>
+      <w:r>
+        <w:fldChar w:fldCharType="begin"/>
+      </w:r>
+      <w:r>
+        <w:instrText xml:space="preserve"> REF _Ref418981080 \h </w:instrText>
+      </w:r>
+      <w:r>
+        <w:fldChar w:fldCharType="separate"/>
+      </w:r>
+      <w:r>
+        <w:t>Athletes Attending the 2012 London Olympics by Country</w:t>
+      </w:r>
+      <w:r>
+        <w:fldChar w:fldCharType="end"/>
+      </w:r>
+    </w:p>
+    <w:p/>
+    <w:p>
+      <w:pPr>
+        <w:ind w:firstLine="360"/>
+      </w:pPr>
+      <w:r>
+        <w:t>Note that preceding list of visualization types is only a subset of those supported by Tableau.</w:t>
+      </w:r>
+    </w:p>
+    <w:p/>
+    <w:p>
+      <w:pPr>
+        <w:pStyle w:val="Heading3"/>
+        <w:numPr>
+          <w:ilvl w:val="2"/>
+          <w:numId w:val="29"/>
+        </w:numPr>
+      </w:pPr>
+      <w:bookmarkStart w:id="13" w:name="_Toc418996925"/>
+      <w:r>
+        <w:t>Data Spotlighting</w:t>
+      </w:r>
+      <w:bookmarkEnd w:id="13"/>
+    </w:p>
+    <w:p>
+      <w:pPr>
+        <w:tabs>
+          <w:tab w:val="left" w:pos="1440"/>
+        </w:tabs>
+      </w:pPr>
+    </w:p>
+    <w:p>
+      <w:pPr>
+        <w:tabs>
+          <w:tab w:val="left" w:pos="360"/>
+        </w:tabs>
+      </w:pPr>
+      <w:r>
+        <w:tab/>
         <w:t xml:space="preserve">Data </w:t>
       </w:r>
       <w:r>
@@ -3785,11 +4395,7 @@
         <w:fldChar w:fldCharType="end"/>
       </w:r>
       <w:r>
-        <w:t xml:space="preserve"> show the same graph displayed normally and </w:t>
-      </w:r>
-      <w:r>
-        <w:lastRenderedPageBreak/>
-        <w:t xml:space="preserve">with data spotlighting respectively.  Note that in </w:t>
+        <w:t xml:space="preserve"> show the same graph displayed normally and with data spotlighting respectively.  Note that in </w:t>
       </w:r>
       <w:r>
         <w:fldChar w:fldCharType="begin"/>
@@ -3815,6 +4421,13 @@
       <w:r>
         <w:t xml:space="preserve">, the red line becomes prominent as the rest of the data is dimmed.  </w:t>
       </w:r>
+    </w:p>
+    <w:p>
+      <w:pPr>
+        <w:tabs>
+          <w:tab w:val="left" w:pos="360"/>
+        </w:tabs>
+      </w:pPr>
     </w:p>
     <w:p>
       <w:pPr>
@@ -3824,6 +4437,7 @@
         <w:jc w:val="center"/>
       </w:pPr>
       <w:r>
+        <w:lastRenderedPageBreak/>
         <w:drawing>
           <wp:inline distT="0" distB="0" distL="0" distR="0">
             <wp:extent cx="2176805" cy="1763892"/>
@@ -3879,7 +4493,7 @@
       <w:pPr>
         <w:pStyle w:val="Caption"/>
       </w:pPr>
-      <w:bookmarkStart w:id="13" w:name="_Ref418989929"/>
+      <w:bookmarkStart w:id="14" w:name="_Ref418989929"/>
       <w:r>
         <w:t xml:space="preserve">Figure </w:t>
       </w:r>
@@ -3891,7 +4505,7 @@
           <w:t>4</w:t>
         </w:r>
       </w:fldSimple>
-      <w:bookmarkEnd w:id="13"/>
+      <w:bookmarkEnd w:id="14"/>
       <w:r>
         <w:t xml:space="preserve"> – Olympics Geopolitics Graph Displayed Normally</w:t>
       </w:r>
@@ -3970,7 +4584,7 @@
       <w:pPr>
         <w:pStyle w:val="Caption"/>
       </w:pPr>
-      <w:bookmarkStart w:id="14" w:name="_Ref418989930"/>
+      <w:bookmarkStart w:id="15" w:name="_Ref418989930"/>
       <w:r>
         <w:t xml:space="preserve">Figure </w:t>
       </w:r>
@@ -3982,7 +4596,7 @@
           <w:t>5</w:t>
         </w:r>
       </w:fldSimple>
-      <w:bookmarkEnd w:id="14"/>
+      <w:bookmarkEnd w:id="15"/>
       <w:r>
         <w:t xml:space="preserve"> – Olympics Geopolitics Graph Displayed with Data Spotlighting</w:t>
       </w:r>
@@ -4018,11 +4632,11 @@
           <w:numId w:val="29"/>
         </w:numPr>
       </w:pPr>
-      <w:bookmarkStart w:id="15" w:name="_Toc418994143"/>
+      <w:bookmarkStart w:id="16" w:name="_Toc418996926"/>
       <w:r>
         <w:t>Data Tips</w:t>
       </w:r>
-      <w:bookmarkEnd w:id="15"/>
+      <w:bookmarkEnd w:id="16"/>
     </w:p>
     <w:p>
       <w:pPr>
@@ -4087,21 +4701,7 @@
         <w:rPr>
           <w:color w:val="207A14"/>
         </w:rPr>
-        <w:t xml:space="preserve">If Michael Phelps </w:t>
-      </w:r>
-      <w:proofErr w:type="gramStart"/>
-      <w:r>
-        <w:rPr>
-          <w:color w:val="207A14"/>
-        </w:rPr>
-        <w:t>were</w:t>
-      </w:r>
-      <w:proofErr w:type="gramEnd"/>
-      <w:r>
-        <w:rPr>
-          <w:color w:val="207A14"/>
-        </w:rPr>
-        <w:t xml:space="preserve"> a Country</w:t>
+        <w:t>If Michael Phelps were a Country</w:t>
       </w:r>
       <w:r>
         <w:fldChar w:fldCharType="end"/>
@@ -4192,7 +4792,7 @@
       <w:pPr>
         <w:pStyle w:val="Caption"/>
       </w:pPr>
-      <w:bookmarkStart w:id="16" w:name="_Ref418991857"/>
+      <w:bookmarkStart w:id="17" w:name="_Ref418991857"/>
       <w:r>
         <w:t xml:space="preserve">Figure </w:t>
       </w:r>
@@ -4204,7 +4804,7 @@
           <w:t>6</w:t>
         </w:r>
       </w:fldSimple>
-      <w:bookmarkEnd w:id="16"/>
+      <w:bookmarkEnd w:id="17"/>
       <w:r>
         <w:t xml:space="preserve"> – </w:t>
       </w:r>
@@ -4234,11 +4834,11 @@
           <w:numId w:val="29"/>
         </w:numPr>
       </w:pPr>
-      <w:bookmarkStart w:id="17" w:name="_Toc418994144"/>
+      <w:bookmarkStart w:id="18" w:name="_Toc418996927"/>
       <w:r>
         <w:t>Multi-Y Graphs</w:t>
       </w:r>
-      <w:bookmarkEnd w:id="17"/>
+      <w:bookmarkEnd w:id="18"/>
     </w:p>
     <w:p>
       <w:pPr>
@@ -4382,7 +4982,7 @@
       <w:pPr>
         <w:pStyle w:val="Caption"/>
       </w:pPr>
-      <w:bookmarkStart w:id="18" w:name="_Ref418993265"/>
+      <w:bookmarkStart w:id="19" w:name="_Ref418993265"/>
       <w:r>
         <w:t xml:space="preserve">Figure </w:t>
       </w:r>
@@ -4394,7 +4994,7 @@
           <w:t>7</w:t>
         </w:r>
       </w:fldSimple>
-      <w:bookmarkEnd w:id="18"/>
+      <w:bookmarkEnd w:id="19"/>
       <w:r>
         <w:t xml:space="preserve"> – Multi-Y Graph Comparing Population per Medal </w:t>
       </w:r>
@@ -4503,14 +5103,11 @@
           <w:numId w:val="29"/>
         </w:numPr>
       </w:pPr>
-      <w:proofErr w:type="spellStart"/>
-      <w:r>
-        <w:t>Sortable</w:t>
-      </w:r>
-      <w:proofErr w:type="spellEnd"/>
-      <w:r>
-        <w:t xml:space="preserve"> Table</w:t>
-      </w:r>
+      <w:bookmarkStart w:id="20" w:name="_Toc418996928"/>
+      <w:r>
+        <w:t>Sortable Table</w:t>
+      </w:r>
+      <w:bookmarkEnd w:id="20"/>
     </w:p>
     <w:p>
       <w:pPr>
@@ -4527,15 +5124,7 @@
       </w:pPr>
       <w:r>
         <w:tab/>
-        <w:t xml:space="preserve">The </w:t>
-      </w:r>
-      <w:proofErr w:type="spellStart"/>
-      <w:r>
-        <w:t>Sortable</w:t>
-      </w:r>
-      <w:proofErr w:type="spellEnd"/>
-      <w:r>
-        <w:t xml:space="preserve"> Table design pattern is something of a misnomer as while it specifically mentions tables by name, the pattern applies to much more than that.  As shown in the in-class lecture material, it can also apply to bar graphs as well.  </w:t>
+        <w:t xml:space="preserve">The Sortable Table design pattern is something of a misnomer as while it specifically mentions tables by name, the pattern applies to much more than that.  As shown in the in-class lecture material, it can also apply to bar graphs as well.  </w:t>
       </w:r>
     </w:p>
     <w:p>
@@ -4553,15 +5142,7 @@
       </w:pPr>
       <w:r>
         <w:tab/>
-        <w:t xml:space="preserve">In our application, the default was to always sort data according to the left Y-axis.  However, if the user wanted to sort according to the right Y-axis, s/he can do so by </w:t>
-      </w:r>
-      <w:proofErr w:type="gramStart"/>
-      <w:r>
-        <w:t>hovering</w:t>
-      </w:r>
-      <w:proofErr w:type="gramEnd"/>
-      <w:r>
-        <w:t xml:space="preserve"> the mouse over axis title and selecting sort ascending or descending.</w:t>
+        <w:t>In our application, the default was to always sort data according to the left Y-axis.  However, if the user wanted to sort according to the right Y-axis, s/he can do so by hovering the mouse over axis title and selecting sort ascending or descending.</w:t>
       </w:r>
       <w:r>
         <w:t xml:space="preserve">  </w:t>
@@ -4599,7 +5180,7 @@
         <w:rPr>
           <w:noProof/>
         </w:rPr>
-        <w:t>7</w:t>
+        <w:t>8</w:t>
       </w:r>
       <w:r>
         <w:fldChar w:fldCharType="end"/>
@@ -4732,8 +5313,8 @@
       <w:pPr>
         <w:pStyle w:val="Caption"/>
       </w:pPr>
-      <w:bookmarkStart w:id="19" w:name="_Ref418995160"/>
-      <w:bookmarkStart w:id="20" w:name="_Ref418995204"/>
+      <w:bookmarkStart w:id="21" w:name="_Ref418995160"/>
+      <w:bookmarkStart w:id="22" w:name="_Ref418995204"/>
       <w:r>
         <w:t xml:space="preserve">Figure </w:t>
       </w:r>
@@ -4742,14 +5323,14 @@
           <w:rPr>
             <w:noProof/>
           </w:rPr>
-          <w:t>7</w:t>
+          <w:t>8</w:t>
         </w:r>
       </w:fldSimple>
-      <w:bookmarkEnd w:id="20"/>
+      <w:bookmarkEnd w:id="22"/>
       <w:r>
         <w:t xml:space="preserve"> – </w:t>
       </w:r>
-      <w:bookmarkEnd w:id="19"/>
+      <w:bookmarkEnd w:id="21"/>
       <w:r>
         <w:t>Multi-Y Graph Sorted by</w:t>
       </w:r>
@@ -4775,15 +5356,7 @@
       </w:pPr>
       <w:r>
         <w:tab/>
-        <w:t xml:space="preserve">Our application supports </w:t>
-      </w:r>
-      <w:proofErr w:type="spellStart"/>
-      <w:r>
-        <w:t>sortable</w:t>
-      </w:r>
-      <w:proofErr w:type="spellEnd"/>
-      <w:r>
-        <w:t xml:space="preserve"> tables on the data visualizations with multiple Y-graphs namely: </w:t>
+        <w:t xml:space="preserve">Our application supports sortable tables on the data visualizations with multiple Y-graphs namely: </w:t>
       </w:r>
     </w:p>
     <w:p>
@@ -4874,11 +5447,20 @@
       <w:pPr>
         <w:pStyle w:val="Heading2"/>
       </w:pPr>
-      <w:bookmarkStart w:id="21" w:name="_Toc418994145"/>
-      <w:r>
-        <w:t>GitHub</w:t>
-      </w:r>
-      <w:bookmarkEnd w:id="21"/>
+      <w:bookmarkStart w:id="23" w:name="_Toc418996929"/>
+      <w:r>
+        <w:t xml:space="preserve">GitHub </w:t>
+      </w:r>
+      <w:r>
+        <w:t>–</w:t>
+      </w:r>
+      <w:bookmarkEnd w:id="23"/>
+      <w:r>
+        <w:t xml:space="preserve"> </w:t>
+      </w:r>
+      <w:r>
+        <w:t>The Application Runtime Platform</w:t>
+      </w:r>
     </w:p>
     <w:p>
       <w:pPr>
@@ -4905,16 +5487,11 @@
       <w:r>
         <w:t xml:space="preserve"> as our revision control repository.  One of </w:t>
       </w:r>
-      <w:proofErr w:type="spellStart"/>
       <w:r>
         <w:t>GitHub</w:t>
       </w:r>
       <w:r>
-        <w:t>’s</w:t>
-      </w:r>
-      <w:proofErr w:type="spellEnd"/>
-      <w:r>
-        <w:t xml:space="preserve"> lesser known features is that built into every </w:t>
+        <w:t xml:space="preserve">’s lesser known features is that built into every </w:t>
       </w:r>
       <w:r>
         <w:t>GitHub</w:t>
@@ -4935,7 +5512,7 @@
         <w:t xml:space="preserve">application’s home page is below. </w:t>
       </w:r>
       <w:r>
-        <w:t xml:space="preserve"> Also included with our submission is our application’s source code in a zip file named, “CS235 – Final Project – Source Code.zip”.</w:t>
+        <w:t xml:space="preserve"> </w:t>
       </w:r>
     </w:p>
     <w:p>
@@ -5008,11 +5585,11 @@
       <w:pPr>
         <w:pStyle w:val="Heading1"/>
       </w:pPr>
-      <w:bookmarkStart w:id="22" w:name="_Toc418994146"/>
+      <w:bookmarkStart w:id="24" w:name="_Toc418996930"/>
       <w:r>
         <w:t>Data Sources</w:t>
       </w:r>
-      <w:bookmarkEnd w:id="22"/>
+      <w:bookmarkEnd w:id="24"/>
     </w:p>
     <w:p/>
     <w:p>
@@ -5207,7 +5784,6 @@
         <w:rPr>
           <w:b/>
         </w:rPr>
-        <w:lastRenderedPageBreak/>
         <w:t xml:space="preserve">Description: </w:t>
       </w:r>
       <w:r>
@@ -5241,6 +5817,7 @@
         <w:rPr>
           <w:b/>
         </w:rPr>
+        <w:lastRenderedPageBreak/>
         <w:t xml:space="preserve">Data Source: </w:t>
       </w:r>
       <w:hyperlink r:id="rId22" w:history="1">
@@ -5898,7 +6475,6 @@
         <w:rPr>
           <w:b/>
         </w:rPr>
-        <w:lastRenderedPageBreak/>
         <w:t xml:space="preserve">Description: </w:t>
       </w:r>
       <w:r>
@@ -5926,6 +6502,7 @@
         <w:rPr>
           <w:b/>
         </w:rPr>
+        <w:lastRenderedPageBreak/>
         <w:t xml:space="preserve">Data Source: </w:t>
       </w:r>
       <w:hyperlink r:id="rId28" w:history="1">
@@ -6008,15 +6585,7 @@
         <w:t>Description:</w:t>
       </w:r>
       <w:r>
-        <w:t xml:space="preserve"> This dataset provides a list of host cities for each of the summer Olympic </w:t>
-      </w:r>
-      <w:proofErr w:type="gramStart"/>
-      <w:r>
-        <w:t>games</w:t>
-      </w:r>
-      <w:proofErr w:type="gramEnd"/>
-      <w:r>
-        <w:t xml:space="preserve">.  </w:t>
+        <w:t xml:space="preserve"> This dataset provides a list of host cities for each of the summer Olympic games.  </w:t>
       </w:r>
     </w:p>
     <w:p>
@@ -6119,15 +6688,7 @@
         <w:t>Description:</w:t>
       </w:r>
       <w:r>
-        <w:t xml:space="preserve"> This dataset provides a list of host cities for each of the summer Olympic </w:t>
-      </w:r>
-      <w:proofErr w:type="gramStart"/>
-      <w:r>
-        <w:t>games</w:t>
-      </w:r>
-      <w:proofErr w:type="gramEnd"/>
-      <w:r>
-        <w:t xml:space="preserve">.  </w:t>
+        <w:t xml:space="preserve"> This dataset provides a list of host cities for each of the summer Olympic games.  </w:t>
       </w:r>
     </w:p>
     <w:p>
@@ -6391,11 +6952,11 @@
       <w:pPr>
         <w:pStyle w:val="Heading1"/>
       </w:pPr>
-      <w:bookmarkStart w:id="23" w:name="_Toc418994147"/>
+      <w:bookmarkStart w:id="25" w:name="_Toc418996931"/>
       <w:r>
         <w:t>Webpage Text</w:t>
       </w:r>
-      <w:bookmarkEnd w:id="23"/>
+      <w:bookmarkEnd w:id="25"/>
     </w:p>
     <w:p/>
     <w:p>
@@ -6512,47 +7073,35 @@
       <w:pPr>
         <w:pStyle w:val="Heading1"/>
       </w:pPr>
-      <w:bookmarkStart w:id="24" w:name="_Ref418982914"/>
-      <w:bookmarkStart w:id="25" w:name="_Toc418994148"/>
-      <w:r>
-        <w:lastRenderedPageBreak/>
+      <w:bookmarkStart w:id="26" w:name="_Ref418982914"/>
+      <w:bookmarkStart w:id="27" w:name="_Toc418996932"/>
+      <w:r>
         <w:t>Data Visualizations</w:t>
-      </w:r>
-      <w:bookmarkEnd w:id="24"/>
-      <w:bookmarkEnd w:id="25"/>
-    </w:p>
-    <w:p/>
-    <w:p>
-      <w:pPr>
-        <w:pStyle w:val="Heading2"/>
-        <w:rPr>
-          <w:color w:val="207A14"/>
-        </w:rPr>
-      </w:pPr>
-      <w:bookmarkStart w:id="26" w:name="_Ref418973742"/>
-      <w:bookmarkStart w:id="27" w:name="_Toc418994149"/>
-      <w:r>
-        <w:rPr>
-          <w:color w:val="207A14"/>
-        </w:rPr>
-        <w:t xml:space="preserve">Effect of Geopolitics on Olympic Medal Wins – Charting the Rise and </w:t>
-      </w:r>
-      <w:proofErr w:type="gramStart"/>
-      <w:r>
-        <w:rPr>
-          <w:color w:val="207A14"/>
-        </w:rPr>
-        <w:t>Fall</w:t>
-      </w:r>
-      <w:proofErr w:type="gramEnd"/>
-      <w:r>
-        <w:rPr>
-          <w:color w:val="207A14"/>
-        </w:rPr>
-        <w:t xml:space="preserve"> of Superpowers</w:t>
       </w:r>
       <w:bookmarkEnd w:id="26"/>
       <w:bookmarkEnd w:id="27"/>
+    </w:p>
+    <w:p/>
+    <w:p>
+      <w:pPr>
+        <w:ind w:left="360"/>
+      </w:pPr>
+      <w:r>
+        <w:t xml:space="preserve">The following subsections enumerate the nine data visualizations included in our application.  They also </w:t>
+      </w:r>
+    </w:p>
+    <w:p/>
+    <w:p>
+      <w:pPr>
+        <w:pStyle w:val="Heading2"/>
+      </w:pPr>
+      <w:bookmarkStart w:id="28" w:name="_Ref418973742"/>
+      <w:bookmarkStart w:id="29" w:name="_Toc418996933"/>
+      <w:r>
+        <w:t>Effect of Geopolitics on Olympic Medal Wins – Charting the Rise and Fall of Superpowers</w:t>
+      </w:r>
+      <w:bookmarkEnd w:id="28"/>
+      <w:bookmarkEnd w:id="29"/>
     </w:p>
     <w:p/>
     <w:p>
@@ -6647,7 +7196,7 @@
           <w:rPr>
             <w:noProof/>
           </w:rPr>
-          <w:t>8</w:t>
+          <w:t>9</w:t>
         </w:r>
       </w:fldSimple>
       <w:r>
@@ -6680,10 +7229,269 @@
           <w:ilvl w:val="6"/>
           <w:numId w:val="1"/>
         </w:numPr>
-      </w:pPr>
-      <w:r>
-        <w:t xml:space="preserve">The Soviet Union/Russia: Before 1948, the Soviet Union was very domestic centric in its politics, and only  </w:t>
-      </w:r>
+        <w:ind w:hanging="360"/>
+      </w:pPr>
+      <w:r>
+        <w:rPr>
+          <w:b/>
+        </w:rPr>
+        <w:t>Germany</w:t>
+      </w:r>
+      <w:r>
+        <w:rPr>
+          <w:b/>
+        </w:rPr>
+        <w:t xml:space="preserve"> </w:t>
+      </w:r>
+      <w:r>
+        <w:t>–</w:t>
+      </w:r>
+      <w:r>
+        <w:t xml:space="preserve"> Leading up to World War II, Nazi Germany was intent on showing the superiority of the Aryan race and at the behest of the Nazi propaganda minister Joseph G</w:t>
+      </w:r>
+      <w:r>
+        <w:t>oebbels</w:t>
+      </w:r>
+      <w:r>
+        <w:t xml:space="preserve">, Nazi Germany pushed its athletes to perform well at the 1936 Berlin games.  Due to this pressure, Germany won more medals in </w:t>
+      </w:r>
+      <w:r>
+        <w:t>those games</w:t>
+      </w:r>
+      <w:r>
+        <w:t xml:space="preserve"> than any other nation.</w:t>
+      </w:r>
+      <w:r>
+        <w:t xml:space="preserve">  </w:t>
+      </w:r>
+    </w:p>
+    <w:p>
+      <w:pPr>
+        <w:pStyle w:val="ListParagraph"/>
+        <w:numPr>
+          <w:ilvl w:val="0"/>
+          <w:numId w:val="0"/>
+        </w:numPr>
+        <w:ind w:left="1080"/>
+      </w:pPr>
+    </w:p>
+    <w:p>
+      <w:pPr>
+        <w:pStyle w:val="ListParagraph"/>
+        <w:numPr>
+          <w:ilvl w:val="0"/>
+          <w:numId w:val="0"/>
+        </w:numPr>
+        <w:ind w:left="1080"/>
+      </w:pPr>
+      <w:r>
+        <w:t>It must be noted that Germany is the only country to have lost two world wars.  Its defeats are clearly shown in our data visualization as Germany won no medals in 1920, 1924, and 1948.</w:t>
+      </w:r>
+    </w:p>
+    <w:p>
+      <w:pPr>
+        <w:pStyle w:val="ListParagraph"/>
+        <w:numPr>
+          <w:ilvl w:val="0"/>
+          <w:numId w:val="0"/>
+        </w:numPr>
+        <w:ind w:left="1080"/>
+      </w:pPr>
+    </w:p>
+    <w:p>
+      <w:pPr>
+        <w:pStyle w:val="ListParagraph"/>
+        <w:numPr>
+          <w:ilvl w:val="0"/>
+          <w:numId w:val="0"/>
+        </w:numPr>
+        <w:ind w:left="1080"/>
+      </w:pPr>
+      <w:r>
+        <w:t xml:space="preserve">Once Germany had begun to rebuild after World War II, East Germany wanted to show its superiority over West Germany and began an extensive doping program.  This led to surge of </w:t>
+      </w:r>
+      <w:r>
+        <w:lastRenderedPageBreak/>
+        <w:t xml:space="preserve">Olympic medal wins until the Berlin Wall fell in 1989 after which there was a </w:t>
+      </w:r>
+      <w:r>
+        <w:t>precipitous</w:t>
+      </w:r>
+      <w:r>
+        <w:t xml:space="preserve"> drop in the number of medals won by the united Germany.</w:t>
+      </w:r>
+    </w:p>
+    <w:p>
+      <w:pPr>
+        <w:ind w:left="720"/>
+      </w:pPr>
+    </w:p>
+    <w:p>
+      <w:pPr>
+        <w:pStyle w:val="ListParagraph"/>
+        <w:numPr>
+          <w:ilvl w:val="6"/>
+          <w:numId w:val="1"/>
+        </w:numPr>
+        <w:ind w:hanging="360"/>
+      </w:pPr>
+      <w:r>
+        <w:rPr>
+          <w:b/>
+        </w:rPr>
+        <w:t>Soviet Union/Russia:</w:t>
+      </w:r>
+      <w:r>
+        <w:t xml:space="preserve"> </w:t>
+      </w:r>
+      <w:r>
+        <w:t>Before 1950</w:t>
+      </w:r>
+      <w:r>
+        <w:t>, the Soviet Union was very domestic cen</w:t>
+      </w:r>
+      <w:r>
+        <w:t xml:space="preserve">tric in its politics, and only looked outside its borders regarding matters national security (e.g. Molotov-von Ribbentrop Pact, World War II related diplomacy, etc.).  This inward focus is reflected in the fact the Soviet Union never competed in a summer Olympics before 1952.  </w:t>
+      </w:r>
+    </w:p>
+    <w:p>
+      <w:pPr>
+        <w:ind w:left="720"/>
+      </w:pPr>
+    </w:p>
+    <w:p>
+      <w:pPr>
+        <w:ind w:left="1080"/>
+      </w:pPr>
+      <w:r>
+        <w:t>By 1952, the Cold War had already become hot in places like the Korean Peninsula.  What is more, communist and democratic nations were pitted against each other to show the superiority of their political systems.  Similar to Nazi Germany in the 1930’s, the Soviet Union invested heavily in athletes, which is reflected in the number of summer Olympic medals it won.  The only exception to this is when it boycotted the 1984 Olympics for the geopolitical reason that the games were held in Los Angeles.</w:t>
+      </w:r>
+    </w:p>
+    <w:p>
+      <w:pPr>
+        <w:ind w:left="720"/>
+      </w:pPr>
+    </w:p>
+    <w:p>
+      <w:pPr>
+        <w:pStyle w:val="ListParagraph"/>
+        <w:numPr>
+          <w:ilvl w:val="6"/>
+          <w:numId w:val="1"/>
+        </w:numPr>
+        <w:ind w:hanging="360"/>
+      </w:pPr>
+      <w:r>
+        <w:rPr>
+          <w:b/>
+        </w:rPr>
+        <w:t>China</w:t>
+      </w:r>
+      <w:r>
+        <w:rPr>
+          <w:b/>
+        </w:rPr>
+        <w:t>:</w:t>
+      </w:r>
+      <w:r>
+        <w:t xml:space="preserve"> Before 1980 when President Richard Nixon visited mainland China, the nation was politically isolated.  The infrastructure had been largely destroyed by Japan in World War II and by civil war.  This national isolation is reflected in that China won no Olympics medals before 1984.  However, China as a nation is on the rise both economically and at the Olympic games.  It has steadily won an increasing number of medals, and just like it does economically, China now only trails the United States in medals won at the summer Olympics.</w:t>
+      </w:r>
+    </w:p>
+    <w:p>
+      <w:pPr>
+        <w:ind w:left="720"/>
+      </w:pPr>
+    </w:p>
+    <w:p>
+      <w:pPr>
+        <w:pStyle w:val="ListParagraph"/>
+        <w:numPr>
+          <w:ilvl w:val="6"/>
+          <w:numId w:val="1"/>
+        </w:numPr>
+        <w:ind w:hanging="360"/>
+      </w:pPr>
+      <w:r>
+        <w:rPr>
+          <w:b/>
+        </w:rPr>
+        <w:t>United States:</w:t>
+      </w:r>
+      <w:r>
+        <w:t xml:space="preserve"> The 20</w:t>
+      </w:r>
+      <w:r>
+        <w:rPr>
+          <w:vertAlign w:val="superscript"/>
+        </w:rPr>
+        <w:t>th</w:t>
+      </w:r>
+      <w:r>
+        <w:t xml:space="preserve"> Century was America’s century.  It won two World Wars and is the only one of the four major superpowers on this graph to not </w:t>
+      </w:r>
+      <w:r>
+        <w:t xml:space="preserve">have had any </w:t>
+      </w:r>
+      <w:r>
+        <w:t xml:space="preserve">political revolutions.  </w:t>
+      </w:r>
+      <w:r>
+        <w:t>Rather, the United States</w:t>
+      </w:r>
+      <w:r>
+        <w:t xml:space="preserve"> has been the hallmark of stability.  </w:t>
+      </w:r>
+      <w:r>
+        <w:t>This political stability is reflect</w:t>
+      </w:r>
+      <w:r>
+        <w:t>ed</w:t>
+      </w:r>
+      <w:r>
+        <w:t xml:space="preserve"> in </w:t>
+      </w:r>
+      <w:r>
+        <w:t>US’</w:t>
+      </w:r>
+      <w:r>
+        <w:t xml:space="preserve"> </w:t>
+      </w:r>
+      <w:r>
+        <w:t>comparitively</w:t>
+      </w:r>
+      <w:r>
+        <w:t xml:space="preserve"> stable medal win count.  The only two outliers are the 1904 games, when the Olympics were still in their infancy, and in 1980-1984, when the games were dominated by Cold War politics. </w:t>
+      </w:r>
+    </w:p>
+    <w:p/>
+    <w:p>
+      <w:pPr>
+        <w:pStyle w:val="Heading2"/>
+      </w:pPr>
+      <w:bookmarkStart w:id="30" w:name="_Ref418978368"/>
+      <w:bookmarkStart w:id="31" w:name="_Toc418996934"/>
+      <w:r>
+        <w:t>Dollars for Medals – Relation between a Nation’s GDP and the Number of Medals Won at the London 2012 Olympics</w:t>
+      </w:r>
+      <w:bookmarkEnd w:id="30"/>
+      <w:bookmarkEnd w:id="31"/>
+    </w:p>
+    <w:p/>
+    <w:p>
+      <w:r>
+        <w:rPr>
+          <w:b/>
+        </w:rPr>
+        <w:t xml:space="preserve">Web Page Address: </w:t>
+      </w:r>
+      <w:hyperlink r:id="rId35" w:history="1">
+        <w:r>
+          <w:rPr>
+            <w:rStyle w:val="Hyperlink"/>
+          </w:rPr>
+          <w:t>http://rawgit.com/ZaydH/CS235/master/Final_Project/economics.html</w:t>
+        </w:r>
+      </w:hyperlink>
     </w:p>
     <w:p/>
     <w:p/>
@@ -6691,20 +7499,20 @@
     <w:p>
       <w:pPr>
         <w:pStyle w:val="Heading2"/>
-        <w:rPr>
-          <w:color w:val="207A14"/>
-        </w:rPr>
-      </w:pPr>
-      <w:bookmarkStart w:id="28" w:name="_Ref418978368"/>
-      <w:bookmarkStart w:id="29" w:name="_Toc418994150"/>
-      <w:r>
-        <w:rPr>
-          <w:color w:val="207A14"/>
-        </w:rPr>
-        <w:t>Dollars for Medals – Relation between a Nation’s GDP and the Number of Medals Won at the London 2012 Olympics</w:t>
-      </w:r>
-      <w:bookmarkEnd w:id="28"/>
-      <w:bookmarkEnd w:id="29"/>
+      </w:pPr>
+      <w:bookmarkStart w:id="32" w:name="_Ref418980275"/>
+      <w:bookmarkStart w:id="33" w:name="_Toc418996935"/>
+      <w:r>
+        <w:t xml:space="preserve">Quantifying the Most and Least Athletic Countries – Country Population </w:t>
+      </w:r>
+      <w:r>
+        <w:t>per</w:t>
+      </w:r>
+      <w:r>
+        <w:t xml:space="preserve"> Medal at the London 2012 Olympic Games</w:t>
+      </w:r>
+      <w:bookmarkEnd w:id="32"/>
+      <w:bookmarkEnd w:id="33"/>
     </w:p>
     <w:p/>
     <w:p>
@@ -6714,12 +7522,12 @@
         </w:rPr>
         <w:t xml:space="preserve">Web Page Address: </w:t>
       </w:r>
-      <w:hyperlink r:id="rId35" w:history="1">
+      <w:hyperlink r:id="rId36" w:history="1">
         <w:r>
           <w:rPr>
             <w:rStyle w:val="Hyperlink"/>
           </w:rPr>
-          <w:t>http://rawgit.com/ZaydH/CS235/master/Final_Project/economics.html</w:t>
+          <w:t>http://rawgit.com/ZaydH/CS235/master/Final_Project/population.html</w:t>
         </w:r>
       </w:hyperlink>
     </w:p>
@@ -6729,34 +7537,18 @@
     <w:p>
       <w:pPr>
         <w:pStyle w:val="Heading2"/>
-        <w:rPr>
-          <w:color w:val="207A14"/>
-        </w:rPr>
-      </w:pPr>
-      <w:bookmarkStart w:id="30" w:name="_Ref418980275"/>
-      <w:bookmarkStart w:id="31" w:name="_Toc418994151"/>
-      <w:r>
-        <w:rPr>
-          <w:color w:val="207A14"/>
-        </w:rPr>
-        <w:t xml:space="preserve">Quantifying the Most and Least Athletic Countries – Country Population </w:t>
-      </w:r>
-      <w:proofErr w:type="gramStart"/>
-      <w:r>
-        <w:rPr>
-          <w:color w:val="207A14"/>
-        </w:rPr>
-        <w:t>Per</w:t>
-      </w:r>
-      <w:proofErr w:type="gramEnd"/>
-      <w:r>
-        <w:rPr>
-          <w:color w:val="207A14"/>
-        </w:rPr>
-        <w:t xml:space="preserve"> Medal at the London 2012 Olympic Games</w:t>
-      </w:r>
-      <w:bookmarkEnd w:id="30"/>
-      <w:bookmarkEnd w:id="31"/>
+      </w:pPr>
+      <w:bookmarkStart w:id="34" w:name="_Ref418979919"/>
+      <w:bookmarkStart w:id="35" w:name="_Toc418996936"/>
+      <w:r>
+        <w:lastRenderedPageBreak/>
+        <w:t xml:space="preserve">Growth in the Number of Olympic </w:t>
+      </w:r>
+      <w:r>
+        <w:t>Events</w:t>
+      </w:r>
+      <w:bookmarkEnd w:id="34"/>
+      <w:bookmarkEnd w:id="35"/>
     </w:p>
     <w:p/>
     <w:p>
@@ -6766,14 +7558,53 @@
         </w:rPr>
         <w:t xml:space="preserve">Web Page Address: </w:t>
       </w:r>
-      <w:hyperlink r:id="rId36" w:history="1">
+      <w:hyperlink r:id="rId37" w:history="1">
         <w:r>
           <w:rPr>
             <w:rStyle w:val="Hyperlink"/>
           </w:rPr>
-          <w:t>http://rawgit.com/ZaydH/CS235/master/Final_Project/population.html</w:t>
+          <w:t>http://rawgit.com/ZaydH/CS235/master/Final_Project/events.html</w:t>
         </w:r>
       </w:hyperlink>
+    </w:p>
+    <w:p/>
+    <w:p>
+      <w:pPr>
+        <w:ind w:firstLine="360"/>
+      </w:pPr>
+    </w:p>
+    <w:p/>
+    <w:p>
+      <w:pPr>
+        <w:pStyle w:val="Heading2"/>
+      </w:pPr>
+      <w:bookmarkStart w:id="36" w:name="_Ref418979203"/>
+      <w:bookmarkStart w:id="37" w:name="_Toc418996937"/>
+      <w:r>
+        <w:t>Summer Olympic Games Host Cities</w:t>
+      </w:r>
+      <w:bookmarkEnd w:id="36"/>
+      <w:bookmarkEnd w:id="37"/>
+    </w:p>
+    <w:p/>
+    <w:p>
+      <w:r>
+        <w:rPr>
+          <w:b/>
+        </w:rPr>
+        <w:t xml:space="preserve">Web Page Address: </w:t>
+      </w:r>
+      <w:hyperlink r:id="rId38" w:history="1">
+        <w:r>
+          <w:rPr>
+            <w:rStyle w:val="Hyperlink"/>
+          </w:rPr>
+          <w:t>http://rawgit.com/ZaydH/CS235/master/Final_Project/previous_games.html</w:t>
+        </w:r>
+      </w:hyperlink>
+      <w:r>
+        <w:t xml:space="preserve"> </w:t>
+      </w:r>
     </w:p>
     <w:p/>
     <w:p/>
@@ -6781,26 +7612,20 @@
     <w:p>
       <w:pPr>
         <w:pStyle w:val="Heading2"/>
-        <w:rPr>
-          <w:color w:val="207A14"/>
-        </w:rPr>
-      </w:pPr>
-      <w:bookmarkStart w:id="32" w:name="_Ref418979919"/>
-      <w:bookmarkStart w:id="33" w:name="_Toc418994152"/>
-      <w:r>
-        <w:rPr>
-          <w:color w:val="207A14"/>
-        </w:rPr>
-        <w:t xml:space="preserve">Growth in the Number of Olympic </w:t>
-      </w:r>
-      <w:r>
-        <w:rPr>
-          <w:color w:val="207A14"/>
-        </w:rPr>
-        <w:t>Events</w:t>
-      </w:r>
-      <w:bookmarkEnd w:id="32"/>
-      <w:bookmarkEnd w:id="33"/>
+      </w:pPr>
+      <w:bookmarkStart w:id="38" w:name="_Ref418981080"/>
+      <w:bookmarkStart w:id="39" w:name="_Toc418996938"/>
+      <w:r>
+        <w:t xml:space="preserve">Athletes Attending the 2012 London Olympics </w:t>
+      </w:r>
+      <w:r>
+        <w:t>by</w:t>
+      </w:r>
+      <w:r>
+        <w:t xml:space="preserve"> Country</w:t>
+      </w:r>
+      <w:bookmarkEnd w:id="38"/>
+      <w:bookmarkEnd w:id="39"/>
     </w:p>
     <w:p/>
     <w:p>
@@ -6810,49 +7635,7 @@
         </w:rPr>
         <w:t xml:space="preserve">Web Page Address: </w:t>
       </w:r>
-      <w:hyperlink r:id="rId37" w:history="1">
-        <w:r>
-          <w:rPr>
-            <w:rStyle w:val="Hyperlink"/>
-          </w:rPr>
-          <w:t>http://rawgit.com/ZaydH/CS235/master/Final_Project/events.html</w:t>
-        </w:r>
-      </w:hyperlink>
-    </w:p>
-    <w:p/>
-    <w:p>
-      <w:pPr>
-        <w:ind w:firstLine="360"/>
-      </w:pPr>
-    </w:p>
-    <w:p/>
-    <w:p>
-      <w:pPr>
-        <w:pStyle w:val="Heading2"/>
-        <w:rPr>
-          <w:color w:val="207A14"/>
-        </w:rPr>
-      </w:pPr>
-      <w:bookmarkStart w:id="34" w:name="_Ref418979203"/>
-      <w:bookmarkStart w:id="35" w:name="_Toc418994153"/>
-      <w:r>
-        <w:rPr>
-          <w:color w:val="207A14"/>
-        </w:rPr>
-        <w:t>Summer Olympic Games Host Cities</w:t>
-      </w:r>
-      <w:bookmarkEnd w:id="34"/>
-      <w:bookmarkEnd w:id="35"/>
-    </w:p>
-    <w:p/>
-    <w:p>
-      <w:r>
-        <w:rPr>
-          <w:b/>
-        </w:rPr>
-        <w:t xml:space="preserve">Web Page Address: </w:t>
-      </w:r>
-      <w:hyperlink r:id="rId38" w:history="1">
+      <w:hyperlink r:id="rId39" w:history="1">
         <w:r>
           <w:rPr>
             <w:rStyle w:val="Hyperlink"/>
@@ -6870,32 +7653,20 @@
     <w:p>
       <w:pPr>
         <w:pStyle w:val="Heading2"/>
-        <w:rPr>
-          <w:color w:val="207A14"/>
-        </w:rPr>
-      </w:pPr>
-      <w:bookmarkStart w:id="36" w:name="_Ref418981080"/>
-      <w:bookmarkStart w:id="37" w:name="_Toc418994154"/>
-      <w:r>
-        <w:rPr>
-          <w:color w:val="207A14"/>
-        </w:rPr>
-        <w:t xml:space="preserve">Athletes Attending the 2012 London Olympics </w:t>
-      </w:r>
-      <w:r>
-        <w:rPr>
-          <w:color w:val="207A14"/>
-        </w:rPr>
-        <w:t>by</w:t>
-      </w:r>
-      <w:r>
-        <w:rPr>
-          <w:color w:val="207A14"/>
-        </w:rPr>
-        <w:t xml:space="preserve"> Country</w:t>
-      </w:r>
-      <w:bookmarkEnd w:id="36"/>
-      <w:bookmarkEnd w:id="37"/>
+      </w:pPr>
+      <w:bookmarkStart w:id="40" w:name="_Ref418979834"/>
+      <w:bookmarkStart w:id="41" w:name="_Toc418996939"/>
+      <w:r>
+        <w:t>Total Summer Olympic Medal</w:t>
+      </w:r>
+      <w:r>
+        <w:t>s Wo</w:t>
+      </w:r>
+      <w:r>
+        <w:t>n</w:t>
+      </w:r>
+      <w:bookmarkEnd w:id="40"/>
+      <w:bookmarkEnd w:id="41"/>
     </w:p>
     <w:p/>
     <w:p>
@@ -6905,12 +7676,12 @@
         </w:rPr>
         <w:t xml:space="preserve">Web Page Address: </w:t>
       </w:r>
-      <w:hyperlink r:id="rId39" w:history="1">
+      <w:hyperlink r:id="rId40" w:history="1">
         <w:r>
           <w:rPr>
             <w:rStyle w:val="Hyperlink"/>
           </w:rPr>
-          <w:t>http://rawgit.com/ZaydH/CS235/master/Final_Project/previous_games.html</w:t>
+          <w:t>http://rawgit.com/ZaydH/CS235/master/Final_Project/country_profiles.html</w:t>
         </w:r>
       </w:hyperlink>
       <w:r>
@@ -6919,54 +7690,38 @@
     </w:p>
     <w:p/>
     <w:p/>
+    <w:p>
+      <w:pPr>
+        <w:pStyle w:val="Heading2"/>
+      </w:pPr>
+      <w:bookmarkStart w:id="42" w:name="_Ref418980759"/>
+      <w:bookmarkStart w:id="43" w:name="_Toc418996940"/>
+      <w:r>
+        <w:t>United States Medal Wins – A Home Advantage</w:t>
+      </w:r>
+      <w:bookmarkEnd w:id="42"/>
+      <w:bookmarkEnd w:id="43"/>
+    </w:p>
     <w:p/>
     <w:p>
-      <w:pPr>
-        <w:pStyle w:val="Heading2"/>
-        <w:rPr>
-          <w:color w:val="207A14"/>
-        </w:rPr>
-      </w:pPr>
-      <w:bookmarkStart w:id="38" w:name="_Ref418979834"/>
-      <w:bookmarkStart w:id="39" w:name="_Toc418994155"/>
-      <w:r>
-        <w:rPr>
-          <w:color w:val="207A14"/>
-        </w:rPr>
-        <w:t>Total Summer Olympic Medal</w:t>
-      </w:r>
-      <w:r>
-        <w:rPr>
-          <w:color w:val="207A14"/>
-        </w:rPr>
-        <w:t>s Wo</w:t>
-      </w:r>
-      <w:r>
-        <w:rPr>
-          <w:color w:val="207A14"/>
-        </w:rPr>
-        <w:t>n</w:t>
-      </w:r>
-      <w:bookmarkEnd w:id="38"/>
-      <w:bookmarkEnd w:id="39"/>
-    </w:p>
-    <w:p/>
-    <w:p>
       <w:r>
         <w:rPr>
           <w:b/>
         </w:rPr>
         <w:t xml:space="preserve">Web Page Address: </w:t>
       </w:r>
-      <w:hyperlink r:id="rId40" w:history="1">
+      <w:hyperlink r:id="rId41" w:history="1">
         <w:r>
           <w:rPr>
             <w:rStyle w:val="Hyperlink"/>
           </w:rPr>
-          <w:t>http://rawgit.com/ZaydH/CS235/master/Final_Project/country_profiles.html</w:t>
+          <w:t>http://rawgit.com/ZaydH/CS235/master/Final_Project/united_states.html</w:t>
         </w:r>
       </w:hyperlink>
       <w:r>
+        <w:rPr>
+          <w:b/>
+        </w:rPr>
         <w:t xml:space="preserve"> </w:t>
       </w:r>
     </w:p>
@@ -6975,63 +7730,14 @@
     <w:p>
       <w:pPr>
         <w:pStyle w:val="Heading2"/>
-        <w:rPr>
-          <w:color w:val="207A14"/>
-        </w:rPr>
-      </w:pPr>
-      <w:bookmarkStart w:id="40" w:name="_Ref418980759"/>
-      <w:bookmarkStart w:id="41" w:name="_Toc418994156"/>
-      <w:r>
-        <w:rPr>
-          <w:color w:val="207A14"/>
-        </w:rPr>
-        <w:t>United States Medal Wins – A Home Advantage</w:t>
-      </w:r>
-      <w:bookmarkEnd w:id="40"/>
-      <w:bookmarkEnd w:id="41"/>
-    </w:p>
-    <w:p/>
-    <w:p>
-      <w:r>
-        <w:rPr>
-          <w:b/>
-        </w:rPr>
-        <w:t xml:space="preserve">Web Page Address: </w:t>
-      </w:r>
-      <w:hyperlink r:id="rId41" w:history="1">
-        <w:r>
-          <w:rPr>
-            <w:rStyle w:val="Hyperlink"/>
-          </w:rPr>
-          <w:t>http://rawgit.com/ZaydH/CS235/master/Final_Project/united_states.html</w:t>
-        </w:r>
-      </w:hyperlink>
-      <w:r>
-        <w:rPr>
-          <w:b/>
-        </w:rPr>
-        <w:t xml:space="preserve"> </w:t>
-      </w:r>
-    </w:p>
-    <w:p/>
-    <w:p/>
-    <w:p>
-      <w:pPr>
-        <w:pStyle w:val="Heading2"/>
-        <w:rPr>
-          <w:color w:val="207A14"/>
-        </w:rPr>
-      </w:pPr>
-      <w:bookmarkStart w:id="42" w:name="_Ref418977935"/>
-      <w:bookmarkStart w:id="43" w:name="_Toc418994157"/>
-      <w:r>
-        <w:rPr>
-          <w:color w:val="207A14"/>
-        </w:rPr>
+      </w:pPr>
+      <w:bookmarkStart w:id="44" w:name="_Ref418977935"/>
+      <w:bookmarkStart w:id="45" w:name="_Toc418996941"/>
+      <w:r>
         <w:t>If Michael Phelps were a Country</w:t>
       </w:r>
-      <w:bookmarkEnd w:id="42"/>
-      <w:bookmarkEnd w:id="43"/>
+      <w:bookmarkEnd w:id="44"/>
+      <w:bookmarkEnd w:id="45"/>
     </w:p>
     <w:p/>
     <w:p>
@@ -7073,8 +7779,8 @@
         <w:ind w:left="1080" w:hanging="1080"/>
         <w:jc w:val="center"/>
       </w:pPr>
-      <w:bookmarkStart w:id="44" w:name="_Ref418975345"/>
-      <w:bookmarkStart w:id="45" w:name="_Toc418994158"/>
+      <w:bookmarkStart w:id="46" w:name="_Ref418975345"/>
+      <w:bookmarkStart w:id="47" w:name="_Toc418996942"/>
       <w:r>
         <w:lastRenderedPageBreak/>
         <w:t xml:space="preserve">List of </w:t>
@@ -7085,8 +7791,8 @@
       <w:r>
         <w:t>References</w:t>
       </w:r>
-      <w:bookmarkEnd w:id="44"/>
-      <w:bookmarkEnd w:id="45"/>
+      <w:bookmarkEnd w:id="46"/>
+      <w:bookmarkEnd w:id="47"/>
     </w:p>
     <w:p/>
     <w:p/>
@@ -7599,25 +8305,7 @@
                 <w:i/>
                 <w:iCs/>
               </w:rPr>
-              <w:t xml:space="preserve">Winning </w:t>
-            </w:r>
-            <w:proofErr w:type="spellStart"/>
-            <w:r>
-              <w:rPr>
-                <w:rStyle w:val="selectable"/>
-                <w:i/>
-                <w:iCs/>
-              </w:rPr>
-              <w:t>golds</w:t>
-            </w:r>
-            <w:proofErr w:type="spellEnd"/>
-            <w:r>
-              <w:rPr>
-                <w:rStyle w:val="selectable"/>
-                <w:i/>
-                <w:iCs/>
-              </w:rPr>
-              <w:t xml:space="preserve"> without gold: an economic analysis of the medal standings</w:t>
+              <w:t>Winning golds without gold: an economic analysis of the medal standings</w:t>
             </w:r>
             <w:r>
               <w:rPr>
@@ -7721,21 +8409,7 @@
               <w:rPr>
                 <w:rStyle w:val="selectable"/>
               </w:rPr>
-              <w:t xml:space="preserve">Berg, C. (2015). </w:t>
-            </w:r>
-            <w:proofErr w:type="gramStart"/>
-            <w:r>
-              <w:rPr>
-                <w:rStyle w:val="selectable"/>
-              </w:rPr>
-              <w:t>Politics,</w:t>
-            </w:r>
-            <w:proofErr w:type="gramEnd"/>
-            <w:r>
-              <w:rPr>
-                <w:rStyle w:val="selectable"/>
-              </w:rPr>
-              <w:t xml:space="preserve"> not sport, is the purpose of the Olympic Games. </w:t>
+              <w:t xml:space="preserve">Berg, C. (2015). Politics, not sport, is the purpose of the Olympic Games. </w:t>
             </w:r>
             <w:r>
               <w:rPr>
@@ -7791,21 +8465,7 @@
               <w:rPr>
                 <w:rStyle w:val="selectable"/>
               </w:rPr>
-              <w:t xml:space="preserve">Yahoo </w:t>
-            </w:r>
-            <w:proofErr w:type="spellStart"/>
-            <w:r>
-              <w:rPr>
-                <w:rStyle w:val="selectable"/>
-              </w:rPr>
-              <w:t>Eurosport</w:t>
-            </w:r>
-            <w:proofErr w:type="spellEnd"/>
-            <w:r>
-              <w:rPr>
-                <w:rStyle w:val="selectable"/>
-              </w:rPr>
-              <w:t xml:space="preserve"> UK, (2015). </w:t>
+              <w:t xml:space="preserve">Yahoo Eurosport UK, (2015). </w:t>
             </w:r>
             <w:r>
               <w:rPr>
@@ -8068,7 +8728,7 @@
               <w:rPr>
                 <w:noProof/>
               </w:rPr>
-              <w:t>1</w:t>
+              <w:t>13</w:t>
             </w:r>
           </w:fldSimple>
         </w:p>
@@ -10984,7 +11644,6 @@
     <w:next w:val="Normal"/>
     <w:link w:val="Heading4Char"/>
     <w:uiPriority w:val="9"/>
-    <w:semiHidden/>
     <w:unhideWhenUsed/>
     <w:qFormat/>
     <w:rsid w:val="00323B62"/>
@@ -11389,7 +12048,6 @@
     <w:basedOn w:val="DefaultParagraphFont"/>
     <w:link w:val="Heading4"/>
     <w:uiPriority w:val="9"/>
-    <w:semiHidden/>
     <w:rsid w:val="00323B62"/>
     <w:rPr>
       <w:rFonts w:asciiTheme="majorHAnsi" w:eastAsiaTheme="majorEastAsia" w:hAnsiTheme="majorHAnsi" w:cstheme="majorBidi"/>
@@ -11801,7 +12459,7 @@
 </file>
 
 <file path=customXml/itemProps1.xml><?xml version="1.0" encoding="utf-8"?>
-<ds:datastoreItem xmlns:ds="http://schemas.openxmlformats.org/officeDocument/2006/customXml" ds:itemID="{9EED40C7-EE4A-4B1C-B568-FEE13DE7DF15}">
+<ds:datastoreItem xmlns:ds="http://schemas.openxmlformats.org/officeDocument/2006/customXml" ds:itemID="{F6D01428-8C00-4580-904A-88798D063139}">
   <ds:schemaRefs>
     <ds:schemaRef ds:uri="http://schemas.openxmlformats.org/officeDocument/2006/bibliography"/>
   </ds:schemaRefs>

</xml_diff>

<commit_message>
More work on the CS235 final project report.
</commit_message>
<xml_diff>
--- a/Final_Project/Report/CS235 - Final Project Report.docx
+++ b/Final_Project/Report/CS235 - Final Project Report.docx
@@ -8225,7 +8225,53 @@
         <w:tabs>
           <w:tab w:val="left" w:pos="360"/>
         </w:tabs>
-      </w:pPr>
+        <w:jc w:val="center"/>
+      </w:pPr>
+      <w:r>
+        <w:rPr>
+          <w:noProof/>
+        </w:rPr>
+        <w:drawing>
+          <wp:inline distT="0" distB="0" distL="0" distR="0">
+            <wp:extent cx="3499514" cy="2386940"/>
+            <wp:effectExtent l="19050" t="19050" r="24736" b="13360"/>
+            <wp:docPr id="55" name="Picture 54" descr="Total Summer Olympic Medals Won.png"/>
+            <wp:cNvGraphicFramePr>
+              <a:graphicFrameLocks xmlns:a="http://schemas.openxmlformats.org/drawingml/2006/main" noChangeAspect="1"/>
+            </wp:cNvGraphicFramePr>
+            <a:graphic xmlns:a="http://schemas.openxmlformats.org/drawingml/2006/main">
+              <a:graphicData uri="http://schemas.openxmlformats.org/drawingml/2006/picture">
+                <pic:pic xmlns:pic="http://schemas.openxmlformats.org/drawingml/2006/picture">
+                  <pic:nvPicPr>
+                    <pic:cNvPr id="0" name="Total Summer Olympic Medals Won.png"/>
+                    <pic:cNvPicPr/>
+                  </pic:nvPicPr>
+                  <pic:blipFill>
+                    <a:blip r:embed="rId36" cstate="print"/>
+                    <a:stretch>
+                      <a:fillRect/>
+                    </a:stretch>
+                  </pic:blipFill>
+                  <pic:spPr>
+                    <a:xfrm>
+                      <a:off x="0" y="0"/>
+                      <a:ext cx="3500786" cy="2387807"/>
+                    </a:xfrm>
+                    <a:prstGeom prst="rect">
+                      <a:avLst/>
+                    </a:prstGeom>
+                    <a:ln>
+                      <a:solidFill>
+                        <a:schemeClr val="accent1"/>
+                      </a:solidFill>
+                    </a:ln>
+                  </pic:spPr>
+                </pic:pic>
+              </a:graphicData>
+            </a:graphic>
+          </wp:inline>
+        </w:drawing>
+      </w:r>
     </w:p>
     <w:p>
       <w:pPr>
@@ -8259,10 +8305,26 @@
       </w:r>
     </w:p>
     <w:p/>
+    <w:p>
+      <w:r>
+        <w:tab/>
+        <w:t xml:space="preserve">When determining the country that has performed the best at the Olympics, most think only of total medal count; some may have considered </w:t>
+      </w:r>
+      <w:r>
+        <w:t>o</w:t>
+      </w:r>
+      <w:r>
+        <w:t xml:space="preserve">ur application would be incomplete without this clichéd visualization. </w:t>
+      </w:r>
+      <w:r>
+        <w:t>However, we deliberately kept the visualization as simple as possible because while it does clearly show that the nations that have won the most Olympic medals are the United States, Germany, and Russia, we know it does not tell the whole story</w:t>
+      </w:r>
+      <w:r>
+        <w:t>; instead this visualization will serve as a point of contrast to show the user that Olympics performance is much more complex than just who won the most medals.</w:t>
+      </w:r>
+    </w:p>
     <w:p/>
     <w:p/>
-    <w:p/>
-    <w:p/>
     <w:p>
       <w:pPr>
         <w:pStyle w:val="Heading2"/>
@@ -8283,7 +8345,7 @@
         </w:rPr>
         <w:t xml:space="preserve">Web Page Address: </w:t>
       </w:r>
-      <w:hyperlink r:id="rId36" w:history="1">
+      <w:hyperlink r:id="rId37" w:history="1">
         <w:r>
           <w:rPr>
             <w:rStyle w:val="Hyperlink"/>
@@ -8324,7 +8386,7 @@
                     <pic:cNvPicPr/>
                   </pic:nvPicPr>
                   <pic:blipFill>
-                    <a:blip r:embed="rId37" cstate="print"/>
+                    <a:blip r:embed="rId38" cstate="print"/>
                     <a:stretch>
                       <a:fillRect/>
                     </a:stretch>
@@ -8689,7 +8751,7 @@
         </w:rPr>
         <w:t xml:space="preserve">Web Page Address: </w:t>
       </w:r>
-      <w:hyperlink r:id="rId38" w:history="1">
+      <w:hyperlink r:id="rId39" w:history="1">
         <w:r>
           <w:rPr>
             <w:rStyle w:val="Hyperlink"/>
@@ -8768,7 +8830,7 @@
         </w:rPr>
         <w:t xml:space="preserve">Web Page Address: </w:t>
       </w:r>
-      <w:hyperlink r:id="rId39" w:history="1">
+      <w:hyperlink r:id="rId40" w:history="1">
         <w:r>
           <w:rPr>
             <w:rStyle w:val="Hyperlink"/>
@@ -8784,14 +8846,11 @@
       <w:pPr>
         <w:pStyle w:val="Heading2"/>
       </w:pPr>
-      <w:bookmarkStart w:id="47" w:name="_Ref418979919"/>
-      <w:bookmarkStart w:id="48" w:name="_Toc419006163"/>
+      <w:bookmarkStart w:id="47" w:name="_Ref418980759"/>
+      <w:bookmarkStart w:id="48" w:name="_Toc419006164"/>
       <w:r>
         <w:lastRenderedPageBreak/>
-        <w:t xml:space="preserve">Growth in the Number of Olympic </w:t>
-      </w:r>
-      <w:r>
-        <w:t>Events</w:t>
+        <w:t>United States Medal Wins – A Home Advantage</w:t>
       </w:r>
       <w:bookmarkEnd w:id="47"/>
       <w:bookmarkEnd w:id="48"/>
@@ -8804,73 +8863,40 @@
         </w:rPr>
         <w:t xml:space="preserve">Web Page Address: </w:t>
       </w:r>
-      <w:hyperlink r:id="rId40" w:history="1">
+      <w:hyperlink r:id="rId41" w:history="1">
         <w:r>
           <w:rPr>
             <w:rStyle w:val="Hyperlink"/>
           </w:rPr>
-          <w:t>http://rawgit.com/ZaydH/CS235/master/Final_Project/events.html</w:t>
+          <w:t>http://rawgit.com/ZaydH/CS235/master/Final_Project/united_states.html</w:t>
         </w:r>
       </w:hyperlink>
+      <w:r>
+        <w:rPr>
+          <w:b/>
+        </w:rPr>
+        <w:t xml:space="preserve"> </w:t>
+      </w:r>
     </w:p>
     <w:p/>
     <w:p/>
+    <w:p>
+      <w:pPr>
+        <w:ind w:firstLine="360"/>
+      </w:pPr>
+    </w:p>
     <w:p/>
-    <w:p/>
     <w:p>
       <w:pPr>
         <w:pStyle w:val="Heading2"/>
       </w:pPr>
-      <w:bookmarkStart w:id="49" w:name="_Ref418980759"/>
-      <w:bookmarkStart w:id="50" w:name="_Toc419006164"/>
-      <w:r>
-        <w:t>United States Medal Wins – A Home Advantage</w:t>
+      <w:bookmarkStart w:id="49" w:name="_Ref418979203"/>
+      <w:bookmarkStart w:id="50" w:name="_Toc419006165"/>
+      <w:r>
+        <w:t>Summer Olympic Games Host Cities</w:t>
       </w:r>
       <w:bookmarkEnd w:id="49"/>
       <w:bookmarkEnd w:id="50"/>
-    </w:p>
-    <w:p/>
-    <w:p>
-      <w:r>
-        <w:rPr>
-          <w:b/>
-        </w:rPr>
-        <w:t xml:space="preserve">Web Page Address: </w:t>
-      </w:r>
-      <w:hyperlink r:id="rId41" w:history="1">
-        <w:r>
-          <w:rPr>
-            <w:rStyle w:val="Hyperlink"/>
-          </w:rPr>
-          <w:t>http://rawgit.com/ZaydH/CS235/master/Final_Project/united_states.html</w:t>
-        </w:r>
-      </w:hyperlink>
-      <w:r>
-        <w:rPr>
-          <w:b/>
-        </w:rPr>
-        <w:t xml:space="preserve"> </w:t>
-      </w:r>
-    </w:p>
-    <w:p/>
-    <w:p/>
-    <w:p>
-      <w:pPr>
-        <w:ind w:firstLine="360"/>
-      </w:pPr>
-    </w:p>
-    <w:p/>
-    <w:p>
-      <w:pPr>
-        <w:pStyle w:val="Heading2"/>
-      </w:pPr>
-      <w:bookmarkStart w:id="51" w:name="_Ref418979203"/>
-      <w:bookmarkStart w:id="52" w:name="_Toc419006165"/>
-      <w:r>
-        <w:t>Summer Olympic Games Host Cities</w:t>
-      </w:r>
-      <w:bookmarkEnd w:id="51"/>
-      <w:bookmarkEnd w:id="52"/>
     </w:p>
     <w:p/>
     <w:p>
@@ -8954,7 +8980,7 @@
       <w:pPr>
         <w:pStyle w:val="Caption"/>
       </w:pPr>
-      <w:bookmarkStart w:id="53" w:name="_Toc419006180"/>
+      <w:bookmarkStart w:id="51" w:name="_Toc419006180"/>
       <w:r>
         <w:t xml:space="preserve">Figure </w:t>
       </w:r>
@@ -8972,64 +8998,137 @@
       <w:r>
         <w:t xml:space="preserve"> Symbol Map of the Summer Olympic Games Host Cities</w:t>
       </w:r>
+      <w:bookmarkEnd w:id="51"/>
+    </w:p>
+    <w:p/>
+    <w:p>
+      <w:pPr>
+        <w:ind w:firstLine="360"/>
+      </w:pPr>
+      <w:r>
+        <w:t xml:space="preserve">When most fans of the Olympics think about their city or nation hosting the Olympics, they think primarily in terms of national prestige or glory; politicians may think of the economic benefits.  However, few think of how </w:t>
+      </w:r>
+      <w:r>
+        <w:t>the benefit to the medal totals.</w:t>
+      </w:r>
+    </w:p>
+    <w:p/>
+    <w:p>
+      <w:r>
+        <w:tab/>
+        <w:t>Section #</w:t>
+      </w:r>
+      <w:r>
+        <w:fldChar w:fldCharType="begin"/>
+      </w:r>
+      <w:r>
+        <w:instrText xml:space="preserve"> REF _Ref418980759 \w \h </w:instrText>
+      </w:r>
+      <w:r>
+        <w:fldChar w:fldCharType="separate"/>
+      </w:r>
+      <w:r>
+        <w:t>8.5</w:t>
+      </w:r>
+      <w:r>
+        <w:fldChar w:fldCharType="end"/>
+      </w:r>
+      <w:r>
+        <w:t xml:space="preserve"> clearly showed that the medal totals for the United States tended to go up when the Olympics were hosted in the United States or in a neighboring country.  What is more, in section #</w:t>
+      </w:r>
+      <w:r>
+        <w:fldChar w:fldCharType="begin"/>
+      </w:r>
+      <w:r>
+        <w:instrText xml:space="preserve"> REF _Ref418973742 \w \h </w:instrText>
+      </w:r>
+      <w:r>
+        <w:fldChar w:fldCharType="separate"/>
+      </w:r>
+      <w:r>
+        <w:t>8.2</w:t>
+      </w:r>
+      <w:r>
+        <w:fldChar w:fldCharType="end"/>
+      </w:r>
+      <w:r>
+        <w:t>, China won its most medals when the Olympics were held in Beijing.  There is no reason to believe this phenomenon does not apply to other countries as well.  In contrast, obvious factors, including the cost to travel and supporting fans, would lead one to believe this effect applies global.</w:t>
+      </w:r>
+    </w:p>
+    <w:p/>
+    <w:p>
+      <w:r>
+        <w:tab/>
+        <w:t>Before 1964, all Olympics had been held in developed Western countries with only three being held outs</w:t>
+      </w:r>
+      <w:r>
+        <w:t xml:space="preserve">ide of Europe.  This would naturally skew Olympic medal totals toward these countries.  As the Olympics have become more of a truly global events, it has been or will be held in more non-traditional </w:t>
+      </w:r>
+      <w:r>
+        <w:lastRenderedPageBreak/>
+        <w:t>cities including Moscow, Tokyo (twice), Rio</w:t>
+      </w:r>
+      <w:r>
+        <w:t xml:space="preserve"> de Janeiro, Beijing, Mexico City, and Seoul.  </w:t>
+      </w:r>
+      <w:r>
+        <w:t>This increased global participation may lead to a more balanced total medal table in the future.</w:t>
+      </w:r>
+    </w:p>
+    <w:p/>
+    <w:p/>
+    <w:p>
+      <w:pPr>
+        <w:pStyle w:val="Heading2"/>
+      </w:pPr>
+      <w:bookmarkStart w:id="52" w:name="_Ref418981080"/>
+      <w:bookmarkStart w:id="53" w:name="_Toc419006166"/>
+      <w:r>
+        <w:t xml:space="preserve">Athletes Attending the 2012 London Olympics </w:t>
+      </w:r>
+      <w:r>
+        <w:t>by</w:t>
+      </w:r>
+      <w:r>
+        <w:t xml:space="preserve"> Country</w:t>
+      </w:r>
+      <w:bookmarkEnd w:id="52"/>
       <w:bookmarkEnd w:id="53"/>
+    </w:p>
+    <w:p/>
+    <w:p>
+      <w:r>
+        <w:rPr>
+          <w:b/>
+        </w:rPr>
+        <w:t xml:space="preserve">Web Page Address: </w:t>
+      </w:r>
+      <w:hyperlink r:id="rId44" w:history="1">
+        <w:r>
+          <w:rPr>
+            <w:rStyle w:val="Hyperlink"/>
+          </w:rPr>
+          <w:t>http://rawgit.com/ZaydH/CS235/master/Final_Project/previous_games.html</w:t>
+        </w:r>
+      </w:hyperlink>
+      <w:r>
+        <w:t xml:space="preserve"> </w:t>
+      </w:r>
     </w:p>
     <w:p/>
     <w:p/>
     <w:p/>
-    <w:p/>
     <w:p>
       <w:pPr>
         <w:pStyle w:val="Heading2"/>
       </w:pPr>
-      <w:bookmarkStart w:id="54" w:name="_Ref418981080"/>
-      <w:bookmarkStart w:id="55" w:name="_Toc419006166"/>
-      <w:r>
-        <w:t xml:space="preserve">Athletes Attending the 2012 London Olympics </w:t>
-      </w:r>
-      <w:r>
-        <w:t>by</w:t>
-      </w:r>
-      <w:r>
-        <w:t xml:space="preserve"> Country</w:t>
+      <w:bookmarkStart w:id="54" w:name="_Ref418977935"/>
+      <w:bookmarkStart w:id="55" w:name="_Toc419006167"/>
+      <w:r>
+        <w:t>If Michael Phelps were a Country</w:t>
       </w:r>
       <w:bookmarkEnd w:id="54"/>
       <w:bookmarkEnd w:id="55"/>
-    </w:p>
-    <w:p/>
-    <w:p>
-      <w:r>
-        <w:rPr>
-          <w:b/>
-        </w:rPr>
-        <w:t xml:space="preserve">Web Page Address: </w:t>
-      </w:r>
-      <w:hyperlink r:id="rId44" w:history="1">
-        <w:r>
-          <w:rPr>
-            <w:rStyle w:val="Hyperlink"/>
-          </w:rPr>
-          <w:t>http://rawgit.com/ZaydH/CS235/master/Final_Project/previous_games.html</w:t>
-        </w:r>
-      </w:hyperlink>
-      <w:r>
-        <w:t xml:space="preserve"> </w:t>
-      </w:r>
-    </w:p>
-    <w:p/>
-    <w:p/>
-    <w:p/>
-    <w:p>
-      <w:pPr>
-        <w:pStyle w:val="Heading2"/>
-      </w:pPr>
-      <w:bookmarkStart w:id="56" w:name="_Ref418977935"/>
-      <w:bookmarkStart w:id="57" w:name="_Toc419006167"/>
-      <w:r>
-        <w:t>If Michael Phelps were a Country</w:t>
-      </w:r>
-      <w:bookmarkEnd w:id="56"/>
-      <w:bookmarkEnd w:id="57"/>
     </w:p>
     <w:p/>
     <w:p>
@@ -9113,7 +9212,7 @@
       <w:pPr>
         <w:pStyle w:val="Caption"/>
       </w:pPr>
-      <w:bookmarkStart w:id="58" w:name="_Toc419006181"/>
+      <w:bookmarkStart w:id="56" w:name="_Toc419006181"/>
       <w:r>
         <w:t xml:space="preserve">Figure </w:t>
       </w:r>
@@ -9128,7 +9227,7 @@
       <w:r>
         <w:t xml:space="preserve"> – Stacked Bar Graph Comparing Michael Phelps Medal Total to Various Countries</w:t>
       </w:r>
-      <w:bookmarkEnd w:id="58"/>
+      <w:bookmarkEnd w:id="56"/>
     </w:p>
     <w:p/>
     <w:p>
@@ -9186,6 +9285,7 @@
     <w:p/>
     <w:p>
       <w:r>
+        <w:lastRenderedPageBreak/>
         <w:t>With the exception of population size, this data applies to only the three Olympic games at which Michael Phelps competed namely the 2004, 2008, and 2012.</w:t>
       </w:r>
     </w:p>
@@ -9229,7 +9329,6 @@
         <w:t xml:space="preserve">, and </w:t>
       </w:r>
       <w:r>
-        <w:lastRenderedPageBreak/>
         <w:t xml:space="preserve">perhaps a </w:t>
       </w:r>
       <w:r>
@@ -9248,6 +9347,39 @@
         <w:t>nd dominant Olympic performance in the last three games.</w:t>
       </w:r>
     </w:p>
+    <w:p/>
+    <w:p/>
+    <w:p>
+      <w:pPr>
+        <w:pStyle w:val="Heading2"/>
+      </w:pPr>
+      <w:bookmarkStart w:id="57" w:name="_Ref418979919"/>
+      <w:bookmarkStart w:id="58" w:name="_Toc419006163"/>
+      <w:r>
+        <w:t>Growth in the Number of Olympic Events</w:t>
+      </w:r>
+      <w:bookmarkEnd w:id="57"/>
+      <w:bookmarkEnd w:id="58"/>
+    </w:p>
+    <w:p/>
+    <w:p>
+      <w:r>
+        <w:rPr>
+          <w:b/>
+        </w:rPr>
+        <w:t xml:space="preserve">Web Page Address: </w:t>
+      </w:r>
+      <w:hyperlink r:id="rId47" w:history="1">
+        <w:r>
+          <w:rPr>
+            <w:rStyle w:val="Hyperlink"/>
+          </w:rPr>
+          <w:t>http://rawgit.com/ZaydH/CS235/master/Final_Project/events.html</w:t>
+        </w:r>
+      </w:hyperlink>
+    </w:p>
+    <w:p/>
+    <w:p/>
     <w:p>
       <w:r>
         <w:br w:type="page"/>
@@ -9374,7 +9506,7 @@
             <w:r>
               <w:t>&lt;</w:t>
             </w:r>
-            <w:hyperlink r:id="rId47" w:history="1">
+            <w:hyperlink r:id="rId48" w:history="1">
               <w:r>
                 <w:t>http://en.wikipedia.org/wiki/Olympic_sports</w:t>
               </w:r>
@@ -14111,7 +14243,7 @@
 </file>
 
 <file path=customXml/itemProps1.xml><?xml version="1.0" encoding="utf-8"?>
-<ds:datastoreItem xmlns:ds="http://schemas.openxmlformats.org/officeDocument/2006/customXml" ds:itemID="{5A9D8A31-2B66-4F6F-A3AA-93AAB205B94D}">
+<ds:datastoreItem xmlns:ds="http://schemas.openxmlformats.org/officeDocument/2006/customXml" ds:itemID="{AFAEDF0C-7A29-4747-A4CB-2FDD5148A6AA}">
   <ds:schemaRefs>
     <ds:schemaRef ds:uri="http://schemas.openxmlformats.org/officeDocument/2006/bibliography"/>
   </ds:schemaRefs>

</xml_diff>

<commit_message>
Finished complete first draft.
</commit_message>
<xml_diff>
--- a/Final_Project/Report/CS235 - Final Project Report.docx
+++ b/Final_Project/Report/CS235 - Final Project Report.docx
@@ -3720,10 +3720,7 @@
         <w:t xml:space="preserve"> </w:t>
       </w:r>
       <w:r>
-        <w:t>subject</w:t>
-      </w:r>
-      <w:r>
-        <w:t xml:space="preserve"> </w:t>
+        <w:t xml:space="preserve">subject </w:t>
       </w:r>
       <w:r>
         <w:t>for study and analysis</w:t>
@@ -3856,7 +3853,15 @@
         <w:t>Despite being the first team to present and the only ones who presented early, we felt our presentation was</w:t>
       </w:r>
       <w:r>
-        <w:t xml:space="preserve"> very successful.  Our application has a clear story, and the dynamic data visualizations lend themselves well to </w:t>
+        <w:t xml:space="preserve"> very successful.  Our application has a clear story, and the dynamic data visualizations lend </w:t>
+      </w:r>
+      <w:proofErr w:type="gramStart"/>
+      <w:r>
+        <w:t>themselves</w:t>
+      </w:r>
+      <w:proofErr w:type="gramEnd"/>
+      <w:r>
+        <w:t xml:space="preserve"> well to </w:t>
       </w:r>
       <w:r>
         <w:t>a more interactive presentation.</w:t>
@@ -4927,7 +4932,15 @@
         <w:tab/>
       </w:r>
       <w:r>
-        <w:t>The heart of any data visualization are the different types of visualizations it can create.  The following is a list of the types of visualizations we used</w:t>
+        <w:t xml:space="preserve">The </w:t>
+      </w:r>
+      <w:proofErr w:type="gramStart"/>
+      <w:r>
+        <w:t>heart of any data visualization are</w:t>
+      </w:r>
+      <w:proofErr w:type="gramEnd"/>
+      <w:r>
+        <w:t xml:space="preserve"> the different types of visualizations it can create.  The following is a list of the types of visualizations we used</w:t>
       </w:r>
       <w:r>
         <w:t xml:space="preserve"> in our application; bel</w:t>
@@ -5464,6 +5477,9 @@
         <w:jc w:val="center"/>
       </w:pPr>
       <w:r>
+        <w:rPr>
+          <w:noProof/>
+        </w:rPr>
         <w:drawing>
           <wp:inline distT="0" distB="0" distL="0" distR="0">
             <wp:extent cx="2176805" cy="1763892"/>
@@ -5728,7 +5744,15 @@
         <w:fldChar w:fldCharType="separate"/>
       </w:r>
       <w:r>
-        <w:t>If Michael Phelps were a Country</w:t>
+        <w:t xml:space="preserve">If Michael Phelps </w:t>
+      </w:r>
+      <w:proofErr w:type="gramStart"/>
+      <w:r>
+        <w:t>were</w:t>
+      </w:r>
+      <w:proofErr w:type="gramEnd"/>
+      <w:r>
+        <w:t xml:space="preserve"> a Country</w:t>
       </w:r>
       <w:r>
         <w:fldChar w:fldCharType="end"/>
@@ -6185,7 +6209,15 @@
         <w:t>es</w:t>
       </w:r>
       <w:r>
-        <w:t xml:space="preserve"> so by hovering the mouse over axis title and selecting sort ascending or descending.</w:t>
+        <w:t xml:space="preserve"> so by </w:t>
+      </w:r>
+      <w:proofErr w:type="gramStart"/>
+      <w:r>
+        <w:t>hovering</w:t>
+      </w:r>
+      <w:proofErr w:type="gramEnd"/>
+      <w:r>
+        <w:t xml:space="preserve"> the mouse over axis title and selecting sort ascending or descending.</w:t>
       </w:r>
       <w:r>
         <w:t xml:space="preserve">  </w:t>
@@ -6356,8 +6388,8 @@
       <w:pPr>
         <w:pStyle w:val="Caption"/>
       </w:pPr>
-      <w:bookmarkStart w:id="29" w:name="_Ref418995160"/>
-      <w:bookmarkStart w:id="30" w:name="_Ref418995204"/>
+      <w:bookmarkStart w:id="29" w:name="_Ref418995204"/>
+      <w:bookmarkStart w:id="30" w:name="_Ref418995160"/>
       <w:bookmarkStart w:id="31" w:name="_Toc419006176"/>
       <w:r>
         <w:t xml:space="preserve">Figure </w:t>
@@ -6370,11 +6402,11 @@
           <w:t>8</w:t>
         </w:r>
       </w:fldSimple>
+      <w:bookmarkEnd w:id="29"/>
+      <w:r>
+        <w:t xml:space="preserve"> – </w:t>
+      </w:r>
       <w:bookmarkEnd w:id="30"/>
-      <w:r>
-        <w:t xml:space="preserve"> – </w:t>
-      </w:r>
-      <w:bookmarkEnd w:id="29"/>
       <w:r>
         <w:t>Multi-Y Graph Sorted by</w:t>
       </w:r>
@@ -6535,11 +6567,16 @@
       <w:r>
         <w:t xml:space="preserve"> as our revision control repository.  One of </w:t>
       </w:r>
+      <w:proofErr w:type="spellStart"/>
       <w:r>
         <w:t>GitHub</w:t>
       </w:r>
       <w:r>
-        <w:t xml:space="preserve">’s lesser known features is that built into every </w:t>
+        <w:t>’s</w:t>
+      </w:r>
+      <w:proofErr w:type="spellEnd"/>
+      <w:r>
+        <w:t xml:space="preserve"> lesser known features is that built into every </w:t>
       </w:r>
       <w:r>
         <w:t>GitHub</w:t>
@@ -7472,7 +7509,7 @@
         </w:rPr>
         <w:t xml:space="preserve">Data Source: </w:t>
       </w:r>
-      <w:hyperlink r:id="rId28" w:history="1">
+      <w:hyperlink r:id="rId28" w:anchor="medals-by-gdp:2012" w:history="1">
         <w:r>
           <w:rPr>
             <w:rStyle w:val="Hyperlink"/>
@@ -7575,7 +7612,7 @@
         <w:lastRenderedPageBreak/>
         <w:t xml:space="preserve">Data Source: </w:t>
       </w:r>
-      <w:hyperlink r:id="rId29" w:history="1">
+      <w:hyperlink r:id="rId29" w:anchor="medals-per-capita:2012" w:history="1">
         <w:r>
           <w:rPr>
             <w:rStyle w:val="Hyperlink"/>
@@ -7764,7 +7801,15 @@
         <w:t>Description:</w:t>
       </w:r>
       <w:r>
-        <w:t xml:space="preserve"> This dataset provides a list of host cities for each of the summer Olympic games.  </w:t>
+        <w:t xml:space="preserve"> This dataset provides a list of host cities for each of the summer Olympic </w:t>
+      </w:r>
+      <w:proofErr w:type="gramStart"/>
+      <w:r>
+        <w:t>games</w:t>
+      </w:r>
+      <w:proofErr w:type="gramEnd"/>
+      <w:r>
+        <w:t xml:space="preserve">.  </w:t>
       </w:r>
     </w:p>
     <w:p>
@@ -7867,7 +7912,15 @@
         <w:t>Description:</w:t>
       </w:r>
       <w:r>
-        <w:t xml:space="preserve"> This dataset provides a list of host cities for each of the summer Olympic games.  </w:t>
+        <w:t xml:space="preserve"> This dataset provides a list of host cities for each of the summer Olympic </w:t>
+      </w:r>
+      <w:proofErr w:type="gramStart"/>
+      <w:r>
+        <w:t>games</w:t>
+      </w:r>
+      <w:proofErr w:type="gramEnd"/>
+      <w:r>
+        <w:t xml:space="preserve">.  </w:t>
       </w:r>
     </w:p>
     <w:p>
@@ -8306,19 +8359,7 @@
           <w:rPr>
             <w:rStyle w:val="Hyperlink"/>
           </w:rPr>
-          <w:t>http://rawgit.com/ZaydH/CS235/master/Final</w:t>
-        </w:r>
-        <w:r>
-          <w:rPr>
-            <w:rStyle w:val="Hyperlink"/>
-          </w:rPr>
-          <w:t>_</w:t>
-        </w:r>
-        <w:r>
-          <w:rPr>
-            <w:rStyle w:val="Hyperlink"/>
-          </w:rPr>
-          <w:t>Project/country_profiles.html</w:t>
+          <w:t>http://rawgit.com/ZaydH/CS235/master/Final_Project/country_profiles.html</w:t>
         </w:r>
       </w:hyperlink>
       <w:r>
@@ -8444,7 +8485,15 @@
       <w:bookmarkStart w:id="40" w:name="_Ref418973742"/>
       <w:bookmarkStart w:id="41" w:name="_Toc419006160"/>
       <w:r>
-        <w:t>Effect of Geopolitics on Olympic Medal Wins – Charting the Rise and Fall of Superpowers</w:t>
+        <w:t xml:space="preserve">Effect of Geopolitics on Olympic Medal Wins – Charting the Rise and </w:t>
+      </w:r>
+      <w:proofErr w:type="gramStart"/>
+      <w:r>
+        <w:t>Fall</w:t>
+      </w:r>
+      <w:proofErr w:type="gramEnd"/>
+      <w:r>
+        <w:t xml:space="preserve"> of Superpowers</w:t>
       </w:r>
       <w:bookmarkEnd w:id="40"/>
       <w:bookmarkEnd w:id="41"/>
@@ -8462,19 +8511,7 @@
           <w:rPr>
             <w:rStyle w:val="Hyperlink"/>
           </w:rPr>
-          <w:t>http://rawgit.com/ZaydH/CS235/master/Final_P</w:t>
-        </w:r>
-        <w:r>
-          <w:rPr>
-            <w:rStyle w:val="Hyperlink"/>
-          </w:rPr>
-          <w:t>r</w:t>
-        </w:r>
-        <w:r>
-          <w:rPr>
-            <w:rStyle w:val="Hyperlink"/>
-          </w:rPr>
-          <w:t>oject/geopolitics.html</w:t>
+          <w:t>http://rawgit.com/ZaydH/CS235/master/Final_Project/geopolitics.html</w:t>
         </w:r>
       </w:hyperlink>
       <w:r>
@@ -8644,13 +8681,21 @@
         <w:t>–</w:t>
       </w:r>
       <w:r>
-        <w:t xml:space="preserve"> Leading up to World War II, Nazi Germany was intent on showing the superiority of the Aryan race and at the behest of the Nazi propaganda minister Joseph G</w:t>
+        <w:t xml:space="preserve"> Leading up to World War II, Nazi Germany was intent on showing the superiority of the Aryan race and at the behest of the Nazi propaganda minister Joseph </w:t>
+      </w:r>
+      <w:proofErr w:type="gramStart"/>
+      <w:r>
+        <w:t>G</w:t>
       </w:r>
       <w:r>
         <w:t>oebbels</w:t>
       </w:r>
       <w:r>
-        <w:t xml:space="preserve">, Nazi Germany pushed its athletes to perform well at the 1936 Berlin games.  Due to this pressure, Germany won more medals in </w:t>
+        <w:t>,</w:t>
+      </w:r>
+      <w:proofErr w:type="gramEnd"/>
+      <w:r>
+        <w:t xml:space="preserve"> Nazi Germany pushed its athletes to perform well at the 1936 Berlin games.  Due to this pressure, Germany won more medals in </w:t>
       </w:r>
       <w:r>
         <w:t>those games</w:t>
@@ -8917,22 +8962,11 @@
           <w:rPr>
             <w:rStyle w:val="Hyperlink"/>
           </w:rPr>
-          <w:t>http://rawgit.com/ZaydH/CS235/m</w:t>
-        </w:r>
-        <w:r>
-          <w:rPr>
-            <w:rStyle w:val="Hyperlink"/>
-          </w:rPr>
-          <w:t>a</w:t>
-        </w:r>
-        <w:r>
-          <w:rPr>
-            <w:rStyle w:val="Hyperlink"/>
-          </w:rPr>
-          <w:t>ster/Final_Project/economics.html</w:t>
+          <w:t>http://rawgit.com/ZaydH/CS235/master/Final_Project/economics.html</w:t>
         </w:r>
       </w:hyperlink>
     </w:p>
+    <w:p/>
     <w:p/>
     <w:p>
       <w:pPr>
@@ -8999,9 +9033,9 @@
       <w:pPr>
         <w:pStyle w:val="Caption"/>
       </w:pPr>
-      <w:bookmarkStart w:id="45" w:name="_Toc419006179"/>
-      <w:bookmarkStart w:id="46" w:name="_Ref419012935"/>
-      <w:bookmarkStart w:id="47" w:name="_Ref419012938"/>
+      <w:bookmarkStart w:id="45" w:name="_Ref419012938"/>
+      <w:bookmarkStart w:id="46" w:name="_Toc419006179"/>
+      <w:bookmarkStart w:id="47" w:name="_Ref419012935"/>
       <w:r>
         <w:t xml:space="preserve">Figure </w:t>
       </w:r>
@@ -9013,36 +9047,36 @@
           <w:t>11</w:t>
         </w:r>
       </w:fldSimple>
+      <w:bookmarkEnd w:id="45"/>
+      <w:r>
+        <w:t xml:space="preserve"> – </w:t>
+      </w:r>
+      <w:r>
+        <w:t xml:space="preserve">Multi Y-Axis Bar </w:t>
+      </w:r>
+      <w:r>
+        <w:t>Graph</w:t>
+      </w:r>
+      <w:bookmarkEnd w:id="46"/>
+      <w:r>
+        <w:t xml:space="preserve"> </w:t>
+      </w:r>
+      <w:r>
+        <w:t xml:space="preserve">Contrasting GDP to Medal Ratio </w:t>
+      </w:r>
+      <w:r>
+        <w:t>and</w:t>
+      </w:r>
+      <w:r>
+        <w:t xml:space="preserve"> </w:t>
+      </w:r>
+      <w:r>
+        <w:t xml:space="preserve">the Total </w:t>
+      </w:r>
+      <w:r>
+        <w:t>Number of Medals Won</w:t>
+      </w:r>
       <w:bookmarkEnd w:id="47"/>
-      <w:r>
-        <w:t xml:space="preserve"> – </w:t>
-      </w:r>
-      <w:r>
-        <w:t xml:space="preserve">Multi Y-Axis Bar </w:t>
-      </w:r>
-      <w:r>
-        <w:t>Graph</w:t>
-      </w:r>
-      <w:bookmarkEnd w:id="45"/>
-      <w:r>
-        <w:t xml:space="preserve"> </w:t>
-      </w:r>
-      <w:r>
-        <w:t xml:space="preserve">Contrasting GDP to Medal Ratio </w:t>
-      </w:r>
-      <w:r>
-        <w:t>and</w:t>
-      </w:r>
-      <w:r>
-        <w:t xml:space="preserve"> </w:t>
-      </w:r>
-      <w:r>
-        <w:t xml:space="preserve">the Total </w:t>
-      </w:r>
-      <w:r>
-        <w:t>Number of Medals Won</w:t>
-      </w:r>
-      <w:bookmarkEnd w:id="46"/>
     </w:p>
     <w:p/>
     <w:p>
@@ -9078,43 +9112,7 @@
             <w:rPr>
               <w:rFonts w:ascii="Cambria Math" w:hAnsi="Cambria Math"/>
             </w:rPr>
-            <m:t>GDP</m:t>
-          </m:r>
-          <m:r>
-            <w:rPr>
-              <w:rFonts w:ascii="Cambria Math" w:hAnsi="Cambria Math"/>
-            </w:rPr>
-            <m:t xml:space="preserve"> </m:t>
-          </m:r>
-          <m:r>
-            <w:rPr>
-              <w:rFonts w:ascii="Cambria Math" w:hAnsi="Cambria Math"/>
-            </w:rPr>
-            <m:t>to</m:t>
-          </m:r>
-          <m:r>
-            <w:rPr>
-              <w:rFonts w:ascii="Cambria Math" w:hAnsi="Cambria Math"/>
-            </w:rPr>
-            <m:t xml:space="preserve"> </m:t>
-          </m:r>
-          <m:r>
-            <w:rPr>
-              <w:rFonts w:ascii="Cambria Math" w:hAnsi="Cambria Math"/>
-            </w:rPr>
-            <m:t>Medal</m:t>
-          </m:r>
-          <m:r>
-            <w:rPr>
-              <w:rFonts w:ascii="Cambria Math" w:hAnsi="Cambria Math"/>
-            </w:rPr>
-            <m:t xml:space="preserve"> </m:t>
-          </m:r>
-          <m:r>
-            <w:rPr>
-              <w:rFonts w:ascii="Cambria Math" w:hAnsi="Cambria Math"/>
-            </w:rPr>
-            <m:t>Ratio=</m:t>
+            <m:t>GDP to Medal Ratio=</m:t>
           </m:r>
           <m:f>
             <m:fPr>
@@ -9130,19 +9128,7 @@
                 <w:rPr>
                   <w:rFonts w:ascii="Cambria Math" w:hAnsi="Cambria Math"/>
                 </w:rPr>
-                <m:t>National</m:t>
-              </m:r>
-              <m:r>
-                <w:rPr>
-                  <w:rFonts w:ascii="Cambria Math" w:hAnsi="Cambria Math"/>
-                </w:rPr>
-                <m:t xml:space="preserve"> </m:t>
-              </m:r>
-              <m:r>
-                <w:rPr>
-                  <w:rFonts w:ascii="Cambria Math" w:hAnsi="Cambria Math"/>
-                </w:rPr>
-                <m:t>GDP</m:t>
+                <m:t>National GDP</m:t>
               </m:r>
             </m:num>
             <m:den>
@@ -9150,13 +9136,7 @@
                 <w:rPr>
                   <w:rFonts w:ascii="Cambria Math" w:hAnsi="Cambria Math"/>
                 </w:rPr>
-                <m:t xml:space="preserve">Number of </m:t>
-              </m:r>
-              <m:r>
-                <w:rPr>
-                  <w:rFonts w:ascii="Cambria Math" w:hAnsi="Cambria Math"/>
-                </w:rPr>
-                <m:t>Medals Won</m:t>
+                <m:t>Number of Medals Won</m:t>
               </m:r>
             </m:den>
           </m:f>
@@ -9542,24 +9522,156 @@
       </w:r>
     </w:p>
     <w:p/>
+    <w:p>
+      <w:pPr>
+        <w:jc w:val="center"/>
+      </w:pPr>
+      <w:r>
+        <w:rPr>
+          <w:noProof/>
+        </w:rPr>
+        <w:drawing>
+          <wp:inline distT="0" distB="0" distL="0" distR="0">
+            <wp:extent cx="4733925" cy="3198282"/>
+            <wp:effectExtent l="19050" t="19050" r="28575" b="21168"/>
+            <wp:docPr id="1" name="Picture 0" descr="United State Medal Wins - A Home Advantage.png"/>
+            <wp:cNvGraphicFramePr>
+              <a:graphicFrameLocks xmlns:a="http://schemas.openxmlformats.org/drawingml/2006/main" noChangeAspect="1"/>
+            </wp:cNvGraphicFramePr>
+            <a:graphic xmlns:a="http://schemas.openxmlformats.org/drawingml/2006/main">
+              <a:graphicData uri="http://schemas.openxmlformats.org/drawingml/2006/picture">
+                <pic:pic xmlns:pic="http://schemas.openxmlformats.org/drawingml/2006/picture">
+                  <pic:nvPicPr>
+                    <pic:cNvPr id="0" name="United State Medal Wins - A Home Advantage.png"/>
+                    <pic:cNvPicPr/>
+                  </pic:nvPicPr>
+                  <pic:blipFill>
+                    <a:blip r:embed="rId44" cstate="print"/>
+                    <a:stretch>
+                      <a:fillRect/>
+                    </a:stretch>
+                  </pic:blipFill>
+                  <pic:spPr>
+                    <a:xfrm>
+                      <a:off x="0" y="0"/>
+                      <a:ext cx="4733925" cy="3198282"/>
+                    </a:xfrm>
+                    <a:prstGeom prst="rect">
+                      <a:avLst/>
+                    </a:prstGeom>
+                    <a:ln>
+                      <a:solidFill>
+                        <a:schemeClr val="accent1"/>
+                      </a:solidFill>
+                    </a:ln>
+                  </pic:spPr>
+                </pic:pic>
+              </a:graphicData>
+            </a:graphic>
+          </wp:inline>
+        </w:drawing>
+      </w:r>
+    </w:p>
     <w:p/>
     <w:p>
       <w:pPr>
+        <w:pStyle w:val="Caption"/>
+      </w:pPr>
+      <w:bookmarkStart w:id="53" w:name="_Ref419087950"/>
+      <w:r>
+        <w:t xml:space="preserve">Figure </w:t>
+      </w:r>
+      <w:fldSimple w:instr=" SEQ Figure \* ARABIC ">
+        <w:r>
+          <w:rPr>
+            <w:noProof/>
+          </w:rPr>
+          <w:t>12</w:t>
+        </w:r>
+      </w:fldSimple>
+      <w:bookmarkEnd w:id="53"/>
+      <w:r>
+        <w:t xml:space="preserve"> – Stacked Bar Chart of the Medals Won by the United States at the Summer Olympics</w:t>
+      </w:r>
+    </w:p>
+    <w:p/>
+    <w:p>
+      <w:pPr>
         <w:ind w:firstLine="360"/>
       </w:pPr>
+      <w:r>
+        <w:t xml:space="preserve">When most fans of the Olympics </w:t>
+      </w:r>
+      <w:r>
+        <w:t>envision t</w:t>
+      </w:r>
+      <w:r>
+        <w:t>heir city or nation hosting the Olympics, they think primarily in terms of national prestige or glory; politicians may</w:t>
+      </w:r>
+      <w:r>
+        <w:t xml:space="preserve"> even</w:t>
+      </w:r>
+      <w:r>
+        <w:t xml:space="preserve"> think of the economic benefits.  However, few think of how the benefit to the medal totals.  </w:t>
+      </w:r>
+      <w:r>
+        <w:t xml:space="preserve">As shown in </w:t>
+      </w:r>
+      <w:r>
+        <w:fldChar w:fldCharType="begin"/>
+      </w:r>
+      <w:r>
+        <w:instrText xml:space="preserve"> REF  _Ref419087950 \* Lower \h </w:instrText>
+      </w:r>
+      <w:r>
+        <w:fldChar w:fldCharType="separate"/>
+      </w:r>
+      <w:r>
+        <w:t xml:space="preserve">figure </w:t>
+      </w:r>
+      <w:r>
+        <w:rPr>
+          <w:noProof/>
+        </w:rPr>
+        <w:t>12</w:t>
+      </w:r>
+      <w:r>
+        <w:fldChar w:fldCharType="end"/>
+      </w:r>
+      <w:r>
+        <w:t>, t</w:t>
+      </w:r>
+      <w:r>
+        <w:t xml:space="preserve">he two summer Olympics where the United States won its most medals, the games were hosted domestically.  In particular in the 1904 games, the United States won more than 85% of the medals as it fielded 81% of the athletes.  Similarly in the 1984 games, the United States two biggest rivals, the Soviet Union and East Germany boycotted the games solely because they were held in the US.  These two outliers greatly skew the US medal total much higher. </w:t>
+      </w:r>
+      <w:r>
+        <w:t xml:space="preserve"> What is more, with the exception of the 1996 Olympics, the United States had sizeable, one off increases in the </w:t>
+      </w:r>
+      <w:r>
+        <w:lastRenderedPageBreak/>
+        <w:t>numbers of medals won when the games was hosted in the United States or a neighboring country.</w:t>
+      </w:r>
+      <w:r>
+        <w:t xml:space="preserve">  As such, these effects contribute to the United States winning more medals in total than any other nation.</w:t>
+      </w:r>
+    </w:p>
+    <w:p>
+      <w:pPr>
+        <w:ind w:firstLine="360"/>
+      </w:pPr>
     </w:p>
     <w:p/>
     <w:p>
       <w:pPr>
         <w:pStyle w:val="Heading2"/>
       </w:pPr>
-      <w:bookmarkStart w:id="53" w:name="_Ref418979203"/>
-      <w:bookmarkStart w:id="54" w:name="_Toc419006165"/>
+      <w:bookmarkStart w:id="54" w:name="_Ref418979203"/>
+      <w:bookmarkStart w:id="55" w:name="_Toc419006165"/>
       <w:r>
         <w:t>Summer Olympic Games Host Cities</w:t>
       </w:r>
-      <w:bookmarkEnd w:id="53"/>
       <w:bookmarkEnd w:id="54"/>
+      <w:bookmarkEnd w:id="55"/>
     </w:p>
     <w:p/>
     <w:p>
@@ -9569,7 +9681,7 @@
         </w:rPr>
         <w:t xml:space="preserve">Web Page Address: </w:t>
       </w:r>
-      <w:hyperlink r:id="rId44" w:history="1">
+      <w:hyperlink r:id="rId45" w:history="1">
         <w:r>
           <w:rPr>
             <w:rStyle w:val="Hyperlink"/>
@@ -9606,7 +9718,7 @@
                     <pic:cNvPicPr/>
                   </pic:nvPicPr>
                   <pic:blipFill>
-                    <a:blip r:embed="rId45" cstate="print"/>
+                    <a:blip r:embed="rId46" cstate="print"/>
                     <a:stretch>
                       <a:fillRect/>
                     </a:stretch>
@@ -9643,7 +9755,7 @@
       <w:pPr>
         <w:pStyle w:val="Caption"/>
       </w:pPr>
-      <w:bookmarkStart w:id="55" w:name="_Toc419006180"/>
+      <w:bookmarkStart w:id="56" w:name="_Toc419006180"/>
       <w:r>
         <w:t xml:space="preserve">Figure </w:t>
       </w:r>
@@ -9661,19 +9773,7 @@
       <w:r>
         <w:t xml:space="preserve"> Symbol Map of the Summer Olympic Games Host Cities</w:t>
       </w:r>
-      <w:bookmarkEnd w:id="55"/>
-    </w:p>
-    <w:p/>
-    <w:p>
-      <w:pPr>
-        <w:ind w:firstLine="360"/>
-      </w:pPr>
-      <w:r>
-        <w:t xml:space="preserve">When most fans of the Olympics think about their city or nation hosting the Olympics, they think primarily in terms of national prestige or glory; politicians may think of the economic benefits.  However, few think of how </w:t>
-      </w:r>
-      <w:r>
-        <w:t>the benefit to the medal totals.</w:t>
-      </w:r>
+      <w:bookmarkEnd w:id="56"/>
     </w:p>
     <w:p/>
     <w:p>
@@ -9715,11 +9815,7 @@
         <w:fldChar w:fldCharType="end"/>
       </w:r>
       <w:r>
-        <w:t xml:space="preserve">, </w:t>
-      </w:r>
-      <w:r>
-        <w:lastRenderedPageBreak/>
-        <w:t>China won its most medals when the Olympics were held in Beijing.  There is no reason to believe this phenomenon does not apply to other countries as well.  In contrast, obvious factors, including the cost to travel and supporting fans, would lead one to believe this effect applies global.</w:t>
+        <w:t>, China won its most medals when the Olympics were held in Beijing.  There is no reason to believe this phenomenon does not apply to other countries as well.  In contrast, obvious factors, including the cost to travel and supporting fans, would lead one to believe this effect applies global.</w:t>
       </w:r>
     </w:p>
     <w:p/>
@@ -9744,8 +9840,8 @@
       <w:pPr>
         <w:pStyle w:val="Heading2"/>
       </w:pPr>
-      <w:bookmarkStart w:id="56" w:name="_Ref418981080"/>
-      <w:bookmarkStart w:id="57" w:name="_Toc419006166"/>
+      <w:bookmarkStart w:id="57" w:name="_Ref418981080"/>
+      <w:bookmarkStart w:id="58" w:name="_Toc419006166"/>
       <w:r>
         <w:t xml:space="preserve">Athletes Attending the 2012 London Olympics </w:t>
       </w:r>
@@ -9755,8 +9851,8 @@
       <w:r>
         <w:t xml:space="preserve"> Country</w:t>
       </w:r>
-      <w:bookmarkEnd w:id="56"/>
       <w:bookmarkEnd w:id="57"/>
+      <w:bookmarkEnd w:id="58"/>
     </w:p>
     <w:p/>
     <w:p>
@@ -9766,7 +9862,7 @@
         </w:rPr>
         <w:t xml:space="preserve">Web Page Address: </w:t>
       </w:r>
-      <w:hyperlink r:id="rId46" w:history="1">
+      <w:hyperlink r:id="rId47" w:history="1">
         <w:r>
           <w:rPr>
             <w:rStyle w:val="Hyperlink"/>
@@ -9776,25 +9872,254 @@
       </w:hyperlink>
       <w:r>
         <w:t xml:space="preserve"> </w:t>
+      </w:r>
+    </w:p>
+    <w:p/>
+    <w:p>
+      <w:pPr>
+        <w:jc w:val="center"/>
+      </w:pPr>
+      <w:r>
+        <w:lastRenderedPageBreak/>
+        <w:drawing>
+          <wp:inline distT="0" distB="0" distL="0" distR="0">
+            <wp:extent cx="4056315" cy="2550246"/>
+            <wp:effectExtent l="19050" t="19050" r="20385" b="21504"/>
+            <wp:docPr id="16" name="Picture 2" descr="Athletes Attending the London 2012 Olympics.png"/>
+            <wp:cNvGraphicFramePr>
+              <a:graphicFrameLocks xmlns:a="http://schemas.openxmlformats.org/drawingml/2006/main" noChangeAspect="1"/>
+            </wp:cNvGraphicFramePr>
+            <a:graphic xmlns:a="http://schemas.openxmlformats.org/drawingml/2006/main">
+              <a:graphicData uri="http://schemas.openxmlformats.org/drawingml/2006/picture">
+                <pic:pic xmlns:pic="http://schemas.openxmlformats.org/drawingml/2006/picture">
+                  <pic:nvPicPr>
+                    <pic:cNvPr id="0" name="Athletes Attending the London 2012 Olympics.png"/>
+                    <pic:cNvPicPr/>
+                  </pic:nvPicPr>
+                  <pic:blipFill>
+                    <a:blip r:embed="rId48" cstate="print"/>
+                    <a:stretch>
+                      <a:fillRect/>
+                    </a:stretch>
+                  </pic:blipFill>
+                  <pic:spPr>
+                    <a:xfrm>
+                      <a:off x="0" y="0"/>
+                      <a:ext cx="4057452" cy="2550961"/>
+                    </a:xfrm>
+                    <a:prstGeom prst="rect">
+                      <a:avLst/>
+                    </a:prstGeom>
+                    <a:ln>
+                      <a:solidFill>
+                        <a:schemeClr val="accent1"/>
+                      </a:solidFill>
+                    </a:ln>
+                  </pic:spPr>
+                </pic:pic>
+              </a:graphicData>
+            </a:graphic>
+          </wp:inline>
+        </w:drawing>
+      </w:r>
+    </w:p>
+    <w:p/>
+    <w:p>
+      <w:pPr>
+        <w:pStyle w:val="Caption"/>
+      </w:pPr>
+      <w:bookmarkStart w:id="59" w:name="_Ref419088108"/>
+      <w:r>
+        <w:t xml:space="preserve">Figure </w:t>
+      </w:r>
+      <w:fldSimple w:instr=" SEQ Figure \* ARABIC ">
+        <w:r>
+          <w:rPr>
+            <w:noProof/>
+          </w:rPr>
+          <w:t>13</w:t>
+        </w:r>
+      </w:fldSimple>
+      <w:bookmarkEnd w:id="59"/>
+      <w:r>
+        <w:t xml:space="preserve"> – Symbol Map showing the Number of Athletes that Attended the London 2012 Olympics and the Average Number of Medals per Athlete</w:t>
+      </w:r>
+    </w:p>
+    <w:p/>
+    <w:p>
+      <w:pPr>
+        <w:ind w:firstLine="360"/>
+      </w:pPr>
+      <w:r>
+        <w:fldChar w:fldCharType="begin"/>
+      </w:r>
+      <w:r>
+        <w:instrText xml:space="preserve"> REF _Ref419088108 \h </w:instrText>
+      </w:r>
+      <w:r>
+        <w:fldChar w:fldCharType="separate"/>
+      </w:r>
+      <w:r>
+        <w:t xml:space="preserve">Figure </w:t>
+      </w:r>
+      <w:r>
+        <w:rPr>
+          <w:noProof/>
+        </w:rPr>
+        <w:t>13</w:t>
+      </w:r>
+      <w:r>
+        <w:fldChar w:fldCharType="end"/>
+      </w:r>
+      <w:r>
+        <w:t xml:space="preserve"> is perhaps the most important visualization in our project.  It brings together two important data sets for the London 2012 Olympics; they are:</w:t>
+      </w:r>
+    </w:p>
+    <w:p/>
+    <w:p>
+      <w:pPr>
+        <w:pStyle w:val="ListParagraph"/>
+        <w:numPr>
+          <w:ilvl w:val="6"/>
+          <w:numId w:val="1"/>
+        </w:numPr>
+        <w:ind w:hanging="360"/>
+      </w:pPr>
+      <w:r>
+        <w:t>Number of Athletes from Each Nation</w:t>
+      </w:r>
+    </w:p>
+    <w:p>
+      <w:pPr>
+        <w:pStyle w:val="ListParagraph"/>
+        <w:numPr>
+          <w:ilvl w:val="6"/>
+          <w:numId w:val="1"/>
+        </w:numPr>
+        <w:ind w:hanging="360"/>
+      </w:pPr>
+      <w:r>
+        <w:t>Number of Medals Won per Athlete</w:t>
+      </w:r>
+    </w:p>
+    <w:p/>
+    <w:p>
+      <w:r>
+        <w:t xml:space="preserve">If two nations sent comparable numbers of athletes to the same Olympics, then one of the ways to compare them is to look at the medal totals.  For example, at London 2012, the United Kingdom had 540 participating athletes and won 65 medals.  In contrast, the United States had 530 athletes and won 104 medals (note this detailed information is available for this visualization as a tool tip). All other factors being equal, this would imply the United States did substantially better than the UK at </w:t>
+      </w:r>
+      <w:proofErr w:type="gramStart"/>
+      <w:r>
+        <w:t>this games</w:t>
+      </w:r>
+      <w:proofErr w:type="gramEnd"/>
+      <w:r>
+        <w:t>.</w:t>
+      </w:r>
+    </w:p>
+    <w:p/>
+    <w:p>
+      <w:r>
+        <w:tab/>
+        <w:t>Using solely the medal count metric, it is not possible to compare for instance the United States to Jamaica which sent only 50 athletes and won 12 medals.  One of the ways you can normalize these results is by calculating the medals per athlete ratio defined by:</w:t>
+      </w:r>
+    </w:p>
+    <w:p/>
+    <w:p>
+      <m:oMathPara>
+        <m:oMath>
+          <m:r>
+            <w:rPr>
+              <w:rFonts w:ascii="Cambria Math" w:hAnsi="Cambria Math"/>
+            </w:rPr>
+            <m:t>Medals per Athlete=</m:t>
+          </m:r>
+          <m:f>
+            <m:fPr>
+              <m:ctrlPr>
+                <w:rPr>
+                  <w:rFonts w:ascii="Cambria Math" w:hAnsi="Cambria Math"/>
+                  <w:i/>
+                </w:rPr>
+              </m:ctrlPr>
+            </m:fPr>
+            <m:num>
+              <m:r>
+                <w:rPr>
+                  <w:rFonts w:ascii="Cambria Math" w:hAnsi="Cambria Math"/>
+                </w:rPr>
+                <m:t>Number of Participating Athletes</m:t>
+              </m:r>
+            </m:num>
+            <m:den>
+              <m:r>
+                <w:rPr>
+                  <w:rFonts w:ascii="Cambria Math" w:hAnsi="Cambria Math"/>
+                </w:rPr>
+                <m:t>Number of Medals Won</m:t>
+              </m:r>
+            </m:den>
+          </m:f>
+        </m:oMath>
+      </m:oMathPara>
+    </w:p>
+    <w:p>
+      <w:pPr>
+        <w:ind w:firstLine="360"/>
+      </w:pPr>
+    </w:p>
+    <w:p>
+      <w:r>
+        <w:t xml:space="preserve">When this scale is used, Jamaica significantly outperformed the United States </w:t>
+      </w:r>
+      <w:proofErr w:type="gramStart"/>
+      <w:r>
+        <w:t>with a medals</w:t>
+      </w:r>
+      <w:proofErr w:type="gramEnd"/>
+      <w:r>
+        <w:t xml:space="preserve"> per athlete ratio of 0.240 versus 0.196.  </w:t>
+      </w:r>
+    </w:p>
+    <w:p/>
+    <w:p>
+      <w:r>
+        <w:tab/>
+        <w:t xml:space="preserve">Another important aspect of this visualization is that it supports dynamic queries via sliders.  For example, a user can select </w:t>
+      </w:r>
+      <w:proofErr w:type="gramStart"/>
+      <w:r>
+        <w:t>a minimum and maximum athletes</w:t>
+      </w:r>
+      <w:proofErr w:type="gramEnd"/>
+      <w:r>
+        <w:t xml:space="preserve"> per medal range to be displayed.  One interesting note is that when the medals per athlete ratio is set just above zero (i.e. the nation had to win at least one medal), most of Africa is no longer included on the map.</w:t>
+      </w:r>
+      <w:r>
+        <w:t xml:space="preserve">  This clearly shows Africa’s generally poor performance at the games.</w:t>
+      </w:r>
+    </w:p>
+    <w:p/>
+    <w:p>
+      <w:r>
+        <w:tab/>
+        <w:t>It is also worth noting that this visualization does not correct for the fact that for some sports like basketball, synchronized swimming, field hockey, etc., a team can consist of ten or more players but only a single medal is award.  This can skew the medals per ratio value low.  However, for countries with large Olympic contingents (e.g. Russia, China, the United Kingdom, Germany, France, Japan, etc.), we expect that this skew would become a non-factor as it would affect all of the nations about the same amount.  To address this concern, we included the second slider to filter nations based off the number of athletes they sent to the games.</w:t>
       </w:r>
     </w:p>
     <w:p/>
     <w:p/>
+    <w:p>
+      <w:pPr>
+        <w:pStyle w:val="Heading2"/>
+      </w:pPr>
+      <w:bookmarkStart w:id="60" w:name="_Ref418979919"/>
+      <w:bookmarkStart w:id="61" w:name="_Toc419006163"/>
+      <w:r>
+        <w:t>Growth in the Number of Olympic Events</w:t>
+      </w:r>
+      <w:bookmarkEnd w:id="60"/>
+      <w:bookmarkEnd w:id="61"/>
+    </w:p>
     <w:p/>
-    <w:p/>
-    <w:p>
-      <w:pPr>
-        <w:pStyle w:val="Heading2"/>
-      </w:pPr>
-      <w:bookmarkStart w:id="58" w:name="_Ref418979919"/>
-      <w:bookmarkStart w:id="59" w:name="_Toc419006163"/>
-      <w:r>
-        <w:t>Growth in the Number of Olympic Events</w:t>
-      </w:r>
-      <w:bookmarkEnd w:id="58"/>
-      <w:bookmarkEnd w:id="59"/>
-    </w:p>
-    <w:p/>
     <w:p>
       <w:r>
         <w:rPr>
@@ -9802,7 +10127,7 @@
         </w:rPr>
         <w:t xml:space="preserve">Web Page Address: </w:t>
       </w:r>
-      <w:hyperlink r:id="rId47" w:history="1">
+      <w:hyperlink r:id="rId49" w:history="1">
         <w:r>
           <w:rPr>
             <w:rStyle w:val="Hyperlink"/>
@@ -9836,7 +10161,7 @@
                     <pic:cNvPicPr/>
                   </pic:nvPicPr>
                   <pic:blipFill>
-                    <a:blip r:embed="rId48" cstate="print"/>
+                    <a:blip r:embed="rId50" cstate="print"/>
                     <a:stretch>
                       <a:fillRect/>
                     </a:stretch>
@@ -9873,7 +10198,7 @@
       <w:pPr>
         <w:pStyle w:val="Caption"/>
       </w:pPr>
-      <w:bookmarkStart w:id="60" w:name="_Ref419056820"/>
+      <w:bookmarkStart w:id="62" w:name="_Ref419056820"/>
       <w:r>
         <w:t xml:space="preserve">Figure </w:t>
       </w:r>
@@ -9885,7 +10210,7 @@
           <w:t>13</w:t>
         </w:r>
       </w:fldSimple>
-      <w:bookmarkEnd w:id="60"/>
+      <w:bookmarkEnd w:id="62"/>
       <w:r>
         <w:t xml:space="preserve"> – </w:t>
       </w:r>
@@ -9896,7 +10221,6 @@
     <w:p/>
     <w:p>
       <w:r>
-        <w:lastRenderedPageBreak/>
         <w:tab/>
         <w:t>It is only possible to win a</w:t>
       </w:r>
@@ -9949,7 +10273,11 @@
         <w:ind w:firstLine="360"/>
       </w:pPr>
       <w:r>
-        <w:t xml:space="preserve">Some argue that the types of events at the Olympics benefit specific countries over others.  An example of this is cricket, which has only ever appeared at a single Olympic games (1900) despite being one of the most popular games on the planet.  The International Olympic Committee (IOC) decides which events to include and exclude from each games.  In recent years, there has been a shift towards a more global centric event line-up by removing games such as softball and baseball and replacing them with more international games like rugby.  </w:t>
+        <w:t xml:space="preserve">Some argue that the types of events at the Olympics benefit specific countries over others.  An example of this is cricket, which has only ever appeared at a single Olympic games (1900) despite being one of the most popular games on the planet.  The International Olympic Committee (IOC) decides which events to </w:t>
+      </w:r>
+      <w:r>
+        <w:lastRenderedPageBreak/>
+        <w:t xml:space="preserve">include and exclude from each games.  In recent years, there has been a shift towards a more global centric event line-up by removing games such as softball and baseball and replacing them with more international games like rugby.  </w:t>
       </w:r>
     </w:p>
     <w:p>
@@ -9995,13 +10323,13 @@
       <w:pPr>
         <w:pStyle w:val="Heading2"/>
       </w:pPr>
-      <w:bookmarkStart w:id="61" w:name="_Ref418977935"/>
-      <w:bookmarkStart w:id="62" w:name="_Toc419006167"/>
+      <w:bookmarkStart w:id="63" w:name="_Ref418977935"/>
+      <w:bookmarkStart w:id="64" w:name="_Toc419006167"/>
       <w:r>
         <w:t>If Michael Phelps were a Country</w:t>
       </w:r>
-      <w:bookmarkEnd w:id="61"/>
-      <w:bookmarkEnd w:id="62"/>
+      <w:bookmarkEnd w:id="63"/>
+      <w:bookmarkEnd w:id="64"/>
     </w:p>
     <w:p/>
     <w:p>
@@ -10011,7 +10339,7 @@
         </w:rPr>
         <w:t xml:space="preserve">Web Page Address: </w:t>
       </w:r>
-      <w:hyperlink r:id="rId49" w:history="1">
+      <w:hyperlink r:id="rId51" w:history="1">
         <w:r>
           <w:rPr>
             <w:rStyle w:val="Hyperlink"/>
@@ -10048,7 +10376,7 @@
                     <pic:cNvPicPr/>
                   </pic:nvPicPr>
                   <pic:blipFill>
-                    <a:blip r:embed="rId50" cstate="print"/>
+                    <a:blip r:embed="rId52" cstate="print"/>
                     <a:stretch>
                       <a:fillRect/>
                     </a:stretch>
@@ -10085,10 +10413,9 @@
       <w:pPr>
         <w:pStyle w:val="Caption"/>
       </w:pPr>
-      <w:bookmarkStart w:id="63" w:name="_Toc419006181"/>
-      <w:bookmarkStart w:id="64" w:name="_Ref419057847"/>
-      <w:r>
-        <w:lastRenderedPageBreak/>
+      <w:bookmarkStart w:id="65" w:name="_Ref419057847"/>
+      <w:bookmarkStart w:id="66" w:name="_Toc419006181"/>
+      <w:r>
         <w:t xml:space="preserve">Figure </w:t>
       </w:r>
       <w:fldSimple w:instr=" SEQ Figure \* ARABIC ">
@@ -10099,11 +10426,11 @@
           <w:t>13</w:t>
         </w:r>
       </w:fldSimple>
-      <w:bookmarkEnd w:id="64"/>
+      <w:bookmarkEnd w:id="65"/>
       <w:r>
         <w:t xml:space="preserve"> – Stacked Bar Graph Comparing Michael Phelps Medal Total to Various Countries</w:t>
       </w:r>
-      <w:bookmarkEnd w:id="63"/>
+      <w:bookmarkEnd w:id="66"/>
     </w:p>
     <w:p/>
     <w:p>
@@ -10197,6 +10524,7 @@
         <w:ind w:hanging="360"/>
       </w:pPr>
       <w:r>
+        <w:lastRenderedPageBreak/>
         <w:t>Medal Breakdown between Gold, Silver, and Bronze</w:t>
       </w:r>
     </w:p>
@@ -10259,8 +10587,8 @@
         <w:ind w:left="1080" w:hanging="1080"/>
         <w:jc w:val="center"/>
       </w:pPr>
-      <w:bookmarkStart w:id="65" w:name="_Ref418975345"/>
-      <w:bookmarkStart w:id="66" w:name="_Toc419006168"/>
+      <w:bookmarkStart w:id="67" w:name="_Ref418975345"/>
+      <w:bookmarkStart w:id="68" w:name="_Toc419006168"/>
       <w:r>
         <w:lastRenderedPageBreak/>
         <w:t xml:space="preserve">List of </w:t>
@@ -10271,8 +10599,8 @@
       <w:r>
         <w:t>References</w:t>
       </w:r>
-      <w:bookmarkEnd w:id="65"/>
-      <w:bookmarkEnd w:id="66"/>
+      <w:bookmarkEnd w:id="67"/>
+      <w:bookmarkEnd w:id="68"/>
     </w:p>
     <w:p/>
     <w:p/>
@@ -10370,7 +10698,7 @@
             <w:r>
               <w:t>&lt;</w:t>
             </w:r>
-            <w:hyperlink r:id="rId51" w:history="1">
+            <w:hyperlink r:id="rId53" w:history="1">
               <w:r>
                 <w:t>http://en.wikipedia.org/wiki/Olympic_sports</w:t>
               </w:r>
@@ -10785,7 +11113,25 @@
                 <w:i/>
                 <w:iCs/>
               </w:rPr>
-              <w:t>Winning golds without gold: an economic analysis of the medal standings</w:t>
+              <w:t xml:space="preserve">Winning </w:t>
+            </w:r>
+            <w:proofErr w:type="spellStart"/>
+            <w:r>
+              <w:rPr>
+                <w:rStyle w:val="selectable"/>
+                <w:i/>
+                <w:iCs/>
+              </w:rPr>
+              <w:t>golds</w:t>
+            </w:r>
+            <w:proofErr w:type="spellEnd"/>
+            <w:r>
+              <w:rPr>
+                <w:rStyle w:val="selectable"/>
+                <w:i/>
+                <w:iCs/>
+              </w:rPr>
+              <w:t xml:space="preserve"> without gold: an economic analysis of the medal standings</w:t>
             </w:r>
             <w:r>
               <w:rPr>
@@ -10889,7 +11235,21 @@
               <w:rPr>
                 <w:rStyle w:val="selectable"/>
               </w:rPr>
-              <w:t xml:space="preserve">Berg, C. (2015). Politics, not sport, is the purpose of the Olympic Games. </w:t>
+              <w:t xml:space="preserve">Berg, C. (2015). </w:t>
+            </w:r>
+            <w:proofErr w:type="gramStart"/>
+            <w:r>
+              <w:rPr>
+                <w:rStyle w:val="selectable"/>
+              </w:rPr>
+              <w:t>Politics,</w:t>
+            </w:r>
+            <w:proofErr w:type="gramEnd"/>
+            <w:r>
+              <w:rPr>
+                <w:rStyle w:val="selectable"/>
+              </w:rPr>
+              <w:t xml:space="preserve"> not sport, is the purpose of the Olympic Games. </w:t>
             </w:r>
             <w:r>
               <w:rPr>
@@ -10945,7 +11305,21 @@
               <w:rPr>
                 <w:rStyle w:val="selectable"/>
               </w:rPr>
-              <w:t xml:space="preserve">Yahoo Eurosport UK, (2015). </w:t>
+              <w:t xml:space="preserve">Yahoo </w:t>
+            </w:r>
+            <w:proofErr w:type="spellStart"/>
+            <w:r>
+              <w:rPr>
+                <w:rStyle w:val="selectable"/>
+              </w:rPr>
+              <w:t>Eurosport</w:t>
+            </w:r>
+            <w:proofErr w:type="spellEnd"/>
+            <w:r>
+              <w:rPr>
+                <w:rStyle w:val="selectable"/>
+              </w:rPr>
+              <w:t xml:space="preserve"> UK, (2015). </w:t>
             </w:r>
             <w:r>
               <w:rPr>
@@ -11384,7 +11758,7 @@
               <w:rPr>
                 <w:noProof/>
               </w:rPr>
-              <w:t>18</w:t>
+              <w:t>i</w:t>
             </w:r>
           </w:fldSimple>
         </w:p>
@@ -14302,6 +14676,7 @@
   <w:style w:type="character" w:default="1" w:styleId="DefaultParagraphFont">
     <w:name w:val="Default Paragraph Font"/>
     <w:uiPriority w:val="1"/>
+    <w:semiHidden/>
     <w:unhideWhenUsed/>
   </w:style>
   <w:style w:type="table" w:default="1" w:styleId="TableNormal">
@@ -15107,7 +15482,7 @@
 </file>
 
 <file path=customXml/itemProps1.xml><?xml version="1.0" encoding="utf-8"?>
-<ds:datastoreItem xmlns:ds="http://schemas.openxmlformats.org/officeDocument/2006/customXml" ds:itemID="{5CF4F351-8A52-4D5C-890A-DF227CDF3AA7}">
+<ds:datastoreItem xmlns:ds="http://schemas.openxmlformats.org/officeDocument/2006/customXml" ds:itemID="{7B2FE87A-4AFF-4B72-A888-BA75AF5EE7DC}">
   <ds:schemaRefs>
     <ds:schemaRef ds:uri="http://schemas.openxmlformats.org/officeDocument/2006/bibliography"/>
   </ds:schemaRefs>

</xml_diff>

<commit_message>
Uploading a PDF version of the final report as well as a slightly modified Word version.
</commit_message>
<xml_diff>
--- a/Final_Project/Report/CS235 - Final Project Report.docx
+++ b/Final_Project/Report/CS235 - Final Project Report.docx
@@ -3561,7 +3561,10 @@
         <w:ind w:hanging="720"/>
       </w:pPr>
       <w:r>
-        <w:t>Population Size</w:t>
+        <w:t xml:space="preserve">National </w:t>
+      </w:r>
+      <w:r>
+        <w:t xml:space="preserve">Population </w:t>
       </w:r>
     </w:p>
     <w:p>
@@ -3853,15 +3856,7 @@
         <w:t>Despite being the first team to present and the only ones who presented early, we felt our presentation was</w:t>
       </w:r>
       <w:r>
-        <w:t xml:space="preserve"> very successful.  Our application has a clear story, and the dynamic data visualizations lend </w:t>
-      </w:r>
-      <w:proofErr w:type="gramStart"/>
-      <w:r>
-        <w:t>themselves</w:t>
-      </w:r>
-      <w:proofErr w:type="gramEnd"/>
-      <w:r>
-        <w:t xml:space="preserve"> well to </w:t>
+        <w:t xml:space="preserve"> very successful.  Our application has a clear story, and the dynamic data visualizations lend themselves well to </w:t>
       </w:r>
       <w:r>
         <w:t>a more interactive presentation.</w:t>
@@ -4932,15 +4927,7 @@
         <w:tab/>
       </w:r>
       <w:r>
-        <w:t xml:space="preserve">The </w:t>
-      </w:r>
-      <w:proofErr w:type="gramStart"/>
-      <w:r>
-        <w:t>heart of any data visualization are</w:t>
-      </w:r>
-      <w:proofErr w:type="gramEnd"/>
-      <w:r>
-        <w:t xml:space="preserve"> the different types of visualizations it can create.  The following is a list of the types of visualizations we used</w:t>
+        <w:t>The heart of any data visualization are the different types of visualizations it can create.  The following is a list of the types of visualizations we used</w:t>
       </w:r>
       <w:r>
         <w:t xml:space="preserve"> in our application; bel</w:t>
@@ -5744,15 +5731,7 @@
         <w:fldChar w:fldCharType="separate"/>
       </w:r>
       <w:r>
-        <w:t xml:space="preserve">If Michael Phelps </w:t>
-      </w:r>
-      <w:proofErr w:type="gramStart"/>
-      <w:r>
-        <w:t>were</w:t>
-      </w:r>
-      <w:proofErr w:type="gramEnd"/>
-      <w:r>
-        <w:t xml:space="preserve"> a Country</w:t>
+        <w:t>If Michael Phelps were a Country</w:t>
       </w:r>
       <w:r>
         <w:fldChar w:fldCharType="end"/>
@@ -6209,15 +6188,7 @@
         <w:t>es</w:t>
       </w:r>
       <w:r>
-        <w:t xml:space="preserve"> so by </w:t>
-      </w:r>
-      <w:proofErr w:type="gramStart"/>
-      <w:r>
-        <w:t>hovering</w:t>
-      </w:r>
-      <w:proofErr w:type="gramEnd"/>
-      <w:r>
-        <w:t xml:space="preserve"> the mouse over axis title and selecting sort ascending or descending.</w:t>
+        <w:t xml:space="preserve"> so by hovering the mouse over axis title and selecting sort ascending or descending.</w:t>
       </w:r>
       <w:r>
         <w:t xml:space="preserve">  </w:t>
@@ -6567,16 +6538,11 @@
       <w:r>
         <w:t xml:space="preserve"> as our revision control repository.  One of </w:t>
       </w:r>
-      <w:proofErr w:type="spellStart"/>
       <w:r>
         <w:t>GitHub</w:t>
       </w:r>
       <w:r>
-        <w:t>’s</w:t>
-      </w:r>
-      <w:proofErr w:type="spellEnd"/>
-      <w:r>
-        <w:t xml:space="preserve"> lesser known features is that built into every </w:t>
+        <w:t xml:space="preserve">’s lesser known features is that built into every </w:t>
       </w:r>
       <w:r>
         <w:t>GitHub</w:t>
@@ -7801,15 +7767,7 @@
         <w:t>Description:</w:t>
       </w:r>
       <w:r>
-        <w:t xml:space="preserve"> This dataset provides a list of host cities for each of the summer Olympic </w:t>
-      </w:r>
-      <w:proofErr w:type="gramStart"/>
-      <w:r>
-        <w:t>games</w:t>
-      </w:r>
-      <w:proofErr w:type="gramEnd"/>
-      <w:r>
-        <w:t xml:space="preserve">.  </w:t>
+        <w:t xml:space="preserve"> This dataset provides a list of host cities for each of the summer Olympic games.  </w:t>
       </w:r>
     </w:p>
     <w:p>
@@ -7912,15 +7870,7 @@
         <w:t>Description:</w:t>
       </w:r>
       <w:r>
-        <w:t xml:space="preserve"> This dataset provides a list of host cities for each of the summer Olympic </w:t>
-      </w:r>
-      <w:proofErr w:type="gramStart"/>
-      <w:r>
-        <w:t>games</w:t>
-      </w:r>
-      <w:proofErr w:type="gramEnd"/>
-      <w:r>
-        <w:t xml:space="preserve">.  </w:t>
+        <w:t xml:space="preserve"> This dataset provides a list of host cities for each of the summer Olympic games.  </w:t>
       </w:r>
     </w:p>
     <w:p>
@@ -8485,15 +8435,7 @@
       <w:bookmarkStart w:id="40" w:name="_Ref418973742"/>
       <w:bookmarkStart w:id="41" w:name="_Toc419006160"/>
       <w:r>
-        <w:t xml:space="preserve">Effect of Geopolitics on Olympic Medal Wins – Charting the Rise and </w:t>
-      </w:r>
-      <w:proofErr w:type="gramStart"/>
-      <w:r>
-        <w:t>Fall</w:t>
-      </w:r>
-      <w:proofErr w:type="gramEnd"/>
-      <w:r>
-        <w:t xml:space="preserve"> of Superpowers</w:t>
+        <w:t>Effect of Geopolitics on Olympic Medal Wins – Charting the Rise and Fall of Superpowers</w:t>
       </w:r>
       <w:bookmarkEnd w:id="40"/>
       <w:bookmarkEnd w:id="41"/>
@@ -8681,21 +8623,13 @@
         <w:t>–</w:t>
       </w:r>
       <w:r>
-        <w:t xml:space="preserve"> Leading up to World War II, Nazi Germany was intent on showing the superiority of the Aryan race and at the behest of the Nazi propaganda minister Joseph </w:t>
-      </w:r>
-      <w:proofErr w:type="gramStart"/>
-      <w:r>
-        <w:t>G</w:t>
+        <w:t xml:space="preserve"> Leading up to World War II, Nazi Germany was intent on showing the superiority of the Aryan race and at the behest of the Nazi propaganda minister Joseph G</w:t>
       </w:r>
       <w:r>
         <w:t>oebbels</w:t>
       </w:r>
       <w:r>
-        <w:t>,</w:t>
-      </w:r>
-      <w:proofErr w:type="gramEnd"/>
-      <w:r>
-        <w:t xml:space="preserve"> Nazi Germany pushed its athletes to perform well at the 1936 Berlin games.  Due to this pressure, Germany won more medals in </w:t>
+        <w:t xml:space="preserve">, Nazi Germany pushed its athletes to perform well at the 1936 Berlin games.  Due to this pressure, Germany won more medals in </w:t>
       </w:r>
       <w:r>
         <w:t>those games</w:t>
@@ -10005,15 +9939,7 @@
     <w:p/>
     <w:p>
       <w:r>
-        <w:t xml:space="preserve">If two nations sent comparable numbers of athletes to the same Olympics, then one of the ways to compare them is to look at the medal totals.  For example, at London 2012, the United Kingdom had 540 participating athletes and won 65 medals.  In contrast, the United States had 530 athletes and won 104 medals (note this detailed information is available for this visualization as a tool tip). All other factors being equal, this would imply the United States did substantially better than the UK at </w:t>
-      </w:r>
-      <w:proofErr w:type="gramStart"/>
-      <w:r>
-        <w:t>this games</w:t>
-      </w:r>
-      <w:proofErr w:type="gramEnd"/>
-      <w:r>
-        <w:t>.</w:t>
+        <w:t>If two nations sent comparable numbers of athletes to the same Olympics, then one of the ways to compare them is to look at the medal totals.  For example, at London 2012, the United Kingdom had 540 participating athletes and won 65 medals.  In contrast, the United States had 530 athletes and won 104 medals (note this detailed information is available for this visualization as a tool tip). All other factors being equal, this would imply the United States did substantially better than the UK at this games.</w:t>
       </w:r>
     </w:p>
     <w:p/>
@@ -10069,30 +9995,14 @@
     </w:p>
     <w:p>
       <w:r>
-        <w:t xml:space="preserve">When this scale is used, Jamaica significantly outperformed the United States </w:t>
-      </w:r>
-      <w:proofErr w:type="gramStart"/>
-      <w:r>
-        <w:t>with a medals</w:t>
-      </w:r>
-      <w:proofErr w:type="gramEnd"/>
-      <w:r>
-        <w:t xml:space="preserve"> per athlete ratio of 0.240 versus 0.196.  </w:t>
+        <w:t xml:space="preserve">When this scale is used, Jamaica significantly outperformed the United States with a medals per athlete ratio of 0.240 versus 0.196.  </w:t>
       </w:r>
     </w:p>
     <w:p/>
     <w:p>
       <w:r>
         <w:tab/>
-        <w:t xml:space="preserve">Another important aspect of this visualization is that it supports dynamic queries via sliders.  For example, a user can select </w:t>
-      </w:r>
-      <w:proofErr w:type="gramStart"/>
-      <w:r>
-        <w:t>a minimum and maximum athletes</w:t>
-      </w:r>
-      <w:proofErr w:type="gramEnd"/>
-      <w:r>
-        <w:t xml:space="preserve"> per medal range to be displayed.  One interesting note is that when the medals per athlete ratio is set just above zero (i.e. the nation had to win at least one medal), most of Africa is no longer included on the map.</w:t>
+        <w:t>Another important aspect of this visualization is that it supports dynamic queries via sliders.  For example, a user can select a minimum and maximum athletes per medal range to be displayed.  One interesting note is that when the medals per athlete ratio is set just above zero (i.e. the nation had to win at least one medal), most of Africa is no longer included on the map.</w:t>
       </w:r>
       <w:r>
         <w:t xml:space="preserve">  This clearly shows Africa’s generally poor performance at the games.</w:t>
@@ -11113,25 +11023,7 @@
                 <w:i/>
                 <w:iCs/>
               </w:rPr>
-              <w:t xml:space="preserve">Winning </w:t>
-            </w:r>
-            <w:proofErr w:type="spellStart"/>
-            <w:r>
-              <w:rPr>
-                <w:rStyle w:val="selectable"/>
-                <w:i/>
-                <w:iCs/>
-              </w:rPr>
-              <w:t>golds</w:t>
-            </w:r>
-            <w:proofErr w:type="spellEnd"/>
-            <w:r>
-              <w:rPr>
-                <w:rStyle w:val="selectable"/>
-                <w:i/>
-                <w:iCs/>
-              </w:rPr>
-              <w:t xml:space="preserve"> without gold: an economic analysis of the medal standings</w:t>
+              <w:t>Winning golds without gold: an economic analysis of the medal standings</w:t>
             </w:r>
             <w:r>
               <w:rPr>
@@ -11235,21 +11127,7 @@
               <w:rPr>
                 <w:rStyle w:val="selectable"/>
               </w:rPr>
-              <w:t xml:space="preserve">Berg, C. (2015). </w:t>
-            </w:r>
-            <w:proofErr w:type="gramStart"/>
-            <w:r>
-              <w:rPr>
-                <w:rStyle w:val="selectable"/>
-              </w:rPr>
-              <w:t>Politics,</w:t>
-            </w:r>
-            <w:proofErr w:type="gramEnd"/>
-            <w:r>
-              <w:rPr>
-                <w:rStyle w:val="selectable"/>
-              </w:rPr>
-              <w:t xml:space="preserve"> not sport, is the purpose of the Olympic Games. </w:t>
+              <w:t xml:space="preserve">Berg, C. (2015). Politics, not sport, is the purpose of the Olympic Games. </w:t>
             </w:r>
             <w:r>
               <w:rPr>
@@ -11305,21 +11183,7 @@
               <w:rPr>
                 <w:rStyle w:val="selectable"/>
               </w:rPr>
-              <w:t xml:space="preserve">Yahoo </w:t>
-            </w:r>
-            <w:proofErr w:type="spellStart"/>
-            <w:r>
-              <w:rPr>
-                <w:rStyle w:val="selectable"/>
-              </w:rPr>
-              <w:t>Eurosport</w:t>
-            </w:r>
-            <w:proofErr w:type="spellEnd"/>
-            <w:r>
-              <w:rPr>
-                <w:rStyle w:val="selectable"/>
-              </w:rPr>
-              <w:t xml:space="preserve"> UK, (2015). </w:t>
+              <w:t xml:space="preserve">Yahoo Eurosport UK, (2015). </w:t>
             </w:r>
             <w:r>
               <w:rPr>
@@ -11758,7 +11622,7 @@
               <w:rPr>
                 <w:noProof/>
               </w:rPr>
-              <w:t>i</w:t>
+              <w:t>1</w:t>
             </w:r>
           </w:fldSimple>
         </w:p>
@@ -15482,7 +15346,7 @@
 </file>
 
 <file path=customXml/itemProps1.xml><?xml version="1.0" encoding="utf-8"?>
-<ds:datastoreItem xmlns:ds="http://schemas.openxmlformats.org/officeDocument/2006/customXml" ds:itemID="{7B2FE87A-4AFF-4B72-A888-BA75AF5EE7DC}">
+<ds:datastoreItem xmlns:ds="http://schemas.openxmlformats.org/officeDocument/2006/customXml" ds:itemID="{3AA625E1-11AE-4439-874E-1D69C3F64279}">
   <ds:schemaRefs>
     <ds:schemaRef ds:uri="http://schemas.openxmlformats.org/officeDocument/2006/bibliography"/>
   </ds:schemaRefs>

</xml_diff>

<commit_message>
Proofreading final report. Uploading source code for submission.
</commit_message>
<xml_diff>
--- a/Final_Project/Report/CS235 - Final Project Report.docx
+++ b/Final_Project/Report/CS235 - Final Project Report.docx
@@ -390,7 +390,7 @@
         </w:rPr>
         <w:fldChar w:fldCharType="separate"/>
       </w:r>
-      <w:hyperlink w:anchor="_Toc419006143" w:history="1">
+      <w:hyperlink w:anchor="_Toc419170860" w:history="1">
         <w:r>
           <w:rPr>
             <w:rStyle w:val="Hyperlink"/>
@@ -431,7 +431,7 @@
             <w:noProof/>
             <w:webHidden/>
           </w:rPr>
-          <w:instrText xml:space="preserve"> PAGEREF _Toc419006143 \h </w:instrText>
+          <w:instrText xml:space="preserve"> PAGEREF _Toc419170860 \h </w:instrText>
         </w:r>
         <w:r>
           <w:rPr>
@@ -470,7 +470,7 @@
           <w:noProof/>
         </w:rPr>
       </w:pPr>
-      <w:hyperlink w:anchor="_Toc419006144" w:history="1">
+      <w:hyperlink w:anchor="_Toc419170861" w:history="1">
         <w:r>
           <w:rPr>
             <w:rStyle w:val="Hyperlink"/>
@@ -511,7 +511,7 @@
             <w:noProof/>
             <w:webHidden/>
           </w:rPr>
-          <w:instrText xml:space="preserve"> PAGEREF _Toc419006144 \h </w:instrText>
+          <w:instrText xml:space="preserve"> PAGEREF _Toc419170861 \h </w:instrText>
         </w:r>
         <w:r>
           <w:rPr>
@@ -550,7 +550,7 @@
           <w:noProof/>
         </w:rPr>
       </w:pPr>
-      <w:hyperlink w:anchor="_Toc419006145" w:history="1">
+      <w:hyperlink w:anchor="_Toc419170862" w:history="1">
         <w:r>
           <w:rPr>
             <w:rStyle w:val="Hyperlink"/>
@@ -591,7 +591,7 @@
             <w:noProof/>
             <w:webHidden/>
           </w:rPr>
-          <w:instrText xml:space="preserve"> PAGEREF _Toc419006145 \h </w:instrText>
+          <w:instrText xml:space="preserve"> PAGEREF _Toc419170862 \h </w:instrText>
         </w:r>
         <w:r>
           <w:rPr>
@@ -630,7 +630,7 @@
           <w:noProof/>
         </w:rPr>
       </w:pPr>
-      <w:hyperlink w:anchor="_Toc419006146" w:history="1">
+      <w:hyperlink w:anchor="_Toc419170863" w:history="1">
         <w:r>
           <w:rPr>
             <w:rStyle w:val="Hyperlink"/>
@@ -671,7 +671,7 @@
             <w:noProof/>
             <w:webHidden/>
           </w:rPr>
-          <w:instrText xml:space="preserve"> PAGEREF _Toc419006146 \h </w:instrText>
+          <w:instrText xml:space="preserve"> PAGEREF _Toc419170863 \h </w:instrText>
         </w:r>
         <w:r>
           <w:rPr>
@@ -710,7 +710,7 @@
           <w:noProof/>
         </w:rPr>
       </w:pPr>
-      <w:hyperlink w:anchor="_Toc419006147" w:history="1">
+      <w:hyperlink w:anchor="_Toc419170864" w:history="1">
         <w:r>
           <w:rPr>
             <w:rStyle w:val="Hyperlink"/>
@@ -751,7 +751,7 @@
             <w:noProof/>
             <w:webHidden/>
           </w:rPr>
-          <w:instrText xml:space="preserve"> PAGEREF _Toc419006147 \h </w:instrText>
+          <w:instrText xml:space="preserve"> PAGEREF _Toc419170864 \h </w:instrText>
         </w:r>
         <w:r>
           <w:rPr>
@@ -790,7 +790,7 @@
           <w:noProof/>
         </w:rPr>
       </w:pPr>
-      <w:hyperlink w:anchor="_Toc419006148" w:history="1">
+      <w:hyperlink w:anchor="_Toc419170865" w:history="1">
         <w:r>
           <w:rPr>
             <w:rStyle w:val="Hyperlink"/>
@@ -831,7 +831,7 @@
             <w:noProof/>
             <w:webHidden/>
           </w:rPr>
-          <w:instrText xml:space="preserve"> PAGEREF _Toc419006148 \h </w:instrText>
+          <w:instrText xml:space="preserve"> PAGEREF _Toc419170865 \h </w:instrText>
         </w:r>
         <w:r>
           <w:rPr>
@@ -870,7 +870,7 @@
           <w:noProof/>
         </w:rPr>
       </w:pPr>
-      <w:hyperlink w:anchor="_Toc419006149" w:history="1">
+      <w:hyperlink w:anchor="_Toc419170866" w:history="1">
         <w:r>
           <w:rPr>
             <w:rStyle w:val="Hyperlink"/>
@@ -911,7 +911,7 @@
             <w:noProof/>
             <w:webHidden/>
           </w:rPr>
-          <w:instrText xml:space="preserve"> PAGEREF _Toc419006149 \h </w:instrText>
+          <w:instrText xml:space="preserve"> PAGEREF _Toc419170866 \h </w:instrText>
         </w:r>
         <w:r>
           <w:rPr>
@@ -950,7 +950,7 @@
           <w:noProof/>
         </w:rPr>
       </w:pPr>
-      <w:hyperlink w:anchor="_Toc419006150" w:history="1">
+      <w:hyperlink w:anchor="_Toc419170867" w:history="1">
         <w:r>
           <w:rPr>
             <w:rStyle w:val="Hyperlink"/>
@@ -991,7 +991,7 @@
             <w:noProof/>
             <w:webHidden/>
           </w:rPr>
-          <w:instrText xml:space="preserve"> PAGEREF _Toc419006150 \h </w:instrText>
+          <w:instrText xml:space="preserve"> PAGEREF _Toc419170867 \h </w:instrText>
         </w:r>
         <w:r>
           <w:rPr>
@@ -1030,7 +1030,7 @@
           <w:noProof/>
         </w:rPr>
       </w:pPr>
-      <w:hyperlink w:anchor="_Toc419006151" w:history="1">
+      <w:hyperlink w:anchor="_Toc419170868" w:history="1">
         <w:r>
           <w:rPr>
             <w:rStyle w:val="Hyperlink"/>
@@ -1071,7 +1071,7 @@
             <w:noProof/>
             <w:webHidden/>
           </w:rPr>
-          <w:instrText xml:space="preserve"> PAGEREF _Toc419006151 \h </w:instrText>
+          <w:instrText xml:space="preserve"> PAGEREF _Toc419170868 \h </w:instrText>
         </w:r>
         <w:r>
           <w:rPr>
@@ -1110,7 +1110,7 @@
           <w:noProof/>
         </w:rPr>
       </w:pPr>
-      <w:hyperlink w:anchor="_Toc419006152" w:history="1">
+      <w:hyperlink w:anchor="_Toc419170869" w:history="1">
         <w:r>
           <w:rPr>
             <w:rStyle w:val="Hyperlink"/>
@@ -1151,7 +1151,7 @@
             <w:noProof/>
             <w:webHidden/>
           </w:rPr>
-          <w:instrText xml:space="preserve"> PAGEREF _Toc419006152 \h </w:instrText>
+          <w:instrText xml:space="preserve"> PAGEREF _Toc419170869 \h </w:instrText>
         </w:r>
         <w:r>
           <w:rPr>
@@ -1190,7 +1190,7 @@
           <w:noProof/>
         </w:rPr>
       </w:pPr>
-      <w:hyperlink w:anchor="_Toc419006153" w:history="1">
+      <w:hyperlink w:anchor="_Toc419170870" w:history="1">
         <w:r>
           <w:rPr>
             <w:rStyle w:val="Hyperlink"/>
@@ -1231,7 +1231,7 @@
             <w:noProof/>
             <w:webHidden/>
           </w:rPr>
-          <w:instrText xml:space="preserve"> PAGEREF _Toc419006153 \h </w:instrText>
+          <w:instrText xml:space="preserve"> PAGEREF _Toc419170870 \h </w:instrText>
         </w:r>
         <w:r>
           <w:rPr>
@@ -1270,7 +1270,7 @@
           <w:noProof/>
         </w:rPr>
       </w:pPr>
-      <w:hyperlink w:anchor="_Toc419006154" w:history="1">
+      <w:hyperlink w:anchor="_Toc419170871" w:history="1">
         <w:r>
           <w:rPr>
             <w:rStyle w:val="Hyperlink"/>
@@ -1311,7 +1311,7 @@
             <w:noProof/>
             <w:webHidden/>
           </w:rPr>
-          <w:instrText xml:space="preserve"> PAGEREF _Toc419006154 \h </w:instrText>
+          <w:instrText xml:space="preserve"> PAGEREF _Toc419170871 \h </w:instrText>
         </w:r>
         <w:r>
           <w:rPr>
@@ -1350,7 +1350,7 @@
           <w:noProof/>
         </w:rPr>
       </w:pPr>
-      <w:hyperlink w:anchor="_Toc419006155" w:history="1">
+      <w:hyperlink w:anchor="_Toc419170872" w:history="1">
         <w:r>
           <w:rPr>
             <w:rStyle w:val="Hyperlink"/>
@@ -1391,7 +1391,7 @@
             <w:noProof/>
             <w:webHidden/>
           </w:rPr>
-          <w:instrText xml:space="preserve"> PAGEREF _Toc419006155 \h </w:instrText>
+          <w:instrText xml:space="preserve"> PAGEREF _Toc419170872 \h </w:instrText>
         </w:r>
         <w:r>
           <w:rPr>
@@ -1430,7 +1430,7 @@
           <w:noProof/>
         </w:rPr>
       </w:pPr>
-      <w:hyperlink w:anchor="_Toc419006156" w:history="1">
+      <w:hyperlink w:anchor="_Toc419170873" w:history="1">
         <w:r>
           <w:rPr>
             <w:rStyle w:val="Hyperlink"/>
@@ -1471,7 +1471,7 @@
             <w:noProof/>
             <w:webHidden/>
           </w:rPr>
-          <w:instrText xml:space="preserve"> PAGEREF _Toc419006156 \h </w:instrText>
+          <w:instrText xml:space="preserve"> PAGEREF _Toc419170873 \h </w:instrText>
         </w:r>
         <w:r>
           <w:rPr>
@@ -1510,7 +1510,7 @@
           <w:noProof/>
         </w:rPr>
       </w:pPr>
-      <w:hyperlink w:anchor="_Toc419006157" w:history="1">
+      <w:hyperlink w:anchor="_Toc419170874" w:history="1">
         <w:r>
           <w:rPr>
             <w:rStyle w:val="Hyperlink"/>
@@ -1551,7 +1551,7 @@
             <w:noProof/>
             <w:webHidden/>
           </w:rPr>
-          <w:instrText xml:space="preserve"> PAGEREF _Toc419006157 \h </w:instrText>
+          <w:instrText xml:space="preserve"> PAGEREF _Toc419170874 \h </w:instrText>
         </w:r>
         <w:r>
           <w:rPr>
@@ -1590,7 +1590,7 @@
           <w:noProof/>
         </w:rPr>
       </w:pPr>
-      <w:hyperlink w:anchor="_Toc419006158" w:history="1">
+      <w:hyperlink w:anchor="_Toc419170875" w:history="1">
         <w:r>
           <w:rPr>
             <w:rStyle w:val="Hyperlink"/>
@@ -1631,7 +1631,7 @@
             <w:noProof/>
             <w:webHidden/>
           </w:rPr>
-          <w:instrText xml:space="preserve"> PAGEREF _Toc419006158 \h </w:instrText>
+          <w:instrText xml:space="preserve"> PAGEREF _Toc419170875 \h </w:instrText>
         </w:r>
         <w:r>
           <w:rPr>
@@ -1670,7 +1670,7 @@
           <w:noProof/>
         </w:rPr>
       </w:pPr>
-      <w:hyperlink w:anchor="_Toc419006159" w:history="1">
+      <w:hyperlink w:anchor="_Toc419170876" w:history="1">
         <w:r>
           <w:rPr>
             <w:rStyle w:val="Hyperlink"/>
@@ -1711,7 +1711,7 @@
             <w:noProof/>
             <w:webHidden/>
           </w:rPr>
-          <w:instrText xml:space="preserve"> PAGEREF _Toc419006159 \h </w:instrText>
+          <w:instrText xml:space="preserve"> PAGEREF _Toc419170876 \h </w:instrText>
         </w:r>
         <w:r>
           <w:rPr>
@@ -1750,7 +1750,7 @@
           <w:noProof/>
         </w:rPr>
       </w:pPr>
-      <w:hyperlink w:anchor="_Toc419006160" w:history="1">
+      <w:hyperlink w:anchor="_Toc419170877" w:history="1">
         <w:r>
           <w:rPr>
             <w:rStyle w:val="Hyperlink"/>
@@ -1791,7 +1791,7 @@
             <w:noProof/>
             <w:webHidden/>
           </w:rPr>
-          <w:instrText xml:space="preserve"> PAGEREF _Toc419006160 \h </w:instrText>
+          <w:instrText xml:space="preserve"> PAGEREF _Toc419170877 \h </w:instrText>
         </w:r>
         <w:r>
           <w:rPr>
@@ -1830,7 +1830,7 @@
           <w:noProof/>
         </w:rPr>
       </w:pPr>
-      <w:hyperlink w:anchor="_Toc419006161" w:history="1">
+      <w:hyperlink w:anchor="_Toc419170878" w:history="1">
         <w:r>
           <w:rPr>
             <w:rStyle w:val="Hyperlink"/>
@@ -1871,7 +1871,7 @@
             <w:noProof/>
             <w:webHidden/>
           </w:rPr>
-          <w:instrText xml:space="preserve"> PAGEREF _Toc419006161 \h </w:instrText>
+          <w:instrText xml:space="preserve"> PAGEREF _Toc419170878 \h </w:instrText>
         </w:r>
         <w:r>
           <w:rPr>
@@ -1910,7 +1910,7 @@
           <w:noProof/>
         </w:rPr>
       </w:pPr>
-      <w:hyperlink w:anchor="_Toc419006162" w:history="1">
+      <w:hyperlink w:anchor="_Toc419170879" w:history="1">
         <w:r>
           <w:rPr>
             <w:rStyle w:val="Hyperlink"/>
@@ -1951,7 +1951,7 @@
             <w:noProof/>
             <w:webHidden/>
           </w:rPr>
-          <w:instrText xml:space="preserve"> PAGEREF _Toc419006162 \h </w:instrText>
+          <w:instrText xml:space="preserve"> PAGEREF _Toc419170879 \h </w:instrText>
         </w:r>
         <w:r>
           <w:rPr>
@@ -1971,7 +1971,7 @@
             <w:noProof/>
             <w:webHidden/>
           </w:rPr>
-          <w:t>13</w:t>
+          <w:t>15</w:t>
         </w:r>
         <w:r>
           <w:rPr>
@@ -1990,7 +1990,7 @@
           <w:noProof/>
         </w:rPr>
       </w:pPr>
-      <w:hyperlink w:anchor="_Toc419006163" w:history="1">
+      <w:hyperlink w:anchor="_Toc419170880" w:history="1">
         <w:r>
           <w:rPr>
             <w:rStyle w:val="Hyperlink"/>
@@ -2010,7 +2010,7 @@
             <w:rStyle w:val="Hyperlink"/>
             <w:noProof/>
           </w:rPr>
-          <w:t>Growth in the Number of Olympic Events</w:t>
+          <w:t>United States Medal Wins – A Home Advantage</w:t>
         </w:r>
         <w:r>
           <w:rPr>
@@ -2031,7 +2031,7 @@
             <w:noProof/>
             <w:webHidden/>
           </w:rPr>
-          <w:instrText xml:space="preserve"> PAGEREF _Toc419006163 \h </w:instrText>
+          <w:instrText xml:space="preserve"> PAGEREF _Toc419170880 \h </w:instrText>
         </w:r>
         <w:r>
           <w:rPr>
@@ -2051,7 +2051,7 @@
             <w:noProof/>
             <w:webHidden/>
           </w:rPr>
-          <w:t>14</w:t>
+          <w:t>16</w:t>
         </w:r>
         <w:r>
           <w:rPr>
@@ -2070,7 +2070,7 @@
           <w:noProof/>
         </w:rPr>
       </w:pPr>
-      <w:hyperlink w:anchor="_Toc419006164" w:history="1">
+      <w:hyperlink w:anchor="_Toc419170881" w:history="1">
         <w:r>
           <w:rPr>
             <w:rStyle w:val="Hyperlink"/>
@@ -2090,7 +2090,7 @@
             <w:rStyle w:val="Hyperlink"/>
             <w:noProof/>
           </w:rPr>
-          <w:t>United States Medal Wins – A Home Advantage</w:t>
+          <w:t>Summer Olympic Games Host Cities</w:t>
         </w:r>
         <w:r>
           <w:rPr>
@@ -2111,7 +2111,7 @@
             <w:noProof/>
             <w:webHidden/>
           </w:rPr>
-          <w:instrText xml:space="preserve"> PAGEREF _Toc419006164 \h </w:instrText>
+          <w:instrText xml:space="preserve"> PAGEREF _Toc419170881 \h </w:instrText>
         </w:r>
         <w:r>
           <w:rPr>
@@ -2131,7 +2131,7 @@
             <w:noProof/>
             <w:webHidden/>
           </w:rPr>
-          <w:t>14</w:t>
+          <w:t>17</w:t>
         </w:r>
         <w:r>
           <w:rPr>
@@ -2150,7 +2150,7 @@
           <w:noProof/>
         </w:rPr>
       </w:pPr>
-      <w:hyperlink w:anchor="_Toc419006165" w:history="1">
+      <w:hyperlink w:anchor="_Toc419170882" w:history="1">
         <w:r>
           <w:rPr>
             <w:rStyle w:val="Hyperlink"/>
@@ -2170,7 +2170,7 @@
             <w:rStyle w:val="Hyperlink"/>
             <w:noProof/>
           </w:rPr>
-          <w:t>Summer Olympic Games Host Cities</w:t>
+          <w:t>Athletes Attending the 2012 London Olympics by Country</w:t>
         </w:r>
         <w:r>
           <w:rPr>
@@ -2191,7 +2191,7 @@
             <w:noProof/>
             <w:webHidden/>
           </w:rPr>
-          <w:instrText xml:space="preserve"> PAGEREF _Toc419006165 \h </w:instrText>
+          <w:instrText xml:space="preserve"> PAGEREF _Toc419170882 \h </w:instrText>
         </w:r>
         <w:r>
           <w:rPr>
@@ -2211,7 +2211,7 @@
             <w:noProof/>
             <w:webHidden/>
           </w:rPr>
-          <w:t>14</w:t>
+          <w:t>17</w:t>
         </w:r>
         <w:r>
           <w:rPr>
@@ -2230,7 +2230,7 @@
           <w:noProof/>
         </w:rPr>
       </w:pPr>
-      <w:hyperlink w:anchor="_Toc419006166" w:history="1">
+      <w:hyperlink w:anchor="_Toc419170883" w:history="1">
         <w:r>
           <w:rPr>
             <w:rStyle w:val="Hyperlink"/>
@@ -2250,7 +2250,7 @@
             <w:rStyle w:val="Hyperlink"/>
             <w:noProof/>
           </w:rPr>
-          <w:t>Athletes Attending the 2012 London Olympics by Country</w:t>
+          <w:t>Growth in the Number of Olympic Events</w:t>
         </w:r>
         <w:r>
           <w:rPr>
@@ -2271,7 +2271,7 @@
             <w:noProof/>
             <w:webHidden/>
           </w:rPr>
-          <w:instrText xml:space="preserve"> PAGEREF _Toc419006166 \h </w:instrText>
+          <w:instrText xml:space="preserve"> PAGEREF _Toc419170883 \h </w:instrText>
         </w:r>
         <w:r>
           <w:rPr>
@@ -2291,7 +2291,7 @@
             <w:noProof/>
             <w:webHidden/>
           </w:rPr>
-          <w:t>14</w:t>
+          <w:t>19</w:t>
         </w:r>
         <w:r>
           <w:rPr>
@@ -2310,7 +2310,7 @@
           <w:noProof/>
         </w:rPr>
       </w:pPr>
-      <w:hyperlink w:anchor="_Toc419006167" w:history="1">
+      <w:hyperlink w:anchor="_Toc419170884" w:history="1">
         <w:r>
           <w:rPr>
             <w:rStyle w:val="Hyperlink"/>
@@ -2351,7 +2351,7 @@
             <w:noProof/>
             <w:webHidden/>
           </w:rPr>
-          <w:instrText xml:space="preserve"> PAGEREF _Toc419006167 \h </w:instrText>
+          <w:instrText xml:space="preserve"> PAGEREF _Toc419170884 \h </w:instrText>
         </w:r>
         <w:r>
           <w:rPr>
@@ -2371,7 +2371,7 @@
             <w:noProof/>
             <w:webHidden/>
           </w:rPr>
-          <w:t>15</w:t>
+          <w:t>20</w:t>
         </w:r>
         <w:r>
           <w:rPr>
@@ -2390,7 +2390,7 @@
           <w:noProof/>
         </w:rPr>
       </w:pPr>
-      <w:hyperlink w:anchor="_Toc419006168" w:history="1">
+      <w:hyperlink w:anchor="_Toc419170885" w:history="1">
         <w:r>
           <w:rPr>
             <w:rStyle w:val="Hyperlink"/>
@@ -2417,7 +2417,7 @@
             <w:noProof/>
             <w:webHidden/>
           </w:rPr>
-          <w:instrText xml:space="preserve"> PAGEREF _Toc419006168 \h </w:instrText>
+          <w:instrText xml:space="preserve"> PAGEREF _Toc419170885 \h </w:instrText>
         </w:r>
         <w:r>
           <w:rPr>
@@ -2437,7 +2437,7 @@
             <w:noProof/>
             <w:webHidden/>
           </w:rPr>
-          <w:t>17</w:t>
+          <w:t>22</w:t>
         </w:r>
         <w:r>
           <w:rPr>
@@ -2528,7 +2528,7 @@
         </w:rPr>
         <w:fldChar w:fldCharType="separate"/>
       </w:r>
-      <w:hyperlink w:anchor="_Toc419006169" w:history="1">
+      <w:hyperlink w:anchor="_Toc419170886" w:history="1">
         <w:r>
           <w:rPr>
             <w:rStyle w:val="Hyperlink"/>
@@ -2555,7 +2555,7 @@
             <w:noProof/>
             <w:webHidden/>
           </w:rPr>
-          <w:instrText xml:space="preserve"> PAGEREF _Toc419006169 \h </w:instrText>
+          <w:instrText xml:space="preserve"> PAGEREF _Toc419170886 \h </w:instrText>
         </w:r>
         <w:r>
           <w:rPr>
@@ -2594,7 +2594,7 @@
           <w:noProof/>
         </w:rPr>
       </w:pPr>
-      <w:hyperlink w:anchor="_Toc419006170" w:history="1">
+      <w:hyperlink w:anchor="_Toc419170887" w:history="1">
         <w:r>
           <w:rPr>
             <w:rStyle w:val="Hyperlink"/>
@@ -2621,7 +2621,7 @@
             <w:noProof/>
             <w:webHidden/>
           </w:rPr>
-          <w:instrText xml:space="preserve"> PAGEREF _Toc419006170 \h </w:instrText>
+          <w:instrText xml:space="preserve"> PAGEREF _Toc419170887 \h </w:instrText>
         </w:r>
         <w:r>
           <w:rPr>
@@ -2660,13 +2660,13 @@
           <w:noProof/>
         </w:rPr>
       </w:pPr>
-      <w:hyperlink w:anchor="_Toc419006171" w:history="1">
+      <w:hyperlink w:anchor="_Toc419170888" w:history="1">
         <w:r>
           <w:rPr>
             <w:rStyle w:val="Hyperlink"/>
             <w:noProof/>
           </w:rPr>
-          <w:t>Figure 3 – Breadcrumbs in the Applications “United States” Page</w:t>
+          <w:t>Figure 3 – Breadcrumbs in the Application’s “United States” Page</w:t>
         </w:r>
         <w:r>
           <w:rPr>
@@ -2687,7 +2687,7 @@
             <w:noProof/>
             <w:webHidden/>
           </w:rPr>
-          <w:instrText xml:space="preserve"> PAGEREF _Toc419006171 \h </w:instrText>
+          <w:instrText xml:space="preserve"> PAGEREF _Toc419170888 \h </w:instrText>
         </w:r>
         <w:r>
           <w:rPr>
@@ -2726,7 +2726,7 @@
           <w:noProof/>
         </w:rPr>
       </w:pPr>
-      <w:hyperlink w:anchor="_Toc419006172" w:history="1">
+      <w:hyperlink w:anchor="_Toc419170889" w:history="1">
         <w:r>
           <w:rPr>
             <w:rStyle w:val="Hyperlink"/>
@@ -2753,7 +2753,7 @@
             <w:noProof/>
             <w:webHidden/>
           </w:rPr>
-          <w:instrText xml:space="preserve"> PAGEREF _Toc419006172 \h </w:instrText>
+          <w:instrText xml:space="preserve"> PAGEREF _Toc419170889 \h </w:instrText>
         </w:r>
         <w:r>
           <w:rPr>
@@ -2792,7 +2792,7 @@
           <w:noProof/>
         </w:rPr>
       </w:pPr>
-      <w:hyperlink w:anchor="_Toc419006173" w:history="1">
+      <w:hyperlink w:anchor="_Toc419170890" w:history="1">
         <w:r>
           <w:rPr>
             <w:rStyle w:val="Hyperlink"/>
@@ -2819,7 +2819,7 @@
             <w:noProof/>
             <w:webHidden/>
           </w:rPr>
-          <w:instrText xml:space="preserve"> PAGEREF _Toc419006173 \h </w:instrText>
+          <w:instrText xml:space="preserve"> PAGEREF _Toc419170890 \h </w:instrText>
         </w:r>
         <w:r>
           <w:rPr>
@@ -2858,7 +2858,7 @@
           <w:noProof/>
         </w:rPr>
       </w:pPr>
-      <w:hyperlink w:anchor="_Toc419006174" w:history="1">
+      <w:hyperlink w:anchor="_Toc419170891" w:history="1">
         <w:r>
           <w:rPr>
             <w:rStyle w:val="Hyperlink"/>
@@ -2885,7 +2885,7 @@
             <w:noProof/>
             <w:webHidden/>
           </w:rPr>
-          <w:instrText xml:space="preserve"> PAGEREF _Toc419006174 \h </w:instrText>
+          <w:instrText xml:space="preserve"> PAGEREF _Toc419170891 \h </w:instrText>
         </w:r>
         <w:r>
           <w:rPr>
@@ -2924,7 +2924,7 @@
           <w:noProof/>
         </w:rPr>
       </w:pPr>
-      <w:hyperlink w:anchor="_Toc419006175" w:history="1">
+      <w:hyperlink w:anchor="_Toc419170892" w:history="1">
         <w:r>
           <w:rPr>
             <w:rStyle w:val="Hyperlink"/>
@@ -2951,7 +2951,7 @@
             <w:noProof/>
             <w:webHidden/>
           </w:rPr>
-          <w:instrText xml:space="preserve"> PAGEREF _Toc419006175 \h </w:instrText>
+          <w:instrText xml:space="preserve"> PAGEREF _Toc419170892 \h </w:instrText>
         </w:r>
         <w:r>
           <w:rPr>
@@ -2990,13 +2990,13 @@
           <w:noProof/>
         </w:rPr>
       </w:pPr>
-      <w:hyperlink w:anchor="_Toc419006176" w:history="1">
+      <w:hyperlink w:anchor="_Toc419170893" w:history="1">
         <w:r>
           <w:rPr>
             <w:rStyle w:val="Hyperlink"/>
             <w:noProof/>
           </w:rPr>
-          <w:t>Figure 8 – Multi-Y Graph Sorted by Either the Left or Right Axes</w:t>
+          <w:t>Figure 8 – Multi-Y Graph Sorted by Either the Left or Right Y-Axis</w:t>
         </w:r>
         <w:r>
           <w:rPr>
@@ -3017,7 +3017,7 @@
             <w:noProof/>
             <w:webHidden/>
           </w:rPr>
-          <w:instrText xml:space="preserve"> PAGEREF _Toc419006176 \h </w:instrText>
+          <w:instrText xml:space="preserve"> PAGEREF _Toc419170893 \h </w:instrText>
         </w:r>
         <w:r>
           <w:rPr>
@@ -3056,13 +3056,13 @@
           <w:noProof/>
         </w:rPr>
       </w:pPr>
-      <w:hyperlink w:anchor="_Toc419006177" w:history="1">
+      <w:hyperlink w:anchor="_Toc419170894" w:history="1">
         <w:r>
           <w:rPr>
             <w:rStyle w:val="Hyperlink"/>
             <w:noProof/>
           </w:rPr>
-          <w:t>Figure 9 – Line Graph Showing the Effect of Geopolitics on Summer Olympic Medal Count</w:t>
+          <w:t>Figure 9 – Filled Map Showing the Total Number of Summer Olympic Medals Won by Country</w:t>
         </w:r>
         <w:r>
           <w:rPr>
@@ -3083,7 +3083,7 @@
             <w:noProof/>
             <w:webHidden/>
           </w:rPr>
-          <w:instrText xml:space="preserve"> PAGEREF _Toc419006177 \h </w:instrText>
+          <w:instrText xml:space="preserve"> PAGEREF _Toc419170894 \h </w:instrText>
         </w:r>
         <w:r>
           <w:rPr>
@@ -3122,13 +3122,13 @@
           <w:noProof/>
         </w:rPr>
       </w:pPr>
-      <w:hyperlink w:anchor="_Toc419006178" w:history="1">
+      <w:hyperlink w:anchor="_Toc419170895" w:history="1">
         <w:r>
           <w:rPr>
             <w:rStyle w:val="Hyperlink"/>
             <w:noProof/>
           </w:rPr>
-          <w:t>Figure 9 – Line Graph Showing the Effect of Geopolitics on Summer Olympic Medal Count</w:t>
+          <w:t>Figure 10 – Line Graph Showing the Effect of Geopolitics on Summer Olympic Medal Count</w:t>
         </w:r>
         <w:r>
           <w:rPr>
@@ -3149,7 +3149,7 @@
             <w:noProof/>
             <w:webHidden/>
           </w:rPr>
-          <w:instrText xml:space="preserve"> PAGEREF _Toc419006178 \h </w:instrText>
+          <w:instrText xml:space="preserve"> PAGEREF _Toc419170895 \h </w:instrText>
         </w:r>
         <w:r>
           <w:rPr>
@@ -3188,13 +3188,13 @@
           <w:noProof/>
         </w:rPr>
       </w:pPr>
-      <w:hyperlink w:anchor="_Toc419006179" w:history="1">
+      <w:hyperlink w:anchor="_Toc419170896" w:history="1">
         <w:r>
           <w:rPr>
             <w:rStyle w:val="Hyperlink"/>
             <w:noProof/>
           </w:rPr>
-          <w:t>Figure 9 – Graph</w:t>
+          <w:t>Figure 11 – Multi Y-Axis Bar Graph Contrasting GDP to Medal Ratio and the Total Number of Medals Won</w:t>
         </w:r>
         <w:r>
           <w:rPr>
@@ -3215,7 +3215,7 @@
             <w:noProof/>
             <w:webHidden/>
           </w:rPr>
-          <w:instrText xml:space="preserve"> PAGEREF _Toc419006179 \h </w:instrText>
+          <w:instrText xml:space="preserve"> PAGEREF _Toc419170896 \h </w:instrText>
         </w:r>
         <w:r>
           <w:rPr>
@@ -3235,7 +3235,7 @@
             <w:noProof/>
             <w:webHidden/>
           </w:rPr>
-          <w:t>13</w:t>
+          <w:t>14</w:t>
         </w:r>
         <w:r>
           <w:rPr>
@@ -3254,13 +3254,13 @@
           <w:noProof/>
         </w:rPr>
       </w:pPr>
-      <w:hyperlink w:anchor="_Toc419006180" w:history="1">
+      <w:hyperlink w:anchor="_Toc419170897" w:history="1">
         <w:r>
           <w:rPr>
             <w:rStyle w:val="Hyperlink"/>
             <w:noProof/>
           </w:rPr>
-          <w:t>Figure 9 – Symbol Map of the Summer Olympic Games Host Cities</w:t>
+          <w:t>Figure 11 – Multi Y-Axis Bar Graph Contrasting Population to Medal Ratio and the Total Number of Medals Won</w:t>
         </w:r>
         <w:r>
           <w:rPr>
@@ -3281,7 +3281,7 @@
             <w:noProof/>
             <w:webHidden/>
           </w:rPr>
-          <w:instrText xml:space="preserve"> PAGEREF _Toc419006180 \h </w:instrText>
+          <w:instrText xml:space="preserve"> PAGEREF _Toc419170897 \h </w:instrText>
         </w:r>
         <w:r>
           <w:rPr>
@@ -3301,7 +3301,7 @@
             <w:noProof/>
             <w:webHidden/>
           </w:rPr>
-          <w:t>14</w:t>
+          <w:t>15</w:t>
         </w:r>
         <w:r>
           <w:rPr>
@@ -3320,13 +3320,13 @@
           <w:noProof/>
         </w:rPr>
       </w:pPr>
-      <w:hyperlink w:anchor="_Toc419006181" w:history="1">
+      <w:hyperlink w:anchor="_Toc419170898" w:history="1">
         <w:r>
           <w:rPr>
             <w:rStyle w:val="Hyperlink"/>
             <w:noProof/>
           </w:rPr>
-          <w:t>Figure 9 – Stacked Bar Graph Comparing Michael Phelps Medal Total to Various Countries</w:t>
+          <w:t>Figure 12 – Stacked Bar Chart of the Medals Won by the United States at the Summer Olympics</w:t>
         </w:r>
         <w:r>
           <w:rPr>
@@ -3347,7 +3347,7 @@
             <w:noProof/>
             <w:webHidden/>
           </w:rPr>
-          <w:instrText xml:space="preserve"> PAGEREF _Toc419006181 \h </w:instrText>
+          <w:instrText xml:space="preserve"> PAGEREF _Toc419170898 \h </w:instrText>
         </w:r>
         <w:r>
           <w:rPr>
@@ -3367,7 +3367,271 @@
             <w:noProof/>
             <w:webHidden/>
           </w:rPr>
-          <w:t>15</w:t>
+          <w:t>16</w:t>
+        </w:r>
+        <w:r>
+          <w:rPr>
+            <w:noProof/>
+            <w:webHidden/>
+          </w:rPr>
+          <w:fldChar w:fldCharType="end"/>
+        </w:r>
+      </w:hyperlink>
+    </w:p>
+    <w:p>
+      <w:pPr>
+        <w:pStyle w:val="TableofFigures"/>
+        <w:rPr>
+          <w:rFonts w:asciiTheme="minorHAnsi" w:eastAsiaTheme="minorEastAsia" w:hAnsiTheme="minorHAnsi"/>
+          <w:noProof/>
+        </w:rPr>
+      </w:pPr>
+      <w:hyperlink w:anchor="_Toc419170899" w:history="1">
+        <w:r>
+          <w:rPr>
+            <w:rStyle w:val="Hyperlink"/>
+            <w:noProof/>
+          </w:rPr>
+          <w:t>Figure 12 – Symbol Map of the Summer Olympic Games Host Cities</w:t>
+        </w:r>
+        <w:r>
+          <w:rPr>
+            <w:noProof/>
+            <w:webHidden/>
+          </w:rPr>
+          <w:tab/>
+        </w:r>
+        <w:r>
+          <w:rPr>
+            <w:noProof/>
+            <w:webHidden/>
+          </w:rPr>
+          <w:fldChar w:fldCharType="begin"/>
+        </w:r>
+        <w:r>
+          <w:rPr>
+            <w:noProof/>
+            <w:webHidden/>
+          </w:rPr>
+          <w:instrText xml:space="preserve"> PAGEREF _Toc419170899 \h </w:instrText>
+        </w:r>
+        <w:r>
+          <w:rPr>
+            <w:noProof/>
+            <w:webHidden/>
+          </w:rPr>
+        </w:r>
+        <w:r>
+          <w:rPr>
+            <w:noProof/>
+            <w:webHidden/>
+          </w:rPr>
+          <w:fldChar w:fldCharType="separate"/>
+        </w:r>
+        <w:r>
+          <w:rPr>
+            <w:noProof/>
+            <w:webHidden/>
+          </w:rPr>
+          <w:t>17</w:t>
+        </w:r>
+        <w:r>
+          <w:rPr>
+            <w:noProof/>
+            <w:webHidden/>
+          </w:rPr>
+          <w:fldChar w:fldCharType="end"/>
+        </w:r>
+      </w:hyperlink>
+    </w:p>
+    <w:p>
+      <w:pPr>
+        <w:pStyle w:val="TableofFigures"/>
+        <w:rPr>
+          <w:rFonts w:asciiTheme="minorHAnsi" w:eastAsiaTheme="minorEastAsia" w:hAnsiTheme="minorHAnsi"/>
+          <w:noProof/>
+        </w:rPr>
+      </w:pPr>
+      <w:hyperlink w:anchor="_Toc419170900" w:history="1">
+        <w:r>
+          <w:rPr>
+            <w:rStyle w:val="Hyperlink"/>
+            <w:noProof/>
+          </w:rPr>
+          <w:t>Figure 13 – Symbol Map showing the Number of Athletes that Attended the London 2012 Olympics and the Average Number of Medals per Athlete</w:t>
+        </w:r>
+        <w:r>
+          <w:rPr>
+            <w:noProof/>
+            <w:webHidden/>
+          </w:rPr>
+          <w:tab/>
+        </w:r>
+        <w:r>
+          <w:rPr>
+            <w:noProof/>
+            <w:webHidden/>
+          </w:rPr>
+          <w:fldChar w:fldCharType="begin"/>
+        </w:r>
+        <w:r>
+          <w:rPr>
+            <w:noProof/>
+            <w:webHidden/>
+          </w:rPr>
+          <w:instrText xml:space="preserve"> PAGEREF _Toc419170900 \h </w:instrText>
+        </w:r>
+        <w:r>
+          <w:rPr>
+            <w:noProof/>
+            <w:webHidden/>
+          </w:rPr>
+        </w:r>
+        <w:r>
+          <w:rPr>
+            <w:noProof/>
+            <w:webHidden/>
+          </w:rPr>
+          <w:fldChar w:fldCharType="separate"/>
+        </w:r>
+        <w:r>
+          <w:rPr>
+            <w:noProof/>
+            <w:webHidden/>
+          </w:rPr>
+          <w:t>18</w:t>
+        </w:r>
+        <w:r>
+          <w:rPr>
+            <w:noProof/>
+            <w:webHidden/>
+          </w:rPr>
+          <w:fldChar w:fldCharType="end"/>
+        </w:r>
+      </w:hyperlink>
+    </w:p>
+    <w:p>
+      <w:pPr>
+        <w:pStyle w:val="TableofFigures"/>
+        <w:rPr>
+          <w:rFonts w:asciiTheme="minorHAnsi" w:eastAsiaTheme="minorEastAsia" w:hAnsiTheme="minorHAnsi"/>
+          <w:noProof/>
+        </w:rPr>
+      </w:pPr>
+      <w:hyperlink w:anchor="_Toc419170901" w:history="1">
+        <w:r>
+          <w:rPr>
+            <w:rStyle w:val="Hyperlink"/>
+            <w:noProof/>
+          </w:rPr>
+          <w:t>Figure 13 – Line Graph Showing the Growth in the Number of Events at the Summer Olympics</w:t>
+        </w:r>
+        <w:r>
+          <w:rPr>
+            <w:noProof/>
+            <w:webHidden/>
+          </w:rPr>
+          <w:tab/>
+        </w:r>
+        <w:r>
+          <w:rPr>
+            <w:noProof/>
+            <w:webHidden/>
+          </w:rPr>
+          <w:fldChar w:fldCharType="begin"/>
+        </w:r>
+        <w:r>
+          <w:rPr>
+            <w:noProof/>
+            <w:webHidden/>
+          </w:rPr>
+          <w:instrText xml:space="preserve"> PAGEREF _Toc419170901 \h </w:instrText>
+        </w:r>
+        <w:r>
+          <w:rPr>
+            <w:noProof/>
+            <w:webHidden/>
+          </w:rPr>
+        </w:r>
+        <w:r>
+          <w:rPr>
+            <w:noProof/>
+            <w:webHidden/>
+          </w:rPr>
+          <w:fldChar w:fldCharType="separate"/>
+        </w:r>
+        <w:r>
+          <w:rPr>
+            <w:noProof/>
+            <w:webHidden/>
+          </w:rPr>
+          <w:t>19</w:t>
+        </w:r>
+        <w:r>
+          <w:rPr>
+            <w:noProof/>
+            <w:webHidden/>
+          </w:rPr>
+          <w:fldChar w:fldCharType="end"/>
+        </w:r>
+      </w:hyperlink>
+    </w:p>
+    <w:p>
+      <w:pPr>
+        <w:pStyle w:val="TableofFigures"/>
+        <w:rPr>
+          <w:rFonts w:asciiTheme="minorHAnsi" w:eastAsiaTheme="minorEastAsia" w:hAnsiTheme="minorHAnsi"/>
+          <w:noProof/>
+        </w:rPr>
+      </w:pPr>
+      <w:hyperlink w:anchor="_Toc419170902" w:history="1">
+        <w:r>
+          <w:rPr>
+            <w:rStyle w:val="Hyperlink"/>
+            <w:noProof/>
+          </w:rPr>
+          <w:t>Figure 13 – Stacked Bar Graph Comparing Michael Phelps Medal Total to Various Countries</w:t>
+        </w:r>
+        <w:r>
+          <w:rPr>
+            <w:noProof/>
+            <w:webHidden/>
+          </w:rPr>
+          <w:tab/>
+        </w:r>
+        <w:r>
+          <w:rPr>
+            <w:noProof/>
+            <w:webHidden/>
+          </w:rPr>
+          <w:fldChar w:fldCharType="begin"/>
+        </w:r>
+        <w:r>
+          <w:rPr>
+            <w:noProof/>
+            <w:webHidden/>
+          </w:rPr>
+          <w:instrText xml:space="preserve"> PAGEREF _Toc419170902 \h </w:instrText>
+        </w:r>
+        <w:r>
+          <w:rPr>
+            <w:noProof/>
+            <w:webHidden/>
+          </w:rPr>
+        </w:r>
+        <w:r>
+          <w:rPr>
+            <w:noProof/>
+            <w:webHidden/>
+          </w:rPr>
+          <w:fldChar w:fldCharType="separate"/>
+        </w:r>
+        <w:r>
+          <w:rPr>
+            <w:noProof/>
+            <w:webHidden/>
+          </w:rPr>
+          <w:t>20</w:t>
         </w:r>
         <w:r>
           <w:rPr>
@@ -3411,7 +3675,7 @@
       <w:pPr>
         <w:pStyle w:val="Heading1"/>
       </w:pPr>
-      <w:bookmarkStart w:id="2" w:name="_Toc419006143"/>
+      <w:bookmarkStart w:id="2" w:name="_Toc419170860"/>
       <w:r>
         <w:lastRenderedPageBreak/>
         <w:t>Summary</w:t>
@@ -3433,7 +3697,13 @@
         <w:t>, Team Thundercats presented</w:t>
       </w:r>
       <w:r>
-        <w:t xml:space="preserve"> our final project for CS235.  Our web application uses varying data visualization </w:t>
+        <w:t xml:space="preserve"> our final project for CS235.  Our web application uses </w:t>
+      </w:r>
+      <w:r>
+        <w:t>various</w:t>
+      </w:r>
+      <w:r>
+        <w:t xml:space="preserve"> data visualization </w:t>
       </w:r>
       <w:r>
         <w:t>techniques</w:t>
@@ -3448,7 +3718,13 @@
         <w:t xml:space="preserve"> </w:t>
       </w:r>
       <w:r>
-        <w:t>This document provides an overview of the application including its expected users, architectural components, and provides a detailed description of the conclusions that can be drawn from each of its data visualizations.</w:t>
+        <w:t xml:space="preserve">This document provides an overview of the application including its expected users, architectural components, </w:t>
+      </w:r>
+      <w:r>
+        <w:t>as well as</w:t>
+      </w:r>
+      <w:r>
+        <w:t xml:space="preserve"> a detailed description of the conclusions that can be drawn from each of its data visualizations.</w:t>
       </w:r>
     </w:p>
     <w:p/>
@@ -3456,7 +3732,7 @@
       <w:pPr>
         <w:pStyle w:val="Heading1"/>
       </w:pPr>
-      <w:bookmarkStart w:id="3" w:name="_Toc419006144"/>
+      <w:bookmarkStart w:id="3" w:name="_Toc419170861"/>
       <w:r>
         <w:t>Application Overview</w:t>
       </w:r>
@@ -3499,7 +3775,10 @@
         <w:t xml:space="preserve">Our application </w:t>
       </w:r>
       <w:r>
-        <w:t xml:space="preserve">provides tools to </w:t>
+        <w:t xml:space="preserve">uses Olympic historic data to enable users </w:t>
+      </w:r>
+      <w:r>
+        <w:t xml:space="preserve">to </w:t>
       </w:r>
       <w:r>
         <w:t>more broadly understand the factors that contribute to a nation’s performance at the Olympics</w:t>
@@ -3548,7 +3827,7 @@
         <w:ind w:hanging="720"/>
       </w:pPr>
       <w:r>
-        <w:t>National Economic Power/Output</w:t>
+        <w:t>National Economic Output</w:t>
       </w:r>
     </w:p>
     <w:p>
@@ -3577,6 +3856,15 @@
         <w:ind w:hanging="720"/>
       </w:pPr>
       <w:r>
+        <w:t>Games</w:t>
+      </w:r>
+      <w:r>
+        <w:t>’</w:t>
+      </w:r>
+      <w:r>
+        <w:t xml:space="preserve"> </w:t>
+      </w:r>
+      <w:r>
         <w:t>Host City</w:t>
       </w:r>
     </w:p>
@@ -3666,7 +3954,7 @@
       <w:pPr>
         <w:pStyle w:val="Heading1"/>
       </w:pPr>
-      <w:bookmarkStart w:id="4" w:name="_Toc419006145"/>
+      <w:bookmarkStart w:id="4" w:name="_Toc419170862"/>
       <w:r>
         <w:t>Typical</w:t>
       </w:r>
@@ -3714,7 +4002,16 @@
         <w:t xml:space="preserve">, the United States has one of the </w:t>
       </w:r>
       <w:r>
-        <w:t xml:space="preserve">most extensive Olympic histories, making it a </w:t>
+        <w:t xml:space="preserve">richest and </w:t>
+      </w:r>
+      <w:r>
+        <w:t xml:space="preserve">most extensive Olympic histories, </w:t>
+      </w:r>
+      <w:r>
+        <w:t>which makes</w:t>
+      </w:r>
+      <w:r>
+        <w:t xml:space="preserve"> it a </w:t>
       </w:r>
       <w:r>
         <w:t>prime</w:t>
@@ -3737,7 +4034,7 @@
       <w:pPr>
         <w:pStyle w:val="Heading1"/>
       </w:pPr>
-      <w:bookmarkStart w:id="5" w:name="_Toc419006146"/>
+      <w:bookmarkStart w:id="5" w:name="_Toc419170863"/>
       <w:r>
         <w:lastRenderedPageBreak/>
         <w:t>Application</w:t>
@@ -3760,11 +4057,9 @@
       <w:r>
         <w:t>All semester</w:t>
       </w:r>
-      <w:ins w:id="6" w:author="Zayd" w:date="2015-05-10T12:06:00Z">
-        <w:r>
-          <w:t>,</w:t>
-        </w:r>
-      </w:ins>
+      <w:r>
+        <w:t>,</w:t>
+      </w:r>
       <w:r>
         <w:t xml:space="preserve"> our team has avoided slide-focused presentations as they </w:t>
       </w:r>
@@ -3814,7 +4109,15 @@
         <w:t xml:space="preserve">Given the </w:t>
       </w:r>
       <w:r>
-        <w:t>very positive feedback we received from both Professor Mak and the class</w:t>
+        <w:t xml:space="preserve">very positive feedback we received from both Professor </w:t>
+      </w:r>
+      <w:proofErr w:type="spellStart"/>
+      <w:r>
+        <w:t>Mak</w:t>
+      </w:r>
+      <w:proofErr w:type="spellEnd"/>
+      <w:r>
+        <w:t xml:space="preserve"> and the class</w:t>
       </w:r>
       <w:r>
         <w:t xml:space="preserve"> regarding our</w:t>
@@ -3856,10 +4159,21 @@
         <w:t>Despite being the first team to present and the only ones who presented early, we felt our presentation was</w:t>
       </w:r>
       <w:r>
-        <w:t xml:space="preserve"> very successful.  Our application has a clear story, and the dynamic data visualizations lend themselves well to </w:t>
-      </w:r>
-      <w:r>
-        <w:t>a more interactive presentation.</w:t>
+        <w:t xml:space="preserve"> very successful.  Our application has a clear story, and the dynamic data visualizations lend </w:t>
+      </w:r>
+      <w:proofErr w:type="gramStart"/>
+      <w:r>
+        <w:t>themselves</w:t>
+      </w:r>
+      <w:proofErr w:type="gramEnd"/>
+      <w:r>
+        <w:t xml:space="preserve"> well to </w:t>
+      </w:r>
+      <w:r>
+        <w:t xml:space="preserve">an </w:t>
+      </w:r>
+      <w:r>
+        <w:t>interactive presentation.</w:t>
       </w:r>
     </w:p>
     <w:p>
@@ -3879,7 +4193,13 @@
         <w:tab/>
       </w:r>
       <w:r>
-        <w:t>We have submitted our presentation slides with this submission.  The file name is: “</w:t>
+        <w:t xml:space="preserve">We have </w:t>
+      </w:r>
+      <w:r>
+        <w:t>included</w:t>
+      </w:r>
+      <w:r>
+        <w:t xml:space="preserve"> our presentation slides with this submission.  The file name is: “</w:t>
       </w:r>
       <w:r>
         <w:t>CS235 - Team Thundercats - Final Project Presentation.pptx</w:t>
@@ -3893,11 +4213,11 @@
       <w:pPr>
         <w:pStyle w:val="Heading1"/>
       </w:pPr>
-      <w:bookmarkStart w:id="7" w:name="_Toc419006147"/>
+      <w:bookmarkStart w:id="6" w:name="_Toc419170864"/>
       <w:r>
         <w:t>Application Components</w:t>
       </w:r>
-      <w:bookmarkEnd w:id="7"/>
+      <w:bookmarkEnd w:id="6"/>
       <w:r>
         <w:t xml:space="preserve"> </w:t>
       </w:r>
@@ -3920,7 +4240,13 @@
         <w:t xml:space="preserve"> three primary </w:t>
       </w:r>
       <w:r>
-        <w:t>components, which are described in the following sections.  In addition, we included with our submission our source code which is in the zip file named “CS235 – Final Project – Source Code.zip”.</w:t>
+        <w:t>components, which are described in the following sections.  In addition, we included with our submission our source code</w:t>
+      </w:r>
+      <w:r>
+        <w:t>,</w:t>
+      </w:r>
+      <w:r>
+        <w:t xml:space="preserve"> which is in the zip file named “CS235 – Final Project – Source Code.zip”.</w:t>
       </w:r>
     </w:p>
     <w:p>
@@ -3982,11 +4308,11 @@
       <w:pPr>
         <w:pStyle w:val="Heading2"/>
       </w:pPr>
-      <w:bookmarkStart w:id="8" w:name="_Toc419006148"/>
+      <w:bookmarkStart w:id="7" w:name="_Toc419170865"/>
       <w:r>
         <w:t>Website Template</w:t>
       </w:r>
-      <w:bookmarkEnd w:id="8"/>
+      <w:bookmarkEnd w:id="7"/>
       <w:r>
         <w:t xml:space="preserve"> </w:t>
       </w:r>
@@ -4009,6 +4335,9 @@
         </w:tabs>
       </w:pPr>
       <w:r>
+        <w:tab/>
+      </w:r>
+      <w:r>
         <w:t>Our application adapted an existing HTML5</w:t>
       </w:r>
       <w:r>
@@ -4027,10 +4356,13 @@
         <w:t xml:space="preserve">. </w:t>
       </w:r>
       <w:r>
-        <w:t xml:space="preserve">We selected this template because it had a professional appearance and </w:t>
-      </w:r>
-      <w:r>
-        <w:t xml:space="preserve">because it made effective use of </w:t>
+        <w:t>We selected this template because it had a professional appearance and</w:t>
+      </w:r>
+      <w:r>
+        <w:t xml:space="preserve"> due to its</w:t>
+      </w:r>
+      <w:r>
+        <w:t xml:space="preserve"> effective use of </w:t>
       </w:r>
       <w:r>
         <w:t>multiple web design patterns including:</w:t>
@@ -4072,10 +4404,16 @@
         <w:t>’</w:t>
       </w:r>
       <w:r>
-        <w:t xml:space="preserve">s features.  This allows us to provide a persistent and consistent navigation </w:t>
-      </w:r>
-      <w:r>
-        <w:t xml:space="preserve">platform which in turn </w:t>
+        <w:t xml:space="preserve">s features.  </w:t>
+      </w:r>
+      <w:r>
+        <w:t>Providing</w:t>
+      </w:r>
+      <w:r>
+        <w:t xml:space="preserve"> a persistent and consistent navigation </w:t>
+      </w:r>
+      <w:r>
+        <w:t xml:space="preserve">platform </w:t>
       </w:r>
       <w:r>
         <w:t>enables users to build a strong</w:t>
@@ -4291,8 +4629,8 @@
       <w:pPr>
         <w:pStyle w:val="Caption"/>
       </w:pPr>
-      <w:bookmarkStart w:id="9" w:name="_Ref418988139"/>
-      <w:bookmarkStart w:id="10" w:name="_Toc419006169"/>
+      <w:bookmarkStart w:id="8" w:name="_Ref418988139"/>
+      <w:bookmarkStart w:id="9" w:name="_Toc419170886"/>
       <w:r>
         <w:t xml:space="preserve">Figure </w:t>
       </w:r>
@@ -4304,11 +4642,11 @@
           <w:t>1</w:t>
         </w:r>
       </w:fldSimple>
+      <w:bookmarkEnd w:id="8"/>
+      <w:r>
+        <w:t xml:space="preserve"> – Persistent Navigation with Embedded Images for Recognition</w:t>
+      </w:r>
       <w:bookmarkEnd w:id="9"/>
-      <w:r>
-        <w:t xml:space="preserve"> – Persistent Navigation with Embedded Images for Recognition</w:t>
-      </w:r>
-      <w:bookmarkEnd w:id="10"/>
     </w:p>
     <w:p>
       <w:pPr>
@@ -4360,13 +4698,7 @@
         <w:t xml:space="preserve"> will recognize that many of these images came from </w:t>
       </w:r>
       <w:r>
-        <w:t xml:space="preserve">multiple </w:t>
-      </w:r>
-      <w:r>
-        <w:t xml:space="preserve">Olympics </w:t>
-      </w:r>
-      <w:r>
-        <w:t>games, as far back as 1936</w:t>
+        <w:t>multiple games, as far back as 1936</w:t>
       </w:r>
       <w:r>
         <w:t>.</w:t>
@@ -4375,7 +4707,13 @@
         <w:t xml:space="preserve"> </w:t>
       </w:r>
       <w:r>
-        <w:t>This recognition will assist users in cultivate for users the mental modal that this site is focused on Olympic history.</w:t>
+        <w:t>This recognition will as</w:t>
+      </w:r>
+      <w:r>
+        <w:t xml:space="preserve">sist in the cultivation of the </w:t>
+      </w:r>
+      <w:r>
+        <w:t>mental modal that this site is focused on Olympic history.</w:t>
       </w:r>
     </w:p>
     <w:p>
@@ -4459,9 +4797,15 @@
         <w:t xml:space="preserve">  By clicking on the logo, the user </w:t>
       </w:r>
       <w:r>
-        <w:t>is returned to our application’s home page.  This approach allows users to feel free to explore each page with reduced fear of not being able to return.</w:t>
-      </w:r>
-      <w:bookmarkStart w:id="11" w:name="_Ref418982343"/>
+        <w:t>is returned to our application’s home page.  This approach allows users to feel free</w:t>
+      </w:r>
+      <w:r>
+        <w:t>r when exploring the site as they have</w:t>
+      </w:r>
+      <w:r>
+        <w:t xml:space="preserve"> reduced fear of not being able to return.</w:t>
+      </w:r>
+      <w:bookmarkStart w:id="10" w:name="_Ref418982343"/>
     </w:p>
     <w:p>
       <w:pPr>
@@ -4526,8 +4870,8 @@
       <w:pPr>
         <w:pStyle w:val="Caption"/>
       </w:pPr>
-      <w:bookmarkStart w:id="12" w:name="_Ref418988416"/>
-      <w:bookmarkStart w:id="13" w:name="_Toc419006170"/>
+      <w:bookmarkStart w:id="11" w:name="_Ref418988416"/>
+      <w:bookmarkStart w:id="12" w:name="_Toc419170887"/>
       <w:r>
         <w:t xml:space="preserve">Figure </w:t>
       </w:r>
@@ -4539,13 +4883,13 @@
           <w:t>2</w:t>
         </w:r>
       </w:fldSimple>
+      <w:bookmarkEnd w:id="11"/>
+      <w:r>
+        <w:t xml:space="preserve"> – Olympics History Application Logo</w:t>
+      </w:r>
       <w:bookmarkEnd w:id="12"/>
-      <w:r>
-        <w:t xml:space="preserve"> – Olympics History Application Logo</w:t>
-      </w:r>
-      <w:bookmarkEnd w:id="13"/>
-    </w:p>
-    <w:bookmarkEnd w:id="11"/>
+    </w:p>
+    <w:bookmarkEnd w:id="10"/>
     <w:p/>
     <w:p>
       <w:pPr>
@@ -4566,7 +4910,15 @@
         <w:t xml:space="preserve">– With the exception of the home page, all pages on the site have breadcrumbs that allow users to know the current page they are on </w:t>
       </w:r>
       <w:r>
-        <w:t xml:space="preserve">and to return to parent pages in the navigation tree.  </w:t>
+        <w:t xml:space="preserve">and to return to parent pages in the navigation </w:t>
+      </w:r>
+      <w:proofErr w:type="spellStart"/>
+      <w:r>
+        <w:t>heirarchy</w:t>
+      </w:r>
+      <w:proofErr w:type="spellEnd"/>
+      <w:r>
+        <w:t xml:space="preserve">.  </w:t>
       </w:r>
     </w:p>
     <w:p>
@@ -4652,7 +5004,7 @@
       <w:pPr>
         <w:pStyle w:val="Caption"/>
       </w:pPr>
-      <w:bookmarkStart w:id="14" w:name="_Toc419006171"/>
+      <w:bookmarkStart w:id="13" w:name="_Toc419170888"/>
       <w:r>
         <w:t xml:space="preserve">Figure </w:t>
       </w:r>
@@ -4673,7 +5025,7 @@
       <w:r>
         <w:t>s “United States” Page</w:t>
       </w:r>
-      <w:bookmarkEnd w:id="14"/>
+      <w:bookmarkEnd w:id="13"/>
     </w:p>
     <w:p>
       <w:pPr>
@@ -4686,11 +5038,11 @@
       <w:pPr>
         <w:pStyle w:val="Heading2"/>
       </w:pPr>
-      <w:bookmarkStart w:id="15" w:name="_Toc419006149"/>
+      <w:bookmarkStart w:id="14" w:name="_Toc419170866"/>
       <w:r>
         <w:t>Tableau</w:t>
       </w:r>
-      <w:bookmarkEnd w:id="15"/>
+      <w:bookmarkEnd w:id="14"/>
     </w:p>
     <w:p>
       <w:pPr>
@@ -4754,10 +5106,22 @@
         <w:rPr>
           <w:b/>
         </w:rPr>
-        <w:t>Full Student Version</w:t>
-      </w:r>
-      <w:r>
-        <w:t xml:space="preserve"> – As part of its “academic program”, Tableau offers the full version of the software free to students.  For more information on this, please see here:</w:t>
+        <w:t>Full Version</w:t>
+      </w:r>
+      <w:r>
+        <w:rPr>
+          <w:b/>
+        </w:rPr>
+        <w:t xml:space="preserve"> for Students</w:t>
+      </w:r>
+      <w:r>
+        <w:t xml:space="preserve"> – As part of its “academic program”, Tableau offers the full version of </w:t>
+      </w:r>
+      <w:r>
+        <w:t>its</w:t>
+      </w:r>
+      <w:r>
+        <w:t xml:space="preserve"> software free to students.  For more information on this, please see here:</w:t>
       </w:r>
     </w:p>
     <w:p/>
@@ -4834,17 +5198,23 @@
         <w:t xml:space="preserve"> efficiently create good visualizations.  </w:t>
       </w:r>
       <w:r>
-        <w:t xml:space="preserve">For our team, it generally took at least 8 hours before we reached that threshold.  If Tableau did not have as large of a user </w:t>
+        <w:t xml:space="preserve">For our team, it generally took at least 8 hours before we reached that threshold.  If Tableau did not have as large of a user base as it does, it would have taken us much longer because we would not have had the </w:t>
       </w:r>
       <w:r>
         <w:lastRenderedPageBreak/>
-        <w:t xml:space="preserve">base as it does, it would have taken us much longer because we would not have had the opportunity to reference all the user generated tutorials and </w:t>
+        <w:t xml:space="preserve">opportunity to reference all the user generated tutorials and </w:t>
       </w:r>
       <w:r>
         <w:t>YouTube</w:t>
       </w:r>
       <w:r>
-        <w:t xml:space="preserve"> videos that helped us learn the tool’s fine details.</w:t>
+        <w:t xml:space="preserve"> videos that helped us learn the tool’s fine</w:t>
+      </w:r>
+      <w:r>
+        <w:t>r</w:t>
+      </w:r>
+      <w:r>
+        <w:t xml:space="preserve"> details.</w:t>
       </w:r>
     </w:p>
     <w:p>
@@ -4904,11 +5274,11 @@
           <w:numId w:val="29"/>
         </w:numPr>
       </w:pPr>
-      <w:bookmarkStart w:id="16" w:name="_Toc419006150"/>
+      <w:bookmarkStart w:id="15" w:name="_Toc419170867"/>
       <w:r>
         <w:t>Multiple Visualization Types</w:t>
       </w:r>
-      <w:bookmarkEnd w:id="16"/>
+      <w:bookmarkEnd w:id="15"/>
     </w:p>
     <w:p>
       <w:pPr>
@@ -4927,7 +5297,16 @@
         <w:tab/>
       </w:r>
       <w:r>
-        <w:t>The heart of any data visualization are the different types of visualizations it can create.  The following is a list of the types of visualizations we used</w:t>
+        <w:t xml:space="preserve">The heart of any data visualization </w:t>
+      </w:r>
+      <w:r>
+        <w:t>tool</w:t>
+      </w:r>
+      <w:r>
+        <w:t xml:space="preserve"> is</w:t>
+      </w:r>
+      <w:r>
+        <w:t xml:space="preserve"> the different types of visualizations it can create.  The following is a list of the types of visualizations we used</w:t>
       </w:r>
       <w:r>
         <w:t xml:space="preserve"> in our application; bel</w:t>
@@ -5340,7 +5719,13 @@
         <w:ind w:firstLine="360"/>
       </w:pPr>
       <w:r>
-        <w:t>Note that preceding list of visualization types is only a subset of those supported by Tableau.</w:t>
+        <w:t xml:space="preserve">Note that </w:t>
+      </w:r>
+      <w:r>
+        <w:t xml:space="preserve">the </w:t>
+      </w:r>
+      <w:r>
+        <w:t>preceding list of visualization types is only a subset of those supported by Tableau.</w:t>
       </w:r>
     </w:p>
     <w:p/>
@@ -5352,11 +5737,11 @@
           <w:numId w:val="29"/>
         </w:numPr>
       </w:pPr>
-      <w:bookmarkStart w:id="17" w:name="_Toc419006151"/>
+      <w:bookmarkStart w:id="16" w:name="_Toc419170868"/>
       <w:r>
         <w:t>Data Spotlighting</w:t>
       </w:r>
-      <w:bookmarkEnd w:id="17"/>
+      <w:bookmarkEnd w:id="16"/>
     </w:p>
     <w:p>
       <w:pPr>
@@ -5522,8 +5907,8 @@
       <w:pPr>
         <w:pStyle w:val="Caption"/>
       </w:pPr>
-      <w:bookmarkStart w:id="18" w:name="_Ref418989929"/>
-      <w:bookmarkStart w:id="19" w:name="_Toc419006172"/>
+      <w:bookmarkStart w:id="17" w:name="_Ref418989929"/>
+      <w:bookmarkStart w:id="18" w:name="_Toc419170889"/>
       <w:r>
         <w:t xml:space="preserve">Figure </w:t>
       </w:r>
@@ -5535,11 +5920,11 @@
           <w:t>4</w:t>
         </w:r>
       </w:fldSimple>
+      <w:bookmarkEnd w:id="17"/>
+      <w:r>
+        <w:t xml:space="preserve"> – Olympics Geopolitics Graph Displayed Normally</w:t>
+      </w:r>
       <w:bookmarkEnd w:id="18"/>
-      <w:r>
-        <w:t xml:space="preserve"> – Olympics Geopolitics Graph Displayed Normally</w:t>
-      </w:r>
-      <w:bookmarkEnd w:id="19"/>
     </w:p>
     <w:p>
       <w:pPr>
@@ -5615,8 +6000,8 @@
       <w:pPr>
         <w:pStyle w:val="Caption"/>
       </w:pPr>
-      <w:bookmarkStart w:id="20" w:name="_Ref418989930"/>
-      <w:bookmarkStart w:id="21" w:name="_Toc419006173"/>
+      <w:bookmarkStart w:id="19" w:name="_Ref418989930"/>
+      <w:bookmarkStart w:id="20" w:name="_Toc419170890"/>
       <w:r>
         <w:t xml:space="preserve">Figure </w:t>
       </w:r>
@@ -5628,11 +6013,11 @@
           <w:t>5</w:t>
         </w:r>
       </w:fldSimple>
+      <w:bookmarkEnd w:id="19"/>
+      <w:r>
+        <w:t xml:space="preserve"> – Olympics Geopolitics Graph Displayed with Data Spotlighting</w:t>
+      </w:r>
       <w:bookmarkEnd w:id="20"/>
-      <w:r>
-        <w:t xml:space="preserve"> – Olympics Geopolitics Graph Displayed with Data Spotlighting</w:t>
-      </w:r>
-      <w:bookmarkEnd w:id="21"/>
     </w:p>
     <w:p>
       <w:pPr>
@@ -5665,11 +6050,11 @@
           <w:numId w:val="29"/>
         </w:numPr>
       </w:pPr>
-      <w:bookmarkStart w:id="22" w:name="_Toc419006152"/>
+      <w:bookmarkStart w:id="21" w:name="_Toc419170869"/>
       <w:r>
         <w:t>Data Tips</w:t>
       </w:r>
-      <w:bookmarkEnd w:id="22"/>
+      <w:bookmarkEnd w:id="21"/>
     </w:p>
     <w:p>
       <w:pPr>
@@ -5731,19 +6116,60 @@
         <w:fldChar w:fldCharType="separate"/>
       </w:r>
       <w:r>
-        <w:t>If Michael Phelps were a Country</w:t>
+        <w:t xml:space="preserve">If Michael Phelps </w:t>
+      </w:r>
+      <w:proofErr w:type="gramStart"/>
+      <w:r>
+        <w:t>were</w:t>
+      </w:r>
+      <w:proofErr w:type="gramEnd"/>
+      <w:r>
+        <w:t xml:space="preserve"> a Country</w:t>
       </w:r>
       <w:r>
         <w:fldChar w:fldCharType="end"/>
       </w:r>
       <w:r>
-        <w:t>”.  Note that it displays the country name along with the number of bronze medals and the total number of medals Poland won</w:t>
+        <w:t xml:space="preserve">”.  Note that </w:t>
+      </w:r>
+      <w:r>
+        <w:t>the tool tip</w:t>
+      </w:r>
+      <w:r>
+        <w:t xml:space="preserve"> displays the country name along with the number of bronze medals and the total number of medals</w:t>
+      </w:r>
+      <w:r>
+        <w:t xml:space="preserve"> the country (i.e.</w:t>
+      </w:r>
+      <w:r>
+        <w:t xml:space="preserve"> Poland</w:t>
+      </w:r>
+      <w:r>
+        <w:t>)</w:t>
+      </w:r>
+      <w:r>
+        <w:t xml:space="preserve"> won</w:t>
       </w:r>
       <w:r>
         <w:t xml:space="preserve">; </w:t>
       </w:r>
       <w:r>
-        <w:t>this tool tip makes information readily available to a user which would otherwise be more onerous to determine.</w:t>
+        <w:t xml:space="preserve">these types of </w:t>
+      </w:r>
+      <w:r>
+        <w:t>tool tip</w:t>
+      </w:r>
+      <w:r>
+        <w:t>s make</w:t>
+      </w:r>
+      <w:r>
+        <w:t xml:space="preserve"> information readily available to a user which would otherwise be more onerous </w:t>
+      </w:r>
+      <w:r>
+        <w:t xml:space="preserve">if not impossible </w:t>
+      </w:r>
+      <w:r>
+        <w:t>to determine.</w:t>
       </w:r>
     </w:p>
     <w:p>
@@ -5822,8 +6248,8 @@
       <w:pPr>
         <w:pStyle w:val="Caption"/>
       </w:pPr>
-      <w:bookmarkStart w:id="23" w:name="_Ref418991857"/>
-      <w:bookmarkStart w:id="24" w:name="_Toc419006174"/>
+      <w:bookmarkStart w:id="22" w:name="_Ref418991857"/>
+      <w:bookmarkStart w:id="23" w:name="_Toc419170891"/>
       <w:r>
         <w:t xml:space="preserve">Figure </w:t>
       </w:r>
@@ -5835,14 +6261,14 @@
           <w:t>6</w:t>
         </w:r>
       </w:fldSimple>
+      <w:bookmarkEnd w:id="22"/>
+      <w:r>
+        <w:t xml:space="preserve"> – </w:t>
+      </w:r>
+      <w:r>
+        <w:t>Data Tip for the Displaying the Total Number of Medals Won by Poland and How Many were Bronze</w:t>
+      </w:r>
       <w:bookmarkEnd w:id="23"/>
-      <w:r>
-        <w:t xml:space="preserve"> – </w:t>
-      </w:r>
-      <w:r>
-        <w:t>Data Tip for the Displaying the Total Number of Medals Won by Poland and How Many were Bronze</w:t>
-      </w:r>
-      <w:bookmarkEnd w:id="24"/>
     </w:p>
     <w:p/>
     <w:p>
@@ -5866,11 +6292,11 @@
           <w:numId w:val="29"/>
         </w:numPr>
       </w:pPr>
-      <w:bookmarkStart w:id="25" w:name="_Toc419006153"/>
+      <w:bookmarkStart w:id="24" w:name="_Toc419170870"/>
       <w:r>
         <w:t>Multi-Y Graphs</w:t>
       </w:r>
-      <w:bookmarkEnd w:id="25"/>
+      <w:bookmarkEnd w:id="24"/>
     </w:p>
     <w:p>
       <w:pPr>
@@ -6020,8 +6446,8 @@
       <w:pPr>
         <w:pStyle w:val="Caption"/>
       </w:pPr>
-      <w:bookmarkStart w:id="26" w:name="_Ref418993265"/>
-      <w:bookmarkStart w:id="27" w:name="_Toc419006175"/>
+      <w:bookmarkStart w:id="25" w:name="_Ref418993265"/>
+      <w:bookmarkStart w:id="26" w:name="_Toc419170892"/>
       <w:r>
         <w:t xml:space="preserve">Figure </w:t>
       </w:r>
@@ -6033,17 +6459,17 @@
           <w:t>7</w:t>
         </w:r>
       </w:fldSimple>
+      <w:bookmarkEnd w:id="25"/>
+      <w:r>
+        <w:t xml:space="preserve"> – Multi-Y Graph Comparing Population per Medal </w:t>
+      </w:r>
+      <w:r>
+        <w:t>versus</w:t>
+      </w:r>
+      <w:r>
+        <w:t xml:space="preserve"> Total Medals Won</w:t>
+      </w:r>
       <w:bookmarkEnd w:id="26"/>
-      <w:r>
-        <w:t xml:space="preserve"> – Multi-Y Graph Comparing Population per Medal </w:t>
-      </w:r>
-      <w:r>
-        <w:t>versus</w:t>
-      </w:r>
-      <w:r>
-        <w:t xml:space="preserve"> Total Medals Won</w:t>
-      </w:r>
-      <w:bookmarkEnd w:id="27"/>
     </w:p>
     <w:p/>
     <w:p>
@@ -6143,11 +6569,16 @@
           <w:numId w:val="29"/>
         </w:numPr>
       </w:pPr>
-      <w:bookmarkStart w:id="28" w:name="_Toc419006154"/>
-      <w:r>
-        <w:t>Sortable Table</w:t>
-      </w:r>
-      <w:bookmarkEnd w:id="28"/>
+      <w:bookmarkStart w:id="27" w:name="_Toc419170871"/>
+      <w:proofErr w:type="spellStart"/>
+      <w:r>
+        <w:t>Sortable</w:t>
+      </w:r>
+      <w:proofErr w:type="spellEnd"/>
+      <w:r>
+        <w:t xml:space="preserve"> Table</w:t>
+      </w:r>
+      <w:bookmarkEnd w:id="27"/>
     </w:p>
     <w:p>
       <w:pPr>
@@ -6164,7 +6595,15 @@
       </w:pPr>
       <w:r>
         <w:tab/>
-        <w:t xml:space="preserve">The Sortable Table design pattern is something of a misnomer as while it specifically mentions tables by name, the pattern applies to much more than that.  As shown in the in-class lecture material, it can also apply to bar graphs as well.  </w:t>
+        <w:t xml:space="preserve">The </w:t>
+      </w:r>
+      <w:proofErr w:type="spellStart"/>
+      <w:r>
+        <w:t>Sortable</w:t>
+      </w:r>
+      <w:proofErr w:type="spellEnd"/>
+      <w:r>
+        <w:t xml:space="preserve"> Table design pattern is something of a misnomer as while it specifically mentions tables by name, the pattern applies to more than that.  As shown in the in-class lecture material, it can also apply to bar graphs as well.  </w:t>
       </w:r>
     </w:p>
     <w:p>
@@ -6188,7 +6627,15 @@
         <w:t>es</w:t>
       </w:r>
       <w:r>
-        <w:t xml:space="preserve"> so by hovering the mouse over axis title and selecting sort ascending or descending.</w:t>
+        <w:t xml:space="preserve"> so by </w:t>
+      </w:r>
+      <w:proofErr w:type="gramStart"/>
+      <w:r>
+        <w:t>hovering</w:t>
+      </w:r>
+      <w:proofErr w:type="gramEnd"/>
+      <w:r>
+        <w:t xml:space="preserve"> the mouse over axis title and selecting sort ascending or descending.</w:t>
       </w:r>
       <w:r>
         <w:t xml:space="preserve">  </w:t>
@@ -6359,9 +6806,9 @@
       <w:pPr>
         <w:pStyle w:val="Caption"/>
       </w:pPr>
-      <w:bookmarkStart w:id="29" w:name="_Ref418995204"/>
-      <w:bookmarkStart w:id="30" w:name="_Ref418995160"/>
-      <w:bookmarkStart w:id="31" w:name="_Toc419006176"/>
+      <w:bookmarkStart w:id="28" w:name="_Ref418995204"/>
+      <w:bookmarkStart w:id="29" w:name="_Ref418995160"/>
+      <w:bookmarkStart w:id="30" w:name="_Toc419170893"/>
       <w:r>
         <w:t xml:space="preserve">Figure </w:t>
       </w:r>
@@ -6373,30 +6820,30 @@
           <w:t>8</w:t>
         </w:r>
       </w:fldSimple>
+      <w:bookmarkEnd w:id="28"/>
+      <w:r>
+        <w:t xml:space="preserve"> – </w:t>
+      </w:r>
       <w:bookmarkEnd w:id="29"/>
       <w:r>
-        <w:t xml:space="preserve"> – </w:t>
+        <w:t>Multi-Y Graph Sorted by</w:t>
+      </w:r>
+      <w:r>
+        <w:t xml:space="preserve"> Either</w:t>
+      </w:r>
+      <w:r>
+        <w:t xml:space="preserve"> the Left </w:t>
+      </w:r>
+      <w:r>
+        <w:t>or</w:t>
+      </w:r>
+      <w:r>
+        <w:t xml:space="preserve"> Right </w:t>
+      </w:r>
+      <w:r>
+        <w:t>Y-Axis</w:t>
       </w:r>
       <w:bookmarkEnd w:id="30"/>
-      <w:r>
-        <w:t>Multi-Y Graph Sorted by</w:t>
-      </w:r>
-      <w:r>
-        <w:t xml:space="preserve"> Either</w:t>
-      </w:r>
-      <w:r>
-        <w:t xml:space="preserve"> the Left </w:t>
-      </w:r>
-      <w:r>
-        <w:t>or</w:t>
-      </w:r>
-      <w:r>
-        <w:t xml:space="preserve"> Right </w:t>
-      </w:r>
-      <w:r>
-        <w:t>Y-Axis</w:t>
-      </w:r>
-      <w:bookmarkEnd w:id="31"/>
     </w:p>
     <w:p/>
     <w:p>
@@ -6407,7 +6854,15 @@
       </w:pPr>
       <w:r>
         <w:tab/>
-        <w:t xml:space="preserve">Our application supports sortable tables on the data visualizations with multiple Y-graphs namely: </w:t>
+        <w:t xml:space="preserve">Our application supports </w:t>
+      </w:r>
+      <w:proofErr w:type="spellStart"/>
+      <w:r>
+        <w:t>sortable</w:t>
+      </w:r>
+      <w:proofErr w:type="spellEnd"/>
+      <w:r>
+        <w:t xml:space="preserve"> tables on the data visualizations with multiple Y-graphs namely: </w:t>
       </w:r>
     </w:p>
     <w:p>
@@ -6498,7 +6953,7 @@
       <w:pPr>
         <w:pStyle w:val="Heading2"/>
       </w:pPr>
-      <w:bookmarkStart w:id="32" w:name="_Toc419006155"/>
+      <w:bookmarkStart w:id="31" w:name="_Toc419170872"/>
       <w:r>
         <w:t xml:space="preserve">GitHub </w:t>
       </w:r>
@@ -6511,7 +6966,7 @@
       <w:r>
         <w:t>The Application Runtime Platform</w:t>
       </w:r>
-      <w:bookmarkEnd w:id="32"/>
+      <w:bookmarkEnd w:id="31"/>
     </w:p>
     <w:p>
       <w:pPr>
@@ -6538,11 +6993,16 @@
       <w:r>
         <w:t xml:space="preserve"> as our revision control repository.  One of </w:t>
       </w:r>
+      <w:proofErr w:type="spellStart"/>
       <w:r>
         <w:t>GitHub</w:t>
       </w:r>
       <w:r>
-        <w:t xml:space="preserve">’s lesser known features is that built into every </w:t>
+        <w:t>’s</w:t>
+      </w:r>
+      <w:proofErr w:type="spellEnd"/>
+      <w:r>
+        <w:t xml:space="preserve"> lesser known features is that built into every </w:t>
       </w:r>
       <w:r>
         <w:t>GitHub</w:t>
@@ -6627,7 +7087,7 @@
         <w:t>GitHub</w:t>
       </w:r>
       <w:r>
-        <w:t xml:space="preserve"> repository so future students may view them easily for inspiration, ideas, and to better understand the professor’s expectations.</w:t>
+        <w:t xml:space="preserve"> repository so students may view them easily for inspiration, ideas, and to better understand the professor’s expectations.</w:t>
       </w:r>
     </w:p>
     <w:p/>
@@ -6636,11 +7096,11 @@
       <w:pPr>
         <w:pStyle w:val="Heading1"/>
       </w:pPr>
-      <w:bookmarkStart w:id="33" w:name="_Toc419006156"/>
+      <w:bookmarkStart w:id="32" w:name="_Toc419170873"/>
       <w:r>
         <w:t>Data Sources</w:t>
       </w:r>
-      <w:bookmarkEnd w:id="33"/>
+      <w:bookmarkEnd w:id="32"/>
     </w:p>
     <w:p/>
     <w:p>
@@ -7767,7 +8227,15 @@
         <w:t>Description:</w:t>
       </w:r>
       <w:r>
-        <w:t xml:space="preserve"> This dataset provides a list of host cities for each of the summer Olympic games.  </w:t>
+        <w:t xml:space="preserve"> This dataset provides a list of host cities for each of the summer Olympic </w:t>
+      </w:r>
+      <w:proofErr w:type="gramStart"/>
+      <w:r>
+        <w:t>games</w:t>
+      </w:r>
+      <w:proofErr w:type="gramEnd"/>
+      <w:r>
+        <w:t xml:space="preserve">.  </w:t>
       </w:r>
     </w:p>
     <w:p>
@@ -7870,7 +8338,15 @@
         <w:t>Description:</w:t>
       </w:r>
       <w:r>
-        <w:t xml:space="preserve"> This dataset provides a list of host cities for each of the summer Olympic games.  </w:t>
+        <w:t xml:space="preserve"> This dataset provides a list of host cities for each of the summer Olympic </w:t>
+      </w:r>
+      <w:proofErr w:type="gramStart"/>
+      <w:r>
+        <w:t>games</w:t>
+      </w:r>
+      <w:proofErr w:type="gramEnd"/>
+      <w:r>
+        <w:t xml:space="preserve">.  </w:t>
       </w:r>
     </w:p>
     <w:p>
@@ -8134,11 +8610,11 @@
       <w:pPr>
         <w:pStyle w:val="Heading1"/>
       </w:pPr>
-      <w:bookmarkStart w:id="34" w:name="_Toc419006157"/>
+      <w:bookmarkStart w:id="33" w:name="_Toc419170874"/>
       <w:r>
         <w:t>Webpage Text</w:t>
       </w:r>
-      <w:bookmarkEnd w:id="34"/>
+      <w:bookmarkEnd w:id="33"/>
     </w:p>
     <w:p/>
     <w:p>
@@ -8182,10 +8658,10 @@
         <w:t xml:space="preserve">merely </w:t>
       </w:r>
       <w:r>
-        <w:t xml:space="preserve">a tool to lend realism and context to the </w:t>
-      </w:r>
-      <w:r>
-        <w:t>application</w:t>
+        <w:t>a tool to</w:t>
+      </w:r>
+      <w:r>
+        <w:t xml:space="preserve"> lend realism and context</w:t>
       </w:r>
       <w:r>
         <w:t xml:space="preserve">.  As such, other than the headlines for each of the pages and the graph titles, none of the text in our application is original.  It was all sourced from different web pages we found.  </w:t>
@@ -8260,41 +8736,53 @@
       <w:pPr>
         <w:pStyle w:val="Heading1"/>
       </w:pPr>
-      <w:bookmarkStart w:id="35" w:name="_Ref418982914"/>
-      <w:bookmarkStart w:id="36" w:name="_Toc419006158"/>
+      <w:bookmarkStart w:id="34" w:name="_Ref418982914"/>
+      <w:bookmarkStart w:id="35" w:name="_Toc419170875"/>
       <w:r>
         <w:t>Data Visualizations</w:t>
       </w:r>
+      <w:bookmarkEnd w:id="34"/>
       <w:bookmarkEnd w:id="35"/>
+    </w:p>
+    <w:p/>
+    <w:p>
+      <w:pPr>
+        <w:ind w:firstLine="360"/>
+      </w:pPr>
+      <w:r>
+        <w:t xml:space="preserve">The following subsections enumerate the nine data visualizations included in our application.  </w:t>
+      </w:r>
+      <w:r>
+        <w:t xml:space="preserve">Each subsection also </w:t>
+      </w:r>
+      <w:r>
+        <w:t xml:space="preserve">describes our </w:t>
+      </w:r>
+      <w:r>
+        <w:t>motivations</w:t>
+      </w:r>
+      <w:r>
+        <w:t xml:space="preserve"> when creating the visualization and how the visualization addresses our </w:t>
+      </w:r>
+      <w:r>
+        <w:t xml:space="preserve">original </w:t>
+      </w:r>
+      <w:r>
+        <w:t>goals.</w:t>
+      </w:r>
+    </w:p>
+    <w:p/>
+    <w:p>
+      <w:pPr>
+        <w:pStyle w:val="Heading2"/>
+      </w:pPr>
+      <w:bookmarkStart w:id="36" w:name="_Ref418979834"/>
+      <w:bookmarkStart w:id="37" w:name="_Toc419170876"/>
+      <w:r>
+        <w:t>Total Summer Olympic Medals Won</w:t>
+      </w:r>
       <w:bookmarkEnd w:id="36"/>
-    </w:p>
-    <w:p/>
-    <w:p>
-      <w:pPr>
-        <w:ind w:firstLine="360"/>
-      </w:pPr>
-      <w:r>
-        <w:t xml:space="preserve">The following subsections enumerate the nine data visualizations included in our application.  </w:t>
-      </w:r>
-      <w:r>
-        <w:t xml:space="preserve">Each subsection also </w:t>
-      </w:r>
-      <w:r>
-        <w:t>describes our goals when creating the visualization and how the visualization addresses our goals.</w:t>
-      </w:r>
-    </w:p>
-    <w:p/>
-    <w:p>
-      <w:pPr>
-        <w:pStyle w:val="Heading2"/>
-      </w:pPr>
-      <w:bookmarkStart w:id="37" w:name="_Ref418979834"/>
-      <w:bookmarkStart w:id="38" w:name="_Toc419006159"/>
-      <w:r>
-        <w:t>Total Summer Olympic Medals Won</w:t>
-      </w:r>
       <w:bookmarkEnd w:id="37"/>
-      <w:bookmarkEnd w:id="38"/>
     </w:p>
     <w:p/>
     <w:p>
@@ -8387,7 +8875,7 @@
       <w:pPr>
         <w:pStyle w:val="Caption"/>
       </w:pPr>
-      <w:bookmarkStart w:id="39" w:name="_Toc419006177"/>
+      <w:bookmarkStart w:id="38" w:name="_Toc419170894"/>
       <w:r>
         <w:t xml:space="preserve">Figure </w:t>
       </w:r>
@@ -8402,10 +8890,10 @@
       <w:r>
         <w:t xml:space="preserve"> – </w:t>
       </w:r>
-      <w:bookmarkEnd w:id="39"/>
       <w:r>
         <w:t>Filled Map Showing the Total Number of Summer Olympic Medals Won by Country</w:t>
       </w:r>
+      <w:bookmarkEnd w:id="38"/>
     </w:p>
     <w:p/>
     <w:p>
@@ -8432,13 +8920,21 @@
       <w:pPr>
         <w:pStyle w:val="Heading2"/>
       </w:pPr>
-      <w:bookmarkStart w:id="40" w:name="_Ref418973742"/>
-      <w:bookmarkStart w:id="41" w:name="_Toc419006160"/>
-      <w:r>
-        <w:t>Effect of Geopolitics on Olympic Medal Wins – Charting the Rise and Fall of Superpowers</w:t>
-      </w:r>
+      <w:bookmarkStart w:id="39" w:name="_Ref418973742"/>
+      <w:bookmarkStart w:id="40" w:name="_Toc419170877"/>
+      <w:r>
+        <w:t xml:space="preserve">Effect of Geopolitics on Olympic Medal Wins – Charting the Rise and </w:t>
+      </w:r>
+      <w:proofErr w:type="gramStart"/>
+      <w:r>
+        <w:t>Fall</w:t>
+      </w:r>
+      <w:proofErr w:type="gramEnd"/>
+      <w:r>
+        <w:t xml:space="preserve"> of Superpowers</w:t>
+      </w:r>
+      <w:bookmarkEnd w:id="39"/>
       <w:bookmarkEnd w:id="40"/>
-      <w:bookmarkEnd w:id="41"/>
     </w:p>
     <w:p/>
     <w:p>
@@ -8475,8 +8971,8 @@
         <w:lastRenderedPageBreak/>
         <w:drawing>
           <wp:inline distT="0" distB="0" distL="0" distR="0">
-            <wp:extent cx="4135445" cy="3519377"/>
-            <wp:effectExtent l="19050" t="19050" r="17455" b="23923"/>
+            <wp:extent cx="2957117" cy="2516587"/>
+            <wp:effectExtent l="19050" t="19050" r="14683" b="17063"/>
             <wp:docPr id="8" name="Picture 5" descr="Medal Counts Per Year.png"/>
             <wp:cNvGraphicFramePr>
               <a:graphicFrameLocks xmlns:a="http://schemas.openxmlformats.org/drawingml/2006/main" noChangeAspect="1"/>
@@ -8497,7 +8993,7 @@
                   <pic:spPr>
                     <a:xfrm>
                       <a:off x="0" y="0"/>
-                      <a:ext cx="4137575" cy="3521189"/>
+                      <a:ext cx="2958378" cy="2517660"/>
                     </a:xfrm>
                     <a:prstGeom prst="rect">
                       <a:avLst/>
@@ -8526,7 +9022,7 @@
       <w:pPr>
         <w:pStyle w:val="Caption"/>
       </w:pPr>
-      <w:bookmarkStart w:id="42" w:name="_Toc419006178"/>
+      <w:bookmarkStart w:id="41" w:name="_Toc419170895"/>
       <w:r>
         <w:t xml:space="preserve">Figure </w:t>
       </w:r>
@@ -8556,7 +9052,10 @@
       <w:r>
         <w:t xml:space="preserve"> Olympic Medal Count</w:t>
       </w:r>
-      <w:bookmarkEnd w:id="42"/>
+      <w:bookmarkEnd w:id="41"/>
+      <w:r>
+        <w:t>s</w:t>
+      </w:r>
     </w:p>
     <w:p/>
     <w:p>
@@ -8570,16 +9069,19 @@
         <w:t>“No kind of demonstration or political, religious or racial propaganda is permitted in the Olympic areas</w:t>
       </w:r>
       <w:r>
-        <w:t>.”  While this may technically be true, it somewhat belies the reality that the entire Olympic movement is often dominated by political propaganda.  To illustrate this point, we have graphed the summer Olympi</w:t>
-      </w:r>
-      <w:r>
-        <w:t xml:space="preserve">c Medal totals at each summer Olympic </w:t>
+        <w:t xml:space="preserve">.”  While this may technically be true, it somewhat belies the reality that the entire Olympic movement is often dominated by political propaganda.  To illustrate this point, we have graphed the </w:t>
+      </w:r>
+      <w:r>
+        <w:t>medal</w:t>
+      </w:r>
+      <w:r>
+        <w:t xml:space="preserve"> totals at each summer Olympic </w:t>
       </w:r>
       <w:r>
         <w:t>Games</w:t>
       </w:r>
       <w:r>
-        <w:t xml:space="preserve"> for each of the 20</w:t>
+        <w:t xml:space="preserve"> for the 20</w:t>
       </w:r>
       <w:r>
         <w:rPr>
@@ -8623,7 +9125,13 @@
         <w:t>–</w:t>
       </w:r>
       <w:r>
-        <w:t xml:space="preserve"> Leading up to World War II, Nazi Germany was intent on showing the superiority of the Aryan race and at the behest of the Nazi propaganda minister Joseph G</w:t>
+        <w:t xml:space="preserve"> Leading up to World War II, Nazi Germany was intent on showing the superiority of the Aryan race</w:t>
+      </w:r>
+      <w:r>
+        <w:t>,</w:t>
+      </w:r>
+      <w:r>
+        <w:t xml:space="preserve"> and at the behest of the Nazi propaganda minister Joseph G</w:t>
       </w:r>
       <w:r>
         <w:t>oebbels</w:t>
@@ -8661,7 +9169,13 @@
         <w:ind w:left="1080"/>
       </w:pPr>
       <w:r>
-        <w:t>It must be noted that Germany is the only country to have lost two world wars.  Its defeats are clearly shown in our data visualization as Germany won no medals in 1920, 1924, and 1948.</w:t>
+        <w:t xml:space="preserve">It must </w:t>
+      </w:r>
+      <w:r>
+        <w:t xml:space="preserve">also </w:t>
+      </w:r>
+      <w:r>
+        <w:t>be noted that Germany is the only country to have lost two world wars.  Its defeats are clearly shown in our data visualization as Germany won no medals in 1920, 1924, and 1948.</w:t>
       </w:r>
     </w:p>
     <w:p>
@@ -8690,7 +9204,13 @@
         <w:t xml:space="preserve"> a</w:t>
       </w:r>
       <w:r>
-        <w:t xml:space="preserve"> surge of Olympic medal wins until the Berlin Wall fell in 1989 after which there was a </w:t>
+        <w:t xml:space="preserve"> surge of Olympic medal wins until the Berlin Wall fell in 1989</w:t>
+      </w:r>
+      <w:r>
+        <w:t>,</w:t>
+      </w:r>
+      <w:r>
+        <w:t xml:space="preserve"> after which there was a </w:t>
       </w:r>
       <w:r>
         <w:t>precipitous</w:t>
@@ -8735,24 +9255,30 @@
         <w:t xml:space="preserve">of </w:t>
       </w:r>
       <w:r>
-        <w:t xml:space="preserve">national security (e.g. Molotov-von </w:t>
+        <w:t xml:space="preserve">national security (e.g. Molotov-von Ribbentrop Pact, World War II related diplomacy, etc.).  This inward focus is reflected in the fact the Soviet Union never competed in a summer Olympics before 1952.  </w:t>
+      </w:r>
+    </w:p>
+    <w:p>
+      <w:pPr>
+        <w:ind w:left="720"/>
+      </w:pPr>
+    </w:p>
+    <w:p>
+      <w:pPr>
+        <w:ind w:left="1080"/>
+      </w:pPr>
+      <w:r>
+        <w:t xml:space="preserve">By 1952, the Cold War had already become hot in places like the Korean Peninsula.  What is more, communist and democratic nations were pitted against each other to show the superiority of their political systems.  Similar to Nazi Germany in the 1930’s, the Soviet Union invested </w:t>
       </w:r>
       <w:r>
         <w:lastRenderedPageBreak/>
-        <w:t xml:space="preserve">Ribbentrop Pact, World War II related diplomacy, etc.).  This inward focus is reflected in the fact the Soviet Union never competed in a summer Olympics before 1952.  </w:t>
-      </w:r>
-    </w:p>
-    <w:p>
-      <w:pPr>
-        <w:ind w:left="720"/>
-      </w:pPr>
-    </w:p>
-    <w:p>
-      <w:pPr>
-        <w:ind w:left="1080"/>
-      </w:pPr>
-      <w:r>
-        <w:t>By 1952, the Cold War had already become hot in places like the Korean Peninsula.  What is more, communist and democratic nations were pitted against each other to show the superiority of their political systems.  Similar to Nazi Germany in the 1930’s, the Soviet Union invested heavily in athletes, which is reflected in the number of summer Olympic medals it won.  The only exception to this is when it boycotted the 1984 Olympics for the geopolitical reason that the games were held in Los Angeles.</w:t>
+        <w:t>heavily in athletes</w:t>
+      </w:r>
+      <w:r>
+        <w:t xml:space="preserve"> at this time</w:t>
+      </w:r>
+      <w:r>
+        <w:t>, which is reflected in the number of summer Olympic medals it won.  The only exception to this is when it boycotted the 1984 Olympics for the geopolitical reason that the games were held in Los Angeles.</w:t>
       </w:r>
     </w:p>
     <w:p>
@@ -8782,7 +9308,19 @@
         <w:t>:</w:t>
       </w:r>
       <w:r>
-        <w:t xml:space="preserve"> Before 1980 when President Richard Nixon visited mainland China, the nation was politically isolated.  The infrastructure had been largely destroyed by Japan in World War II and by civil war.  This national isolation is reflected in that China won no Olympics medals before 1984.  However, China as a nation is on the rise both economically and at the Olympic </w:t>
+        <w:t xml:space="preserve"> Before 1980 when President Richard Nixon visited mainland China, the nation was politically isolated.  The infrastructure had been largely destroyed by Japan in World War II and civil war.  This national isolation is reflected in that China won no Olympics medals before 1984.  However, China</w:t>
+      </w:r>
+      <w:r>
+        <w:t>,</w:t>
+      </w:r>
+      <w:r>
+        <w:t xml:space="preserve"> as a nation</w:t>
+      </w:r>
+      <w:r>
+        <w:t>,</w:t>
+      </w:r>
+      <w:r>
+        <w:t xml:space="preserve"> is on the rise both economically and at the Olympic </w:t>
       </w:r>
       <w:r>
         <w:t>Games</w:t>
@@ -8875,13 +9413,13 @@
       <w:pPr>
         <w:pStyle w:val="Heading2"/>
       </w:pPr>
-      <w:bookmarkStart w:id="43" w:name="_Ref418978368"/>
-      <w:bookmarkStart w:id="44" w:name="_Toc419006161"/>
+      <w:bookmarkStart w:id="42" w:name="_Ref418978368"/>
+      <w:bookmarkStart w:id="43" w:name="_Toc419170878"/>
       <w:r>
         <w:t>Dollars for Medals – Relation between a Nation’s GDP and the Number of Medals Won at the London 2012 Olympics</w:t>
       </w:r>
+      <w:bookmarkEnd w:id="42"/>
       <w:bookmarkEnd w:id="43"/>
-      <w:bookmarkEnd w:id="44"/>
     </w:p>
     <w:p/>
     <w:p>
@@ -8900,7 +9438,6 @@
         </w:r>
       </w:hyperlink>
     </w:p>
-    <w:p/>
     <w:p/>
     <w:p>
       <w:pPr>
@@ -8913,11 +9450,10 @@
         <w:rPr>
           <w:noProof/>
         </w:rPr>
-        <w:lastRenderedPageBreak/>
         <w:drawing>
           <wp:inline distT="0" distB="0" distL="0" distR="0">
-            <wp:extent cx="4104799" cy="3693226"/>
-            <wp:effectExtent l="19050" t="19050" r="10001" b="21524"/>
+            <wp:extent cx="3525938" cy="3172406"/>
+            <wp:effectExtent l="19050" t="19050" r="17362" b="27994"/>
             <wp:docPr id="56" name="Picture 55" descr="Dollars Per Medal - GDP versus Medals Won.png"/>
             <wp:cNvGraphicFramePr>
               <a:graphicFrameLocks xmlns:a="http://schemas.openxmlformats.org/drawingml/2006/main" noChangeAspect="1"/>
@@ -8938,7 +9474,7 @@
                   <pic:spPr>
                     <a:xfrm>
                       <a:off x="0" y="0"/>
-                      <a:ext cx="4106750" cy="3694981"/>
+                      <a:ext cx="3527506" cy="3173817"/>
                     </a:xfrm>
                     <a:prstGeom prst="rect">
                       <a:avLst/>
@@ -8967,9 +9503,9 @@
       <w:pPr>
         <w:pStyle w:val="Caption"/>
       </w:pPr>
-      <w:bookmarkStart w:id="45" w:name="_Ref419012938"/>
-      <w:bookmarkStart w:id="46" w:name="_Toc419006179"/>
-      <w:bookmarkStart w:id="47" w:name="_Ref419012935"/>
+      <w:bookmarkStart w:id="44" w:name="_Ref419012938"/>
+      <w:bookmarkStart w:id="45" w:name="_Ref419012935"/>
+      <w:bookmarkStart w:id="46" w:name="_Toc419170896"/>
       <w:r>
         <w:t xml:space="preserve">Figure </w:t>
       </w:r>
@@ -8981,40 +9517,38 @@
           <w:t>11</w:t>
         </w:r>
       </w:fldSimple>
+      <w:bookmarkEnd w:id="44"/>
+      <w:r>
+        <w:t xml:space="preserve"> – </w:t>
+      </w:r>
+      <w:r>
+        <w:t xml:space="preserve">Multi Y-Axis Bar </w:t>
+      </w:r>
+      <w:r>
+        <w:t xml:space="preserve">Graph </w:t>
+      </w:r>
+      <w:r>
+        <w:t xml:space="preserve">Contrasting GDP to Medal Ratio </w:t>
+      </w:r>
+      <w:r>
+        <w:t>and</w:t>
+      </w:r>
+      <w:r>
+        <w:t xml:space="preserve"> </w:t>
+      </w:r>
+      <w:r>
+        <w:t xml:space="preserve">the Total </w:t>
+      </w:r>
+      <w:r>
+        <w:t>Number of Medals Won</w:t>
+      </w:r>
       <w:bookmarkEnd w:id="45"/>
-      <w:r>
-        <w:t xml:space="preserve"> – </w:t>
-      </w:r>
-      <w:r>
-        <w:t xml:space="preserve">Multi Y-Axis Bar </w:t>
-      </w:r>
-      <w:r>
-        <w:t>Graph</w:t>
-      </w:r>
       <w:bookmarkEnd w:id="46"/>
-      <w:r>
-        <w:t xml:space="preserve"> </w:t>
-      </w:r>
-      <w:r>
-        <w:t xml:space="preserve">Contrasting GDP to Medal Ratio </w:t>
-      </w:r>
-      <w:r>
-        <w:t>and</w:t>
-      </w:r>
-      <w:r>
-        <w:t xml:space="preserve"> </w:t>
-      </w:r>
-      <w:r>
-        <w:t xml:space="preserve">the Total </w:t>
-      </w:r>
-      <w:r>
-        <w:t>Number of Medals Won</w:t>
-      </w:r>
-      <w:bookmarkEnd w:id="47"/>
     </w:p>
     <w:p/>
     <w:p>
       <w:r>
+        <w:lastRenderedPageBreak/>
         <w:tab/>
         <w:t>Competing in the Olympics can be expensive.</w:t>
       </w:r>
@@ -9028,7 +9562,40 @@
         <w:t xml:space="preserve"> like marathon have very low cost barriers to entry, others like swimming and equestrian events require specialized equipment that may </w:t>
       </w:r>
       <w:r>
-        <w:t>be unavailable to many people. Hence, even if an individual has the greatest potential to achieve greatness, that greatness may be squandered if they cannot afford to utilize that potential.  This data visualization quantifies the relationship between a nation’s economic output and the medals won at the London 2012 games.</w:t>
+        <w:t xml:space="preserve">be unavailable to many people. Hence, even if an individual has the </w:t>
+      </w:r>
+      <w:r>
+        <w:t>maximum</w:t>
+      </w:r>
+      <w:r>
+        <w:t xml:space="preserve"> potential to achieve greatness, that greatness may be squandered if they cannot afford to utilize that potential.  </w:t>
+      </w:r>
+      <w:r>
+        <w:fldChar w:fldCharType="begin"/>
+      </w:r>
+      <w:r>
+        <w:instrText xml:space="preserve"> REF _Ref419012938 \h </w:instrText>
+      </w:r>
+      <w:r>
+        <w:fldChar w:fldCharType="separate"/>
+      </w:r>
+      <w:r>
+        <w:t xml:space="preserve">Figure </w:t>
+      </w:r>
+      <w:r>
+        <w:rPr>
+          <w:noProof/>
+        </w:rPr>
+        <w:t>11</w:t>
+      </w:r>
+      <w:r>
+        <w:fldChar w:fldCharType="end"/>
+      </w:r>
+      <w:r>
+        <w:t xml:space="preserve"> illustrates</w:t>
+      </w:r>
+      <w:r>
+        <w:t xml:space="preserve"> the relationship between a nation’s economic output and the medals won at the London 2012 games.</w:t>
       </w:r>
     </w:p>
     <w:p/>
@@ -9125,7 +9692,13 @@
         <w:t xml:space="preserve"> an outlier</w:t>
       </w:r>
       <w:r>
-        <w:t xml:space="preserve"> (this type of outlier necessitated we also include in the visualization the number of medals won)</w:t>
+        <w:t xml:space="preserve">; </w:t>
+      </w:r>
+      <w:r>
+        <w:t>this type of outlier necessitated we also include in the visuali</w:t>
+      </w:r>
+      <w:r>
+        <w:t>zation the number of medals won</w:t>
       </w:r>
       <w:r>
         <w:t xml:space="preserve">.  Rather, we would argue Jamaica’s $1.3B per medal is a much greater accomplishment as it won 12 medals.  </w:t>
@@ -9144,7 +9717,6 @@
         <w:ind w:firstLine="360"/>
       </w:pPr>
       <w:r>
-        <w:lastRenderedPageBreak/>
         <w:t xml:space="preserve">While this visualization works well for countries with low </w:t>
       </w:r>
       <w:r>
@@ -9190,8 +9762,8 @@
       <w:pPr>
         <w:pStyle w:val="Heading2"/>
       </w:pPr>
-      <w:bookmarkStart w:id="48" w:name="_Ref418980275"/>
-      <w:bookmarkStart w:id="49" w:name="_Toc419006162"/>
+      <w:bookmarkStart w:id="47" w:name="_Ref418980275"/>
+      <w:bookmarkStart w:id="48" w:name="_Toc419170879"/>
       <w:r>
         <w:t xml:space="preserve">Quantifying the Most and Least Athletic Countries – Country Population </w:t>
       </w:r>
@@ -9201,8 +9773,8 @@
       <w:r>
         <w:t xml:space="preserve"> Medal at the London 2012 Olympic Games</w:t>
       </w:r>
+      <w:bookmarkEnd w:id="47"/>
       <w:bookmarkEnd w:id="48"/>
-      <w:bookmarkEnd w:id="49"/>
     </w:p>
     <w:p/>
     <w:p>
@@ -9233,10 +9805,11 @@
         <w:rPr>
           <w:noProof/>
         </w:rPr>
+        <w:lastRenderedPageBreak/>
         <w:drawing>
           <wp:inline distT="0" distB="0" distL="0" distR="0">
-            <wp:extent cx="4160263" cy="3502900"/>
-            <wp:effectExtent l="19050" t="19050" r="11687" b="21350"/>
+            <wp:extent cx="3115444" cy="2623173"/>
+            <wp:effectExtent l="19050" t="19050" r="27806" b="24777"/>
             <wp:docPr id="62" name="Picture 61" descr="Quantify the Most and Least Athletic Countries - Population per Medal.png"/>
             <wp:cNvGraphicFramePr>
               <a:graphicFrameLocks xmlns:a="http://schemas.openxmlformats.org/drawingml/2006/main" noChangeAspect="1"/>
@@ -9257,7 +9830,7 @@
                   <pic:spPr>
                     <a:xfrm>
                       <a:off x="0" y="0"/>
-                      <a:ext cx="4161429" cy="3503882"/>
+                      <a:ext cx="3116474" cy="2624041"/>
                     </a:xfrm>
                     <a:prstGeom prst="rect">
                       <a:avLst/>
@@ -9286,7 +9859,8 @@
       <w:pPr>
         <w:pStyle w:val="Caption"/>
       </w:pPr>
-      <w:bookmarkStart w:id="50" w:name="_Ref419012964"/>
+      <w:bookmarkStart w:id="49" w:name="_Ref419012964"/>
+      <w:bookmarkStart w:id="50" w:name="_Toc419170897"/>
       <w:r>
         <w:t xml:space="preserve">Figure </w:t>
       </w:r>
@@ -9295,25 +9869,26 @@
           <w:rPr>
             <w:noProof/>
           </w:rPr>
-          <w:t>11</w:t>
+          <w:t>12</w:t>
         </w:r>
       </w:fldSimple>
+      <w:bookmarkEnd w:id="49"/>
+      <w:r>
+        <w:t xml:space="preserve"> – Multi Y-Axis Bar Graph Contrasting Population to Medal Ratio </w:t>
+      </w:r>
+      <w:r>
+        <w:t>and</w:t>
+      </w:r>
+      <w:r>
+        <w:t xml:space="preserve"> </w:t>
+      </w:r>
+      <w:r>
+        <w:t xml:space="preserve">the Total </w:t>
+      </w:r>
+      <w:r>
+        <w:t>Number of Medals Won</w:t>
+      </w:r>
       <w:bookmarkEnd w:id="50"/>
-      <w:r>
-        <w:t xml:space="preserve"> – Multi Y-Axis Bar Graph Contrasting Population to Medal Ratio </w:t>
-      </w:r>
-      <w:r>
-        <w:t>and</w:t>
-      </w:r>
-      <w:r>
-        <w:t xml:space="preserve"> </w:t>
-      </w:r>
-      <w:r>
-        <w:t xml:space="preserve">the Total </w:t>
-      </w:r>
-      <w:r>
-        <w:t>Number of Medals Won</w:t>
-      </w:r>
     </w:p>
     <w:p/>
     <w:p>
@@ -9321,13 +9896,32 @@
         <w:tab/>
       </w:r>
       <w:r>
-        <w:t xml:space="preserve">Concerning the lottery, it is often said that the more tickets one buys, the better the chances of winning.  Some argue that this applies to a “genetic lottery” for Olympic athletes.  For example, most people could never have been as fast as </w:t>
-      </w:r>
-      <w:r>
-        <w:t>Usain Bolt or as athletic as LeB</w:t>
-      </w:r>
-      <w:r>
-        <w:t xml:space="preserve">ron James even if they did everything they possibly could.  </w:t>
+        <w:t xml:space="preserve">Concerning the lottery, it is often said that the more tickets one buys, the better the chances of winning.  Some argue that this applies to </w:t>
+      </w:r>
+      <w:r>
+        <w:t>the</w:t>
+      </w:r>
+      <w:r>
+        <w:t xml:space="preserve"> “genetic lottery” for Olympic athletes.  For example, most people could never have been as fast as </w:t>
+      </w:r>
+      <w:proofErr w:type="spellStart"/>
+      <w:r>
+        <w:t>Usain</w:t>
+      </w:r>
+      <w:proofErr w:type="spellEnd"/>
+      <w:r>
+        <w:t xml:space="preserve"> Bolt or as athletic as </w:t>
+      </w:r>
+      <w:proofErr w:type="spellStart"/>
+      <w:r>
+        <w:t>LeB</w:t>
+      </w:r>
+      <w:r>
+        <w:t>ron</w:t>
+      </w:r>
+      <w:proofErr w:type="spellEnd"/>
+      <w:r>
+        <w:t xml:space="preserve"> James even if they did everything they possibly could.  </w:t>
       </w:r>
     </w:p>
     <w:p/>
@@ -9354,7 +9948,7 @@
         <w:rPr>
           <w:noProof/>
         </w:rPr>
-        <w:t>11</w:t>
+        <w:t>12</w:t>
       </w:r>
       <w:r>
         <w:fldChar w:fldCharType="end"/>
@@ -9369,23 +9963,31 @@
         <w:t>Philippines</w:t>
       </w:r>
       <w:r>
-        <w:t xml:space="preserve"> do not appear on this graph because they did not </w:t>
+        <w:t xml:space="preserve"> do not </w:t>
+      </w:r>
+      <w:r>
+        <w:t xml:space="preserve">even </w:t>
+      </w:r>
+      <w:r>
+        <w:t xml:space="preserve">appear on this graph because they did not </w:t>
       </w:r>
       <w:r>
         <w:t xml:space="preserve">win any medals at all.  </w:t>
       </w:r>
       <w:r>
-        <w:t xml:space="preserve"> In contrast, Jamaica won twice the number of medals than India at the London 2012 Olympics despite having </w:t>
+        <w:t xml:space="preserve"> In contrast, Jamaica won twice the number of medals </w:t>
+      </w:r>
+      <w:r>
+        <w:t>as</w:t>
+      </w:r>
+      <w:r>
+        <w:t xml:space="preserve"> India at the London 2012 Olympics despite </w:t>
       </w:r>
       <w:r>
         <w:t xml:space="preserve">India having more than 450 times the population.  </w:t>
       </w:r>
       <w:r>
-        <w:t xml:space="preserve">Hence, this visualization shows that certain nations are far better at </w:t>
-      </w:r>
-      <w:r>
-        <w:lastRenderedPageBreak/>
-        <w:t>producing Olympic medal winning athletes than others, which shows the “more chances to win” argument has fundamental flaws.</w:t>
+        <w:t>Hence, this visualization shows that certain nations are far better at producing Olympic medal winning athletes than others, which shows the “more chances to win” argument has fundamental flaws.</w:t>
       </w:r>
     </w:p>
     <w:p/>
@@ -9412,10 +10014,10 @@
         <w:t>Games</w:t>
       </w:r>
       <w:r>
-        <w:t>, the number of athletes a nation can send is not proportional to population size.  For example, a nation can only send 12 players to represent it in men’s basketball irrespective of a nation’s population.  This cap will make countries with large populations like China and the United States appear worse despite potentially performing well at the games.</w:t>
-      </w:r>
-      <w:r>
-        <w:t xml:space="preserve"> When considered from this perspective, the United States performance appears far better.</w:t>
+        <w:t>, the number of athletes a nation can send is not proportional to population size.  For example, a nation can only send 12 players to represent it in men’s basketball irrespective of a nation’s population.  This cap will make countries with large populations like China and the United States appear worse despite potentially performing well at the g</w:t>
+      </w:r>
+      <w:r>
+        <w:t>ames in particular in those games where the result has some degree of chance associated with it and where the best athlete does not always win.</w:t>
       </w:r>
     </w:p>
     <w:p/>
@@ -9425,7 +10027,7 @@
         <w:pStyle w:val="Heading2"/>
       </w:pPr>
       <w:bookmarkStart w:id="51" w:name="_Ref418980759"/>
-      <w:bookmarkStart w:id="52" w:name="_Toc419006164"/>
+      <w:bookmarkStart w:id="52" w:name="_Toc419170880"/>
       <w:r>
         <w:t>United States Medal Wins – A Home Advantage</w:t>
       </w:r>
@@ -9464,6 +10066,7 @@
         <w:rPr>
           <w:noProof/>
         </w:rPr>
+        <w:lastRenderedPageBreak/>
         <w:drawing>
           <wp:inline distT="0" distB="0" distL="0" distR="0">
             <wp:extent cx="4733925" cy="3198282"/>
@@ -9512,6 +10115,7 @@
         <w:pStyle w:val="Caption"/>
       </w:pPr>
       <w:bookmarkStart w:id="53" w:name="_Ref419087950"/>
+      <w:bookmarkStart w:id="54" w:name="_Toc419170898"/>
       <w:r>
         <w:t xml:space="preserve">Figure </w:t>
       </w:r>
@@ -9520,13 +10124,14 @@
           <w:rPr>
             <w:noProof/>
           </w:rPr>
-          <w:t>12</w:t>
+          <w:t>13</w:t>
         </w:r>
       </w:fldSimple>
       <w:bookmarkEnd w:id="53"/>
       <w:r>
         <w:t xml:space="preserve"> – Stacked Bar Chart of the Medals Won by the United States at the Summer Olympics</w:t>
       </w:r>
+      <w:bookmarkEnd w:id="54"/>
     </w:p>
     <w:p/>
     <w:p>
@@ -9540,102 +10145,131 @@
         <w:t>envision t</w:t>
       </w:r>
       <w:r>
-        <w:t>heir city or nation hosting the Olympics, they think primarily in terms of national prestige or glory; politicians may</w:t>
+        <w:t xml:space="preserve">heir city or nation hosting the </w:t>
+      </w:r>
+      <w:r>
+        <w:t>games</w:t>
+      </w:r>
+      <w:r>
+        <w:t>, they think primarily in terms of national prestige or glory; politicians may</w:t>
       </w:r>
       <w:r>
         <w:t xml:space="preserve"> even</w:t>
       </w:r>
       <w:r>
-        <w:t xml:space="preserve"> think of the economic benefits.  However, few think of how the benefit to the medal totals.  </w:t>
+        <w:t xml:space="preserve"> think of the economic benefits.  </w:t>
+      </w:r>
+      <w:r>
+        <w:t>However, few think of how</w:t>
+      </w:r>
+      <w:r>
+        <w:t xml:space="preserve"> the selection of </w:t>
+      </w:r>
+      <w:r>
+        <w:t>the host city</w:t>
+      </w:r>
+      <w:r>
+        <w:t xml:space="preserve"> affects medal totals</w:t>
+      </w:r>
+      <w:r>
+        <w:t xml:space="preserve">.  </w:t>
       </w:r>
       <w:r>
         <w:t xml:space="preserve">As shown in </w:t>
       </w:r>
-      <w:r>
-        <w:fldChar w:fldCharType="begin"/>
-      </w:r>
-      <w:r>
-        <w:instrText xml:space="preserve"> REF  _Ref419087950 \* Lower \h </w:instrText>
-      </w:r>
-      <w:r>
-        <w:fldChar w:fldCharType="separate"/>
-      </w:r>
-      <w:r>
-        <w:t xml:space="preserve">figure </w:t>
-      </w:r>
+      <w:fldSimple w:instr=" REF  _Ref419087950 \* Lower \h  \* MERGEFORMAT ">
+        <w:r>
+          <w:t xml:space="preserve">figure </w:t>
+        </w:r>
+        <w:r>
+          <w:rPr>
+            <w:noProof/>
+          </w:rPr>
+          <w:t>13</w:t>
+        </w:r>
+      </w:fldSimple>
+      <w:r>
+        <w:t>, t</w:t>
+      </w:r>
+      <w:r>
+        <w:t>he two summer Olympics where the United States won its most medals, the games were hosted domestically.  In particular</w:t>
+      </w:r>
+      <w:r>
+        <w:t>,</w:t>
+      </w:r>
+      <w:r>
+        <w:t xml:space="preserve"> </w:t>
+      </w:r>
+      <w:r>
+        <w:t>during</w:t>
+      </w:r>
+      <w:r>
+        <w:t xml:space="preserve"> the 1904 games, the United States won</w:t>
+      </w:r>
+      <w:r>
+        <w:t xml:space="preserve"> more than 85% of the medals as it fielded 81% of the athletes.  Similarly in the 1984 games, the United States</w:t>
+      </w:r>
+      <w:r>
+        <w:t>'</w:t>
+      </w:r>
+      <w:r>
+        <w:t xml:space="preserve"> two biggest rivals, the Soviet Union and East Germany boycotted the games solely because they were held in the US.  These two outliers greatly skew the US medal total much higher. </w:t>
+      </w:r>
+      <w:r>
+        <w:t xml:space="preserve"> What is more, with the exception of the 1996 Olympics, the United States had sizeable, one off increases in the numbers of medals won when the games was hosted in the United States or a neighboring country.</w:t>
+      </w:r>
+      <w:r>
+        <w:t xml:space="preserve">  As such, these effects contribute to the United States winning more medals in total than any other nation.</w:t>
+      </w:r>
+    </w:p>
+    <w:p>
+      <w:pPr>
+        <w:ind w:firstLine="360"/>
+      </w:pPr>
+    </w:p>
+    <w:p/>
+    <w:p>
+      <w:pPr>
+        <w:pStyle w:val="Heading2"/>
+      </w:pPr>
+      <w:bookmarkStart w:id="55" w:name="_Ref418979203"/>
+      <w:bookmarkStart w:id="56" w:name="_Toc419170881"/>
+      <w:r>
+        <w:t>Summer Olympic Games Host Cities</w:t>
+      </w:r>
+      <w:bookmarkEnd w:id="55"/>
+      <w:bookmarkEnd w:id="56"/>
+    </w:p>
+    <w:p/>
+    <w:p>
+      <w:r>
+        <w:rPr>
+          <w:b/>
+        </w:rPr>
+        <w:t xml:space="preserve">Web Page Address: </w:t>
+      </w:r>
+      <w:hyperlink r:id="rId45" w:history="1">
+        <w:r>
+          <w:rPr>
+            <w:rStyle w:val="Hyperlink"/>
+          </w:rPr>
+          <w:t>http://rawgit.com/ZaydH/CS235/master/Final_Project/previous_games.html</w:t>
+        </w:r>
+      </w:hyperlink>
+      <w:r>
+        <w:t xml:space="preserve"> </w:t>
+      </w:r>
+    </w:p>
+    <w:p/>
+    <w:p>
+      <w:pPr>
+        <w:jc w:val="center"/>
+      </w:pPr>
       <w:r>
         <w:rPr>
           <w:noProof/>
         </w:rPr>
-        <w:t>12</w:t>
-      </w:r>
-      <w:r>
-        <w:fldChar w:fldCharType="end"/>
-      </w:r>
-      <w:r>
-        <w:t>, t</w:t>
-      </w:r>
-      <w:r>
-        <w:t xml:space="preserve">he two summer Olympics where the United States won its most medals, the games were hosted domestically.  In particular in the 1904 games, the United States won more than 85% of the medals as it fielded 81% of the athletes.  Similarly in the 1984 games, the United States two biggest rivals, the Soviet Union and East Germany boycotted the games solely because they were held in the US.  These two outliers greatly skew the US medal total much higher. </w:t>
-      </w:r>
-      <w:r>
-        <w:t xml:space="preserve"> What is more, with the exception of the 1996 Olympics, the United States had sizeable, one off increases in the </w:t>
-      </w:r>
-      <w:r>
         <w:lastRenderedPageBreak/>
-        <w:t>numbers of medals won when the games was hosted in the United States or a neighboring country.</w:t>
-      </w:r>
-      <w:r>
-        <w:t xml:space="preserve">  As such, these effects contribute to the United States winning more medals in total than any other nation.</w:t>
-      </w:r>
-    </w:p>
-    <w:p>
-      <w:pPr>
-        <w:ind w:firstLine="360"/>
-      </w:pPr>
-    </w:p>
-    <w:p/>
-    <w:p>
-      <w:pPr>
-        <w:pStyle w:val="Heading2"/>
-      </w:pPr>
-      <w:bookmarkStart w:id="54" w:name="_Ref418979203"/>
-      <w:bookmarkStart w:id="55" w:name="_Toc419006165"/>
-      <w:r>
-        <w:t>Summer Olympic Games Host Cities</w:t>
-      </w:r>
-      <w:bookmarkEnd w:id="54"/>
-      <w:bookmarkEnd w:id="55"/>
-    </w:p>
-    <w:p/>
-    <w:p>
-      <w:r>
-        <w:rPr>
-          <w:b/>
-        </w:rPr>
-        <w:t xml:space="preserve">Web Page Address: </w:t>
-      </w:r>
-      <w:hyperlink r:id="rId45" w:history="1">
-        <w:r>
-          <w:rPr>
-            <w:rStyle w:val="Hyperlink"/>
-          </w:rPr>
-          <w:t>http://rawgit.com/ZaydH/CS235/master/Final_Project/previous_games.html</w:t>
-        </w:r>
-      </w:hyperlink>
-      <w:r>
-        <w:t xml:space="preserve"> </w:t>
-      </w:r>
-    </w:p>
-    <w:p/>
-    <w:p>
-      <w:pPr>
-        <w:jc w:val="center"/>
-      </w:pPr>
-      <w:r>
-        <w:rPr>
-          <w:noProof/>
-        </w:rPr>
         <w:drawing>
           <wp:inline distT="0" distB="0" distL="0" distR="0">
             <wp:extent cx="4450017" cy="2432439"/>
@@ -9689,7 +10323,7 @@
       <w:pPr>
         <w:pStyle w:val="Caption"/>
       </w:pPr>
-      <w:bookmarkStart w:id="56" w:name="_Toc419006180"/>
+      <w:bookmarkStart w:id="57" w:name="_Toc419170899"/>
       <w:r>
         <w:t xml:space="preserve">Figure </w:t>
       </w:r>
@@ -9698,7 +10332,7 @@
           <w:rPr>
             <w:noProof/>
           </w:rPr>
-          <w:t>12</w:t>
+          <w:t>14</w:t>
         </w:r>
       </w:fldSimple>
       <w:r>
@@ -9707,7 +10341,7 @@
       <w:r>
         <w:t xml:space="preserve"> Symbol Map of the Summer Olympic Games Host Cities</w:t>
       </w:r>
-      <w:bookmarkEnd w:id="56"/>
+      <w:bookmarkEnd w:id="57"/>
     </w:p>
     <w:p/>
     <w:p>
@@ -9759,10 +10393,22 @@
         <w:t>Before 1964, all Olympics had been held in developed Western countries with only three being held outs</w:t>
       </w:r>
       <w:r>
-        <w:t>ide of Europe.  This would naturally skew Olympic medal totals toward these countries.  As the Olympics have become more of a truly global events, it has been or will be held in more non-traditional cities including Moscow, Tokyo (twice), Rio</w:t>
-      </w:r>
-      <w:r>
-        <w:t xml:space="preserve"> de Janeiro, Beijing, Mexico City, and Seoul.  </w:t>
+        <w:t xml:space="preserve">ide of Europe.  This would naturally skew Olympic medal totals toward these countries.  As the Olympics have become more of a truly global events, it has been </w:t>
+      </w:r>
+      <w:r>
+        <w:t>(and</w:t>
+      </w:r>
+      <w:r>
+        <w:t xml:space="preserve"> will be</w:t>
+      </w:r>
+      <w:r>
+        <w:t>)</w:t>
+      </w:r>
+      <w:r>
+        <w:t xml:space="preserve"> held in more non-traditional cities including Moscow, Tokyo (twice), Rio</w:t>
+      </w:r>
+      <w:r>
+        <w:t xml:space="preserve"> de Janeiro, Beijing, and Seoul.  </w:t>
       </w:r>
       <w:r>
         <w:t>This increased global participation may lead to a more balanced total medal table in the future.</w:t>
@@ -9774,8 +10420,8 @@
       <w:pPr>
         <w:pStyle w:val="Heading2"/>
       </w:pPr>
-      <w:bookmarkStart w:id="57" w:name="_Ref418981080"/>
-      <w:bookmarkStart w:id="58" w:name="_Toc419006166"/>
+      <w:bookmarkStart w:id="58" w:name="_Ref418981080"/>
+      <w:bookmarkStart w:id="59" w:name="_Toc419170882"/>
       <w:r>
         <w:t xml:space="preserve">Athletes Attending the 2012 London Olympics </w:t>
       </w:r>
@@ -9785,8 +10431,8 @@
       <w:r>
         <w:t xml:space="preserve"> Country</w:t>
       </w:r>
-      <w:bookmarkEnd w:id="57"/>
       <w:bookmarkEnd w:id="58"/>
+      <w:bookmarkEnd w:id="59"/>
     </w:p>
     <w:p/>
     <w:p>
@@ -9814,6 +10460,9 @@
         <w:jc w:val="center"/>
       </w:pPr>
       <w:r>
+        <w:rPr>
+          <w:noProof/>
+        </w:rPr>
         <w:lastRenderedPageBreak/>
         <w:drawing>
           <wp:inline distT="0" distB="0" distL="0" distR="0">
@@ -9862,7 +10511,8 @@
       <w:pPr>
         <w:pStyle w:val="Caption"/>
       </w:pPr>
-      <w:bookmarkStart w:id="59" w:name="_Ref419088108"/>
+      <w:bookmarkStart w:id="60" w:name="_Ref419088108"/>
+      <w:bookmarkStart w:id="61" w:name="_Toc419170900"/>
       <w:r>
         <w:t xml:space="preserve">Figure </w:t>
       </w:r>
@@ -9871,13 +10521,14 @@
           <w:rPr>
             <w:noProof/>
           </w:rPr>
-          <w:t>13</w:t>
+          <w:t>15</w:t>
         </w:r>
       </w:fldSimple>
-      <w:bookmarkEnd w:id="59"/>
+      <w:bookmarkEnd w:id="60"/>
       <w:r>
         <w:t xml:space="preserve"> – Symbol Map showing the Number of Athletes that Attended the London 2012 Olympics and the Average Number of Medals per Athlete</w:t>
       </w:r>
+      <w:bookmarkEnd w:id="61"/>
     </w:p>
     <w:p/>
     <w:p>
@@ -9900,7 +10551,7 @@
         <w:rPr>
           <w:noProof/>
         </w:rPr>
-        <w:t>13</w:t>
+        <w:t>15</w:t>
       </w:r>
       <w:r>
         <w:fldChar w:fldCharType="end"/>
@@ -9938,15 +10589,44 @@
     </w:p>
     <w:p/>
     <w:p>
-      <w:r>
-        <w:t>If two nations sent comparable numbers of athletes to the same Olympics, then one of the ways to compare them is to look at the medal totals.  For example, at London 2012, the United Kingdom had 540 participating athletes and won 65 medals.  In contrast, the United States had 530 athletes and won 104 medals (note this detailed information is available for this visualization as a tool tip). All other factors being equal, this would imply the United States did substantially better than the UK at this games.</w:t>
+      <w:pPr>
+        <w:ind w:firstLine="360"/>
+      </w:pPr>
+      <w:r>
+        <w:t xml:space="preserve">If two nations sent comparable numbers of athletes to the same Olympics, then one of the ways to compare them is to look at the medal totals.  For example, at London 2012, the United Kingdom had 540 participating athletes and won 65 medals.  In contrast, the United States had 530 athletes and won 104 medals (note this detailed information is available for this visualization as a tool tip). All other factors being equal, this would imply the United States did substantially better than the UK at </w:t>
+      </w:r>
+      <w:proofErr w:type="gramStart"/>
+      <w:r>
+        <w:t>this games</w:t>
+      </w:r>
+      <w:proofErr w:type="gramEnd"/>
+      <w:r>
+        <w:t>.</w:t>
       </w:r>
     </w:p>
     <w:p/>
     <w:p>
       <w:r>
         <w:tab/>
-        <w:t>Using solely the medal count metric, it is not possible to compare for instance the United States to Jamaica which sent only 50 athletes and won 12 medals.  One of the ways you can normalize these results is by calculating the medals per athlete ratio defined by:</w:t>
+        <w:t xml:space="preserve">Using solely the medal count metric, it is not possible to compare for instance the United States to Jamaica </w:t>
+      </w:r>
+      <w:r>
+        <w:t>(</w:t>
+      </w:r>
+      <w:r>
+        <w:t xml:space="preserve">which sent only 50 athletes </w:t>
+      </w:r>
+      <w:r>
+        <w:t>yet</w:t>
+      </w:r>
+      <w:r>
+        <w:t xml:space="preserve"> won 12 medals</w:t>
+      </w:r>
+      <w:r>
+        <w:t>)</w:t>
+      </w:r>
+      <w:r>
+        <w:t>.  One of the ways you can normalize these results is by calculating the medals per athlete ratio defined by:</w:t>
       </w:r>
     </w:p>
     <w:p/>
@@ -9995,24 +10675,61 @@
     </w:p>
     <w:p>
       <w:r>
-        <w:t xml:space="preserve">When this scale is used, Jamaica significantly outperformed the United States with a medals per athlete ratio of 0.240 versus 0.196.  </w:t>
+        <w:t xml:space="preserve">When this scale is used, Jamaica significantly outperformed the United States </w:t>
+      </w:r>
+      <w:proofErr w:type="gramStart"/>
+      <w:r>
+        <w:t>with a medals</w:t>
+      </w:r>
+      <w:proofErr w:type="gramEnd"/>
+      <w:r>
+        <w:t xml:space="preserve"> per athlete ratio of 0.240 versus 0.196.  </w:t>
       </w:r>
     </w:p>
     <w:p/>
     <w:p>
       <w:r>
         <w:tab/>
-        <w:t>Another important aspect of this visualization is that it supports dynamic queries via sliders.  For example, a user can select a minimum and maximum athletes per medal range to be displayed.  One interesting note is that when the medals per athlete ratio is set just above zero (i.e. the nation had to win at least one medal), most of Africa is no longer included on the map.</w:t>
-      </w:r>
-      <w:r>
-        <w:t xml:space="preserve">  This clearly shows Africa’s generally poor performance at the games.</w:t>
+        <w:t xml:space="preserve">Another important aspect of this visualization is that it supports dynamic queries via sliders.  For example, a user can select </w:t>
+      </w:r>
+      <w:proofErr w:type="gramStart"/>
+      <w:r>
+        <w:t>a minimum and maximum athletes</w:t>
+      </w:r>
+      <w:proofErr w:type="gramEnd"/>
+      <w:r>
+        <w:t xml:space="preserve"> per medal </w:t>
+      </w:r>
+      <w:r>
+        <w:t xml:space="preserve">ratio </w:t>
+      </w:r>
+      <w:r>
+        <w:t>range to be displayed.  One interesting note is that when the medals per athlete ratio is set just above zero (i.e. the nation had to win at least one medal), most of Africa is no longer included on the map.</w:t>
+      </w:r>
+      <w:r>
+        <w:t xml:space="preserve">  This shows Africa’s generally poor performance at the games.</w:t>
       </w:r>
     </w:p>
     <w:p/>
     <w:p>
       <w:r>
         <w:tab/>
-        <w:t>It is also worth noting that this visualization does not correct for the fact that for some sports like basketball, synchronized swimming, field hockey, etc., a team can consist of ten or more players but only a single medal is award.  This can skew the medals per ratio value low.  However, for countries with large Olympic contingents (e.g. Russia, China, the United Kingdom, Germany, France, Japan, etc.), we expect that this skew would become a non-factor as it would affect all of the nations about the same amount.  To address this concern, we included the second slider to filter nations based off the number of athletes they sent to the games.</w:t>
+        <w:t xml:space="preserve">It is also worth noting that this visualization does not correct for the fact that for some sports like basketball, synchronized swimming, field hockey, etc., a team can consist of ten or more players but only a single medal </w:t>
+      </w:r>
+      <w:r>
+        <w:t>could be</w:t>
+      </w:r>
+      <w:r>
+        <w:t xml:space="preserve"> award</w:t>
+      </w:r>
+      <w:r>
+        <w:t>ed</w:t>
+      </w:r>
+      <w:r>
+        <w:t xml:space="preserve"> to the entire team</w:t>
+      </w:r>
+      <w:r>
+        <w:t>.  This can skew the medals per ratio value low.  However, for countries with large Olympic contingents (e.g. Russia, China, the United Kingdom, Germany, France, Japan, etc.), we expect that this skew would become a non-factor as it would affect all of the nations about the same amount.  To address this concern, we included the second slider to filter nations based off the number of athletes they sent to the games.</w:t>
       </w:r>
     </w:p>
     <w:p/>
@@ -10021,13 +10738,13 @@
       <w:pPr>
         <w:pStyle w:val="Heading2"/>
       </w:pPr>
-      <w:bookmarkStart w:id="60" w:name="_Ref418979919"/>
-      <w:bookmarkStart w:id="61" w:name="_Toc419006163"/>
+      <w:bookmarkStart w:id="62" w:name="_Ref418979919"/>
+      <w:bookmarkStart w:id="63" w:name="_Toc419170883"/>
       <w:r>
         <w:t>Growth in the Number of Olympic Events</w:t>
       </w:r>
-      <w:bookmarkEnd w:id="60"/>
-      <w:bookmarkEnd w:id="61"/>
+      <w:bookmarkEnd w:id="62"/>
+      <w:bookmarkEnd w:id="63"/>
     </w:p>
     <w:p/>
     <w:p>
@@ -10108,7 +10825,8 @@
       <w:pPr>
         <w:pStyle w:val="Caption"/>
       </w:pPr>
-      <w:bookmarkStart w:id="62" w:name="_Ref419056820"/>
+      <w:bookmarkStart w:id="64" w:name="_Ref419056820"/>
+      <w:bookmarkStart w:id="65" w:name="_Toc419170901"/>
       <w:r>
         <w:t xml:space="preserve">Figure </w:t>
       </w:r>
@@ -10117,16 +10835,17 @@
           <w:rPr>
             <w:noProof/>
           </w:rPr>
-          <w:t>13</w:t>
+          <w:t>16</w:t>
         </w:r>
       </w:fldSimple>
-      <w:bookmarkEnd w:id="62"/>
+      <w:bookmarkEnd w:id="64"/>
       <w:r>
         <w:t xml:space="preserve"> – </w:t>
       </w:r>
       <w:r>
         <w:t>Line Graph Showing the Growth in the Number of Events at the Summer Olympics</w:t>
       </w:r>
+      <w:bookmarkEnd w:id="65"/>
     </w:p>
     <w:p/>
     <w:p>
@@ -10153,25 +10872,37 @@
         <w:fldChar w:fldCharType="begin"/>
       </w:r>
       <w:r>
-        <w:instrText xml:space="preserve"> REF _Ref419056820 \h </w:instrText>
+        <w:instrText xml:space="preserve"> REF  _Ref419056820 \* Lower \h </w:instrText>
       </w:r>
       <w:r>
         <w:fldChar w:fldCharType="separate"/>
       </w:r>
       <w:r>
-        <w:t xml:space="preserve">Figure </w:t>
+        <w:t xml:space="preserve">figure </w:t>
       </w:r>
       <w:r>
         <w:rPr>
           <w:noProof/>
         </w:rPr>
-        <w:t>13</w:t>
+        <w:t>16</w:t>
       </w:r>
       <w:r>
         <w:fldChar w:fldCharType="end"/>
       </w:r>
       <w:r>
-        <w:t>, while the number of events at the Olympics has grown substantially since the first Olympics in 1986, they have growth has largely been in the same original core group (with the exception of martial arts)</w:t>
+        <w:t>, while the number of events at the Olympics has grown substantially since the first Olympics in 1</w:t>
+      </w:r>
+      <w:r>
+        <w:t>89</w:t>
+      </w:r>
+      <w:r>
+        <w:t>6, the</w:t>
+      </w:r>
+      <w:r>
+        <w:t>ir</w:t>
+      </w:r>
+      <w:r>
+        <w:t xml:space="preserve"> growth has largely been in the same original core group (with the exception of martial arts)</w:t>
       </w:r>
       <w:r>
         <w:t xml:space="preserve">.  </w:t>
@@ -10233,13 +10964,13 @@
       <w:pPr>
         <w:pStyle w:val="Heading2"/>
       </w:pPr>
-      <w:bookmarkStart w:id="63" w:name="_Ref418977935"/>
-      <w:bookmarkStart w:id="64" w:name="_Toc419006167"/>
+      <w:bookmarkStart w:id="66" w:name="_Ref418977935"/>
+      <w:bookmarkStart w:id="67" w:name="_Toc419170884"/>
       <w:r>
         <w:t>If Michael Phelps were a Country</w:t>
       </w:r>
-      <w:bookmarkEnd w:id="63"/>
-      <w:bookmarkEnd w:id="64"/>
+      <w:bookmarkEnd w:id="66"/>
+      <w:bookmarkEnd w:id="67"/>
     </w:p>
     <w:p/>
     <w:p>
@@ -10323,8 +11054,8 @@
       <w:pPr>
         <w:pStyle w:val="Caption"/>
       </w:pPr>
-      <w:bookmarkStart w:id="65" w:name="_Ref419057847"/>
-      <w:bookmarkStart w:id="66" w:name="_Toc419006181"/>
+      <w:bookmarkStart w:id="68" w:name="_Ref419057847"/>
+      <w:bookmarkStart w:id="69" w:name="_Toc419170902"/>
       <w:r>
         <w:t xml:space="preserve">Figure </w:t>
       </w:r>
@@ -10333,14 +11064,14 @@
           <w:rPr>
             <w:noProof/>
           </w:rPr>
-          <w:t>13</w:t>
+          <w:t>17</w:t>
         </w:r>
       </w:fldSimple>
-      <w:bookmarkEnd w:id="65"/>
+      <w:bookmarkEnd w:id="68"/>
       <w:r>
         <w:t xml:space="preserve"> – Stacked Bar Graph Comparing Michael Phelps Medal Total to Various Countries</w:t>
       </w:r>
-      <w:bookmarkEnd w:id="66"/>
+      <w:bookmarkEnd w:id="69"/>
     </w:p>
     <w:p/>
     <w:p>
@@ -10379,7 +11110,7 @@
         <w:rPr>
           <w:noProof/>
         </w:rPr>
-        <w:t>13</w:t>
+        <w:t>17</w:t>
       </w:r>
       <w:r>
         <w:fldChar w:fldCharType="end"/>
@@ -10497,8 +11228,8 @@
         <w:ind w:left="1080" w:hanging="1080"/>
         <w:jc w:val="center"/>
       </w:pPr>
-      <w:bookmarkStart w:id="67" w:name="_Ref418975345"/>
-      <w:bookmarkStart w:id="68" w:name="_Toc419006168"/>
+      <w:bookmarkStart w:id="70" w:name="_Ref418975345"/>
+      <w:bookmarkStart w:id="71" w:name="_Toc419170885"/>
       <w:r>
         <w:lastRenderedPageBreak/>
         <w:t xml:space="preserve">List of </w:t>
@@ -10509,8 +11240,8 @@
       <w:r>
         <w:t>References</w:t>
       </w:r>
-      <w:bookmarkEnd w:id="67"/>
-      <w:bookmarkEnd w:id="68"/>
+      <w:bookmarkEnd w:id="70"/>
+      <w:bookmarkEnd w:id="71"/>
     </w:p>
     <w:p/>
     <w:p/>
@@ -11023,7 +11754,25 @@
                 <w:i/>
                 <w:iCs/>
               </w:rPr>
-              <w:t>Winning golds without gold: an economic analysis of the medal standings</w:t>
+              <w:t xml:space="preserve">Winning </w:t>
+            </w:r>
+            <w:proofErr w:type="spellStart"/>
+            <w:r>
+              <w:rPr>
+                <w:rStyle w:val="selectable"/>
+                <w:i/>
+                <w:iCs/>
+              </w:rPr>
+              <w:t>golds</w:t>
+            </w:r>
+            <w:proofErr w:type="spellEnd"/>
+            <w:r>
+              <w:rPr>
+                <w:rStyle w:val="selectable"/>
+                <w:i/>
+                <w:iCs/>
+              </w:rPr>
+              <w:t xml:space="preserve"> without gold: an economic analysis of the medal standings</w:t>
             </w:r>
             <w:r>
               <w:rPr>
@@ -11127,7 +11876,21 @@
               <w:rPr>
                 <w:rStyle w:val="selectable"/>
               </w:rPr>
-              <w:t xml:space="preserve">Berg, C. (2015). Politics, not sport, is the purpose of the Olympic Games. </w:t>
+              <w:t xml:space="preserve">Berg, C. (2015). </w:t>
+            </w:r>
+            <w:proofErr w:type="gramStart"/>
+            <w:r>
+              <w:rPr>
+                <w:rStyle w:val="selectable"/>
+              </w:rPr>
+              <w:t>Politics,</w:t>
+            </w:r>
+            <w:proofErr w:type="gramEnd"/>
+            <w:r>
+              <w:rPr>
+                <w:rStyle w:val="selectable"/>
+              </w:rPr>
+              <w:t xml:space="preserve"> not sport, is the purpose of the Olympic Games. </w:t>
             </w:r>
             <w:r>
               <w:rPr>
@@ -11183,7 +11946,21 @@
               <w:rPr>
                 <w:rStyle w:val="selectable"/>
               </w:rPr>
-              <w:t xml:space="preserve">Yahoo Eurosport UK, (2015). </w:t>
+              <w:t xml:space="preserve">Yahoo </w:t>
+            </w:r>
+            <w:proofErr w:type="spellStart"/>
+            <w:r>
+              <w:rPr>
+                <w:rStyle w:val="selectable"/>
+              </w:rPr>
+              <w:t>Eurosport</w:t>
+            </w:r>
+            <w:proofErr w:type="spellEnd"/>
+            <w:r>
+              <w:rPr>
+                <w:rStyle w:val="selectable"/>
+              </w:rPr>
+              <w:t xml:space="preserve"> UK, (2015). </w:t>
             </w:r>
             <w:r>
               <w:rPr>
@@ -11622,7 +12399,7 @@
               <w:rPr>
                 <w:noProof/>
               </w:rPr>
-              <w:t>1</w:t>
+              <w:t>20</w:t>
             </w:r>
           </w:fldSimple>
         </w:p>
@@ -15346,7 +16123,7 @@
 </file>
 
 <file path=customXml/itemProps1.xml><?xml version="1.0" encoding="utf-8"?>
-<ds:datastoreItem xmlns:ds="http://schemas.openxmlformats.org/officeDocument/2006/customXml" ds:itemID="{3AA625E1-11AE-4439-874E-1D69C3F64279}">
+<ds:datastoreItem xmlns:ds="http://schemas.openxmlformats.org/officeDocument/2006/customXml" ds:itemID="{0F6359E1-20BA-4CEB-9193-2385709C94F8}">
   <ds:schemaRefs>
     <ds:schemaRef ds:uri="http://schemas.openxmlformats.org/officeDocument/2006/bibliography"/>
   </ds:schemaRefs>

</xml_diff>

<commit_message>
Updating CS235 final report and submission files.
</commit_message>
<xml_diff>
--- a/Final_Project/Report/CS235 - Final Project Report.docx
+++ b/Final_Project/Report/CS235 - Final Project Report.docx
@@ -390,7 +390,7 @@
         </w:rPr>
         <w:fldChar w:fldCharType="separate"/>
       </w:r>
-      <w:hyperlink w:anchor="_Toc419170860" w:history="1">
+      <w:hyperlink w:anchor="_Toc419577924" w:history="1">
         <w:r>
           <w:rPr>
             <w:rStyle w:val="Hyperlink"/>
@@ -431,7 +431,7 @@
             <w:noProof/>
             <w:webHidden/>
           </w:rPr>
-          <w:instrText xml:space="preserve"> PAGEREF _Toc419170860 \h </w:instrText>
+          <w:instrText xml:space="preserve"> PAGEREF _Toc419577924 \h </w:instrText>
         </w:r>
         <w:r>
           <w:rPr>
@@ -470,7 +470,7 @@
           <w:noProof/>
         </w:rPr>
       </w:pPr>
-      <w:hyperlink w:anchor="_Toc419170861" w:history="1">
+      <w:hyperlink w:anchor="_Toc419577925" w:history="1">
         <w:r>
           <w:rPr>
             <w:rStyle w:val="Hyperlink"/>
@@ -511,7 +511,7 @@
             <w:noProof/>
             <w:webHidden/>
           </w:rPr>
-          <w:instrText xml:space="preserve"> PAGEREF _Toc419170861 \h </w:instrText>
+          <w:instrText xml:space="preserve"> PAGEREF _Toc419577925 \h </w:instrText>
         </w:r>
         <w:r>
           <w:rPr>
@@ -550,7 +550,7 @@
           <w:noProof/>
         </w:rPr>
       </w:pPr>
-      <w:hyperlink w:anchor="_Toc419170862" w:history="1">
+      <w:hyperlink w:anchor="_Toc419577926" w:history="1">
         <w:r>
           <w:rPr>
             <w:rStyle w:val="Hyperlink"/>
@@ -591,7 +591,7 @@
             <w:noProof/>
             <w:webHidden/>
           </w:rPr>
-          <w:instrText xml:space="preserve"> PAGEREF _Toc419170862 \h </w:instrText>
+          <w:instrText xml:space="preserve"> PAGEREF _Toc419577926 \h </w:instrText>
         </w:r>
         <w:r>
           <w:rPr>
@@ -630,7 +630,7 @@
           <w:noProof/>
         </w:rPr>
       </w:pPr>
-      <w:hyperlink w:anchor="_Toc419170863" w:history="1">
+      <w:hyperlink w:anchor="_Toc419577927" w:history="1">
         <w:r>
           <w:rPr>
             <w:rStyle w:val="Hyperlink"/>
@@ -671,7 +671,7 @@
             <w:noProof/>
             <w:webHidden/>
           </w:rPr>
-          <w:instrText xml:space="preserve"> PAGEREF _Toc419170863 \h </w:instrText>
+          <w:instrText xml:space="preserve"> PAGEREF _Toc419577927 \h </w:instrText>
         </w:r>
         <w:r>
           <w:rPr>
@@ -710,7 +710,7 @@
           <w:noProof/>
         </w:rPr>
       </w:pPr>
-      <w:hyperlink w:anchor="_Toc419170864" w:history="1">
+      <w:hyperlink w:anchor="_Toc419577928" w:history="1">
         <w:r>
           <w:rPr>
             <w:rStyle w:val="Hyperlink"/>
@@ -751,7 +751,7 @@
             <w:noProof/>
             <w:webHidden/>
           </w:rPr>
-          <w:instrText xml:space="preserve"> PAGEREF _Toc419170864 \h </w:instrText>
+          <w:instrText xml:space="preserve"> PAGEREF _Toc419577928 \h </w:instrText>
         </w:r>
         <w:r>
           <w:rPr>
@@ -790,7 +790,7 @@
           <w:noProof/>
         </w:rPr>
       </w:pPr>
-      <w:hyperlink w:anchor="_Toc419170865" w:history="1">
+      <w:hyperlink w:anchor="_Toc419577929" w:history="1">
         <w:r>
           <w:rPr>
             <w:rStyle w:val="Hyperlink"/>
@@ -831,7 +831,7 @@
             <w:noProof/>
             <w:webHidden/>
           </w:rPr>
-          <w:instrText xml:space="preserve"> PAGEREF _Toc419170865 \h </w:instrText>
+          <w:instrText xml:space="preserve"> PAGEREF _Toc419577929 \h </w:instrText>
         </w:r>
         <w:r>
           <w:rPr>
@@ -870,7 +870,7 @@
           <w:noProof/>
         </w:rPr>
       </w:pPr>
-      <w:hyperlink w:anchor="_Toc419170866" w:history="1">
+      <w:hyperlink w:anchor="_Toc419577930" w:history="1">
         <w:r>
           <w:rPr>
             <w:rStyle w:val="Hyperlink"/>
@@ -911,7 +911,7 @@
             <w:noProof/>
             <w:webHidden/>
           </w:rPr>
-          <w:instrText xml:space="preserve"> PAGEREF _Toc419170866 \h </w:instrText>
+          <w:instrText xml:space="preserve"> PAGEREF _Toc419577930 \h </w:instrText>
         </w:r>
         <w:r>
           <w:rPr>
@@ -950,7 +950,7 @@
           <w:noProof/>
         </w:rPr>
       </w:pPr>
-      <w:hyperlink w:anchor="_Toc419170867" w:history="1">
+      <w:hyperlink w:anchor="_Toc419577931" w:history="1">
         <w:r>
           <w:rPr>
             <w:rStyle w:val="Hyperlink"/>
@@ -991,7 +991,7 @@
             <w:noProof/>
             <w:webHidden/>
           </w:rPr>
-          <w:instrText xml:space="preserve"> PAGEREF _Toc419170867 \h </w:instrText>
+          <w:instrText xml:space="preserve"> PAGEREF _Toc419577931 \h </w:instrText>
         </w:r>
         <w:r>
           <w:rPr>
@@ -1030,7 +1030,7 @@
           <w:noProof/>
         </w:rPr>
       </w:pPr>
-      <w:hyperlink w:anchor="_Toc419170868" w:history="1">
+      <w:hyperlink w:anchor="_Toc419577932" w:history="1">
         <w:r>
           <w:rPr>
             <w:rStyle w:val="Hyperlink"/>
@@ -1071,7 +1071,7 @@
             <w:noProof/>
             <w:webHidden/>
           </w:rPr>
-          <w:instrText xml:space="preserve"> PAGEREF _Toc419170868 \h </w:instrText>
+          <w:instrText xml:space="preserve"> PAGEREF _Toc419577932 \h </w:instrText>
         </w:r>
         <w:r>
           <w:rPr>
@@ -1110,7 +1110,7 @@
           <w:noProof/>
         </w:rPr>
       </w:pPr>
-      <w:hyperlink w:anchor="_Toc419170869" w:history="1">
+      <w:hyperlink w:anchor="_Toc419577933" w:history="1">
         <w:r>
           <w:rPr>
             <w:rStyle w:val="Hyperlink"/>
@@ -1151,7 +1151,7 @@
             <w:noProof/>
             <w:webHidden/>
           </w:rPr>
-          <w:instrText xml:space="preserve"> PAGEREF _Toc419170869 \h </w:instrText>
+          <w:instrText xml:space="preserve"> PAGEREF _Toc419577933 \h </w:instrText>
         </w:r>
         <w:r>
           <w:rPr>
@@ -1190,7 +1190,7 @@
           <w:noProof/>
         </w:rPr>
       </w:pPr>
-      <w:hyperlink w:anchor="_Toc419170870" w:history="1">
+      <w:hyperlink w:anchor="_Toc419577934" w:history="1">
         <w:r>
           <w:rPr>
             <w:rStyle w:val="Hyperlink"/>
@@ -1231,7 +1231,7 @@
             <w:noProof/>
             <w:webHidden/>
           </w:rPr>
-          <w:instrText xml:space="preserve"> PAGEREF _Toc419170870 \h </w:instrText>
+          <w:instrText xml:space="preserve"> PAGEREF _Toc419577934 \h </w:instrText>
         </w:r>
         <w:r>
           <w:rPr>
@@ -1270,7 +1270,7 @@
           <w:noProof/>
         </w:rPr>
       </w:pPr>
-      <w:hyperlink w:anchor="_Toc419170871" w:history="1">
+      <w:hyperlink w:anchor="_Toc419577935" w:history="1">
         <w:r>
           <w:rPr>
             <w:rStyle w:val="Hyperlink"/>
@@ -1311,7 +1311,7 @@
             <w:noProof/>
             <w:webHidden/>
           </w:rPr>
-          <w:instrText xml:space="preserve"> PAGEREF _Toc419170871 \h </w:instrText>
+          <w:instrText xml:space="preserve"> PAGEREF _Toc419577935 \h </w:instrText>
         </w:r>
         <w:r>
           <w:rPr>
@@ -1350,7 +1350,7 @@
           <w:noProof/>
         </w:rPr>
       </w:pPr>
-      <w:hyperlink w:anchor="_Toc419170872" w:history="1">
+      <w:hyperlink w:anchor="_Toc419577936" w:history="1">
         <w:r>
           <w:rPr>
             <w:rStyle w:val="Hyperlink"/>
@@ -1391,7 +1391,7 @@
             <w:noProof/>
             <w:webHidden/>
           </w:rPr>
-          <w:instrText xml:space="preserve"> PAGEREF _Toc419170872 \h </w:instrText>
+          <w:instrText xml:space="preserve"> PAGEREF _Toc419577936 \h </w:instrText>
         </w:r>
         <w:r>
           <w:rPr>
@@ -1430,7 +1430,7 @@
           <w:noProof/>
         </w:rPr>
       </w:pPr>
-      <w:hyperlink w:anchor="_Toc419170873" w:history="1">
+      <w:hyperlink w:anchor="_Toc419577937" w:history="1">
         <w:r>
           <w:rPr>
             <w:rStyle w:val="Hyperlink"/>
@@ -1471,7 +1471,7 @@
             <w:noProof/>
             <w:webHidden/>
           </w:rPr>
-          <w:instrText xml:space="preserve"> PAGEREF _Toc419170873 \h </w:instrText>
+          <w:instrText xml:space="preserve"> PAGEREF _Toc419577937 \h </w:instrText>
         </w:r>
         <w:r>
           <w:rPr>
@@ -1510,7 +1510,7 @@
           <w:noProof/>
         </w:rPr>
       </w:pPr>
-      <w:hyperlink w:anchor="_Toc419170874" w:history="1">
+      <w:hyperlink w:anchor="_Toc419577938" w:history="1">
         <w:r>
           <w:rPr>
             <w:rStyle w:val="Hyperlink"/>
@@ -1551,7 +1551,7 @@
             <w:noProof/>
             <w:webHidden/>
           </w:rPr>
-          <w:instrText xml:space="preserve"> PAGEREF _Toc419170874 \h </w:instrText>
+          <w:instrText xml:space="preserve"> PAGEREF _Toc419577938 \h </w:instrText>
         </w:r>
         <w:r>
           <w:rPr>
@@ -1590,7 +1590,7 @@
           <w:noProof/>
         </w:rPr>
       </w:pPr>
-      <w:hyperlink w:anchor="_Toc419170875" w:history="1">
+      <w:hyperlink w:anchor="_Toc419577939" w:history="1">
         <w:r>
           <w:rPr>
             <w:rStyle w:val="Hyperlink"/>
@@ -1631,7 +1631,7 @@
             <w:noProof/>
             <w:webHidden/>
           </w:rPr>
-          <w:instrText xml:space="preserve"> PAGEREF _Toc419170875 \h </w:instrText>
+          <w:instrText xml:space="preserve"> PAGEREF _Toc419577939 \h </w:instrText>
         </w:r>
         <w:r>
           <w:rPr>
@@ -1670,7 +1670,7 @@
           <w:noProof/>
         </w:rPr>
       </w:pPr>
-      <w:hyperlink w:anchor="_Toc419170876" w:history="1">
+      <w:hyperlink w:anchor="_Toc419577940" w:history="1">
         <w:r>
           <w:rPr>
             <w:rStyle w:val="Hyperlink"/>
@@ -1711,7 +1711,7 @@
             <w:noProof/>
             <w:webHidden/>
           </w:rPr>
-          <w:instrText xml:space="preserve"> PAGEREF _Toc419170876 \h </w:instrText>
+          <w:instrText xml:space="preserve"> PAGEREF _Toc419577940 \h </w:instrText>
         </w:r>
         <w:r>
           <w:rPr>
@@ -1750,7 +1750,7 @@
           <w:noProof/>
         </w:rPr>
       </w:pPr>
-      <w:hyperlink w:anchor="_Toc419170877" w:history="1">
+      <w:hyperlink w:anchor="_Toc419577941" w:history="1">
         <w:r>
           <w:rPr>
             <w:rStyle w:val="Hyperlink"/>
@@ -1770,7 +1770,7 @@
             <w:rStyle w:val="Hyperlink"/>
             <w:noProof/>
           </w:rPr>
-          <w:t>Effect of Geopolitics on Olympic Medal Wins – Charting the Rise and Fall of Superpowers</w:t>
+          <w:t>Effect of Geopolitics on Olympic Medal Wins – Charting the Rise and Fall of Global Superpowers</w:t>
         </w:r>
         <w:r>
           <w:rPr>
@@ -1791,7 +1791,7 @@
             <w:noProof/>
             <w:webHidden/>
           </w:rPr>
-          <w:instrText xml:space="preserve"> PAGEREF _Toc419170877 \h </w:instrText>
+          <w:instrText xml:space="preserve"> PAGEREF _Toc419577941 \h </w:instrText>
         </w:r>
         <w:r>
           <w:rPr>
@@ -1830,7 +1830,7 @@
           <w:noProof/>
         </w:rPr>
       </w:pPr>
-      <w:hyperlink w:anchor="_Toc419170878" w:history="1">
+      <w:hyperlink w:anchor="_Toc419577942" w:history="1">
         <w:r>
           <w:rPr>
             <w:rStyle w:val="Hyperlink"/>
@@ -1871,7 +1871,7 @@
             <w:noProof/>
             <w:webHidden/>
           </w:rPr>
-          <w:instrText xml:space="preserve"> PAGEREF _Toc419170878 \h </w:instrText>
+          <w:instrText xml:space="preserve"> PAGEREF _Toc419577942 \h </w:instrText>
         </w:r>
         <w:r>
           <w:rPr>
@@ -1910,7 +1910,7 @@
           <w:noProof/>
         </w:rPr>
       </w:pPr>
-      <w:hyperlink w:anchor="_Toc419170879" w:history="1">
+      <w:hyperlink w:anchor="_Toc419577943" w:history="1">
         <w:r>
           <w:rPr>
             <w:rStyle w:val="Hyperlink"/>
@@ -1951,7 +1951,7 @@
             <w:noProof/>
             <w:webHidden/>
           </w:rPr>
-          <w:instrText xml:space="preserve"> PAGEREF _Toc419170879 \h </w:instrText>
+          <w:instrText xml:space="preserve"> PAGEREF _Toc419577943 \h </w:instrText>
         </w:r>
         <w:r>
           <w:rPr>
@@ -1971,7 +1971,7 @@
             <w:noProof/>
             <w:webHidden/>
           </w:rPr>
-          <w:t>15</w:t>
+          <w:t>14</w:t>
         </w:r>
         <w:r>
           <w:rPr>
@@ -1990,7 +1990,7 @@
           <w:noProof/>
         </w:rPr>
       </w:pPr>
-      <w:hyperlink w:anchor="_Toc419170880" w:history="1">
+      <w:hyperlink w:anchor="_Toc419577944" w:history="1">
         <w:r>
           <w:rPr>
             <w:rStyle w:val="Hyperlink"/>
@@ -2031,7 +2031,7 @@
             <w:noProof/>
             <w:webHidden/>
           </w:rPr>
-          <w:instrText xml:space="preserve"> PAGEREF _Toc419170880 \h </w:instrText>
+          <w:instrText xml:space="preserve"> PAGEREF _Toc419577944 \h </w:instrText>
         </w:r>
         <w:r>
           <w:rPr>
@@ -2051,7 +2051,7 @@
             <w:noProof/>
             <w:webHidden/>
           </w:rPr>
-          <w:t>16</w:t>
+          <w:t>15</w:t>
         </w:r>
         <w:r>
           <w:rPr>
@@ -2070,7 +2070,7 @@
           <w:noProof/>
         </w:rPr>
       </w:pPr>
-      <w:hyperlink w:anchor="_Toc419170881" w:history="1">
+      <w:hyperlink w:anchor="_Toc419577945" w:history="1">
         <w:r>
           <w:rPr>
             <w:rStyle w:val="Hyperlink"/>
@@ -2111,7 +2111,7 @@
             <w:noProof/>
             <w:webHidden/>
           </w:rPr>
-          <w:instrText xml:space="preserve"> PAGEREF _Toc419170881 \h </w:instrText>
+          <w:instrText xml:space="preserve"> PAGEREF _Toc419577945 \h </w:instrText>
         </w:r>
         <w:r>
           <w:rPr>
@@ -2131,7 +2131,7 @@
             <w:noProof/>
             <w:webHidden/>
           </w:rPr>
-          <w:t>17</w:t>
+          <w:t>16</w:t>
         </w:r>
         <w:r>
           <w:rPr>
@@ -2150,7 +2150,7 @@
           <w:noProof/>
         </w:rPr>
       </w:pPr>
-      <w:hyperlink w:anchor="_Toc419170882" w:history="1">
+      <w:hyperlink w:anchor="_Toc419577946" w:history="1">
         <w:r>
           <w:rPr>
             <w:rStyle w:val="Hyperlink"/>
@@ -2191,7 +2191,7 @@
             <w:noProof/>
             <w:webHidden/>
           </w:rPr>
-          <w:instrText xml:space="preserve"> PAGEREF _Toc419170882 \h </w:instrText>
+          <w:instrText xml:space="preserve"> PAGEREF _Toc419577946 \h </w:instrText>
         </w:r>
         <w:r>
           <w:rPr>
@@ -2230,7 +2230,7 @@
           <w:noProof/>
         </w:rPr>
       </w:pPr>
-      <w:hyperlink w:anchor="_Toc419170883" w:history="1">
+      <w:hyperlink w:anchor="_Toc419577947" w:history="1">
         <w:r>
           <w:rPr>
             <w:rStyle w:val="Hyperlink"/>
@@ -2250,7 +2250,7 @@
             <w:rStyle w:val="Hyperlink"/>
             <w:noProof/>
           </w:rPr>
-          <w:t>Growth in the Number of Olympic Events</w:t>
+          <w:t>Growth in the Number of Olympic Events by Type</w:t>
         </w:r>
         <w:r>
           <w:rPr>
@@ -2271,7 +2271,7 @@
             <w:noProof/>
             <w:webHidden/>
           </w:rPr>
-          <w:instrText xml:space="preserve"> PAGEREF _Toc419170883 \h </w:instrText>
+          <w:instrText xml:space="preserve"> PAGEREF _Toc419577947 \h </w:instrText>
         </w:r>
         <w:r>
           <w:rPr>
@@ -2310,7 +2310,7 @@
           <w:noProof/>
         </w:rPr>
       </w:pPr>
-      <w:hyperlink w:anchor="_Toc419170884" w:history="1">
+      <w:hyperlink w:anchor="_Toc419577948" w:history="1">
         <w:r>
           <w:rPr>
             <w:rStyle w:val="Hyperlink"/>
@@ -2351,7 +2351,7 @@
             <w:noProof/>
             <w:webHidden/>
           </w:rPr>
-          <w:instrText xml:space="preserve"> PAGEREF _Toc419170884 \h </w:instrText>
+          <w:instrText xml:space="preserve"> PAGEREF _Toc419577948 \h </w:instrText>
         </w:r>
         <w:r>
           <w:rPr>
@@ -2390,7 +2390,7 @@
           <w:noProof/>
         </w:rPr>
       </w:pPr>
-      <w:hyperlink w:anchor="_Toc419170885" w:history="1">
+      <w:hyperlink w:anchor="_Toc419577949" w:history="1">
         <w:r>
           <w:rPr>
             <w:rStyle w:val="Hyperlink"/>
@@ -2417,7 +2417,7 @@
             <w:noProof/>
             <w:webHidden/>
           </w:rPr>
-          <w:instrText xml:space="preserve"> PAGEREF _Toc419170885 \h </w:instrText>
+          <w:instrText xml:space="preserve"> PAGEREF _Toc419577949 \h </w:instrText>
         </w:r>
         <w:r>
           <w:rPr>
@@ -2528,7 +2528,7 @@
         </w:rPr>
         <w:fldChar w:fldCharType="separate"/>
       </w:r>
-      <w:hyperlink w:anchor="_Toc419170886" w:history="1">
+      <w:hyperlink w:anchor="_Toc419577950" w:history="1">
         <w:r>
           <w:rPr>
             <w:rStyle w:val="Hyperlink"/>
@@ -2555,7 +2555,7 @@
             <w:noProof/>
             <w:webHidden/>
           </w:rPr>
-          <w:instrText xml:space="preserve"> PAGEREF _Toc419170886 \h </w:instrText>
+          <w:instrText xml:space="preserve"> PAGEREF _Toc419577950 \h </w:instrText>
         </w:r>
         <w:r>
           <w:rPr>
@@ -2594,7 +2594,7 @@
           <w:noProof/>
         </w:rPr>
       </w:pPr>
-      <w:hyperlink w:anchor="_Toc419170887" w:history="1">
+      <w:hyperlink w:anchor="_Toc419577951" w:history="1">
         <w:r>
           <w:rPr>
             <w:rStyle w:val="Hyperlink"/>
@@ -2621,7 +2621,7 @@
             <w:noProof/>
             <w:webHidden/>
           </w:rPr>
-          <w:instrText xml:space="preserve"> PAGEREF _Toc419170887 \h </w:instrText>
+          <w:instrText xml:space="preserve"> PAGEREF _Toc419577951 \h </w:instrText>
         </w:r>
         <w:r>
           <w:rPr>
@@ -2660,7 +2660,7 @@
           <w:noProof/>
         </w:rPr>
       </w:pPr>
-      <w:hyperlink w:anchor="_Toc419170888" w:history="1">
+      <w:hyperlink w:anchor="_Toc419577952" w:history="1">
         <w:r>
           <w:rPr>
             <w:rStyle w:val="Hyperlink"/>
@@ -2687,7 +2687,7 @@
             <w:noProof/>
             <w:webHidden/>
           </w:rPr>
-          <w:instrText xml:space="preserve"> PAGEREF _Toc419170888 \h </w:instrText>
+          <w:instrText xml:space="preserve"> PAGEREF _Toc419577952 \h </w:instrText>
         </w:r>
         <w:r>
           <w:rPr>
@@ -2726,7 +2726,7 @@
           <w:noProof/>
         </w:rPr>
       </w:pPr>
-      <w:hyperlink w:anchor="_Toc419170889" w:history="1">
+      <w:hyperlink w:anchor="_Toc419577953" w:history="1">
         <w:r>
           <w:rPr>
             <w:rStyle w:val="Hyperlink"/>
@@ -2753,7 +2753,7 @@
             <w:noProof/>
             <w:webHidden/>
           </w:rPr>
-          <w:instrText xml:space="preserve"> PAGEREF _Toc419170889 \h </w:instrText>
+          <w:instrText xml:space="preserve"> PAGEREF _Toc419577953 \h </w:instrText>
         </w:r>
         <w:r>
           <w:rPr>
@@ -2792,7 +2792,7 @@
           <w:noProof/>
         </w:rPr>
       </w:pPr>
-      <w:hyperlink w:anchor="_Toc419170890" w:history="1">
+      <w:hyperlink w:anchor="_Toc419577954" w:history="1">
         <w:r>
           <w:rPr>
             <w:rStyle w:val="Hyperlink"/>
@@ -2819,7 +2819,7 @@
             <w:noProof/>
             <w:webHidden/>
           </w:rPr>
-          <w:instrText xml:space="preserve"> PAGEREF _Toc419170890 \h </w:instrText>
+          <w:instrText xml:space="preserve"> PAGEREF _Toc419577954 \h </w:instrText>
         </w:r>
         <w:r>
           <w:rPr>
@@ -2858,7 +2858,7 @@
           <w:noProof/>
         </w:rPr>
       </w:pPr>
-      <w:hyperlink w:anchor="_Toc419170891" w:history="1">
+      <w:hyperlink w:anchor="_Toc419577955" w:history="1">
         <w:r>
           <w:rPr>
             <w:rStyle w:val="Hyperlink"/>
@@ -2885,7 +2885,7 @@
             <w:noProof/>
             <w:webHidden/>
           </w:rPr>
-          <w:instrText xml:space="preserve"> PAGEREF _Toc419170891 \h </w:instrText>
+          <w:instrText xml:space="preserve"> PAGEREF _Toc419577955 \h </w:instrText>
         </w:r>
         <w:r>
           <w:rPr>
@@ -2924,7 +2924,7 @@
           <w:noProof/>
         </w:rPr>
       </w:pPr>
-      <w:hyperlink w:anchor="_Toc419170892" w:history="1">
+      <w:hyperlink w:anchor="_Toc419577956" w:history="1">
         <w:r>
           <w:rPr>
             <w:rStyle w:val="Hyperlink"/>
@@ -2951,7 +2951,7 @@
             <w:noProof/>
             <w:webHidden/>
           </w:rPr>
-          <w:instrText xml:space="preserve"> PAGEREF _Toc419170892 \h </w:instrText>
+          <w:instrText xml:space="preserve"> PAGEREF _Toc419577956 \h </w:instrText>
         </w:r>
         <w:r>
           <w:rPr>
@@ -2990,7 +2990,7 @@
           <w:noProof/>
         </w:rPr>
       </w:pPr>
-      <w:hyperlink w:anchor="_Toc419170893" w:history="1">
+      <w:hyperlink w:anchor="_Toc419577957" w:history="1">
         <w:r>
           <w:rPr>
             <w:rStyle w:val="Hyperlink"/>
@@ -3017,7 +3017,7 @@
             <w:noProof/>
             <w:webHidden/>
           </w:rPr>
-          <w:instrText xml:space="preserve"> PAGEREF _Toc419170893 \h </w:instrText>
+          <w:instrText xml:space="preserve"> PAGEREF _Toc419577957 \h </w:instrText>
         </w:r>
         <w:r>
           <w:rPr>
@@ -3056,7 +3056,7 @@
           <w:noProof/>
         </w:rPr>
       </w:pPr>
-      <w:hyperlink w:anchor="_Toc419170894" w:history="1">
+      <w:hyperlink w:anchor="_Toc419577958" w:history="1">
         <w:r>
           <w:rPr>
             <w:rStyle w:val="Hyperlink"/>
@@ -3083,7 +3083,7 @@
             <w:noProof/>
             <w:webHidden/>
           </w:rPr>
-          <w:instrText xml:space="preserve"> PAGEREF _Toc419170894 \h </w:instrText>
+          <w:instrText xml:space="preserve"> PAGEREF _Toc419577958 \h </w:instrText>
         </w:r>
         <w:r>
           <w:rPr>
@@ -3122,13 +3122,13 @@
           <w:noProof/>
         </w:rPr>
       </w:pPr>
-      <w:hyperlink w:anchor="_Toc419170895" w:history="1">
+      <w:hyperlink w:anchor="_Toc419577959" w:history="1">
         <w:r>
           <w:rPr>
             <w:rStyle w:val="Hyperlink"/>
             <w:noProof/>
           </w:rPr>
-          <w:t>Figure 10 – Line Graph Showing the Effect of Geopolitics on Summer Olympic Medal Count</w:t>
+          <w:t>Figure 10 – Line Graph Showing the Effect of Geopolitics on Summer Olympic Medal Counts</w:t>
         </w:r>
         <w:r>
           <w:rPr>
@@ -3149,7 +3149,7 @@
             <w:noProof/>
             <w:webHidden/>
           </w:rPr>
-          <w:instrText xml:space="preserve"> PAGEREF _Toc419170895 \h </w:instrText>
+          <w:instrText xml:space="preserve"> PAGEREF _Toc419577959 \h </w:instrText>
         </w:r>
         <w:r>
           <w:rPr>
@@ -3188,7 +3188,7 @@
           <w:noProof/>
         </w:rPr>
       </w:pPr>
-      <w:hyperlink w:anchor="_Toc419170896" w:history="1">
+      <w:hyperlink w:anchor="_Toc419577960" w:history="1">
         <w:r>
           <w:rPr>
             <w:rStyle w:val="Hyperlink"/>
@@ -3215,7 +3215,7 @@
             <w:noProof/>
             <w:webHidden/>
           </w:rPr>
-          <w:instrText xml:space="preserve"> PAGEREF _Toc419170896 \h </w:instrText>
+          <w:instrText xml:space="preserve"> PAGEREF _Toc419577960 \h </w:instrText>
         </w:r>
         <w:r>
           <w:rPr>
@@ -3235,7 +3235,7 @@
             <w:noProof/>
             <w:webHidden/>
           </w:rPr>
-          <w:t>14</w:t>
+          <w:t>13</w:t>
         </w:r>
         <w:r>
           <w:rPr>
@@ -3254,13 +3254,13 @@
           <w:noProof/>
         </w:rPr>
       </w:pPr>
-      <w:hyperlink w:anchor="_Toc419170897" w:history="1">
+      <w:hyperlink w:anchor="_Toc419577961" w:history="1">
         <w:r>
           <w:rPr>
             <w:rStyle w:val="Hyperlink"/>
             <w:noProof/>
           </w:rPr>
-          <w:t>Figure 11 – Multi Y-Axis Bar Graph Contrasting Population to Medal Ratio and the Total Number of Medals Won</w:t>
+          <w:t>Figure 12 – Multi Y-Axis Bar Graph Contrasting Population to Medal Ratio and the Total Number of Medals Won</w:t>
         </w:r>
         <w:r>
           <w:rPr>
@@ -3281,7 +3281,7 @@
             <w:noProof/>
             <w:webHidden/>
           </w:rPr>
-          <w:instrText xml:space="preserve"> PAGEREF _Toc419170897 \h </w:instrText>
+          <w:instrText xml:space="preserve"> PAGEREF _Toc419577961 \h </w:instrText>
         </w:r>
         <w:r>
           <w:rPr>
@@ -3320,13 +3320,13 @@
           <w:noProof/>
         </w:rPr>
       </w:pPr>
-      <w:hyperlink w:anchor="_Toc419170898" w:history="1">
+      <w:hyperlink w:anchor="_Toc419577962" w:history="1">
         <w:r>
           <w:rPr>
             <w:rStyle w:val="Hyperlink"/>
             <w:noProof/>
           </w:rPr>
-          <w:t>Figure 12 – Stacked Bar Chart of the Medals Won by the United States at the Summer Olympics</w:t>
+          <w:t>Figure 13 – Stacked Bar Chart of the Medals Won by the United States at the Summer Olympics</w:t>
         </w:r>
         <w:r>
           <w:rPr>
@@ -3347,7 +3347,7 @@
             <w:noProof/>
             <w:webHidden/>
           </w:rPr>
-          <w:instrText xml:space="preserve"> PAGEREF _Toc419170898 \h </w:instrText>
+          <w:instrText xml:space="preserve"> PAGEREF _Toc419577962 \h </w:instrText>
         </w:r>
         <w:r>
           <w:rPr>
@@ -3386,13 +3386,13 @@
           <w:noProof/>
         </w:rPr>
       </w:pPr>
-      <w:hyperlink w:anchor="_Toc419170899" w:history="1">
+      <w:hyperlink w:anchor="_Toc419577963" w:history="1">
         <w:r>
           <w:rPr>
             <w:rStyle w:val="Hyperlink"/>
             <w:noProof/>
           </w:rPr>
-          <w:t>Figure 12 – Symbol Map of the Summer Olympic Games Host Cities</w:t>
+          <w:t>Figure 14 – Symbol Map of the Summer Olympic Games Host Cities</w:t>
         </w:r>
         <w:r>
           <w:rPr>
@@ -3413,7 +3413,7 @@
             <w:noProof/>
             <w:webHidden/>
           </w:rPr>
-          <w:instrText xml:space="preserve"> PAGEREF _Toc419170899 \h </w:instrText>
+          <w:instrText xml:space="preserve"> PAGEREF _Toc419577963 \h </w:instrText>
         </w:r>
         <w:r>
           <w:rPr>
@@ -3452,13 +3452,13 @@
           <w:noProof/>
         </w:rPr>
       </w:pPr>
-      <w:hyperlink w:anchor="_Toc419170900" w:history="1">
+      <w:hyperlink w:anchor="_Toc419577964" w:history="1">
         <w:r>
           <w:rPr>
             <w:rStyle w:val="Hyperlink"/>
             <w:noProof/>
           </w:rPr>
-          <w:t>Figure 13 – Symbol Map showing the Number of Athletes that Attended the London 2012 Olympics and the Average Number of Medals per Athlete</w:t>
+          <w:t>Figure 15 – Symbol Map showing the Number of Athletes that Attended the London 2012 Olympics and the Average Number of Medals per Athlete</w:t>
         </w:r>
         <w:r>
           <w:rPr>
@@ -3479,7 +3479,7 @@
             <w:noProof/>
             <w:webHidden/>
           </w:rPr>
-          <w:instrText xml:space="preserve"> PAGEREF _Toc419170900 \h </w:instrText>
+          <w:instrText xml:space="preserve"> PAGEREF _Toc419577964 \h </w:instrText>
         </w:r>
         <w:r>
           <w:rPr>
@@ -3518,13 +3518,13 @@
           <w:noProof/>
         </w:rPr>
       </w:pPr>
-      <w:hyperlink w:anchor="_Toc419170901" w:history="1">
+      <w:hyperlink w:anchor="_Toc419577965" w:history="1">
         <w:r>
           <w:rPr>
             <w:rStyle w:val="Hyperlink"/>
             <w:noProof/>
           </w:rPr>
-          <w:t>Figure 13 – Line Graph Showing the Growth in the Number of Events at the Summer Olympics</w:t>
+          <w:t>Figure 16 – Line Graph Showing the Growth in the Number of Events at the Summer Olympics</w:t>
         </w:r>
         <w:r>
           <w:rPr>
@@ -3545,7 +3545,7 @@
             <w:noProof/>
             <w:webHidden/>
           </w:rPr>
-          <w:instrText xml:space="preserve"> PAGEREF _Toc419170901 \h </w:instrText>
+          <w:instrText xml:space="preserve"> PAGEREF _Toc419577965 \h </w:instrText>
         </w:r>
         <w:r>
           <w:rPr>
@@ -3584,13 +3584,13 @@
           <w:noProof/>
         </w:rPr>
       </w:pPr>
-      <w:hyperlink w:anchor="_Toc419170902" w:history="1">
+      <w:hyperlink w:anchor="_Toc419577966" w:history="1">
         <w:r>
           <w:rPr>
             <w:rStyle w:val="Hyperlink"/>
             <w:noProof/>
           </w:rPr>
-          <w:t>Figure 13 – Stacked Bar Graph Comparing Michael Phelps Medal Total to Various Countries</w:t>
+          <w:t>Figure 17 – Stacked Bar Graph Comparing Michael Phelps Medal Total to Various Countries</w:t>
         </w:r>
         <w:r>
           <w:rPr>
@@ -3611,7 +3611,7 @@
             <w:noProof/>
             <w:webHidden/>
           </w:rPr>
-          <w:instrText xml:space="preserve"> PAGEREF _Toc419170902 \h </w:instrText>
+          <w:instrText xml:space="preserve"> PAGEREF _Toc419577966 \h </w:instrText>
         </w:r>
         <w:r>
           <w:rPr>
@@ -3675,7 +3675,7 @@
       <w:pPr>
         <w:pStyle w:val="Heading1"/>
       </w:pPr>
-      <w:bookmarkStart w:id="2" w:name="_Toc419170860"/>
+      <w:bookmarkStart w:id="2" w:name="_Toc419577924"/>
       <w:r>
         <w:lastRenderedPageBreak/>
         <w:t>Summary</w:t>
@@ -3732,7 +3732,7 @@
       <w:pPr>
         <w:pStyle w:val="Heading1"/>
       </w:pPr>
-      <w:bookmarkStart w:id="3" w:name="_Toc419170861"/>
+      <w:bookmarkStart w:id="3" w:name="_Toc419577925"/>
       <w:r>
         <w:t>Application Overview</w:t>
       </w:r>
@@ -3744,7 +3744,13 @@
         <w:ind w:firstLine="360"/>
       </w:pPr>
       <w:r>
-        <w:t xml:space="preserve">Every two years, the world gathers to celebrate amateur sports at the Olympic Games.  While over 219 million Americans watched the London 2012 summer Olympics and cheered as the United States won more medals than any other nation, most viewers failed to understand the varied dynamics associated with the US’ perceived </w:t>
+        <w:t xml:space="preserve">Every two years, the world gathers to celebrate amateur sports at the Olympic Games.  While over 219 million Americans watched the London 2012 summer Olympics and cheered as the United States won more medals than any other nation, most viewers </w:t>
+      </w:r>
+      <w:r>
+        <w:t>never understood or appreciated</w:t>
+      </w:r>
+      <w:r>
+        <w:t xml:space="preserve"> the varied dynamics associated with the US’ perceived </w:t>
       </w:r>
       <w:r>
         <w:t xml:space="preserve">Olympic </w:t>
@@ -3769,13 +3775,40 @@
         <w:t>Games</w:t>
       </w:r>
       <w:r>
-        <w:t xml:space="preserve">, most think solely about the total number of medals won.  However, this formula is overly simplistic.  </w:t>
+        <w:t>, most think solely about t</w:t>
+      </w:r>
+      <w:r>
+        <w:t>he total number of medals won</w:t>
+      </w:r>
+      <w:r>
+        <w:t xml:space="preserve">, </w:t>
+      </w:r>
+      <w:r>
+        <w:t xml:space="preserve">but that </w:t>
+      </w:r>
+      <w:r>
+        <w:t xml:space="preserve">is overly simplistic.  </w:t>
       </w:r>
       <w:r>
         <w:t xml:space="preserve">Our application </w:t>
       </w:r>
       <w:r>
-        <w:t xml:space="preserve">uses Olympic historic data to enable users </w:t>
+        <w:t>uses</w:t>
+      </w:r>
+      <w:r>
+        <w:t xml:space="preserve"> </w:t>
+      </w:r>
+      <w:r>
+        <w:t xml:space="preserve">Olympic </w:t>
+      </w:r>
+      <w:r>
+        <w:t xml:space="preserve">data </w:t>
+      </w:r>
+      <w:r>
+        <w:t xml:space="preserve">from all previous games </w:t>
+      </w:r>
+      <w:r>
+        <w:t xml:space="preserve">to enable users </w:t>
       </w:r>
       <w:r>
         <w:t xml:space="preserve">to </w:t>
@@ -3946,7 +3979,28 @@
         <w:t xml:space="preserve">on </w:t>
       </w:r>
       <w:r>
-        <w:t xml:space="preserve">the summer Olympics for clarity of data presentation. </w:t>
+        <w:t xml:space="preserve">the summer Olympics </w:t>
+      </w:r>
+      <w:r>
+        <w:t xml:space="preserve">because it is a much larger games both in terms of number events as well as participating nations.  What is more, given the scope of the project, comparing and contrasting summer and winter Olympic </w:t>
+      </w:r>
+      <w:r>
+        <w:t>Games</w:t>
+      </w:r>
+      <w:r>
+        <w:t xml:space="preserve"> would have muddle</w:t>
+      </w:r>
+      <w:r>
+        <w:t>d</w:t>
+      </w:r>
+      <w:r>
+        <w:t xml:space="preserve"> some of the </w:t>
+      </w:r>
+      <w:r>
+        <w:t>points of discussion</w:t>
+      </w:r>
+      <w:r>
+        <w:t xml:space="preserve">. </w:t>
       </w:r>
     </w:p>
     <w:p/>
@@ -3954,7 +4008,7 @@
       <w:pPr>
         <w:pStyle w:val="Heading1"/>
       </w:pPr>
-      <w:bookmarkStart w:id="4" w:name="_Toc419170862"/>
+      <w:bookmarkStart w:id="4" w:name="_Toc419577926"/>
       <w:r>
         <w:t>Typical</w:t>
       </w:r>
@@ -3990,7 +4044,7 @@
         <w:t>in learning</w:t>
       </w:r>
       <w:r>
-        <w:t xml:space="preserve"> more about the summer Olympics.  However, we did focus more on an American audience</w:t>
+        <w:t xml:space="preserve"> more about the Olympics.  However, we did focus more on an American audience</w:t>
       </w:r>
       <w:r>
         <w:t xml:space="preserve"> in many of our visualizations.  While some in the class may not originally come from </w:t>
@@ -4034,7 +4088,7 @@
       <w:pPr>
         <w:pStyle w:val="Heading1"/>
       </w:pPr>
-      <w:bookmarkStart w:id="5" w:name="_Toc419170863"/>
+      <w:bookmarkStart w:id="5" w:name="_Toc419577927"/>
       <w:r>
         <w:lastRenderedPageBreak/>
         <w:t>Application</w:t>
@@ -4109,15 +4163,7 @@
         <w:t xml:space="preserve">Given the </w:t>
       </w:r>
       <w:r>
-        <w:t xml:space="preserve">very positive feedback we received from both Professor </w:t>
-      </w:r>
-      <w:proofErr w:type="spellStart"/>
-      <w:r>
-        <w:t>Mak</w:t>
-      </w:r>
-      <w:proofErr w:type="spellEnd"/>
-      <w:r>
-        <w:t xml:space="preserve"> and the class</w:t>
+        <w:t>very positive feedback we received from both Professor Mak and the class</w:t>
       </w:r>
       <w:r>
         <w:t xml:space="preserve"> regarding our</w:t>
@@ -4159,7 +4205,13 @@
         <w:t>Despite being the first team to present and the only ones who presented early, we felt our presentation was</w:t>
       </w:r>
       <w:r>
-        <w:t xml:space="preserve"> very successful.  Our application has a clear story, and the dynamic data visualizations lend </w:t>
+        <w:t xml:space="preserve"> very successful</w:t>
+      </w:r>
+      <w:r>
+        <w:t xml:space="preserve"> (although it ran long)</w:t>
+      </w:r>
+      <w:r>
+        <w:t xml:space="preserve">.  Our application has a clear story, and the dynamic data visualizations lend </w:t>
       </w:r>
       <w:proofErr w:type="gramStart"/>
       <w:r>
@@ -4213,7 +4265,7 @@
       <w:pPr>
         <w:pStyle w:val="Heading1"/>
       </w:pPr>
-      <w:bookmarkStart w:id="6" w:name="_Toc419170864"/>
+      <w:bookmarkStart w:id="6" w:name="_Toc419577928"/>
       <w:r>
         <w:t>Application Components</w:t>
       </w:r>
@@ -4276,7 +4328,7 @@
         <w:t>to give the site</w:t>
       </w:r>
       <w:r>
-        <w:t xml:space="preserve"> an increased feeling of realism.  However, only of a subset of the links take the user to actual pages.  For a list of the application’s working pages, kindly see the section entitled “</w:t>
+        <w:t xml:space="preserve"> an increased feeling of realism.  However, only of a subset of the links take the user to actual pages.  For a list of the application’s working pages, see the section entitled “</w:t>
       </w:r>
       <w:r>
         <w:fldChar w:fldCharType="begin"/>
@@ -4308,7 +4360,7 @@
       <w:pPr>
         <w:pStyle w:val="Heading2"/>
       </w:pPr>
-      <w:bookmarkStart w:id="7" w:name="_Toc419170865"/>
+      <w:bookmarkStart w:id="7" w:name="_Toc419577929"/>
       <w:r>
         <w:t>Website Template</w:t>
       </w:r>
@@ -4630,7 +4682,7 @@
         <w:pStyle w:val="Caption"/>
       </w:pPr>
       <w:bookmarkStart w:id="8" w:name="_Ref418988139"/>
-      <w:bookmarkStart w:id="9" w:name="_Toc419170886"/>
+      <w:bookmarkStart w:id="9" w:name="_Toc419577950"/>
       <w:r>
         <w:t xml:space="preserve">Figure </w:t>
       </w:r>
@@ -4698,7 +4750,13 @@
         <w:t xml:space="preserve"> will recognize that many of these images came from </w:t>
       </w:r>
       <w:r>
-        <w:t>multiple games, as far back as 1936</w:t>
+        <w:t>multiple games (</w:t>
+      </w:r>
+      <w:r>
+        <w:t>as far back as 1936</w:t>
+      </w:r>
+      <w:r>
+        <w:t>)</w:t>
       </w:r>
       <w:r>
         <w:t>.</w:t>
@@ -4803,7 +4861,13 @@
         <w:t>r when exploring the site as they have</w:t>
       </w:r>
       <w:r>
-        <w:t xml:space="preserve"> reduced fear of not being able to return.</w:t>
+        <w:t xml:space="preserve"> reduced fear of not being able to return</w:t>
+      </w:r>
+      <w:r>
+        <w:t xml:space="preserve"> to a known reference point</w:t>
+      </w:r>
+      <w:r>
+        <w:t>.</w:t>
       </w:r>
       <w:bookmarkStart w:id="10" w:name="_Ref418982343"/>
     </w:p>
@@ -4871,7 +4935,7 @@
         <w:pStyle w:val="Caption"/>
       </w:pPr>
       <w:bookmarkStart w:id="11" w:name="_Ref418988416"/>
-      <w:bookmarkStart w:id="12" w:name="_Toc419170887"/>
+      <w:bookmarkStart w:id="12" w:name="_Toc419577951"/>
       <w:r>
         <w:t xml:space="preserve">Figure </w:t>
       </w:r>
@@ -4912,11 +4976,9 @@
       <w:r>
         <w:t xml:space="preserve">and to return to parent pages in the navigation </w:t>
       </w:r>
-      <w:proofErr w:type="spellStart"/>
-      <w:r>
-        <w:t>heirarchy</w:t>
-      </w:r>
-      <w:proofErr w:type="spellEnd"/>
+      <w:r>
+        <w:t>hierarchy</w:t>
+      </w:r>
       <w:r>
         <w:t xml:space="preserve">.  </w:t>
       </w:r>
@@ -5004,7 +5066,7 @@
       <w:pPr>
         <w:pStyle w:val="Caption"/>
       </w:pPr>
-      <w:bookmarkStart w:id="13" w:name="_Toc419170888"/>
+      <w:bookmarkStart w:id="13" w:name="_Toc419577952"/>
       <w:r>
         <w:t xml:space="preserve">Figure </w:t>
       </w:r>
@@ -5038,7 +5100,7 @@
       <w:pPr>
         <w:pStyle w:val="Heading2"/>
       </w:pPr>
-      <w:bookmarkStart w:id="14" w:name="_Toc419170866"/>
+      <w:bookmarkStart w:id="14" w:name="_Toc419577930"/>
       <w:r>
         <w:t>Tableau</w:t>
       </w:r>
@@ -5202,7 +5264,13 @@
       </w:r>
       <w:r>
         <w:lastRenderedPageBreak/>
-        <w:t xml:space="preserve">opportunity to reference all the user generated tutorials and </w:t>
+        <w:t xml:space="preserve">opportunity to reference all </w:t>
+      </w:r>
+      <w:r>
+        <w:t xml:space="preserve">of </w:t>
+      </w:r>
+      <w:r>
+        <w:t xml:space="preserve">the user generated tutorials and </w:t>
       </w:r>
       <w:r>
         <w:t>YouTube</w:t>
@@ -5274,7 +5342,7 @@
           <w:numId w:val="29"/>
         </w:numPr>
       </w:pPr>
-      <w:bookmarkStart w:id="15" w:name="_Toc419170867"/>
+      <w:bookmarkStart w:id="15" w:name="_Toc419577931"/>
       <w:r>
         <w:t>Multiple Visualization Types</w:t>
       </w:r>
@@ -5321,10 +5389,10 @@
         <w:t xml:space="preserve">names of </w:t>
       </w:r>
       <w:r>
-        <w:t>visualizations that used that visualization model</w:t>
-      </w:r>
-      <w:r>
-        <w:t xml:space="preserve">.  </w:t>
+        <w:t xml:space="preserve">visualizations </w:t>
+      </w:r>
+      <w:r>
+        <w:t>in which that model was used.</w:t>
       </w:r>
     </w:p>
     <w:p>
@@ -5350,7 +5418,13 @@
         <w:rPr>
           <w:b/>
         </w:rPr>
-        <w:t>Normal Bar Chart</w:t>
+        <w:t>Standard</w:t>
+      </w:r>
+      <w:r>
+        <w:rPr>
+          <w:b/>
+        </w:rPr>
+        <w:t xml:space="preserve"> Bar Chart</w:t>
       </w:r>
     </w:p>
     <w:p>
@@ -5544,7 +5618,13 @@
         <w:fldChar w:fldCharType="separate"/>
       </w:r>
       <w:r>
-        <w:t>Effect of Geopolitics on Olympic Medal Wins – Charting the Rise and Fall of Superpowers</w:t>
+        <w:t xml:space="preserve">Effect of Geopolitics on Olympic Medal Wins – Charting the Rise and Fall of </w:t>
+      </w:r>
+      <w:r>
+        <w:t xml:space="preserve">Global </w:t>
+      </w:r>
+      <w:r>
+        <w:t>Superpowers</w:t>
       </w:r>
       <w:r>
         <w:fldChar w:fldCharType="end"/>
@@ -5737,7 +5817,7 @@
           <w:numId w:val="29"/>
         </w:numPr>
       </w:pPr>
-      <w:bookmarkStart w:id="16" w:name="_Toc419170868"/>
+      <w:bookmarkStart w:id="16" w:name="_Toc419577932"/>
       <w:r>
         <w:t>Data Spotlighting</w:t>
       </w:r>
@@ -5908,7 +5988,7 @@
         <w:pStyle w:val="Caption"/>
       </w:pPr>
       <w:bookmarkStart w:id="17" w:name="_Ref418989929"/>
-      <w:bookmarkStart w:id="18" w:name="_Toc419170889"/>
+      <w:bookmarkStart w:id="18" w:name="_Toc419577953"/>
       <w:r>
         <w:t xml:space="preserve">Figure </w:t>
       </w:r>
@@ -6001,7 +6081,7 @@
         <w:pStyle w:val="Caption"/>
       </w:pPr>
       <w:bookmarkStart w:id="19" w:name="_Ref418989930"/>
-      <w:bookmarkStart w:id="20" w:name="_Toc419170890"/>
+      <w:bookmarkStart w:id="20" w:name="_Toc419577954"/>
       <w:r>
         <w:t xml:space="preserve">Figure </w:t>
       </w:r>
@@ -6050,7 +6130,7 @@
           <w:numId w:val="29"/>
         </w:numPr>
       </w:pPr>
-      <w:bookmarkStart w:id="21" w:name="_Toc419170869"/>
+      <w:bookmarkStart w:id="21" w:name="_Toc419577933"/>
       <w:r>
         <w:t>Data Tips</w:t>
       </w:r>
@@ -6139,7 +6219,13 @@
         <w:t xml:space="preserve"> displays the country name along with the number of bronze medals and the total number of medals</w:t>
       </w:r>
       <w:r>
-        <w:t xml:space="preserve"> the country (i.e.</w:t>
+        <w:t xml:space="preserve"> the country (</w:t>
+      </w:r>
+      <w:r>
+        <w:t>e.g</w:t>
+      </w:r>
+      <w:r>
+        <w:t>.</w:t>
       </w:r>
       <w:r>
         <w:t xml:space="preserve"> Poland</w:t>
@@ -6249,7 +6335,7 @@
         <w:pStyle w:val="Caption"/>
       </w:pPr>
       <w:bookmarkStart w:id="22" w:name="_Ref418991857"/>
-      <w:bookmarkStart w:id="23" w:name="_Toc419170891"/>
+      <w:bookmarkStart w:id="23" w:name="_Toc419577955"/>
       <w:r>
         <w:t xml:space="preserve">Figure </w:t>
       </w:r>
@@ -6292,7 +6378,7 @@
           <w:numId w:val="29"/>
         </w:numPr>
       </w:pPr>
-      <w:bookmarkStart w:id="24" w:name="_Toc419170870"/>
+      <w:bookmarkStart w:id="24" w:name="_Toc419577934"/>
       <w:r>
         <w:t>Multi-Y Graphs</w:t>
       </w:r>
@@ -6345,13 +6431,25 @@
         <w:fldChar w:fldCharType="end"/>
       </w:r>
       <w:r>
-        <w:t xml:space="preserve"> has two Y-axes; on the left Y-axis, the population per Olympic medal is displayed while on the right Y-axis is the </w:t>
+        <w:t xml:space="preserve"> has two Y-axes; on the left Y-axis, </w:t>
+      </w:r>
+      <w:r>
+        <w:t>a country’s</w:t>
+      </w:r>
+      <w:r>
+        <w:t xml:space="preserve"> population per Olympic medal is displayed while on the right Y-axis is the </w:t>
+      </w:r>
+      <w:r>
+        <w:t xml:space="preserve">total </w:t>
       </w:r>
       <w:r>
         <w:t xml:space="preserve">number of medals </w:t>
       </w:r>
       <w:r>
         <w:t>won</w:t>
+      </w:r>
+      <w:r>
+        <w:t xml:space="preserve"> by that country</w:t>
       </w:r>
       <w:r>
         <w:t>.  Note that the common X-axis is a set of countries.</w:t>
@@ -6447,7 +6545,7 @@
         <w:pStyle w:val="Caption"/>
       </w:pPr>
       <w:bookmarkStart w:id="25" w:name="_Ref418993265"/>
-      <w:bookmarkStart w:id="26" w:name="_Toc419170892"/>
+      <w:bookmarkStart w:id="26" w:name="_Toc419577956"/>
       <w:r>
         <w:t xml:space="preserve">Figure </w:t>
       </w:r>
@@ -6479,7 +6577,6 @@
         </w:tabs>
       </w:pPr>
       <w:r>
-        <w:lastRenderedPageBreak/>
         <w:tab/>
       </w:r>
       <w:r>
@@ -6569,14 +6666,9 @@
           <w:numId w:val="29"/>
         </w:numPr>
       </w:pPr>
-      <w:bookmarkStart w:id="27" w:name="_Toc419170871"/>
-      <w:proofErr w:type="spellStart"/>
-      <w:r>
-        <w:t>Sortable</w:t>
-      </w:r>
-      <w:proofErr w:type="spellEnd"/>
-      <w:r>
-        <w:t xml:space="preserve"> Table</w:t>
+      <w:bookmarkStart w:id="27" w:name="_Toc419577935"/>
+      <w:r>
+        <w:t>Sortable Table</w:t>
       </w:r>
       <w:bookmarkEnd w:id="27"/>
     </w:p>
@@ -6595,15 +6687,7 @@
       </w:pPr>
       <w:r>
         <w:tab/>
-        <w:t xml:space="preserve">The </w:t>
-      </w:r>
-      <w:proofErr w:type="spellStart"/>
-      <w:r>
-        <w:t>Sortable</w:t>
-      </w:r>
-      <w:proofErr w:type="spellEnd"/>
-      <w:r>
-        <w:t xml:space="preserve"> Table design pattern is something of a misnomer as while it specifically mentions tables by name, the pattern applies to more than that.  As shown in the in-class lecture material, it can also apply to bar graphs as well.  </w:t>
+        <w:t xml:space="preserve">The Sortable Table design pattern is something of a misnomer as while it specifically mentions tables by name, the pattern applies to more than that.  As shown in the in-class lecture material, it can also apply to bar graphs as well.  </w:t>
       </w:r>
     </w:p>
     <w:p>
@@ -6635,27 +6719,16 @@
       </w:r>
       <w:proofErr w:type="gramEnd"/>
       <w:r>
-        <w:t xml:space="preserve"> the mouse over axis title and selecting sort ascending or descending.</w:t>
+        <w:t xml:space="preserve"> the mouse over </w:t>
+      </w:r>
+      <w:r>
+        <w:t xml:space="preserve">the </w:t>
+      </w:r>
+      <w:r>
+        <w:t>axis title and selecting sort ascending or descending.</w:t>
       </w:r>
       <w:r>
         <w:t xml:space="preserve">  </w:t>
-      </w:r>
-    </w:p>
-    <w:p>
-      <w:pPr>
-        <w:tabs>
-          <w:tab w:val="left" w:pos="360"/>
-        </w:tabs>
-      </w:pPr>
-    </w:p>
-    <w:p>
-      <w:pPr>
-        <w:tabs>
-          <w:tab w:val="left" w:pos="360"/>
-        </w:tabs>
-      </w:pPr>
-      <w:r>
-        <w:tab/>
       </w:r>
       <w:r>
         <w:fldChar w:fldCharType="begin"/>
@@ -6808,7 +6881,7 @@
       </w:pPr>
       <w:bookmarkStart w:id="28" w:name="_Ref418995204"/>
       <w:bookmarkStart w:id="29" w:name="_Ref418995160"/>
-      <w:bookmarkStart w:id="30" w:name="_Toc419170893"/>
+      <w:bookmarkStart w:id="30" w:name="_Toc419577957"/>
       <w:r>
         <w:t xml:space="preserve">Figure </w:t>
       </w:r>
@@ -6854,15 +6927,7 @@
       </w:pPr>
       <w:r>
         <w:tab/>
-        <w:t xml:space="preserve">Our application supports </w:t>
-      </w:r>
-      <w:proofErr w:type="spellStart"/>
-      <w:r>
-        <w:t>sortable</w:t>
-      </w:r>
-      <w:proofErr w:type="spellEnd"/>
-      <w:r>
-        <w:t xml:space="preserve"> tables on the data visualizations with multiple Y-graphs namely: </w:t>
+        <w:t xml:space="preserve">Our application supports sortable tables on the data visualizations with multiple Y-graphs namely: </w:t>
       </w:r>
     </w:p>
     <w:p>
@@ -6953,7 +7018,7 @@
       <w:pPr>
         <w:pStyle w:val="Heading2"/>
       </w:pPr>
-      <w:bookmarkStart w:id="31" w:name="_Toc419170872"/>
+      <w:bookmarkStart w:id="31" w:name="_Toc419577936"/>
       <w:r>
         <w:t xml:space="preserve">GitHub </w:t>
       </w:r>
@@ -6993,16 +7058,11 @@
       <w:r>
         <w:t xml:space="preserve"> as our revision control repository.  One of </w:t>
       </w:r>
-      <w:proofErr w:type="spellStart"/>
       <w:r>
         <w:t>GitHub</w:t>
       </w:r>
       <w:r>
-        <w:t>’s</w:t>
-      </w:r>
-      <w:proofErr w:type="spellEnd"/>
-      <w:r>
-        <w:t xml:space="preserve"> lesser known features is that built into every </w:t>
+        <w:t xml:space="preserve">’s lesser known features is that built into every </w:t>
       </w:r>
       <w:r>
         <w:t>GitHub</w:t>
@@ -7020,10 +7080,10 @@
         <w:t xml:space="preserve">A link to the </w:t>
       </w:r>
       <w:r>
-        <w:t xml:space="preserve">application’s home page is below. </w:t>
-      </w:r>
-      <w:r>
-        <w:t xml:space="preserve"> </w:t>
+        <w:t>ap</w:t>
+      </w:r>
+      <w:r>
+        <w:t>plication’s home page is below:</w:t>
       </w:r>
     </w:p>
     <w:p>
@@ -7087,7 +7147,13 @@
         <w:t>GitHub</w:t>
       </w:r>
       <w:r>
-        <w:t xml:space="preserve"> repository so students may view them easily for inspiration, ideas, and to better understand the professor’s expectations.</w:t>
+        <w:t xml:space="preserve"> repository so students may view them easily for inspiration, ideas, and to better understand the expectations</w:t>
+      </w:r>
+      <w:r>
+        <w:t xml:space="preserve"> of the assignment</w:t>
+      </w:r>
+      <w:r>
+        <w:t>.</w:t>
       </w:r>
     </w:p>
     <w:p/>
@@ -7096,7 +7162,7 @@
       <w:pPr>
         <w:pStyle w:val="Heading1"/>
       </w:pPr>
-      <w:bookmarkStart w:id="32" w:name="_Toc419170873"/>
+      <w:bookmarkStart w:id="32" w:name="_Toc419577937"/>
       <w:r>
         <w:t>Data Sources</w:t>
       </w:r>
@@ -7111,102 +7177,23 @@
       </w:pPr>
       <w:r>
         <w:tab/>
-        <w:t xml:space="preserve">Multiple different data sources were used to generate the different data visualizations included with our applications.  Below is a list of the </w:t>
+        <w:t>Multiple different data sources</w:t>
+      </w:r>
+      <w:r>
+        <w:t>/sets</w:t>
+      </w:r>
+      <w:r>
+        <w:t xml:space="preserve"> were used to generate </w:t>
+      </w:r>
+      <w:r>
+        <w:t>our application’s</w:t>
+      </w:r>
+      <w:r>
+        <w:t xml:space="preserve"> data visualizations.  Below is a list of the </w:t>
       </w:r>
       <w:r>
         <w:t>data sources we used; included with each is a reference to the data visualization where the data set was used:</w:t>
       </w:r>
-    </w:p>
-    <w:p/>
-    <w:p>
-      <w:pPr>
-        <w:pStyle w:val="ListParagraph"/>
-        <w:numPr>
-          <w:ilvl w:val="0"/>
-          <w:numId w:val="26"/>
-        </w:numPr>
-        <w:rPr>
-          <w:b/>
-          <w:color w:val="207A14"/>
-        </w:rPr>
-      </w:pPr>
-      <w:r>
-        <w:rPr>
-          <w:b/>
-          <w:color w:val="207A14"/>
-        </w:rPr>
-        <w:t>Olympic Medal Wins by Games</w:t>
-      </w:r>
-    </w:p>
-    <w:p>
-      <w:pPr>
-        <w:pStyle w:val="ListParagraph"/>
-        <w:numPr>
-          <w:ilvl w:val="1"/>
-          <w:numId w:val="26"/>
-        </w:numPr>
-        <w:rPr>
-          <w:b/>
-        </w:rPr>
-      </w:pPr>
-      <w:r>
-        <w:rPr>
-          <w:b/>
-        </w:rPr>
-        <w:t xml:space="preserve">Description: </w:t>
-      </w:r>
-      <w:r>
-        <w:t>This dataset lists the number of gold, silver, and bronze medals won by the United States at each summer Olympic Games.</w:t>
-      </w:r>
-    </w:p>
-    <w:p>
-      <w:pPr>
-        <w:pStyle w:val="ListParagraph"/>
-        <w:numPr>
-          <w:ilvl w:val="1"/>
-          <w:numId w:val="26"/>
-        </w:numPr>
-        <w:rPr>
-          <w:b/>
-        </w:rPr>
-      </w:pPr>
-      <w:r>
-        <w:rPr>
-          <w:b/>
-        </w:rPr>
-        <w:t xml:space="preserve">Data Source: </w:t>
-      </w:r>
-      <w:hyperlink r:id="rId22" w:history="1">
-        <w:r>
-          <w:rPr>
-            <w:rStyle w:val="Hyperlink"/>
-          </w:rPr>
-          <w:t>http://chandoo.org/wp/2008/08/06/olympic-medal-country-year-excel-bubble-chart/</w:t>
-        </w:r>
-      </w:hyperlink>
-    </w:p>
-    <w:p>
-      <w:pPr>
-        <w:pStyle w:val="ListParagraph"/>
-        <w:numPr>
-          <w:ilvl w:val="1"/>
-          <w:numId w:val="26"/>
-        </w:numPr>
-        <w:rPr>
-          <w:b/>
-        </w:rPr>
-      </w:pPr>
-      <w:r>
-        <w:rPr>
-          <w:b/>
-        </w:rPr>
-        <w:t xml:space="preserve">Data Visualization: </w:t>
-      </w:r>
-      <w:fldSimple w:instr=" REF _Ref418973742 \h  \* MERGEFORMAT ">
-        <w:r>
-          <w:t>Effect of Geopolitics on Olympic Medal Wins – Charting the Rise and Fall of Superpowers</w:t>
-        </w:r>
-      </w:fldSimple>
     </w:p>
     <w:p>
       <w:pPr>
@@ -7284,10 +7271,9 @@
         <w:rPr>
           <w:b/>
         </w:rPr>
-        <w:lastRenderedPageBreak/>
         <w:t xml:space="preserve">Data Source: </w:t>
       </w:r>
-      <w:hyperlink r:id="rId23" w:history="1">
+      <w:hyperlink r:id="rId22" w:history="1">
         <w:r>
           <w:rPr>
             <w:rStyle w:val="Hyperlink"/>
@@ -7342,7 +7328,13 @@
       </w:pPr>
       <w:fldSimple w:instr=" REF _Ref418973742 \h  \* MERGEFORMAT ">
         <w:r>
-          <w:t>Effect of Geopolitics on Olympic Medal Wins – Charting the Rise and Fall of Superpowers</w:t>
+          <w:t xml:space="preserve">Effect of Geopolitics on Olympic Medal Wins – Charting the Rise and Fall of </w:t>
+        </w:r>
+        <w:r>
+          <w:t xml:space="preserve">Global </w:t>
+        </w:r>
+        <w:r>
+          <w:t>Superpowers</w:t>
         </w:r>
       </w:fldSimple>
     </w:p>
@@ -7408,7 +7400,13 @@
         <w:t xml:space="preserve"> the People’s Republic of</w:t>
       </w:r>
       <w:r>
-        <w:t xml:space="preserve"> China at each summer Olympic </w:t>
+        <w:t xml:space="preserve"> China </w:t>
+      </w:r>
+      <w:r>
+        <w:t xml:space="preserve">(i.e. not China Taipei) </w:t>
+      </w:r>
+      <w:r>
+        <w:t xml:space="preserve">at each summer Olympic </w:t>
       </w:r>
       <w:r>
         <w:t>Games</w:t>
@@ -7434,7 +7432,7 @@
         </w:rPr>
         <w:t xml:space="preserve">Data Source: </w:t>
       </w:r>
-      <w:hyperlink r:id="rId24" w:history="1">
+      <w:hyperlink r:id="rId23" w:history="1">
         <w:r>
           <w:rPr>
             <w:rStyle w:val="Hyperlink"/>
@@ -7461,11 +7459,18 @@
         <w:rPr>
           <w:b/>
         </w:rPr>
+        <w:lastRenderedPageBreak/>
         <w:t xml:space="preserve">Data Visualization: </w:t>
       </w:r>
       <w:fldSimple w:instr=" REF _Ref418973742 \h  \* MERGEFORMAT ">
         <w:r>
-          <w:t>Effect of Geopolitics on Olympic Medal Wins – Charting the Rise and Fall of Superpowers</w:t>
+          <w:t xml:space="preserve">Effect of Geopolitics on Olympic Medal Wins – Charting the Rise and Fall of </w:t>
+        </w:r>
+        <w:r>
+          <w:t xml:space="preserve">Global </w:t>
+        </w:r>
+        <w:r>
+          <w:t>Superpowers</w:t>
         </w:r>
       </w:fldSimple>
     </w:p>
@@ -7561,7 +7566,7 @@
         </w:rPr>
         <w:t xml:space="preserve">Data Source: </w:t>
       </w:r>
-      <w:hyperlink r:id="rId25" w:history="1">
+      <w:hyperlink r:id="rId24" w:history="1">
         <w:r>
           <w:rPr>
             <w:rStyle w:val="Hyperlink"/>
@@ -7601,7 +7606,13 @@
       </w:r>
       <w:fldSimple w:instr=" REF _Ref418973742 \h  \* MERGEFORMAT ">
         <w:r>
-          <w:t>Effect of Geopolitics on Olympic Medal Wins – Charting the Rise and Fall of Superpowers</w:t>
+          <w:t xml:space="preserve">Effect of Geopolitics on Olympic Medal Wins – Charting the Rise and Fall of </w:t>
+        </w:r>
+        <w:r>
+          <w:t xml:space="preserve">Global </w:t>
+        </w:r>
+        <w:r>
+          <w:t>Superpowers</w:t>
         </w:r>
       </w:fldSimple>
     </w:p>
@@ -7691,7 +7702,7 @@
         </w:rPr>
         <w:t xml:space="preserve">Data Source: </w:t>
       </w:r>
-      <w:hyperlink r:id="rId26" w:history="1">
+      <w:hyperlink r:id="rId25" w:history="1">
         <w:r>
           <w:rPr>
             <w:rStyle w:val="Hyperlink"/>
@@ -7731,7 +7742,13 @@
       </w:r>
       <w:fldSimple w:instr=" REF _Ref418973742 \h  \* MERGEFORMAT ">
         <w:r>
-          <w:t>Effect of Geopolitics on Olympic Medal Wins – Charting the Rise and Fall of Superpowers</w:t>
+          <w:t xml:space="preserve">Effect of Geopolitics on Olympic Medal Wins – Charting the Rise and Fall of </w:t>
+        </w:r>
+        <w:r>
+          <w:t xml:space="preserve">Global </w:t>
+        </w:r>
+        <w:r>
+          <w:t>Superpowers</w:t>
         </w:r>
       </w:fldSimple>
     </w:p>
@@ -7814,7 +7831,7 @@
         </w:rPr>
         <w:t xml:space="preserve">Data Source: </w:t>
       </w:r>
-      <w:hyperlink r:id="rId27" w:history="1">
+      <w:hyperlink r:id="rId26" w:history="1">
         <w:r>
           <w:rPr>
             <w:rStyle w:val="Hyperlink"/>
@@ -7854,19 +7871,17 @@
       </w:r>
       <w:fldSimple w:instr=" REF _Ref418973742 \h  \* MERGEFORMAT ">
         <w:r>
-          <w:t>Effect of Geopolitics on Olympic Medal Wins – Charting the Rise and Fall of Superpowers</w:t>
+          <w:t xml:space="preserve">Effect of Geopolitics on Olympic Medal Wins – Charting the Rise and Fall of </w:t>
+        </w:r>
+        <w:r>
+          <w:t xml:space="preserve">Global </w:t>
+        </w:r>
+        <w:r>
+          <w:t>Superpowers</w:t>
         </w:r>
       </w:fldSimple>
     </w:p>
-    <w:p>
-      <w:pPr>
-        <w:ind w:left="1080" w:hanging="720"/>
-        <w:rPr>
-          <w:b/>
-          <w:color w:val="207A14"/>
-        </w:rPr>
-      </w:pPr>
-    </w:p>
+    <w:p/>
     <w:p>
       <w:pPr>
         <w:pStyle w:val="ListParagraph"/>
@@ -7884,14 +7899,7 @@
           <w:b/>
           <w:color w:val="207A14"/>
         </w:rPr>
-        <w:t xml:space="preserve">Total Medals </w:t>
-      </w:r>
-      <w:r>
-        <w:rPr>
-          <w:b/>
-          <w:color w:val="207A14"/>
-        </w:rPr>
-        <w:t>by GDP</w:t>
+        <w:t>Olympic Medal Wins by Games</w:t>
       </w:r>
     </w:p>
     <w:p>
@@ -7912,13 +7920,7 @@
         <w:t xml:space="preserve">Description: </w:t>
       </w:r>
       <w:r>
-        <w:t xml:space="preserve">This dataset quantifies the relationship between a nation’s </w:t>
-      </w:r>
-      <w:r>
-        <w:t>economic output (measured as GDP – Gross Domestic Product)</w:t>
-      </w:r>
-      <w:r>
-        <w:t xml:space="preserve"> and the number of medals it won at the 2012 London Olympics.</w:t>
+        <w:t>This dataset lists the number of gold, silver, and bronze medals won by country at each summer Olympic Games.</w:t>
       </w:r>
     </w:p>
     <w:p>
@@ -7928,6 +7930,9 @@
           <w:ilvl w:val="1"/>
           <w:numId w:val="26"/>
         </w:numPr>
+        <w:rPr>
+          <w:b/>
+        </w:rPr>
       </w:pPr>
       <w:r>
         <w:rPr>
@@ -7935,12 +7940,12 @@
         </w:rPr>
         <w:t xml:space="preserve">Data Source: </w:t>
       </w:r>
-      <w:hyperlink r:id="rId28" w:anchor="medals-by-gdp:2012" w:history="1">
+      <w:hyperlink r:id="rId27" w:history="1">
         <w:r>
           <w:rPr>
             <w:rStyle w:val="Hyperlink"/>
           </w:rPr>
-          <w:t>http://www.medalspercapita.com/#medals-by-gdp:2012</w:t>
+          <w:t>http://chandoo.org/wp/2008/08/06/olympic-medal-country-year-excel-bubble-chart/</w:t>
         </w:r>
       </w:hyperlink>
     </w:p>
@@ -7951,20 +7956,37 @@
           <w:ilvl w:val="1"/>
           <w:numId w:val="26"/>
         </w:numPr>
-      </w:pPr>
-      <w:r>
-        <w:rPr>
-          <w:b/>
-        </w:rPr>
-        <w:t xml:space="preserve">Data Visualizations: </w:t>
-      </w:r>
-      <w:fldSimple w:instr=" REF _Ref418978368 \h  \* MERGEFORMAT ">
-        <w:r>
-          <w:t>Dollars for Medals – Relation between a Nation’s GDP and the Number of Medals Won at the London 2012 Olympics</w:t>
+        <w:rPr>
+          <w:b/>
+        </w:rPr>
+      </w:pPr>
+      <w:r>
+        <w:rPr>
+          <w:b/>
+        </w:rPr>
+        <w:t xml:space="preserve">Data Visualization: </w:t>
+      </w:r>
+      <w:fldSimple w:instr=" REF _Ref418973742 \h  \* MERGEFORMAT ">
+        <w:r>
+          <w:t xml:space="preserve">Effect of Geopolitics on Olympic Medal Wins – Charting the Rise and Fall of </w:t>
+        </w:r>
+        <w:r>
+          <w:t xml:space="preserve">Global </w:t>
+        </w:r>
+        <w:r>
+          <w:t>Superpowers</w:t>
         </w:r>
       </w:fldSimple>
     </w:p>
-    <w:p/>
+    <w:p>
+      <w:pPr>
+        <w:ind w:left="1080" w:hanging="720"/>
+        <w:rPr>
+          <w:b/>
+          <w:color w:val="207A14"/>
+        </w:rPr>
+      </w:pPr>
+    </w:p>
     <w:p>
       <w:pPr>
         <w:pStyle w:val="ListParagraph"/>
@@ -7989,14 +8011,7 @@
           <w:b/>
           <w:color w:val="207A14"/>
         </w:rPr>
-        <w:t xml:space="preserve">Won </w:t>
-      </w:r>
-      <w:r>
-        <w:rPr>
-          <w:b/>
-          <w:color w:val="207A14"/>
-        </w:rPr>
-        <w:t>Per Capita</w:t>
+        <w:t>by GDP</w:t>
       </w:r>
     </w:p>
     <w:p>
@@ -8017,7 +8032,13 @@
         <w:t xml:space="preserve">Description: </w:t>
       </w:r>
       <w:r>
-        <w:t>This dataset quantifies the relationship between a nation’s population and the number of medals it won at the 2012 London Olympics.</w:t>
+        <w:t xml:space="preserve">This dataset quantifies the relationship between a nation’s </w:t>
+      </w:r>
+      <w:r>
+        <w:t>economic output (measured as GDP – Gross Domestic Product)</w:t>
+      </w:r>
+      <w:r>
+        <w:t xml:space="preserve"> and the number of medals it won at the 2012 London Olympics.</w:t>
       </w:r>
     </w:p>
     <w:p>
@@ -8027,28 +8048,21 @@
           <w:ilvl w:val="1"/>
           <w:numId w:val="26"/>
         </w:numPr>
-        <w:rPr>
-          <w:b/>
-        </w:rPr>
-      </w:pPr>
-      <w:r>
-        <w:rPr>
-          <w:b/>
-        </w:rPr>
-        <w:lastRenderedPageBreak/>
+      </w:pPr>
+      <w:r>
+        <w:rPr>
+          <w:b/>
+        </w:rPr>
         <w:t xml:space="preserve">Data Source: </w:t>
       </w:r>
-      <w:hyperlink r:id="rId29" w:anchor="medals-per-capita:2012" w:history="1">
+      <w:hyperlink r:id="rId28" w:anchor="medals-by-gdp:2012" w:history="1">
         <w:r>
           <w:rPr>
             <w:rStyle w:val="Hyperlink"/>
           </w:rPr>
-          <w:t>http://www.medalspercapita.com/#medals-per-capita:2012</w:t>
+          <w:t>http://www.medalspercapita.com/#medals-by-gdp:2012</w:t>
         </w:r>
       </w:hyperlink>
-      <w:r>
-        <w:t xml:space="preserve"> </w:t>
-      </w:r>
     </w:p>
     <w:p>
       <w:pPr>
@@ -8062,23 +8076,11 @@
         <w:rPr>
           <w:b/>
         </w:rPr>
-        <w:t>Data Visualization</w:t>
-      </w:r>
-      <w:r>
-        <w:rPr>
-          <w:b/>
-        </w:rPr>
-        <w:t>s</w:t>
-      </w:r>
-      <w:r>
-        <w:rPr>
-          <w:b/>
-        </w:rPr>
-        <w:t xml:space="preserve">: </w:t>
-      </w:r>
-      <w:fldSimple w:instr=" REF _Ref418980275 \h  \* MERGEFORMAT ">
-        <w:r>
-          <w:t>Quantifying the Most and Least Athletic Countries – Country Population per Medal at the London 2012 Olympic Games</w:t>
+        <w:t xml:space="preserve">Data Visualizations: </w:t>
+      </w:r>
+      <w:fldSimple w:instr=" REF _Ref418978368 \h  \* MERGEFORMAT ">
+        <w:r>
+          <w:t>Dollars for Medals – Relation between a Nation’s GDP and the Number of Medals Won at the London 2012 Olympics</w:t>
         </w:r>
       </w:fldSimple>
     </w:p>
@@ -8100,7 +8102,21 @@
           <w:b/>
           <w:color w:val="207A14"/>
         </w:rPr>
-        <w:t>Olympic Events by Games</w:t>
+        <w:t xml:space="preserve">Total Medals </w:t>
+      </w:r>
+      <w:r>
+        <w:rPr>
+          <w:b/>
+          <w:color w:val="207A14"/>
+        </w:rPr>
+        <w:t xml:space="preserve">Won </w:t>
+      </w:r>
+      <w:r>
+        <w:rPr>
+          <w:b/>
+          <w:color w:val="207A14"/>
+        </w:rPr>
+        <w:t>Per Capita</w:t>
       </w:r>
     </w:p>
     <w:p>
@@ -8121,13 +8137,7 @@
         <w:t xml:space="preserve">Description: </w:t>
       </w:r>
       <w:r>
-        <w:t xml:space="preserve">This dataset provides a table enumerating the events each summer Olympics.  Note that we excluded the 1906 </w:t>
-      </w:r>
-      <w:r>
-        <w:t>Intercalated Games</w:t>
-      </w:r>
-      <w:r>
-        <w:t xml:space="preserve"> since that is no longer considered an official Olympic Games by the International Olympic Committee (IOC).</w:t>
+        <w:t>This dataset quantifies the relationship between a nation’s population and the number of medals it won at the 2012 London Olympics.</w:t>
       </w:r>
     </w:p>
     <w:p>
@@ -8147,12 +8157,12 @@
         </w:rPr>
         <w:t xml:space="preserve">Data Source: </w:t>
       </w:r>
-      <w:hyperlink r:id="rId30" w:history="1">
+      <w:hyperlink r:id="rId29" w:anchor="medals-per-capita:2012" w:history="1">
         <w:r>
           <w:rPr>
             <w:rStyle w:val="Hyperlink"/>
           </w:rPr>
-          <w:t>http://en.wikipedia.org/wiki/Olympic_sports</w:t>
+          <w:t>http://www.medalspercapita.com/#medals-per-capita:2012</w:t>
         </w:r>
       </w:hyperlink>
       <w:r>
@@ -8166,29 +8176,33 @@
           <w:ilvl w:val="1"/>
           <w:numId w:val="26"/>
         </w:numPr>
-        <w:rPr>
-          <w:b/>
-        </w:rPr>
-      </w:pPr>
-      <w:r>
-        <w:rPr>
-          <w:b/>
-        </w:rPr>
-        <w:t xml:space="preserve">Data Visualization: </w:t>
-      </w:r>
-      <w:fldSimple w:instr=" REF _Ref418979919 \h  \* MERGEFORMAT ">
-        <w:r>
-          <w:t>Growth in the Number of Olympic Events</w:t>
+      </w:pPr>
+      <w:r>
+        <w:rPr>
+          <w:b/>
+        </w:rPr>
+        <w:lastRenderedPageBreak/>
+        <w:t>Data Visualization</w:t>
+      </w:r>
+      <w:r>
+        <w:rPr>
+          <w:b/>
+        </w:rPr>
+        <w:t>s</w:t>
+      </w:r>
+      <w:r>
+        <w:rPr>
+          <w:b/>
+        </w:rPr>
+        <w:t xml:space="preserve">: </w:t>
+      </w:r>
+      <w:fldSimple w:instr=" REF _Ref418980275 \h  \* MERGEFORMAT ">
+        <w:r>
+          <w:t>Quantifying the Most and Least Athletic Countries – Country Population per Medal at the London 2012 Olympic Games</w:t>
         </w:r>
       </w:fldSimple>
     </w:p>
-    <w:p>
-      <w:pPr>
-        <w:tabs>
-          <w:tab w:val="left" w:pos="360"/>
-        </w:tabs>
-      </w:pPr>
-    </w:p>
+    <w:p/>
     <w:p>
       <w:pPr>
         <w:pStyle w:val="ListParagraph"/>
@@ -8206,7 +8220,7 @@
           <w:b/>
           <w:color w:val="207A14"/>
         </w:rPr>
-        <w:t>Summer Olympic Games Host Cities</w:t>
+        <w:t>Olympic Events by Games</w:t>
       </w:r>
     </w:p>
     <w:p>
@@ -8224,18 +8238,16 @@
         <w:rPr>
           <w:b/>
         </w:rPr>
-        <w:t>Description:</w:t>
-      </w:r>
-      <w:r>
-        <w:t xml:space="preserve"> This dataset provides a list of host cities for each of the summer Olympic </w:t>
-      </w:r>
-      <w:proofErr w:type="gramStart"/>
-      <w:r>
-        <w:t>games</w:t>
-      </w:r>
-      <w:proofErr w:type="gramEnd"/>
-      <w:r>
-        <w:t xml:space="preserve">.  </w:t>
+        <w:t xml:space="preserve">Description: </w:t>
+      </w:r>
+      <w:r>
+        <w:t xml:space="preserve">This dataset provides a table enumerating the events each summer Olympics.  Note that we excluded the 1906 </w:t>
+      </w:r>
+      <w:r>
+        <w:t>Intercalated Games</w:t>
+      </w:r>
+      <w:r>
+        <w:t xml:space="preserve"> since that is no longer considered an official Olympic Games by the International Olympic Committee (IOC).</w:t>
       </w:r>
     </w:p>
     <w:p>
@@ -8255,14 +8267,17 @@
         </w:rPr>
         <w:t xml:space="preserve">Data Source: </w:t>
       </w:r>
-      <w:hyperlink r:id="rId31" w:history="1">
+      <w:hyperlink r:id="rId30" w:history="1">
         <w:r>
           <w:rPr>
             <w:rStyle w:val="Hyperlink"/>
           </w:rPr>
-          <w:t>http://www.olympic.org/olympic-games</w:t>
+          <w:t>http://en.wikipedia.org/wiki/Olympic_sports</w:t>
         </w:r>
       </w:hyperlink>
+      <w:r>
+        <w:t xml:space="preserve"> </w:t>
+      </w:r>
     </w:p>
     <w:p>
       <w:pPr>
@@ -8279,17 +8294,11 @@
         <w:rPr>
           <w:b/>
         </w:rPr>
-        <w:t>Data Visualization:</w:t>
-      </w:r>
-      <w:r>
-        <w:rPr>
-          <w:b/>
-        </w:rPr>
-        <w:t xml:space="preserve"> </w:t>
-      </w:r>
-      <w:fldSimple w:instr=" REF _Ref418979203 \h  \* MERGEFORMAT ">
-        <w:r>
-          <w:t>Summer Olympic Games Host Cities</w:t>
+        <w:t xml:space="preserve">Data Visualization: </w:t>
+      </w:r>
+      <w:fldSimple w:instr=" REF _Ref418979919 \h  \* MERGEFORMAT ">
+        <w:r>
+          <w:t>Growth in the Number of Olympic Events</w:t>
         </w:r>
       </w:fldSimple>
     </w:p>
@@ -8317,7 +8326,7 @@
           <w:b/>
           <w:color w:val="207A14"/>
         </w:rPr>
-        <w:t>Athletes Attending the London 2012 Olympics by Country</w:t>
+        <w:t>Summer Olympic Games Host Cities</w:t>
       </w:r>
     </w:p>
     <w:p>
@@ -8340,11 +8349,9 @@
       <w:r>
         <w:t xml:space="preserve"> This dataset provides a list of host cities for each of the summer Olympic </w:t>
       </w:r>
-      <w:proofErr w:type="gramStart"/>
-      <w:r>
-        <w:t>games</w:t>
-      </w:r>
-      <w:proofErr w:type="gramEnd"/>
+      <w:r>
+        <w:t>Games</w:t>
+      </w:r>
       <w:r>
         <w:t xml:space="preserve">.  </w:t>
       </w:r>
@@ -8366,12 +8373,12 @@
         </w:rPr>
         <w:t xml:space="preserve">Data Source: </w:t>
       </w:r>
-      <w:hyperlink r:id="rId32" w:history="1">
+      <w:hyperlink r:id="rId31" w:history="1">
         <w:r>
           <w:rPr>
             <w:rStyle w:val="Hyperlink"/>
           </w:rPr>
-          <w:t>http://en.wikipedia.org/wiki/2012_Summer_Olympics</w:t>
+          <w:t>http://www.olympic.org/olympic-games</w:t>
         </w:r>
       </w:hyperlink>
     </w:p>
@@ -8390,11 +8397,17 @@
         <w:rPr>
           <w:b/>
         </w:rPr>
-        <w:t xml:space="preserve">Data Visualization: </w:t>
-      </w:r>
-      <w:fldSimple w:instr=" REF _Ref418981080 \h  \* MERGEFORMAT ">
-        <w:r>
-          <w:t>Athletes Attending the 2012 London Olympics by Country</w:t>
+        <w:t>Data Visualization:</w:t>
+      </w:r>
+      <w:r>
+        <w:rPr>
+          <w:b/>
+        </w:rPr>
+        <w:t xml:space="preserve"> </w:t>
+      </w:r>
+      <w:fldSimple w:instr=" REF _Ref418979203 \h  \* MERGEFORMAT ">
+        <w:r>
+          <w:t>Summer Olympic Games Host Cities</w:t>
         </w:r>
       </w:fldSimple>
     </w:p>
@@ -8422,7 +8435,7 @@
           <w:b/>
           <w:color w:val="207A14"/>
         </w:rPr>
-        <w:t>All Time Olympic Medal Totals by Country</w:t>
+        <w:t>Athletes Attending the London 2012 Olympics by Country</w:t>
       </w:r>
     </w:p>
     <w:p>
@@ -8443,7 +8456,13 @@
         <w:t>Description:</w:t>
       </w:r>
       <w:r>
-        <w:t xml:space="preserve"> This dataset provides a table listing the number of summer Olympics medals won by each country.</w:t>
+        <w:t xml:space="preserve"> This dataset provides a list of host cities for each of the summer Olympic </w:t>
+      </w:r>
+      <w:r>
+        <w:t>Games</w:t>
+      </w:r>
+      <w:r>
+        <w:t xml:space="preserve">.  </w:t>
       </w:r>
     </w:p>
     <w:p>
@@ -8463,12 +8482,12 @@
         </w:rPr>
         <w:t xml:space="preserve">Data Source: </w:t>
       </w:r>
-      <w:hyperlink r:id="rId33" w:history="1">
+      <w:hyperlink r:id="rId32" w:history="1">
         <w:r>
           <w:rPr>
             <w:rStyle w:val="Hyperlink"/>
           </w:rPr>
-          <w:t>http://www.olympic.it/english/medal/id_summer.htm</w:t>
+          <w:t>http://en.wikipedia.org/wiki/2012_Summer_Olympics</w:t>
         </w:r>
       </w:hyperlink>
     </w:p>
@@ -8489,17 +8508,17 @@
         </w:rPr>
         <w:t xml:space="preserve">Data Visualization: </w:t>
       </w:r>
-      <w:fldSimple w:instr=" REF _Ref418979834 \h  \* MERGEFORMAT ">
-        <w:r>
-          <w:t>Total Summer Olympic Medals Won</w:t>
+      <w:fldSimple w:instr=" REF _Ref418981080 \h  \* MERGEFORMAT ">
+        <w:r>
+          <w:t>Athletes Attending the 2012 London Olympics by Country</w:t>
         </w:r>
       </w:fldSimple>
     </w:p>
     <w:p>
       <w:pPr>
-        <w:rPr>
-          <w:b/>
-        </w:rPr>
+        <w:tabs>
+          <w:tab w:val="left" w:pos="360"/>
+        </w:tabs>
       </w:pPr>
     </w:p>
     <w:p>
@@ -8519,7 +8538,7 @@
           <w:b/>
           <w:color w:val="207A14"/>
         </w:rPr>
-        <w:t>Olympic Medals Won by Michael Phelps</w:t>
+        <w:t>All Time Olympic Medal Totals by Country</w:t>
       </w:r>
     </w:p>
     <w:p>
@@ -8540,10 +8559,7 @@
         <w:t>Description:</w:t>
       </w:r>
       <w:r>
-        <w:t xml:space="preserve"> This dataset provides a </w:t>
-      </w:r>
-      <w:r>
-        <w:t>list of the Olympic medals won by athlete Michael Phelps at each of the summer Olympics at which he competed.</w:t>
+        <w:t xml:space="preserve"> This dataset provides a table listing the number of summer Olympics medals won by each country.</w:t>
       </w:r>
     </w:p>
     <w:p>
@@ -8563,17 +8579,14 @@
         </w:rPr>
         <w:t xml:space="preserve">Data Source: </w:t>
       </w:r>
-      <w:hyperlink r:id="rId34" w:history="1">
+      <w:hyperlink r:id="rId33" w:history="1">
         <w:r>
           <w:rPr>
             <w:rStyle w:val="Hyperlink"/>
           </w:rPr>
-          <w:t>http://www.olympic.org/michael-phelps</w:t>
+          <w:t>http://www.olympic.it/english/medal/id_summer.htm</w:t>
         </w:r>
       </w:hyperlink>
-      <w:r>
-        <w:t xml:space="preserve"> </w:t>
-      </w:r>
     </w:p>
     <w:p>
       <w:pPr>
@@ -8590,6 +8603,109 @@
         <w:rPr>
           <w:b/>
         </w:rPr>
+        <w:t xml:space="preserve">Data Visualization: </w:t>
+      </w:r>
+      <w:fldSimple w:instr=" REF _Ref418979834 \h  \* MERGEFORMAT ">
+        <w:r>
+          <w:t>Total Summer Olympic Medals Won</w:t>
+        </w:r>
+      </w:fldSimple>
+    </w:p>
+    <w:p>
+      <w:pPr>
+        <w:rPr>
+          <w:b/>
+        </w:rPr>
+      </w:pPr>
+    </w:p>
+    <w:p>
+      <w:pPr>
+        <w:pStyle w:val="ListParagraph"/>
+        <w:numPr>
+          <w:ilvl w:val="0"/>
+          <w:numId w:val="26"/>
+        </w:numPr>
+        <w:rPr>
+          <w:b/>
+          <w:color w:val="207A14"/>
+        </w:rPr>
+      </w:pPr>
+      <w:r>
+        <w:rPr>
+          <w:b/>
+          <w:color w:val="207A14"/>
+        </w:rPr>
+        <w:t>Olympic Medals Won by Michael Phelps</w:t>
+      </w:r>
+    </w:p>
+    <w:p>
+      <w:pPr>
+        <w:pStyle w:val="ListParagraph"/>
+        <w:numPr>
+          <w:ilvl w:val="1"/>
+          <w:numId w:val="26"/>
+        </w:numPr>
+        <w:rPr>
+          <w:b/>
+        </w:rPr>
+      </w:pPr>
+      <w:r>
+        <w:rPr>
+          <w:b/>
+        </w:rPr>
+        <w:t>Description:</w:t>
+      </w:r>
+      <w:r>
+        <w:t xml:space="preserve"> This dataset provides a </w:t>
+      </w:r>
+      <w:r>
+        <w:t>list of the Olympic medals won by athlete Michael Phelps at each of the summer Olympics at which he competed.</w:t>
+      </w:r>
+    </w:p>
+    <w:p>
+      <w:pPr>
+        <w:pStyle w:val="ListParagraph"/>
+        <w:numPr>
+          <w:ilvl w:val="1"/>
+          <w:numId w:val="26"/>
+        </w:numPr>
+        <w:rPr>
+          <w:b/>
+        </w:rPr>
+      </w:pPr>
+      <w:r>
+        <w:rPr>
+          <w:b/>
+        </w:rPr>
+        <w:t xml:space="preserve">Data Source: </w:t>
+      </w:r>
+      <w:hyperlink r:id="rId34" w:history="1">
+        <w:r>
+          <w:rPr>
+            <w:rStyle w:val="Hyperlink"/>
+          </w:rPr>
+          <w:t>http://www.olympic.org/michael-phelps</w:t>
+        </w:r>
+      </w:hyperlink>
+      <w:r>
+        <w:t xml:space="preserve"> </w:t>
+      </w:r>
+    </w:p>
+    <w:p>
+      <w:pPr>
+        <w:pStyle w:val="ListParagraph"/>
+        <w:numPr>
+          <w:ilvl w:val="1"/>
+          <w:numId w:val="26"/>
+        </w:numPr>
+        <w:rPr>
+          <w:b/>
+        </w:rPr>
+      </w:pPr>
+      <w:r>
+        <w:rPr>
+          <w:b/>
+        </w:rPr>
         <w:t>Data Visualization:</w:t>
       </w:r>
       <w:r>
@@ -8610,7 +8726,7 @@
       <w:pPr>
         <w:pStyle w:val="Heading1"/>
       </w:pPr>
-      <w:bookmarkStart w:id="33" w:name="_Toc419170874"/>
+      <w:bookmarkStart w:id="33" w:name="_Toc419577938"/>
       <w:r>
         <w:t>Webpage Text</w:t>
       </w:r>
@@ -8625,19 +8741,7 @@
         <w:t>Since</w:t>
       </w:r>
       <w:r>
-        <w:t xml:space="preserve"> this project is intended to be a user interface design course’s culminating experience, we did not consider that it would be necessary </w:t>
-      </w:r>
-      <w:r>
-        <w:t>(</w:t>
-      </w:r>
-      <w:r>
-        <w:t>much less important</w:t>
-      </w:r>
-      <w:r>
-        <w:t>)</w:t>
-      </w:r>
-      <w:r>
-        <w:t xml:space="preserve"> to write original text for each of the application’</w:t>
+        <w:t xml:space="preserve"> this project is intended to be a user interface design course’s culminating experience, we did not consider that it would be necessary to write original text for each of the application’</w:t>
       </w:r>
       <w:r>
         <w:t xml:space="preserve">s pages.  Rather, </w:t>
@@ -8664,7 +8768,13 @@
         <w:t xml:space="preserve"> lend realism and context</w:t>
       </w:r>
       <w:r>
-        <w:t xml:space="preserve">.  As such, other than the headlines for each of the pages and the graph titles, none of the text in our application is original.  It was all sourced from different web pages we found.  </w:t>
+        <w:t xml:space="preserve">.  As such, other than the headlines for each of the pages and the </w:t>
+      </w:r>
+      <w:r>
+        <w:t>visualization titles</w:t>
+      </w:r>
+      <w:r>
+        <w:t xml:space="preserve">, none of the text in our application is original.  It was all sourced from different web pages.  </w:t>
       </w:r>
     </w:p>
     <w:p/>
@@ -8673,7 +8783,6 @@
         <w:ind w:firstLine="360"/>
       </w:pPr>
       <w:r>
-        <w:lastRenderedPageBreak/>
         <w:t>The section entitled “</w:t>
       </w:r>
       <w:r>
@@ -8695,7 +8804,16 @@
         <w:t xml:space="preserve">” </w:t>
       </w:r>
       <w:r>
-        <w:t>includes a list of pages from which we borrowed text content</w:t>
+        <w:t>enumerates the</w:t>
+      </w:r>
+      <w:r>
+        <w:t xml:space="preserve"> pages from which we </w:t>
+      </w:r>
+      <w:r>
+        <w:t>adapted</w:t>
+      </w:r>
+      <w:r>
+        <w:t xml:space="preserve"> text content</w:t>
       </w:r>
       <w:r>
         <w:t xml:space="preserve">.  Any pages missing </w:t>
@@ -8737,7 +8855,7 @@
         <w:pStyle w:val="Heading1"/>
       </w:pPr>
       <w:bookmarkStart w:id="34" w:name="_Ref418982914"/>
-      <w:bookmarkStart w:id="35" w:name="_Toc419170875"/>
+      <w:bookmarkStart w:id="35" w:name="_Toc419577939"/>
       <w:r>
         <w:t>Data Visualizations</w:t>
       </w:r>
@@ -8777,7 +8895,7 @@
         <w:pStyle w:val="Heading2"/>
       </w:pPr>
       <w:bookmarkStart w:id="36" w:name="_Ref418979834"/>
-      <w:bookmarkStart w:id="37" w:name="_Toc419170876"/>
+      <w:bookmarkStart w:id="37" w:name="_Toc419577940"/>
       <w:r>
         <w:t>Total Summer Olympic Medals Won</w:t>
       </w:r>
@@ -8875,7 +8993,8 @@
       <w:pPr>
         <w:pStyle w:val="Caption"/>
       </w:pPr>
-      <w:bookmarkStart w:id="38" w:name="_Toc419170894"/>
+      <w:bookmarkStart w:id="38" w:name="_Toc419577958"/>
+      <w:bookmarkStart w:id="39" w:name="_Ref419578496"/>
       <w:r>
         <w:t xml:space="preserve">Figure </w:t>
       </w:r>
@@ -8887,6 +9006,7 @@
           <w:t>9</w:t>
         </w:r>
       </w:fldSimple>
+      <w:bookmarkEnd w:id="39"/>
       <w:r>
         <w:t xml:space="preserve"> – </w:t>
       </w:r>
@@ -8905,7 +9025,43 @@
         <w:t>o</w:t>
       </w:r>
       <w:r>
-        <w:t xml:space="preserve">ur application would be incomplete without this clichéd visualization. </w:t>
+        <w:t xml:space="preserve">ur application would be incomplete without </w:t>
+      </w:r>
+      <w:r>
+        <w:t>the</w:t>
+      </w:r>
+      <w:r>
+        <w:t xml:space="preserve"> clichéd visualization</w:t>
+      </w:r>
+      <w:r>
+        <w:t xml:space="preserve"> shown in </w:t>
+      </w:r>
+      <w:r>
+        <w:fldChar w:fldCharType="begin"/>
+      </w:r>
+      <w:r>
+        <w:instrText xml:space="preserve"> REF  _Ref419578496 \* Lower \h </w:instrText>
+      </w:r>
+      <w:r>
+        <w:fldChar w:fldCharType="separate"/>
+      </w:r>
+      <w:r>
+        <w:t xml:space="preserve">figure </w:t>
+      </w:r>
+      <w:r>
+        <w:rPr>
+          <w:noProof/>
+        </w:rPr>
+        <w:t>9</w:t>
+      </w:r>
+      <w:r>
+        <w:fldChar w:fldCharType="end"/>
+      </w:r>
+      <w:r>
+        <w:t xml:space="preserve">. </w:t>
+      </w:r>
+      <w:r>
+        <w:t xml:space="preserve"> </w:t>
       </w:r>
       <w:r>
         <w:t>However, we deliberately kept the visualization as simple as possible because while it does clearly show that the nations that have won the most Olympic medals are the United States, Germany, and Russia, we know it does not tell the whole story</w:t>
@@ -8920,8 +9076,8 @@
       <w:pPr>
         <w:pStyle w:val="Heading2"/>
       </w:pPr>
-      <w:bookmarkStart w:id="39" w:name="_Ref418973742"/>
-      <w:bookmarkStart w:id="40" w:name="_Toc419170877"/>
+      <w:bookmarkStart w:id="40" w:name="_Ref418973742"/>
+      <w:bookmarkStart w:id="41" w:name="_Toc419577941"/>
       <w:r>
         <w:t xml:space="preserve">Effect of Geopolitics on Olympic Medal Wins – Charting the Rise and </w:t>
       </w:r>
@@ -8931,10 +9087,16 @@
       </w:r>
       <w:proofErr w:type="gramEnd"/>
       <w:r>
-        <w:t xml:space="preserve"> of Superpowers</w:t>
-      </w:r>
-      <w:bookmarkEnd w:id="39"/>
+        <w:t xml:space="preserve"> of </w:t>
+      </w:r>
+      <w:r>
+        <w:t xml:space="preserve">Global </w:t>
+      </w:r>
+      <w:r>
+        <w:t>Superpowers</w:t>
+      </w:r>
       <w:bookmarkEnd w:id="40"/>
+      <w:bookmarkEnd w:id="41"/>
     </w:p>
     <w:p/>
     <w:p>
@@ -9022,7 +9184,7 @@
       <w:pPr>
         <w:pStyle w:val="Caption"/>
       </w:pPr>
-      <w:bookmarkStart w:id="41" w:name="_Toc419170895"/>
+      <w:bookmarkStart w:id="42" w:name="_Toc419577959"/>
       <w:r>
         <w:t xml:space="preserve">Figure </w:t>
       </w:r>
@@ -9052,10 +9214,10 @@
       <w:r>
         <w:t xml:space="preserve"> Olympic Medal Count</w:t>
       </w:r>
-      <w:bookmarkEnd w:id="41"/>
       <w:r>
         <w:t>s</w:t>
       </w:r>
+      <w:bookmarkEnd w:id="42"/>
     </w:p>
     <w:p/>
     <w:p>
@@ -9063,7 +9225,10 @@
         <w:ind w:firstLine="360"/>
       </w:pPr>
       <w:r>
-        <w:t xml:space="preserve">Chapter 5 of the Olympics Charter states, </w:t>
+        <w:t>Chapter 5 of the Olympic</w:t>
+      </w:r>
+      <w:r>
+        <w:t xml:space="preserve"> Charter states, </w:t>
       </w:r>
       <w:r>
         <w:t>“No kind of demonstration or political, religious or racial propaganda is permitted in the Olympic areas</w:t>
@@ -9249,7 +9414,19 @@
         <w:t>, the Soviet Union was very domestic cen</w:t>
       </w:r>
       <w:r>
-        <w:t xml:space="preserve">tric in its politics, and only looked outside its borders regarding matters </w:t>
+        <w:t>tric</w:t>
+      </w:r>
+      <w:r>
+        <w:t xml:space="preserve"> and </w:t>
+      </w:r>
+      <w:r>
+        <w:t xml:space="preserve">politically </w:t>
+      </w:r>
+      <w:r>
+        <w:t>isolated</w:t>
+      </w:r>
+      <w:r>
+        <w:t xml:space="preserve">, and only looked outside its borders regarding matters </w:t>
       </w:r>
       <w:r>
         <w:t xml:space="preserve">of </w:t>
@@ -9413,13 +9590,13 @@
       <w:pPr>
         <w:pStyle w:val="Heading2"/>
       </w:pPr>
-      <w:bookmarkStart w:id="42" w:name="_Ref418978368"/>
-      <w:bookmarkStart w:id="43" w:name="_Toc419170878"/>
+      <w:bookmarkStart w:id="43" w:name="_Ref418978368"/>
+      <w:bookmarkStart w:id="44" w:name="_Toc419577942"/>
       <w:r>
         <w:t>Dollars for Medals – Relation between a Nation’s GDP and the Number of Medals Won at the London 2012 Olympics</w:t>
       </w:r>
-      <w:bookmarkEnd w:id="42"/>
       <w:bookmarkEnd w:id="43"/>
+      <w:bookmarkEnd w:id="44"/>
     </w:p>
     <w:p/>
     <w:p>
@@ -9503,9 +9680,9 @@
       <w:pPr>
         <w:pStyle w:val="Caption"/>
       </w:pPr>
-      <w:bookmarkStart w:id="44" w:name="_Ref419012938"/>
-      <w:bookmarkStart w:id="45" w:name="_Ref419012935"/>
-      <w:bookmarkStart w:id="46" w:name="_Toc419170896"/>
+      <w:bookmarkStart w:id="45" w:name="_Ref419012938"/>
+      <w:bookmarkStart w:id="46" w:name="_Ref419012935"/>
+      <w:bookmarkStart w:id="47" w:name="_Toc419577960"/>
       <w:r>
         <w:t xml:space="preserve">Figure </w:t>
       </w:r>
@@ -9517,7 +9694,7 @@
           <w:t>11</w:t>
         </w:r>
       </w:fldSimple>
-      <w:bookmarkEnd w:id="44"/>
+      <w:bookmarkEnd w:id="45"/>
       <w:r>
         <w:t xml:space="preserve"> – </w:t>
       </w:r>
@@ -9542,8 +9719,8 @@
       <w:r>
         <w:t>Number of Medals Won</w:t>
       </w:r>
-      <w:bookmarkEnd w:id="45"/>
       <w:bookmarkEnd w:id="46"/>
+      <w:bookmarkEnd w:id="47"/>
     </w:p>
     <w:p/>
     <w:p>
@@ -9559,7 +9736,13 @@
         <w:t>sports</w:t>
       </w:r>
       <w:r>
-        <w:t xml:space="preserve"> like marathon have very low cost barriers to entry, others like swimming and equestrian events require specialized equipment that may </w:t>
+        <w:t xml:space="preserve"> like marathon have very low cost barriers to entry, others like swimming and equestrian events require specialized equipment</w:t>
+      </w:r>
+      <w:r>
+        <w:t>/facilities</w:t>
+      </w:r>
+      <w:r>
+        <w:t xml:space="preserve"> that may </w:t>
       </w:r>
       <w:r>
         <w:t xml:space="preserve">be unavailable to many people. Hence, even if an individual has the </w:t>
@@ -9602,7 +9785,13 @@
     <w:p>
       <w:r>
         <w:tab/>
-        <w:t>To quantify how well a nation translates its economic output to Olympic medals, we calculated the GDP to Medal ratio via the simple formula:</w:t>
+        <w:t xml:space="preserve">To quantify how well a nation translates its economic output to Olympic medals, we </w:t>
+      </w:r>
+      <w:r>
+        <w:t>used</w:t>
+      </w:r>
+      <w:r>
+        <w:t xml:space="preserve"> the GDP to Medal ratio via the simple formula:</w:t>
       </w:r>
     </w:p>
     <w:p/>
@@ -9701,7 +9890,13 @@
         <w:t>zation the number of medals won</w:t>
       </w:r>
       <w:r>
-        <w:t xml:space="preserve">.  Rather, we would argue Jamaica’s $1.3B per medal is a much greater accomplishment as it won 12 medals.  </w:t>
+        <w:t>.  Rather, we would argue Jamaica’s $1.3B per medal is a much greater accomplishment</w:t>
+      </w:r>
+      <w:r>
+        <w:t xml:space="preserve"> than Grenada as Jamaica</w:t>
+      </w:r>
+      <w:r>
+        <w:t xml:space="preserve"> won 12 medals.  </w:t>
       </w:r>
       <w:r>
         <w:t xml:space="preserve">In contrast, Saudi Arabia had $576B of GDP for the single medal it won.  </w:t>
@@ -9741,7 +9936,13 @@
         <w:t>y large GDPs</w:t>
       </w:r>
       <w:r>
-        <w:t>.  For example, if the United States had won every medal at London 2012, its GDP to medal ratio would have only been $15.7B well behind nations like Tunisia, Ethiopia, Kenya, Georgia,</w:t>
+        <w:t>.  For example, if the United States had won every medal at London 2012, its GDP to medal ra</w:t>
+      </w:r>
+      <w:r>
+        <w:t xml:space="preserve">tio would have only been $15.7B, which is </w:t>
+      </w:r>
+      <w:r>
+        <w:t>well behind nations like Tunisia, Ethiopia, Kenya, Georgia,</w:t>
       </w:r>
       <w:r>
         <w:t xml:space="preserve"> and</w:t>
@@ -9762,8 +9963,8 @@
       <w:pPr>
         <w:pStyle w:val="Heading2"/>
       </w:pPr>
-      <w:bookmarkStart w:id="47" w:name="_Ref418980275"/>
-      <w:bookmarkStart w:id="48" w:name="_Toc419170879"/>
+      <w:bookmarkStart w:id="48" w:name="_Ref418980275"/>
+      <w:bookmarkStart w:id="49" w:name="_Toc419577943"/>
       <w:r>
         <w:t xml:space="preserve">Quantifying the Most and Least Athletic Countries – Country Population </w:t>
       </w:r>
@@ -9773,8 +9974,8 @@
       <w:r>
         <w:t xml:space="preserve"> Medal at the London 2012 Olympic Games</w:t>
       </w:r>
-      <w:bookmarkEnd w:id="47"/>
       <w:bookmarkEnd w:id="48"/>
+      <w:bookmarkEnd w:id="49"/>
     </w:p>
     <w:p/>
     <w:p>
@@ -9859,8 +10060,8 @@
       <w:pPr>
         <w:pStyle w:val="Caption"/>
       </w:pPr>
-      <w:bookmarkStart w:id="49" w:name="_Ref419012964"/>
-      <w:bookmarkStart w:id="50" w:name="_Toc419170897"/>
+      <w:bookmarkStart w:id="50" w:name="_Ref419012964"/>
+      <w:bookmarkStart w:id="51" w:name="_Toc419577961"/>
       <w:r>
         <w:t xml:space="preserve">Figure </w:t>
       </w:r>
@@ -9872,7 +10073,7 @@
           <w:t>12</w:t>
         </w:r>
       </w:fldSimple>
-      <w:bookmarkEnd w:id="49"/>
+      <w:bookmarkEnd w:id="50"/>
       <w:r>
         <w:t xml:space="preserve"> – Multi Y-Axis Bar Graph Contrasting Population to Medal Ratio </w:t>
       </w:r>
@@ -9888,7 +10089,7 @@
       <w:r>
         <w:t>Number of Medals Won</w:t>
       </w:r>
-      <w:bookmarkEnd w:id="50"/>
+      <w:bookmarkEnd w:id="51"/>
     </w:p>
     <w:p/>
     <w:p>
@@ -9902,26 +10103,34 @@
         <w:t>the</w:t>
       </w:r>
       <w:r>
-        <w:t xml:space="preserve"> “genetic lottery” for Olympic athletes.  For example, most people could never have been as fast as </w:t>
-      </w:r>
-      <w:proofErr w:type="spellStart"/>
-      <w:r>
-        <w:t>Usain</w:t>
-      </w:r>
-      <w:proofErr w:type="spellEnd"/>
-      <w:r>
-        <w:t xml:space="preserve"> Bolt or as athletic as </w:t>
-      </w:r>
-      <w:proofErr w:type="spellStart"/>
-      <w:r>
-        <w:t>LeB</w:t>
-      </w:r>
-      <w:r>
-        <w:t>ron</w:t>
-      </w:r>
-      <w:proofErr w:type="spellEnd"/>
-      <w:r>
-        <w:t xml:space="preserve"> James even if they did everything they possibly could.  </w:t>
+        <w:t xml:space="preserve"> “genetic lottery” for Olympic athletes.  For example, most people could never </w:t>
+      </w:r>
+      <w:r>
+        <w:t>r</w:t>
+      </w:r>
+      <w:r>
+        <w:t>un</w:t>
+      </w:r>
+      <w:r>
+        <w:t xml:space="preserve"> as fast as </w:t>
+      </w:r>
+      <w:r>
+        <w:t>Usain Bolt or</w:t>
+      </w:r>
+      <w:r>
+        <w:t xml:space="preserve"> be</w:t>
+      </w:r>
+      <w:r>
+        <w:t xml:space="preserve"> as athletic as LeB</w:t>
+      </w:r>
+      <w:r>
+        <w:t>ron James even if they did everything they possibly could</w:t>
+      </w:r>
+      <w:r>
+        <w:t xml:space="preserve"> (short of doping)</w:t>
+      </w:r>
+      <w:r>
+        <w:t xml:space="preserve">.  </w:t>
       </w:r>
     </w:p>
     <w:p/>
@@ -9972,7 +10181,13 @@
         <w:t xml:space="preserve">appear on this graph because they did not </w:t>
       </w:r>
       <w:r>
-        <w:t xml:space="preserve">win any medals at all.  </w:t>
+        <w:t>win any medals at all</w:t>
+      </w:r>
+      <w:r>
+        <w:t xml:space="preserve"> despite having populations of 180 million and 98 million respectively</w:t>
+      </w:r>
+      <w:r>
+        <w:t xml:space="preserve">.  </w:t>
       </w:r>
       <w:r>
         <w:t xml:space="preserve"> In contrast, Jamaica won twice the number of medals </w:t>
@@ -10026,13 +10241,13 @@
       <w:pPr>
         <w:pStyle w:val="Heading2"/>
       </w:pPr>
-      <w:bookmarkStart w:id="51" w:name="_Ref418980759"/>
-      <w:bookmarkStart w:id="52" w:name="_Toc419170880"/>
+      <w:bookmarkStart w:id="52" w:name="_Ref418980759"/>
+      <w:bookmarkStart w:id="53" w:name="_Toc419577944"/>
       <w:r>
         <w:t>United States Medal Wins – A Home Advantage</w:t>
       </w:r>
-      <w:bookmarkEnd w:id="51"/>
       <w:bookmarkEnd w:id="52"/>
+      <w:bookmarkEnd w:id="53"/>
     </w:p>
     <w:p/>
     <w:p>
@@ -10114,8 +10329,8 @@
       <w:pPr>
         <w:pStyle w:val="Caption"/>
       </w:pPr>
-      <w:bookmarkStart w:id="53" w:name="_Ref419087950"/>
-      <w:bookmarkStart w:id="54" w:name="_Toc419170898"/>
+      <w:bookmarkStart w:id="54" w:name="_Ref419087950"/>
+      <w:bookmarkStart w:id="55" w:name="_Toc419577962"/>
       <w:r>
         <w:t xml:space="preserve">Figure </w:t>
       </w:r>
@@ -10127,11 +10342,11 @@
           <w:t>13</w:t>
         </w:r>
       </w:fldSimple>
-      <w:bookmarkEnd w:id="53"/>
+      <w:bookmarkEnd w:id="54"/>
       <w:r>
         <w:t xml:space="preserve"> – Stacked Bar Chart of the Medals Won by the United States at the Summer Olympics</w:t>
       </w:r>
-      <w:bookmarkEnd w:id="54"/>
+      <w:bookmarkEnd w:id="55"/>
     </w:p>
     <w:p/>
     <w:p>
@@ -10232,13 +10447,13 @@
       <w:pPr>
         <w:pStyle w:val="Heading2"/>
       </w:pPr>
-      <w:bookmarkStart w:id="55" w:name="_Ref418979203"/>
-      <w:bookmarkStart w:id="56" w:name="_Toc419170881"/>
+      <w:bookmarkStart w:id="56" w:name="_Ref418979203"/>
+      <w:bookmarkStart w:id="57" w:name="_Toc419577945"/>
       <w:r>
         <w:t>Summer Olympic Games Host Cities</w:t>
       </w:r>
-      <w:bookmarkEnd w:id="55"/>
       <w:bookmarkEnd w:id="56"/>
+      <w:bookmarkEnd w:id="57"/>
     </w:p>
     <w:p/>
     <w:p>
@@ -10323,7 +10538,8 @@
       <w:pPr>
         <w:pStyle w:val="Caption"/>
       </w:pPr>
-      <w:bookmarkStart w:id="57" w:name="_Toc419170899"/>
+      <w:bookmarkStart w:id="58" w:name="_Toc419577963"/>
+      <w:bookmarkStart w:id="59" w:name="_Ref419579172"/>
       <w:r>
         <w:t xml:space="preserve">Figure </w:t>
       </w:r>
@@ -10335,13 +10551,14 @@
           <w:t>14</w:t>
         </w:r>
       </w:fldSimple>
+      <w:bookmarkEnd w:id="59"/>
       <w:r>
         <w:t xml:space="preserve"> –</w:t>
       </w:r>
       <w:r>
         <w:t xml:space="preserve"> Symbol Map of the Summer Olympic Games Host Cities</w:t>
       </w:r>
-      <w:bookmarkEnd w:id="57"/>
+      <w:bookmarkEnd w:id="58"/>
     </w:p>
     <w:p/>
     <w:p>
@@ -10383,7 +10600,19 @@
         <w:fldChar w:fldCharType="end"/>
       </w:r>
       <w:r>
-        <w:t>, China won its most medals when the Olympics were held in Beijing.  There is no reason to believe this phenomenon does not apply to other countries as well.  In contrast, obvious factors, including the cost to travel and supporting fans, would lead one to believe this effect applies global.</w:t>
+        <w:t xml:space="preserve">, China won its most medals when the Olympics were held in Beijing.  There is no reason to believe this phenomenon does not apply to other countries as well.  In contrast, obvious factors, including the cost to travel and </w:t>
+      </w:r>
+      <w:r>
+        <w:t>local fan support</w:t>
+      </w:r>
+      <w:r>
+        <w:t>, would lead one to be</w:t>
+      </w:r>
+      <w:r>
+        <w:t>lieve this effect applies generally</w:t>
+      </w:r>
+      <w:r>
+        <w:t>.</w:t>
       </w:r>
     </w:p>
     <w:p/>
@@ -10393,7 +10622,34 @@
         <w:t>Before 1964, all Olympics had been held in developed Western countries with only three being held outs</w:t>
       </w:r>
       <w:r>
-        <w:t xml:space="preserve">ide of Europe.  This would naturally skew Olympic medal totals toward these countries.  As the Olympics have become more of a truly global events, it has been </w:t>
+        <w:t>ide of Europe</w:t>
+      </w:r>
+      <w:r>
+        <w:t xml:space="preserve"> as shown in </w:t>
+      </w:r>
+      <w:r>
+        <w:fldChar w:fldCharType="begin"/>
+      </w:r>
+      <w:r>
+        <w:instrText xml:space="preserve"> REF  _Ref419579172 \* Lower \h </w:instrText>
+      </w:r>
+      <w:r>
+        <w:fldChar w:fldCharType="separate"/>
+      </w:r>
+      <w:r>
+        <w:t xml:space="preserve">figure </w:t>
+      </w:r>
+      <w:r>
+        <w:rPr>
+          <w:noProof/>
+        </w:rPr>
+        <w:t>14</w:t>
+      </w:r>
+      <w:r>
+        <w:fldChar w:fldCharType="end"/>
+      </w:r>
+      <w:r>
+        <w:t xml:space="preserve">.  This would naturally skew Olympic medal totals toward these countries.  As the Olympics have become more of a truly global events, it has been </w:t>
       </w:r>
       <w:r>
         <w:t>(and</w:t>
@@ -10408,7 +10664,13 @@
         <w:t xml:space="preserve"> held in more non-traditional cities including Moscow, Tokyo (twice), Rio</w:t>
       </w:r>
       <w:r>
-        <w:t xml:space="preserve"> de Janeiro, Beijing, and Seoul.  </w:t>
+        <w:t xml:space="preserve"> de Janeiro, </w:t>
+      </w:r>
+      <w:r>
+        <w:t xml:space="preserve">Mexico City, </w:t>
+      </w:r>
+      <w:r>
+        <w:t xml:space="preserve">Beijing, and Seoul.  </w:t>
       </w:r>
       <w:r>
         <w:t>This increased global participation may lead to a more balanced total medal table in the future.</w:t>
@@ -10420,8 +10682,8 @@
       <w:pPr>
         <w:pStyle w:val="Heading2"/>
       </w:pPr>
-      <w:bookmarkStart w:id="58" w:name="_Ref418981080"/>
-      <w:bookmarkStart w:id="59" w:name="_Toc419170882"/>
+      <w:bookmarkStart w:id="60" w:name="_Ref418981080"/>
+      <w:bookmarkStart w:id="61" w:name="_Toc419577946"/>
       <w:r>
         <w:t xml:space="preserve">Athletes Attending the 2012 London Olympics </w:t>
       </w:r>
@@ -10431,8 +10693,8 @@
       <w:r>
         <w:t xml:space="preserve"> Country</w:t>
       </w:r>
-      <w:bookmarkEnd w:id="58"/>
-      <w:bookmarkEnd w:id="59"/>
+      <w:bookmarkEnd w:id="60"/>
+      <w:bookmarkEnd w:id="61"/>
     </w:p>
     <w:p/>
     <w:p>
@@ -10511,8 +10773,8 @@
       <w:pPr>
         <w:pStyle w:val="Caption"/>
       </w:pPr>
-      <w:bookmarkStart w:id="60" w:name="_Ref419088108"/>
-      <w:bookmarkStart w:id="61" w:name="_Toc419170900"/>
+      <w:bookmarkStart w:id="62" w:name="_Ref419088108"/>
+      <w:bookmarkStart w:id="63" w:name="_Toc419577964"/>
       <w:r>
         <w:t xml:space="preserve">Figure </w:t>
       </w:r>
@@ -10524,11 +10786,11 @@
           <w:t>15</w:t>
         </w:r>
       </w:fldSimple>
-      <w:bookmarkEnd w:id="60"/>
+      <w:bookmarkEnd w:id="62"/>
       <w:r>
         <w:t xml:space="preserve"> – Symbol Map showing the Number of Athletes that Attended the London 2012 Olympics and the Average Number of Medals per Athlete</w:t>
       </w:r>
-      <w:bookmarkEnd w:id="61"/>
+      <w:bookmarkEnd w:id="63"/>
     </w:p>
     <w:p/>
     <w:p>
@@ -10593,11 +10855,23 @@
         <w:ind w:firstLine="360"/>
       </w:pPr>
       <w:r>
-        <w:t xml:space="preserve">If two nations sent comparable numbers of athletes to the same Olympics, then one of the ways to compare them is to look at the medal totals.  For example, at London 2012, the United Kingdom had 540 participating athletes and won 65 medals.  In contrast, the United States had 530 athletes and won 104 medals (note this detailed information is available for this visualization as a tool tip). All other factors being equal, this would imply the United States did substantially better than the UK at </w:t>
+        <w:t xml:space="preserve">If two nations sent comparable numbers of athletes to the same Olympics, then one of the ways to compare </w:t>
+      </w:r>
+      <w:r>
+        <w:t>the nations’ performances</w:t>
+      </w:r>
+      <w:r>
+        <w:t xml:space="preserve"> is to look at the medal totals.  For example, at London 2012, the United Kingdom had 540 participating athletes and won 65 medals.  In contrast, the United States had 530 athletes and won 104 medals (note this detailed information is available for this visualization as a tool tip). All other factors being equal, this would imply the United States did substantially better than the UK at </w:t>
       </w:r>
       <w:proofErr w:type="gramStart"/>
       <w:r>
-        <w:t>this games</w:t>
+        <w:t xml:space="preserve">this </w:t>
+      </w:r>
+      <w:r>
+        <w:t xml:space="preserve">particular </w:t>
+      </w:r>
+      <w:r>
+        <w:t>games</w:t>
       </w:r>
       <w:proofErr w:type="gramEnd"/>
       <w:r>
@@ -10626,7 +10900,13 @@
         <w:t>)</w:t>
       </w:r>
       <w:r>
-        <w:t>.  One of the ways you can normalize these results is by calculating the medals per athlete ratio defined by:</w:t>
+        <w:t>.  One of the ways you ca</w:t>
+      </w:r>
+      <w:r>
+        <w:t xml:space="preserve">n normalize these results is through </w:t>
+      </w:r>
+      <w:r>
+        <w:t>the medals per athlete ratio defined by:</w:t>
       </w:r>
     </w:p>
     <w:p/>
@@ -10683,7 +10963,13 @@
       </w:r>
       <w:proofErr w:type="gramEnd"/>
       <w:r>
-        <w:t xml:space="preserve"> per athlete ratio of 0.240 versus 0.196.  </w:t>
+        <w:t xml:space="preserve"> per athlete ratio of 0.240 versus 0.196</w:t>
+      </w:r>
+      <w:r>
+        <w:t xml:space="preserve"> respectively</w:t>
+      </w:r>
+      <w:r>
+        <w:t xml:space="preserve">.  </w:t>
       </w:r>
     </w:p>
     <w:p/>
@@ -10704,7 +10990,11 @@
         <w:t xml:space="preserve">ratio </w:t>
       </w:r>
       <w:r>
-        <w:t>range to be displayed.  One interesting note is that when the medals per athlete ratio is set just above zero (i.e. the nation had to win at least one medal), most of Africa is no longer included on the map.</w:t>
+        <w:t xml:space="preserve">range to be displayed.  One interesting note is that when the medals per athlete ratio is set just above zero (i.e. the nation had to win at </w:t>
+      </w:r>
+      <w:r>
+        <w:lastRenderedPageBreak/>
+        <w:t>least one medal), most of Africa is no longer included on the map.</w:t>
       </w:r>
       <w:r>
         <w:t xml:space="preserve">  This shows Africa’s generally poor performance at the games.</w:t>
@@ -10726,10 +11016,28 @@
         <w:t>ed</w:t>
       </w:r>
       <w:r>
-        <w:t xml:space="preserve"> to the entire team</w:t>
-      </w:r>
-      <w:r>
-        <w:t>.  This can skew the medals per ratio value low.  However, for countries with large Olympic contingents (e.g. Russia, China, the United Kingdom, Germany, France, Japan, etc.), we expect that this skew would become a non-factor as it would affect all of the nations about the same amount.  To address this concern, we included the second slider to filter nations based off the number of athletes they sent to the games.</w:t>
+        <w:t xml:space="preserve"> to the entire team, potentially skewing</w:t>
+      </w:r>
+      <w:r>
+        <w:t xml:space="preserve"> the medals per</w:t>
+      </w:r>
+      <w:r>
+        <w:t xml:space="preserve"> athlete</w:t>
+      </w:r>
+      <w:r>
+        <w:t xml:space="preserve"> ratio value low.  However, for countries with large Olympic contingents (e.g. Russia, China, the United Kingdom, Germany, France, Japan, etc.), we expect that this skew would become a non-factor as it would affect all of the nations </w:t>
+      </w:r>
+      <w:r>
+        <w:t xml:space="preserve">to </w:t>
+      </w:r>
+      <w:r>
+        <w:t xml:space="preserve">about the same </w:t>
+      </w:r>
+      <w:r>
+        <w:t>degree</w:t>
+      </w:r>
+      <w:r>
+        <w:t>.  To address this concern, we included the second slider to filter nations based off the number of athletes they sent to the games.</w:t>
       </w:r>
     </w:p>
     <w:p/>
@@ -10738,13 +11046,16 @@
       <w:pPr>
         <w:pStyle w:val="Heading2"/>
       </w:pPr>
-      <w:bookmarkStart w:id="62" w:name="_Ref418979919"/>
-      <w:bookmarkStart w:id="63" w:name="_Toc419170883"/>
+      <w:bookmarkStart w:id="64" w:name="_Ref418979919"/>
+      <w:bookmarkStart w:id="65" w:name="_Toc419577947"/>
       <w:r>
         <w:t>Growth in the Number of Olympic Events</w:t>
       </w:r>
-      <w:bookmarkEnd w:id="62"/>
-      <w:bookmarkEnd w:id="63"/>
+      <w:bookmarkEnd w:id="64"/>
+      <w:r>
+        <w:t xml:space="preserve"> by Type</w:t>
+      </w:r>
+      <w:bookmarkEnd w:id="65"/>
     </w:p>
     <w:p/>
     <w:p>
@@ -10825,8 +11136,8 @@
       <w:pPr>
         <w:pStyle w:val="Caption"/>
       </w:pPr>
-      <w:bookmarkStart w:id="64" w:name="_Ref419056820"/>
-      <w:bookmarkStart w:id="65" w:name="_Toc419170901"/>
+      <w:bookmarkStart w:id="66" w:name="_Ref419056820"/>
+      <w:bookmarkStart w:id="67" w:name="_Toc419577965"/>
       <w:r>
         <w:t xml:space="preserve">Figure </w:t>
       </w:r>
@@ -10838,14 +11149,14 @@
           <w:t>16</w:t>
         </w:r>
       </w:fldSimple>
-      <w:bookmarkEnd w:id="64"/>
+      <w:bookmarkEnd w:id="66"/>
       <w:r>
         <w:t xml:space="preserve"> – </w:t>
       </w:r>
       <w:r>
         <w:t>Line Graph Showing the Growth in the Number of Events at the Summer Olympics</w:t>
       </w:r>
-      <w:bookmarkEnd w:id="65"/>
+      <w:bookmarkEnd w:id="67"/>
     </w:p>
     <w:p/>
     <w:p>
@@ -10896,13 +11207,7 @@
         <w:t>89</w:t>
       </w:r>
       <w:r>
-        <w:t>6, the</w:t>
-      </w:r>
-      <w:r>
-        <w:t>ir</w:t>
-      </w:r>
-      <w:r>
-        <w:t xml:space="preserve"> growth has largely been in the same original core group (with the exception of martial arts)</w:t>
+        <w:t>6, the growth has largely been in the same original core group (with the exception of martial arts)</w:t>
       </w:r>
       <w:r>
         <w:t xml:space="preserve">.  </w:t>
@@ -10914,11 +11219,14 @@
         <w:ind w:firstLine="360"/>
       </w:pPr>
       <w:r>
-        <w:t xml:space="preserve">Some argue that the types of events at the Olympics benefit specific countries over others.  An example of this is cricket, which has only ever appeared at a single Olympic games (1900) despite being one of the most popular games on the planet.  The International Olympic Committee (IOC) decides which events to </w:t>
-      </w:r>
-      <w:r>
         <w:lastRenderedPageBreak/>
-        <w:t xml:space="preserve">include and exclude from each games.  In recent years, there has been a shift towards a more global centric event line-up by removing games such as softball and baseball and replacing them with more international games like rugby.  </w:t>
+        <w:t>Some argue that the types of events at the Olympics benefit specific countries over others.  An example of this is cricket, which has only ever appeared at a single Olympic games (1900) despite being o</w:t>
+      </w:r>
+      <w:r>
+        <w:t>ne of the most popular games globally</w:t>
+      </w:r>
+      <w:r>
+        <w:t xml:space="preserve">.  The International Olympic Committee (IOC) decides which events to include and exclude from each games.  In recent years, there has been a shift towards a more global centric event line-up by removing games such as softball and baseball and replacing them with more international games like rugby.  </w:t>
       </w:r>
     </w:p>
     <w:p>
@@ -10943,7 +11251,10 @@
         <w:t xml:space="preserve">traditionally </w:t>
       </w:r>
       <w:r>
-        <w:t>eastern focused</w:t>
+        <w:t>non-Western</w:t>
+      </w:r>
+      <w:r>
+        <w:t xml:space="preserve"> focused</w:t>
       </w:r>
       <w:r>
         <w:t xml:space="preserve">.  Rather, what is more likely is that the sports played in different countries will drift towards those that are </w:t>
@@ -10964,13 +11275,13 @@
       <w:pPr>
         <w:pStyle w:val="Heading2"/>
       </w:pPr>
-      <w:bookmarkStart w:id="66" w:name="_Ref418977935"/>
-      <w:bookmarkStart w:id="67" w:name="_Toc419170884"/>
+      <w:bookmarkStart w:id="68" w:name="_Ref418977935"/>
+      <w:bookmarkStart w:id="69" w:name="_Toc419577948"/>
       <w:r>
         <w:t>If Michael Phelps were a Country</w:t>
       </w:r>
-      <w:bookmarkEnd w:id="66"/>
-      <w:bookmarkEnd w:id="67"/>
+      <w:bookmarkEnd w:id="68"/>
+      <w:bookmarkEnd w:id="69"/>
     </w:p>
     <w:p/>
     <w:p>
@@ -11054,8 +11365,8 @@
       <w:pPr>
         <w:pStyle w:val="Caption"/>
       </w:pPr>
-      <w:bookmarkStart w:id="68" w:name="_Ref419057847"/>
-      <w:bookmarkStart w:id="69" w:name="_Toc419170902"/>
+      <w:bookmarkStart w:id="70" w:name="_Ref419057847"/>
+      <w:bookmarkStart w:id="71" w:name="_Toc419577966"/>
       <w:r>
         <w:t xml:space="preserve">Figure </w:t>
       </w:r>
@@ -11067,11 +11378,11 @@
           <w:t>17</w:t>
         </w:r>
       </w:fldSimple>
-      <w:bookmarkEnd w:id="68"/>
+      <w:bookmarkEnd w:id="70"/>
       <w:r>
         <w:t xml:space="preserve"> – Stacked Bar Graph Comparing Michael Phelps Medal Total to Various Countries</w:t>
       </w:r>
-      <w:bookmarkEnd w:id="69"/>
+      <w:bookmarkEnd w:id="71"/>
     </w:p>
     <w:p/>
     <w:p>
@@ -11165,7 +11476,6 @@
         <w:ind w:hanging="360"/>
       </w:pPr>
       <w:r>
-        <w:lastRenderedPageBreak/>
         <w:t>Medal Breakdown between Gold, Silver, and Bronze</w:t>
       </w:r>
     </w:p>
@@ -11228,8 +11538,8 @@
         <w:ind w:left="1080" w:hanging="1080"/>
         <w:jc w:val="center"/>
       </w:pPr>
-      <w:bookmarkStart w:id="70" w:name="_Ref418975345"/>
-      <w:bookmarkStart w:id="71" w:name="_Toc419170885"/>
+      <w:bookmarkStart w:id="72" w:name="_Ref418975345"/>
+      <w:bookmarkStart w:id="73" w:name="_Toc419577949"/>
       <w:r>
         <w:lastRenderedPageBreak/>
         <w:t xml:space="preserve">List of </w:t>
@@ -11240,10 +11550,9 @@
       <w:r>
         <w:t>References</w:t>
       </w:r>
-      <w:bookmarkEnd w:id="70"/>
-      <w:bookmarkEnd w:id="71"/>
-    </w:p>
-    <w:p/>
+      <w:bookmarkEnd w:id="72"/>
+      <w:bookmarkEnd w:id="73"/>
+    </w:p>
     <w:p/>
     <w:tbl>
       <w:tblPr>
@@ -11754,25 +12063,7 @@
                 <w:i/>
                 <w:iCs/>
               </w:rPr>
-              <w:t xml:space="preserve">Winning </w:t>
-            </w:r>
-            <w:proofErr w:type="spellStart"/>
-            <w:r>
-              <w:rPr>
-                <w:rStyle w:val="selectable"/>
-                <w:i/>
-                <w:iCs/>
-              </w:rPr>
-              <w:t>golds</w:t>
-            </w:r>
-            <w:proofErr w:type="spellEnd"/>
-            <w:r>
-              <w:rPr>
-                <w:rStyle w:val="selectable"/>
-                <w:i/>
-                <w:iCs/>
-              </w:rPr>
-              <w:t xml:space="preserve"> without gold: an economic analysis of the medal standings</w:t>
+              <w:t>Winning golds without gold: an economic analysis of the medal standings</w:t>
             </w:r>
             <w:r>
               <w:rPr>
@@ -11876,21 +12167,7 @@
               <w:rPr>
                 <w:rStyle w:val="selectable"/>
               </w:rPr>
-              <w:t xml:space="preserve">Berg, C. (2015). </w:t>
-            </w:r>
-            <w:proofErr w:type="gramStart"/>
-            <w:r>
-              <w:rPr>
-                <w:rStyle w:val="selectable"/>
-              </w:rPr>
-              <w:t>Politics,</w:t>
-            </w:r>
-            <w:proofErr w:type="gramEnd"/>
-            <w:r>
-              <w:rPr>
-                <w:rStyle w:val="selectable"/>
-              </w:rPr>
-              <w:t xml:space="preserve"> not sport, is the purpose of the Olympic Games. </w:t>
+              <w:t xml:space="preserve">Berg, C. (2015). Politics, not sport, is the purpose of the Olympic Games. </w:t>
             </w:r>
             <w:r>
               <w:rPr>
@@ -11946,21 +12223,7 @@
               <w:rPr>
                 <w:rStyle w:val="selectable"/>
               </w:rPr>
-              <w:t xml:space="preserve">Yahoo </w:t>
-            </w:r>
-            <w:proofErr w:type="spellStart"/>
-            <w:r>
-              <w:rPr>
-                <w:rStyle w:val="selectable"/>
-              </w:rPr>
-              <w:t>Eurosport</w:t>
-            </w:r>
-            <w:proofErr w:type="spellEnd"/>
-            <w:r>
-              <w:rPr>
-                <w:rStyle w:val="selectable"/>
-              </w:rPr>
-              <w:t xml:space="preserve"> UK, (2015). </w:t>
+              <w:t xml:space="preserve">Yahoo Eurosport UK, (2015). </w:t>
             </w:r>
             <w:r>
               <w:rPr>
@@ -12399,7 +12662,7 @@
               <w:rPr>
                 <w:noProof/>
               </w:rPr>
-              <w:t>20</w:t>
+              <w:t>18</w:t>
             </w:r>
           </w:fldSimple>
         </w:p>
@@ -16123,7 +16386,7 @@
 </file>
 
 <file path=customXml/itemProps1.xml><?xml version="1.0" encoding="utf-8"?>
-<ds:datastoreItem xmlns:ds="http://schemas.openxmlformats.org/officeDocument/2006/customXml" ds:itemID="{0F6359E1-20BA-4CEB-9193-2385709C94F8}">
+<ds:datastoreItem xmlns:ds="http://schemas.openxmlformats.org/officeDocument/2006/customXml" ds:itemID="{6164747D-D8BA-4406-8E36-C37D58CE7433}">
   <ds:schemaRefs>
     <ds:schemaRef ds:uri="http://schemas.openxmlformats.org/officeDocument/2006/bibliography"/>
   </ds:schemaRefs>

</xml_diff>